<commit_message>
Updated for starting Glitch Garden
I improved info about how to add font assets and  the code example for doing a delay.
</commit_message>
<xml_diff>
--- a/UnityTipsAndTricks.docx
+++ b/UnityTipsAndTricks.docx
@@ -1,6 +1,6 @@
 
 <file path=word/document.xml><?xml version="1.0" encoding="utf-8"?>
-<w:document xmlns:wpc="http://schemas.microsoft.com/office/word/2010/wordprocessingCanvas" xmlns:cx="http://schemas.microsoft.com/office/drawing/2014/chartex" xmlns:cx1="http://schemas.microsoft.com/office/drawing/2015/9/8/chartex" xmlns:cx2="http://schemas.microsoft.com/office/drawing/2015/10/21/chartex" xmlns:cx3="http://schemas.microsoft.com/office/drawing/2016/5/9/chartex" xmlns:cx4="http://schemas.microsoft.com/office/drawing/2016/5/10/chartex" xmlns:cx5="http://schemas.microsoft.com/office/drawing/2016/5/11/chartex" xmlns:cx6="http://schemas.microsoft.com/office/drawing/2016/5/12/chartex" xmlns:cx7="http://schemas.microsoft.com/office/drawing/2016/5/13/chartex" xmlns:cx8="http://schemas.microsoft.com/office/drawing/2016/5/14/chartex" xmlns:mc="http://schemas.openxmlformats.org/markup-compatibility/2006" xmlns:aink="http://schemas.microsoft.com/office/drawing/2016/ink" xmlns:am3d="http://schemas.microsoft.com/office/drawing/2017/model3d" xmlns:o="urn:schemas-microsoft-com:office:office" xmlns:r="http://schemas.openxmlformats.org/officeDocument/2006/relationships" xmlns:m="http://schemas.openxmlformats.org/officeDocument/2006/math" xmlns:v="urn:schemas-microsoft-com:vml" xmlns:wp14="http://schemas.microsoft.com/office/word/2010/wordprocessingDrawing" xmlns:wp="http://schemas.openxmlformats.org/drawingml/2006/wordprocessingDrawing" xmlns:w10="urn:schemas-microsoft-com:office:word" xmlns:w="http://schemas.openxmlformats.org/wordprocessingml/2006/main" xmlns:w14="http://schemas.microsoft.com/office/word/2010/wordml" xmlns:w15="http://schemas.microsoft.com/office/word/2012/wordml" xmlns:w16cex="http://schemas.microsoft.com/office/word/2018/wordml/cex" xmlns:w16cid="http://schemas.microsoft.com/office/word/2016/wordml/cid" xmlns:w16="http://schemas.microsoft.com/office/word/2018/wordml" xmlns:w16se="http://schemas.microsoft.com/office/word/2015/wordml/symex" xmlns:wpg="http://schemas.microsoft.com/office/word/2010/wordprocessingGroup" xmlns:wpi="http://schemas.microsoft.com/office/word/2010/wordprocessingInk" xmlns:wne="http://schemas.microsoft.com/office/word/2006/wordml" xmlns:wps="http://schemas.microsoft.com/office/word/2010/wordprocessingShape" mc:Ignorable="w14 w15 w16se w16cid w16 w16cex wp14">
+<w:document xmlns:wpc="http://schemas.microsoft.com/office/word/2010/wordprocessingCanvas" xmlns:cx="http://schemas.microsoft.com/office/drawing/2014/chartex" xmlns:cx1="http://schemas.microsoft.com/office/drawing/2015/9/8/chartex" xmlns:cx2="http://schemas.microsoft.com/office/drawing/2015/10/21/chartex" xmlns:cx3="http://schemas.microsoft.com/office/drawing/2016/5/9/chartex" xmlns:cx4="http://schemas.microsoft.com/office/drawing/2016/5/10/chartex" xmlns:cx5="http://schemas.microsoft.com/office/drawing/2016/5/11/chartex" xmlns:cx6="http://schemas.microsoft.com/office/drawing/2016/5/12/chartex" xmlns:cx7="http://schemas.microsoft.com/office/drawing/2016/5/13/chartex" xmlns:cx8="http://schemas.microsoft.com/office/drawing/2016/5/14/chartex" xmlns:mc="http://schemas.openxmlformats.org/markup-compatibility/2006" xmlns:aink="http://schemas.microsoft.com/office/drawing/2016/ink" xmlns:am3d="http://schemas.microsoft.com/office/drawing/2017/model3d" xmlns:o="urn:schemas-microsoft-com:office:office" xmlns:r="http://schemas.openxmlformats.org/officeDocument/2006/relationships" xmlns:m="http://schemas.openxmlformats.org/officeDocument/2006/math" xmlns:v="urn:schemas-microsoft-com:vml" xmlns:wp14="http://schemas.microsoft.com/office/word/2010/wordprocessingDrawing" xmlns:wp="http://schemas.openxmlformats.org/drawingml/2006/wordprocessingDrawing" xmlns:w10="urn:schemas-microsoft-com:office:word" xmlns:w="http://schemas.openxmlformats.org/wordprocessingml/2006/main" xmlns:w14="http://schemas.microsoft.com/office/word/2010/wordml" xmlns:w15="http://schemas.microsoft.com/office/word/2012/wordml" xmlns:w16cex="http://schemas.microsoft.com/office/word/2018/wordml/cex" xmlns:w16cid="http://schemas.microsoft.com/office/word/2016/wordml/cid" xmlns:w16="http://schemas.microsoft.com/office/word/2018/wordml" xmlns:w16sdtdh="http://schemas.microsoft.com/office/word/2020/wordml/sdtdatahash" xmlns:w16se="http://schemas.microsoft.com/office/word/2015/wordml/symex" xmlns:wpg="http://schemas.microsoft.com/office/word/2010/wordprocessingGroup" xmlns:wpi="http://schemas.microsoft.com/office/word/2010/wordprocessingInk" xmlns:wne="http://schemas.microsoft.com/office/word/2006/wordml" xmlns:wps="http://schemas.microsoft.com/office/word/2010/wordprocessingShape" mc:Ignorable="w14 w15 w16se w16cid w16 w16cex w16sdtdh wp14">
   <w:body>
     <w:p>
       <w:pPr>
@@ -2246,6 +2246,251 @@
       <w:bookmarkStart w:id="1" w:name="_Toc72507404"/>
       <w:r>
         <w:lastRenderedPageBreak/>
+        <w:t>Unity Interface Tips</w:t>
+      </w:r>
+    </w:p>
+    <w:p>
+      <w:pPr>
+        <w:pStyle w:val="Heading2"/>
+      </w:pPr>
+      <w:r>
+        <w:t>Moving between 2D and 3D Project Views/Modes</w:t>
+      </w:r>
+    </w:p>
+    <w:p>
+      <w:r>
+        <w:t>In case you accidentally create a project in the wrong mode you can change it in Unity using the settings for the editor.</w:t>
+      </w:r>
+    </w:p>
+    <w:p>
+      <w:r>
+        <w:t>You can click on the 2D button as shown to switch between 2D and 3D views:</w:t>
+      </w:r>
+    </w:p>
+    <w:p>
+      <w:r>
+        <w:rPr>
+          <w:noProof/>
+        </w:rPr>
+        <w:drawing>
+          <wp:inline distT="0" distB="0" distL="0" distR="0" wp14:anchorId="2D1D5E53" wp14:editId="0A25FE7F">
+            <wp:extent cx="3310128" cy="539496"/>
+            <wp:effectExtent l="0" t="0" r="5080" b="0"/>
+            <wp:docPr id="1" name="Picture 1"/>
+            <wp:cNvGraphicFramePr>
+              <a:graphicFrameLocks xmlns:a="http://schemas.openxmlformats.org/drawingml/2006/main" noChangeAspect="1"/>
+            </wp:cNvGraphicFramePr>
+            <a:graphic xmlns:a="http://schemas.openxmlformats.org/drawingml/2006/main">
+              <a:graphicData uri="http://schemas.openxmlformats.org/drawingml/2006/picture">
+                <pic:pic xmlns:pic="http://schemas.openxmlformats.org/drawingml/2006/picture">
+                  <pic:nvPicPr>
+                    <pic:cNvPr id="1" name=""/>
+                    <pic:cNvPicPr/>
+                  </pic:nvPicPr>
+                  <pic:blipFill>
+                    <a:blip r:embed="rId10"/>
+                    <a:stretch>
+                      <a:fillRect/>
+                    </a:stretch>
+                  </pic:blipFill>
+                  <pic:spPr>
+                    <a:xfrm>
+                      <a:off x="0" y="0"/>
+                      <a:ext cx="3310128" cy="539496"/>
+                    </a:xfrm>
+                    <a:prstGeom prst="rect">
+                      <a:avLst/>
+                    </a:prstGeom>
+                  </pic:spPr>
+                </pic:pic>
+              </a:graphicData>
+            </a:graphic>
+          </wp:inline>
+        </w:drawing>
+      </w:r>
+    </w:p>
+    <w:p>
+      <w:r>
+        <w:t xml:space="preserve">Next you must choose the Edit </w:t>
+      </w:r>
+      <w:r>
+        <w:sym w:font="Wingdings" w:char="F0E0"/>
+      </w:r>
+      <w:r>
+        <w:t xml:space="preserve">Project Settings </w:t>
+      </w:r>
+      <w:r>
+        <w:sym w:font="Wingdings" w:char="F0E0"/>
+      </w:r>
+      <w:r>
+        <w:t xml:space="preserve"> Editor from the menus</w:t>
+      </w:r>
+      <w:r>
+        <w:t>.  A</w:t>
+      </w:r>
+      <w:r>
+        <w:t>s of Unity 2019</w:t>
+      </w:r>
+      <w:r>
+        <w:t>,</w:t>
+      </w:r>
+      <w:r>
+        <w:t xml:space="preserve"> </w:t>
+      </w:r>
+      <w:r>
+        <w:t xml:space="preserve">selecting </w:t>
+      </w:r>
+      <w:r>
+        <w:t>Project Se</w:t>
+      </w:r>
+      <w:r>
+        <w:t>ttings will open a dialog box from which you can choose Editor.  You then need to change Default Behavior Mode to be the 2D or 3D setting you selected with the Scene button.</w:t>
+      </w:r>
+    </w:p>
+    <w:p>
+      <w:pPr>
+        <w:pStyle w:val="Heading2"/>
+      </w:pPr>
+      <w:r>
+        <w:t>Adding Background Image to Fill Canvas</w:t>
+      </w:r>
+    </w:p>
+    <w:p>
+      <w:r>
+        <w:t xml:space="preserve">With the image already in a folder under Assets, right-click on Canvas and select UI </w:t>
+      </w:r>
+      <w:r>
+        <w:sym w:font="Wingdings" w:char="F0E0"/>
+      </w:r>
+      <w:r>
+        <w:t xml:space="preserve"> Image to put an image on it.  Be sure to set the correct aspect ratio or resolution setting you need to use.  You can one to the list by clicking the plus (+) sign as I did here to add 1080P with 1920x1080 resolution:</w:t>
+      </w:r>
+    </w:p>
+    <w:p>
+      <w:r>
+        <w:rPr>
+          <w:noProof/>
+        </w:rPr>
+        <w:drawing>
+          <wp:inline distT="0" distB="0" distL="0" distR="0" wp14:anchorId="3130F3BB" wp14:editId="0F26B2D2">
+            <wp:extent cx="1417320" cy="1847088"/>
+            <wp:effectExtent l="0" t="0" r="0" b="1270"/>
+            <wp:docPr id="2" name="Picture 2"/>
+            <wp:cNvGraphicFramePr>
+              <a:graphicFrameLocks xmlns:a="http://schemas.openxmlformats.org/drawingml/2006/main" noChangeAspect="1"/>
+            </wp:cNvGraphicFramePr>
+            <a:graphic xmlns:a="http://schemas.openxmlformats.org/drawingml/2006/main">
+              <a:graphicData uri="http://schemas.openxmlformats.org/drawingml/2006/picture">
+                <pic:pic xmlns:pic="http://schemas.openxmlformats.org/drawingml/2006/picture">
+                  <pic:nvPicPr>
+                    <pic:cNvPr id="1" name=""/>
+                    <pic:cNvPicPr/>
+                  </pic:nvPicPr>
+                  <pic:blipFill>
+                    <a:blip r:embed="rId11"/>
+                    <a:stretch>
+                      <a:fillRect/>
+                    </a:stretch>
+                  </pic:blipFill>
+                  <pic:spPr>
+                    <a:xfrm>
+                      <a:off x="0" y="0"/>
+                      <a:ext cx="1417320" cy="1847088"/>
+                    </a:xfrm>
+                    <a:prstGeom prst="rect">
+                      <a:avLst/>
+                    </a:prstGeom>
+                  </pic:spPr>
+                </pic:pic>
+              </a:graphicData>
+            </a:graphic>
+          </wp:inline>
+        </w:drawing>
+      </w:r>
+    </w:p>
+    <w:p>
+      <w:r>
+        <w:t xml:space="preserve">Click on the </w:t>
+      </w:r>
+      <w:r>
+        <w:rPr>
+          <w:i/>
+          <w:iCs/>
+        </w:rPr>
+        <w:t>Image</w:t>
+      </w:r>
+      <w:r>
+        <w:t xml:space="preserve"> item in the hierarchy to show it in the Inspector.  In order, select </w:t>
+      </w:r>
+      <w:r>
+        <w:rPr>
+          <w:i/>
+          <w:iCs/>
+        </w:rPr>
+        <w:t>Preserve Aspect</w:t>
+      </w:r>
+      <w:r>
+        <w:t xml:space="preserve"> and then click on the </w:t>
+      </w:r>
+      <w:r>
+        <w:rPr>
+          <w:i/>
+          <w:iCs/>
+        </w:rPr>
+        <w:t>Set Native Size</w:t>
+      </w:r>
+      <w:r>
+        <w:t xml:space="preserve"> button.  This will make the image the same size as the canvas, assuming it is the exact same resolution.</w:t>
+      </w:r>
+    </w:p>
+    <w:p>
+      <w:r>
+        <w:rPr>
+          <w:noProof/>
+        </w:rPr>
+        <w:drawing>
+          <wp:inline distT="0" distB="0" distL="0" distR="0" wp14:anchorId="4785F13F" wp14:editId="514AE679">
+            <wp:extent cx="2916936" cy="1527048"/>
+            <wp:effectExtent l="0" t="0" r="0" b="0"/>
+            <wp:docPr id="3" name="Picture 3"/>
+            <wp:cNvGraphicFramePr>
+              <a:graphicFrameLocks xmlns:a="http://schemas.openxmlformats.org/drawingml/2006/main" noChangeAspect="1"/>
+            </wp:cNvGraphicFramePr>
+            <a:graphic xmlns:a="http://schemas.openxmlformats.org/drawingml/2006/main">
+              <a:graphicData uri="http://schemas.openxmlformats.org/drawingml/2006/picture">
+                <pic:pic xmlns:pic="http://schemas.openxmlformats.org/drawingml/2006/picture">
+                  <pic:nvPicPr>
+                    <pic:cNvPr id="1" name=""/>
+                    <pic:cNvPicPr/>
+                  </pic:nvPicPr>
+                  <pic:blipFill>
+                    <a:blip r:embed="rId12"/>
+                    <a:stretch>
+                      <a:fillRect/>
+                    </a:stretch>
+                  </pic:blipFill>
+                  <pic:spPr>
+                    <a:xfrm>
+                      <a:off x="0" y="0"/>
+                      <a:ext cx="2916936" cy="1527048"/>
+                    </a:xfrm>
+                    <a:prstGeom prst="rect">
+                      <a:avLst/>
+                    </a:prstGeom>
+                  </pic:spPr>
+                </pic:pic>
+              </a:graphicData>
+            </a:graphic>
+          </wp:inline>
+        </w:drawing>
+      </w:r>
+    </w:p>
+    <w:p>
+      <w:pPr>
+        <w:pStyle w:val="Heading1"/>
+      </w:pPr>
+      <w:r>
+        <w:lastRenderedPageBreak/>
         <w:t>Useful Web Pages for Use With Unity</w:t>
       </w:r>
       <w:bookmarkEnd w:id="1"/>
@@ -2267,7 +2512,7 @@
       <w:r>
         <w:t xml:space="preserve">The website is: </w:t>
       </w:r>
-      <w:hyperlink r:id="rId10" w:history="1">
+      <w:hyperlink r:id="rId13" w:history="1">
         <w:r>
           <w:rPr>
             <w:rStyle w:val="Hyperlink"/>
@@ -2308,7 +2553,7 @@
       <w:r>
         <w:t xml:space="preserve">The website is: </w:t>
       </w:r>
-      <w:hyperlink r:id="rId11" w:history="1">
+      <w:hyperlink r:id="rId14" w:history="1">
         <w:r>
           <w:rPr>
             <w:rStyle w:val="Hyperlink"/>
@@ -2323,6 +2568,52 @@
       </w:r>
     </w:p>
     <w:p>
+      <w:r>
+        <w:t>Once you download a font (pay attention to license requirements!) you can extract it under Assets.  Using a Fonts folder with a subfolder of the font name is best.  On Windows, double click on the TTF file and click on the Install button of the window that opens up.</w:t>
+      </w:r>
+    </w:p>
+    <w:p>
+      <w:r>
+        <w:t>To add a font</w:t>
+      </w:r>
+      <w:r>
+        <w:t xml:space="preserve">, first select the </w:t>
+      </w:r>
+      <w:r>
+        <w:t>TTF file from your assets (icon is: “Aa”), then</w:t>
+      </w:r>
+      <w:r>
+        <w:t xml:space="preserve"> use </w:t>
+      </w:r>
+      <w:r>
+        <w:t xml:space="preserve">Assets </w:t>
+      </w:r>
+      <w:r>
+        <w:sym w:font="Wingdings" w:char="F0E0"/>
+      </w:r>
+      <w:r>
+        <w:t xml:space="preserve"> Create </w:t>
+      </w:r>
+      <w:r>
+        <w:sym w:font="Wingdings" w:char="F0E0"/>
+      </w:r>
+      <w:r>
+        <w:t xml:space="preserve">Text Mesh Pro </w:t>
+      </w:r>
+      <w:r>
+        <w:sym w:font="Wingdings" w:char="F0E0"/>
+      </w:r>
+      <w:r>
+        <w:t xml:space="preserve"> Font Asset</w:t>
+      </w:r>
+      <w:r>
+        <w:t xml:space="preserve"> to create the Text Mesh Pro asset in your project from the TTF file.  The icon for the is a capital “F”.</w:t>
+      </w:r>
+      <w:r>
+        <w:t xml:space="preserve">  Now it will appear in the list of fonts for your Text Mesh Pro object.</w:t>
+      </w:r>
+    </w:p>
+    <w:p>
       <w:pPr>
         <w:pStyle w:val="Heading2"/>
       </w:pPr>
@@ -2345,7 +2636,7 @@
       <w:r>
         <w:t xml:space="preserve">The website is: </w:t>
       </w:r>
-      <w:hyperlink r:id="rId12" w:history="1">
+      <w:hyperlink r:id="rId15" w:history="1">
         <w:r>
           <w:rPr>
             <w:rStyle w:val="Hyperlink"/>
@@ -2436,7 +2727,7 @@
       <w:r>
         <w:t xml:space="preserve">The website is: </w:t>
       </w:r>
-      <w:hyperlink r:id="rId13" w:history="1">
+      <w:hyperlink r:id="rId16" w:history="1">
         <w:r>
           <w:rPr>
             <w:rStyle w:val="Hyperlink"/>
@@ -2464,7 +2755,7 @@
       <w:r>
         <w:t xml:space="preserve">The website is: </w:t>
       </w:r>
-      <w:hyperlink r:id="rId14" w:history="1">
+      <w:hyperlink r:id="rId17" w:history="1">
         <w:r>
           <w:rPr>
             <w:rStyle w:val="Hyperlink"/>
@@ -2484,6 +2775,7 @@
       </w:pPr>
       <w:bookmarkStart w:id="9" w:name="_Toc72507412"/>
       <w:r>
+        <w:lastRenderedPageBreak/>
         <w:t>RenderDoc – Graphics Debugger</w:t>
       </w:r>
       <w:bookmarkEnd w:id="9"/>
@@ -2499,7 +2791,6 @@
       </w:pPr>
       <w:bookmarkStart w:id="10" w:name="_Toc72507413"/>
       <w:r>
-        <w:lastRenderedPageBreak/>
         <w:t>Unity Answers Discussion Group</w:t>
       </w:r>
       <w:bookmarkEnd w:id="10"/>
@@ -2508,7 +2799,7 @@
       <w:r>
         <w:t xml:space="preserve">The website is: </w:t>
       </w:r>
-      <w:hyperlink r:id="rId15" w:history="1">
+      <w:hyperlink r:id="rId18" w:history="1">
         <w:r>
           <w:rPr>
             <w:rStyle w:val="Hyperlink"/>
@@ -2541,7 +2832,7 @@
       <w:r>
         <w:t xml:space="preserve">The website is: </w:t>
       </w:r>
-      <w:hyperlink r:id="rId16" w:history="1">
+      <w:hyperlink r:id="rId19" w:history="1">
         <w:r>
           <w:rPr>
             <w:rStyle w:val="Hyperlink"/>
@@ -2554,7 +2845,7 @@
       <w:r>
         <w:t xml:space="preserve">Their Facebook group is: </w:t>
       </w:r>
-      <w:hyperlink r:id="rId17" w:history="1">
+      <w:hyperlink r:id="rId20" w:history="1">
         <w:r>
           <w:rPr>
             <w:rStyle w:val="Hyperlink"/>
@@ -2567,7 +2858,7 @@
       <w:r>
         <w:t xml:space="preserve">They also have this website: </w:t>
       </w:r>
-      <w:hyperlink r:id="rId18" w:history="1">
+      <w:hyperlink r:id="rId21" w:history="1">
         <w:r>
           <w:rPr>
             <w:rStyle w:val="Hyperlink"/>
@@ -2590,7 +2881,7 @@
       <w:r>
         <w:t xml:space="preserve">The website is: </w:t>
       </w:r>
-      <w:hyperlink r:id="rId19" w:history="1">
+      <w:hyperlink r:id="rId22" w:history="1">
         <w:r>
           <w:rPr>
             <w:rStyle w:val="Hyperlink"/>
@@ -2601,15 +2892,7 @@
     </w:p>
     <w:p>
       <w:r>
-        <w:t xml:space="preserve">They provide a </w:t>
-      </w:r>
-      <w:proofErr w:type="gramStart"/>
-      <w:r>
-        <w:t>high level</w:t>
-      </w:r>
-      <w:proofErr w:type="gramEnd"/>
-      <w:r>
-        <w:t xml:space="preserve"> networking API for Unity that provides several different types of </w:t>
+        <w:t xml:space="preserve">They provide a high level networking API for Unity that provides several different types of </w:t>
       </w:r>
       <w:r>
         <w:t xml:space="preserve">low level </w:t>
@@ -2635,7 +2918,7 @@
       <w:r>
         <w:t xml:space="preserve">The website is: </w:t>
       </w:r>
-      <w:hyperlink r:id="rId20" w:history="1">
+      <w:hyperlink r:id="rId23" w:history="1">
         <w:r>
           <w:rPr>
             <w:rStyle w:val="Hyperlink"/>
@@ -2653,7 +2936,7 @@
       <w:r>
         <w:t xml:space="preserve">Here is the online version: </w:t>
       </w:r>
-      <w:hyperlink r:id="rId21" w:history="1">
+      <w:hyperlink r:id="rId24" w:history="1">
         <w:r>
           <w:rPr>
             <w:rStyle w:val="Hyperlink"/>
@@ -2676,7 +2959,7 @@
       <w:r>
         <w:t xml:space="preserve">The website is: </w:t>
       </w:r>
-      <w:hyperlink r:id="rId22" w:history="1">
+      <w:hyperlink r:id="rId25" w:history="1">
         <w:r>
           <w:rPr>
             <w:rStyle w:val="Hyperlink"/>
@@ -2711,16 +2994,27 @@
       <w:bookmarkEnd w:id="16"/>
     </w:p>
     <w:p>
-      <w:hyperlink r:id="rId23" w:history="1">
+      <w:hyperlink r:id="rId26" w:history="1">
         <w:r>
           <w:rPr>
             <w:rStyle w:val="Hyperlink"/>
           </w:rPr>
-          <w:t>https://create.unity3d.com/thank-you-text-mesh-pro-webinar</w:t>
+          <w:t>https://create.unity3d.com/thank-yo</w:t>
+        </w:r>
+        <w:r>
+          <w:rPr>
+            <w:rStyle w:val="Hyperlink"/>
+          </w:rPr>
+          <w:t>u</w:t>
+        </w:r>
+        <w:r>
+          <w:rPr>
+            <w:rStyle w:val="Hyperlink"/>
+          </w:rPr>
+          <w:t>-text-mesh-pro-webinar</w:t>
         </w:r>
       </w:hyperlink>
     </w:p>
-    <w:p/>
     <w:p>
       <w:pPr>
         <w:pStyle w:val="Heading1"/>
@@ -2749,7 +3043,7 @@
       <w:r>
         <w:t xml:space="preserve"> on </w:t>
       </w:r>
-      <w:hyperlink r:id="rId24" w:history="1">
+      <w:hyperlink r:id="rId27" w:history="1">
         <w:r>
           <w:rPr>
             <w:rStyle w:val="Hyperlink"/>
@@ -2876,7 +3170,7 @@
       </w:r>
     </w:p>
     <w:p>
-      <w:hyperlink r:id="rId25" w:history="1">
+      <w:hyperlink r:id="rId28" w:history="1">
         <w:r>
           <w:rPr>
             <w:rStyle w:val="Hyperlink"/>
@@ -3000,7 +3294,7 @@
       <w:r>
         <w:t xml:space="preserve">Their website is : </w:t>
       </w:r>
-      <w:hyperlink r:id="rId26" w:history="1">
+      <w:hyperlink r:id="rId29" w:history="1">
         <w:r>
           <w:rPr>
             <w:rStyle w:val="Hyperlink"/>
@@ -3013,7 +3307,7 @@
       <w:r>
         <w:t xml:space="preserve">I set up a login here: </w:t>
       </w:r>
-      <w:hyperlink r:id="rId27" w:history="1">
+      <w:hyperlink r:id="rId30" w:history="1">
         <w:r>
           <w:rPr>
             <w:rStyle w:val="Hyperlink"/>
@@ -3239,7 +3533,7 @@
       <w:r>
         <w:t xml:space="preserve">Here is an article on what audio formats are supported by Unity: </w:t>
       </w:r>
-      <w:hyperlink r:id="rId28" w:history="1">
+      <w:hyperlink r:id="rId31" w:history="1">
         <w:r>
           <w:rPr>
             <w:rStyle w:val="Hyperlink"/>
@@ -3345,11 +3639,9 @@
       <w:r>
         <w:t xml:space="preserve">You sometimes need to delay a bit before </w:t>
       </w:r>
-      <w:proofErr w:type="gramStart"/>
-      <w:r>
-        <w:t>continuing on</w:t>
-      </w:r>
-      <w:proofErr w:type="gramEnd"/>
+      <w:r>
+        <w:t>continuing</w:t>
+      </w:r>
       <w:r>
         <w:t>, like loading the next scene.</w:t>
       </w:r>
@@ -3368,6 +3660,94 @@
       <w:r>
         <w:t>:</w:t>
       </w:r>
+    </w:p>
+    <w:p>
+      <w:pPr>
+        <w:pStyle w:val="Code"/>
+      </w:pPr>
+      <w:r>
+        <w:rPr>
+          <w:rFonts w:ascii="Consolas" w:hAnsi="Consolas" w:cs="Consolas"/>
+          <w:color w:val="000000"/>
+          <w:sz w:val="19"/>
+          <w:szCs w:val="19"/>
+        </w:rPr>
+        <w:t xml:space="preserve">IEnumerable </w:t>
+      </w:r>
+      <w:r>
+        <w:t>SomeMethod()</w:t>
+      </w:r>
+    </w:p>
+    <w:p>
+      <w:pPr>
+        <w:pStyle w:val="Code"/>
+      </w:pPr>
+      <w:r>
+        <w:t>{</w:t>
+      </w:r>
+    </w:p>
+    <w:p>
+      <w:pPr>
+        <w:pStyle w:val="Code"/>
+        <w:rPr>
+          <w:rFonts w:ascii="Consolas" w:hAnsi="Consolas" w:cs="Consolas"/>
+          <w:color w:val="000000"/>
+          <w:sz w:val="19"/>
+          <w:szCs w:val="19"/>
+        </w:rPr>
+      </w:pPr>
+      <w:r>
+        <w:tab/>
+      </w:r>
+      <w:r>
+        <w:rPr>
+          <w:rFonts w:ascii="Consolas" w:hAnsi="Consolas" w:cs="Consolas"/>
+          <w:color w:val="0000FF"/>
+          <w:sz w:val="19"/>
+          <w:szCs w:val="19"/>
+        </w:rPr>
+        <w:t>yield</w:t>
+      </w:r>
+      <w:r>
+        <w:rPr>
+          <w:rFonts w:ascii="Consolas" w:hAnsi="Consolas" w:cs="Consolas"/>
+          <w:color w:val="000000"/>
+          <w:sz w:val="19"/>
+          <w:szCs w:val="19"/>
+        </w:rPr>
+        <w:t xml:space="preserve"> </w:t>
+      </w:r>
+      <w:r>
+        <w:rPr>
+          <w:rFonts w:ascii="Consolas" w:hAnsi="Consolas" w:cs="Consolas"/>
+          <w:color w:val="0000FF"/>
+          <w:sz w:val="19"/>
+          <w:szCs w:val="19"/>
+        </w:rPr>
+        <w:t>return</w:t>
+      </w:r>
+      <w:r>
+        <w:rPr>
+          <w:rFonts w:ascii="Consolas" w:hAnsi="Consolas" w:cs="Consolas"/>
+          <w:color w:val="000000"/>
+          <w:sz w:val="19"/>
+          <w:szCs w:val="19"/>
+        </w:rPr>
+        <w:t xml:space="preserve"> StartCoroutine(WaitToLoad());</w:t>
+      </w:r>
+    </w:p>
+    <w:p>
+      <w:pPr>
+        <w:pStyle w:val="Code"/>
+      </w:pPr>
+      <w:r>
+        <w:t>}</w:t>
+      </w:r>
+    </w:p>
+    <w:p>
+      <w:pPr>
+        <w:pStyle w:val="Code"/>
+      </w:pPr>
     </w:p>
     <w:p>
       <w:pPr>
@@ -3695,6 +4075,7 @@
       </w:pPr>
       <w:bookmarkStart w:id="30" w:name="_Toc72507433"/>
       <w:r>
+        <w:lastRenderedPageBreak/>
         <w:t>Spinning Effect on a Sprite</w:t>
       </w:r>
       <w:bookmarkEnd w:id="30"/>
@@ -3742,8 +4123,57 @@
         <w:t>gameObject.transform.Rotate(0, 0, degreesOfSpinPerSecond* Time.deltaTime);</w:t>
       </w:r>
     </w:p>
-    <w:p/>
-    <w:p/>
+    <w:p>
+      <w:pPr>
+        <w:pStyle w:val="Heading1"/>
+      </w:pPr>
+      <w:r>
+        <w:lastRenderedPageBreak/>
+        <w:t>Glitch Garden</w:t>
+      </w:r>
+      <w:r>
+        <w:t xml:space="preserve"> from Udemy Complete Unity Game Developer 2D Course</w:t>
+      </w:r>
+    </w:p>
+    <w:p>
+      <w:pPr>
+        <w:pStyle w:val="Heading2"/>
+      </w:pPr>
+      <w:r>
+        <w:t>Startup Audio for Loading Game</w:t>
+      </w:r>
+    </w:p>
+    <w:p>
+      <w:r>
+        <w:t xml:space="preserve">In the Splash Screen scene do a </w:t>
+      </w:r>
+      <w:r>
+        <w:rPr>
+          <w:i/>
+          <w:iCs/>
+        </w:rPr>
+        <w:t>Create Empty</w:t>
+      </w:r>
+      <w:r>
+        <w:t xml:space="preserve"> to create a new </w:t>
+      </w:r>
+      <w:r>
+        <w:rPr>
+          <w:i/>
+          <w:iCs/>
+        </w:rPr>
+        <w:t>Game Object</w:t>
+      </w:r>
+      <w:r>
+        <w:t xml:space="preserve"> and add an Audio Source component to it.  Recommend doing a Reset of the Transform position of the Game Object, because sound output had a position.</w:t>
+      </w:r>
+      <w:r>
+        <w:t xml:space="preserve">  Then simply add the audio file to the Audio Source component.</w:t>
+      </w:r>
+      <w:r>
+        <w:t xml:space="preserve">  Select Play On Awake checkbox to enable playing when the scene starts.</w:t>
+      </w:r>
+    </w:p>
     <w:sectPr>
       <w:pgSz w:w="12240" w:h="15840"/>
       <w:pgMar w:top="720" w:right="720" w:bottom="720" w:left="720" w:header="720" w:footer="720" w:gutter="0"/>
@@ -3755,7 +4185,7 @@
 </file>
 
 <file path=word/endnotes.xml><?xml version="1.0" encoding="utf-8"?>
-<w:endnotes xmlns:wpc="http://schemas.microsoft.com/office/word/2010/wordprocessingCanvas" xmlns:cx="http://schemas.microsoft.com/office/drawing/2014/chartex" xmlns:cx1="http://schemas.microsoft.com/office/drawing/2015/9/8/chartex" xmlns:cx2="http://schemas.microsoft.com/office/drawing/2015/10/21/chartex" xmlns:cx3="http://schemas.microsoft.com/office/drawing/2016/5/9/chartex" xmlns:cx4="http://schemas.microsoft.com/office/drawing/2016/5/10/chartex" xmlns:cx5="http://schemas.microsoft.com/office/drawing/2016/5/11/chartex" xmlns:cx6="http://schemas.microsoft.com/office/drawing/2016/5/12/chartex" xmlns:cx7="http://schemas.microsoft.com/office/drawing/2016/5/13/chartex" xmlns:cx8="http://schemas.microsoft.com/office/drawing/2016/5/14/chartex" xmlns:mc="http://schemas.openxmlformats.org/markup-compatibility/2006" xmlns:aink="http://schemas.microsoft.com/office/drawing/2016/ink" xmlns:am3d="http://schemas.microsoft.com/office/drawing/2017/model3d" xmlns:o="urn:schemas-microsoft-com:office:office" xmlns:r="http://schemas.openxmlformats.org/officeDocument/2006/relationships" xmlns:m="http://schemas.openxmlformats.org/officeDocument/2006/math" xmlns:v="urn:schemas-microsoft-com:vml" xmlns:wp14="http://schemas.microsoft.com/office/word/2010/wordprocessingDrawing" xmlns:wp="http://schemas.openxmlformats.org/drawingml/2006/wordprocessingDrawing" xmlns:w10="urn:schemas-microsoft-com:office:word" xmlns:w="http://schemas.openxmlformats.org/wordprocessingml/2006/main" xmlns:w14="http://schemas.microsoft.com/office/word/2010/wordml" xmlns:w15="http://schemas.microsoft.com/office/word/2012/wordml" xmlns:w16cex="http://schemas.microsoft.com/office/word/2018/wordml/cex" xmlns:w16cid="http://schemas.microsoft.com/office/word/2016/wordml/cid" xmlns:w16="http://schemas.microsoft.com/office/word/2018/wordml" xmlns:w16se="http://schemas.microsoft.com/office/word/2015/wordml/symex" xmlns:wpg="http://schemas.microsoft.com/office/word/2010/wordprocessingGroup" xmlns:wpi="http://schemas.microsoft.com/office/word/2010/wordprocessingInk" xmlns:wne="http://schemas.microsoft.com/office/word/2006/wordml" xmlns:wps="http://schemas.microsoft.com/office/word/2010/wordprocessingShape" mc:Ignorable="w14 w15 w16se w16cid w16 w16cex wp14">
+<w:endnotes xmlns:wpc="http://schemas.microsoft.com/office/word/2010/wordprocessingCanvas" xmlns:cx="http://schemas.microsoft.com/office/drawing/2014/chartex" xmlns:cx1="http://schemas.microsoft.com/office/drawing/2015/9/8/chartex" xmlns:cx2="http://schemas.microsoft.com/office/drawing/2015/10/21/chartex" xmlns:cx3="http://schemas.microsoft.com/office/drawing/2016/5/9/chartex" xmlns:cx4="http://schemas.microsoft.com/office/drawing/2016/5/10/chartex" xmlns:cx5="http://schemas.microsoft.com/office/drawing/2016/5/11/chartex" xmlns:cx6="http://schemas.microsoft.com/office/drawing/2016/5/12/chartex" xmlns:cx7="http://schemas.microsoft.com/office/drawing/2016/5/13/chartex" xmlns:cx8="http://schemas.microsoft.com/office/drawing/2016/5/14/chartex" xmlns:mc="http://schemas.openxmlformats.org/markup-compatibility/2006" xmlns:aink="http://schemas.microsoft.com/office/drawing/2016/ink" xmlns:am3d="http://schemas.microsoft.com/office/drawing/2017/model3d" xmlns:o="urn:schemas-microsoft-com:office:office" xmlns:r="http://schemas.openxmlformats.org/officeDocument/2006/relationships" xmlns:m="http://schemas.openxmlformats.org/officeDocument/2006/math" xmlns:v="urn:schemas-microsoft-com:vml" xmlns:wp14="http://schemas.microsoft.com/office/word/2010/wordprocessingDrawing" xmlns:wp="http://schemas.openxmlformats.org/drawingml/2006/wordprocessingDrawing" xmlns:w10="urn:schemas-microsoft-com:office:word" xmlns:w="http://schemas.openxmlformats.org/wordprocessingml/2006/main" xmlns:w14="http://schemas.microsoft.com/office/word/2010/wordml" xmlns:w15="http://schemas.microsoft.com/office/word/2012/wordml" xmlns:w16cex="http://schemas.microsoft.com/office/word/2018/wordml/cex" xmlns:w16cid="http://schemas.microsoft.com/office/word/2016/wordml/cid" xmlns:w16="http://schemas.microsoft.com/office/word/2018/wordml" xmlns:w16sdtdh="http://schemas.microsoft.com/office/word/2020/wordml/sdtdatahash" xmlns:w16se="http://schemas.microsoft.com/office/word/2015/wordml/symex" xmlns:wpg="http://schemas.microsoft.com/office/word/2010/wordprocessingGroup" xmlns:wpi="http://schemas.microsoft.com/office/word/2010/wordprocessingInk" xmlns:wne="http://schemas.microsoft.com/office/word/2006/wordml" xmlns:wps="http://schemas.microsoft.com/office/word/2010/wordprocessingShape" mc:Ignorable="w14 w15 w16se w16cid w16 w16cex w16sdtdh wp14">
   <w:endnote w:type="separator" w:id="-1">
     <w:p>
       <w:pPr>
@@ -3780,7 +4210,7 @@
 </file>
 
 <file path=word/footer1.xml><?xml version="1.0" encoding="utf-8"?>
-<w:ftr xmlns:wpc="http://schemas.microsoft.com/office/word/2010/wordprocessingCanvas" xmlns:cx="http://schemas.microsoft.com/office/drawing/2014/chartex" xmlns:cx1="http://schemas.microsoft.com/office/drawing/2015/9/8/chartex" xmlns:cx2="http://schemas.microsoft.com/office/drawing/2015/10/21/chartex" xmlns:cx3="http://schemas.microsoft.com/office/drawing/2016/5/9/chartex" xmlns:cx4="http://schemas.microsoft.com/office/drawing/2016/5/10/chartex" xmlns:cx5="http://schemas.microsoft.com/office/drawing/2016/5/11/chartex" xmlns:cx6="http://schemas.microsoft.com/office/drawing/2016/5/12/chartex" xmlns:cx7="http://schemas.microsoft.com/office/drawing/2016/5/13/chartex" xmlns:cx8="http://schemas.microsoft.com/office/drawing/2016/5/14/chartex" xmlns:mc="http://schemas.openxmlformats.org/markup-compatibility/2006" xmlns:aink="http://schemas.microsoft.com/office/drawing/2016/ink" xmlns:am3d="http://schemas.microsoft.com/office/drawing/2017/model3d" xmlns:o="urn:schemas-microsoft-com:office:office" xmlns:r="http://schemas.openxmlformats.org/officeDocument/2006/relationships" xmlns:m="http://schemas.openxmlformats.org/officeDocument/2006/math" xmlns:v="urn:schemas-microsoft-com:vml" xmlns:wp14="http://schemas.microsoft.com/office/word/2010/wordprocessingDrawing" xmlns:wp="http://schemas.openxmlformats.org/drawingml/2006/wordprocessingDrawing" xmlns:w10="urn:schemas-microsoft-com:office:word" xmlns:w="http://schemas.openxmlformats.org/wordprocessingml/2006/main" xmlns:w14="http://schemas.microsoft.com/office/word/2010/wordml" xmlns:w15="http://schemas.microsoft.com/office/word/2012/wordml" xmlns:w16cex="http://schemas.microsoft.com/office/word/2018/wordml/cex" xmlns:w16cid="http://schemas.microsoft.com/office/word/2016/wordml/cid" xmlns:w16="http://schemas.microsoft.com/office/word/2018/wordml" xmlns:w16se="http://schemas.microsoft.com/office/word/2015/wordml/symex" xmlns:wpg="http://schemas.microsoft.com/office/word/2010/wordprocessingGroup" xmlns:wpi="http://schemas.microsoft.com/office/word/2010/wordprocessingInk" xmlns:wne="http://schemas.microsoft.com/office/word/2006/wordml" xmlns:wps="http://schemas.microsoft.com/office/word/2010/wordprocessingShape" mc:Ignorable="w14 w15 w16se w16cid w16 w16cex wp14">
+<w:ftr xmlns:wpc="http://schemas.microsoft.com/office/word/2010/wordprocessingCanvas" xmlns:cx="http://schemas.microsoft.com/office/drawing/2014/chartex" xmlns:cx1="http://schemas.microsoft.com/office/drawing/2015/9/8/chartex" xmlns:cx2="http://schemas.microsoft.com/office/drawing/2015/10/21/chartex" xmlns:cx3="http://schemas.microsoft.com/office/drawing/2016/5/9/chartex" xmlns:cx4="http://schemas.microsoft.com/office/drawing/2016/5/10/chartex" xmlns:cx5="http://schemas.microsoft.com/office/drawing/2016/5/11/chartex" xmlns:cx6="http://schemas.microsoft.com/office/drawing/2016/5/12/chartex" xmlns:cx7="http://schemas.microsoft.com/office/drawing/2016/5/13/chartex" xmlns:cx8="http://schemas.microsoft.com/office/drawing/2016/5/14/chartex" xmlns:mc="http://schemas.openxmlformats.org/markup-compatibility/2006" xmlns:aink="http://schemas.microsoft.com/office/drawing/2016/ink" xmlns:am3d="http://schemas.microsoft.com/office/drawing/2017/model3d" xmlns:o="urn:schemas-microsoft-com:office:office" xmlns:r="http://schemas.openxmlformats.org/officeDocument/2006/relationships" xmlns:m="http://schemas.openxmlformats.org/officeDocument/2006/math" xmlns:v="urn:schemas-microsoft-com:vml" xmlns:wp14="http://schemas.microsoft.com/office/word/2010/wordprocessingDrawing" xmlns:wp="http://schemas.openxmlformats.org/drawingml/2006/wordprocessingDrawing" xmlns:w10="urn:schemas-microsoft-com:office:word" xmlns:w="http://schemas.openxmlformats.org/wordprocessingml/2006/main" xmlns:w14="http://schemas.microsoft.com/office/word/2010/wordml" xmlns:w15="http://schemas.microsoft.com/office/word/2012/wordml" xmlns:w16cex="http://schemas.microsoft.com/office/word/2018/wordml/cex" xmlns:w16cid="http://schemas.microsoft.com/office/word/2016/wordml/cid" xmlns:w16="http://schemas.microsoft.com/office/word/2018/wordml" xmlns:w16sdtdh="http://schemas.microsoft.com/office/word/2020/wordml/sdtdatahash" xmlns:w16se="http://schemas.microsoft.com/office/word/2015/wordml/symex" xmlns:wpg="http://schemas.microsoft.com/office/word/2010/wordprocessingGroup" xmlns:wpi="http://schemas.microsoft.com/office/word/2010/wordprocessingInk" xmlns:wne="http://schemas.microsoft.com/office/word/2006/wordml" xmlns:wps="http://schemas.microsoft.com/office/word/2010/wordprocessingShape" mc:Ignorable="w14 w15 w16se w16cid w16 w16cex w16sdtdh wp14">
   <w:p>
     <w:pPr>
       <w:pStyle w:val="Footer"/>
@@ -3815,7 +4245,7 @@
 </file>
 
 <file path=word/footnotes.xml><?xml version="1.0" encoding="utf-8"?>
-<w:footnotes xmlns:wpc="http://schemas.microsoft.com/office/word/2010/wordprocessingCanvas" xmlns:cx="http://schemas.microsoft.com/office/drawing/2014/chartex" xmlns:cx1="http://schemas.microsoft.com/office/drawing/2015/9/8/chartex" xmlns:cx2="http://schemas.microsoft.com/office/drawing/2015/10/21/chartex" xmlns:cx3="http://schemas.microsoft.com/office/drawing/2016/5/9/chartex" xmlns:cx4="http://schemas.microsoft.com/office/drawing/2016/5/10/chartex" xmlns:cx5="http://schemas.microsoft.com/office/drawing/2016/5/11/chartex" xmlns:cx6="http://schemas.microsoft.com/office/drawing/2016/5/12/chartex" xmlns:cx7="http://schemas.microsoft.com/office/drawing/2016/5/13/chartex" xmlns:cx8="http://schemas.microsoft.com/office/drawing/2016/5/14/chartex" xmlns:mc="http://schemas.openxmlformats.org/markup-compatibility/2006" xmlns:aink="http://schemas.microsoft.com/office/drawing/2016/ink" xmlns:am3d="http://schemas.microsoft.com/office/drawing/2017/model3d" xmlns:o="urn:schemas-microsoft-com:office:office" xmlns:r="http://schemas.openxmlformats.org/officeDocument/2006/relationships" xmlns:m="http://schemas.openxmlformats.org/officeDocument/2006/math" xmlns:v="urn:schemas-microsoft-com:vml" xmlns:wp14="http://schemas.microsoft.com/office/word/2010/wordprocessingDrawing" xmlns:wp="http://schemas.openxmlformats.org/drawingml/2006/wordprocessingDrawing" xmlns:w10="urn:schemas-microsoft-com:office:word" xmlns:w="http://schemas.openxmlformats.org/wordprocessingml/2006/main" xmlns:w14="http://schemas.microsoft.com/office/word/2010/wordml" xmlns:w15="http://schemas.microsoft.com/office/word/2012/wordml" xmlns:w16cex="http://schemas.microsoft.com/office/word/2018/wordml/cex" xmlns:w16cid="http://schemas.microsoft.com/office/word/2016/wordml/cid" xmlns:w16="http://schemas.microsoft.com/office/word/2018/wordml" xmlns:w16se="http://schemas.microsoft.com/office/word/2015/wordml/symex" xmlns:wpg="http://schemas.microsoft.com/office/word/2010/wordprocessingGroup" xmlns:wpi="http://schemas.microsoft.com/office/word/2010/wordprocessingInk" xmlns:wne="http://schemas.microsoft.com/office/word/2006/wordml" xmlns:wps="http://schemas.microsoft.com/office/word/2010/wordprocessingShape" mc:Ignorable="w14 w15 w16se w16cid w16 w16cex wp14">
+<w:footnotes xmlns:wpc="http://schemas.microsoft.com/office/word/2010/wordprocessingCanvas" xmlns:cx="http://schemas.microsoft.com/office/drawing/2014/chartex" xmlns:cx1="http://schemas.microsoft.com/office/drawing/2015/9/8/chartex" xmlns:cx2="http://schemas.microsoft.com/office/drawing/2015/10/21/chartex" xmlns:cx3="http://schemas.microsoft.com/office/drawing/2016/5/9/chartex" xmlns:cx4="http://schemas.microsoft.com/office/drawing/2016/5/10/chartex" xmlns:cx5="http://schemas.microsoft.com/office/drawing/2016/5/11/chartex" xmlns:cx6="http://schemas.microsoft.com/office/drawing/2016/5/12/chartex" xmlns:cx7="http://schemas.microsoft.com/office/drawing/2016/5/13/chartex" xmlns:cx8="http://schemas.microsoft.com/office/drawing/2016/5/14/chartex" xmlns:mc="http://schemas.openxmlformats.org/markup-compatibility/2006" xmlns:aink="http://schemas.microsoft.com/office/drawing/2016/ink" xmlns:am3d="http://schemas.microsoft.com/office/drawing/2017/model3d" xmlns:o="urn:schemas-microsoft-com:office:office" xmlns:r="http://schemas.openxmlformats.org/officeDocument/2006/relationships" xmlns:m="http://schemas.openxmlformats.org/officeDocument/2006/math" xmlns:v="urn:schemas-microsoft-com:vml" xmlns:wp14="http://schemas.microsoft.com/office/word/2010/wordprocessingDrawing" xmlns:wp="http://schemas.openxmlformats.org/drawingml/2006/wordprocessingDrawing" xmlns:w10="urn:schemas-microsoft-com:office:word" xmlns:w="http://schemas.openxmlformats.org/wordprocessingml/2006/main" xmlns:w14="http://schemas.microsoft.com/office/word/2010/wordml" xmlns:w15="http://schemas.microsoft.com/office/word/2012/wordml" xmlns:w16cex="http://schemas.microsoft.com/office/word/2018/wordml/cex" xmlns:w16cid="http://schemas.microsoft.com/office/word/2016/wordml/cid" xmlns:w16="http://schemas.microsoft.com/office/word/2018/wordml" xmlns:w16sdtdh="http://schemas.microsoft.com/office/word/2020/wordml/sdtdatahash" xmlns:w16se="http://schemas.microsoft.com/office/word/2015/wordml/symex" xmlns:wpg="http://schemas.microsoft.com/office/word/2010/wordprocessingGroup" xmlns:wpi="http://schemas.microsoft.com/office/word/2010/wordprocessingInk" xmlns:wne="http://schemas.microsoft.com/office/word/2006/wordml" xmlns:wps="http://schemas.microsoft.com/office/word/2010/wordprocessingShape" mc:Ignorable="w14 w15 w16se w16cid w16 w16cex w16sdtdh wp14">
   <w:footnote w:type="separator" w:id="-1">
     <w:p>
       <w:pPr>
@@ -3840,7 +4270,7 @@
 </file>
 
 <file path=word/header1.xml><?xml version="1.0" encoding="utf-8"?>
-<w:hdr xmlns:wpc="http://schemas.microsoft.com/office/word/2010/wordprocessingCanvas" xmlns:cx="http://schemas.microsoft.com/office/drawing/2014/chartex" xmlns:cx1="http://schemas.microsoft.com/office/drawing/2015/9/8/chartex" xmlns:cx2="http://schemas.microsoft.com/office/drawing/2015/10/21/chartex" xmlns:cx3="http://schemas.microsoft.com/office/drawing/2016/5/9/chartex" xmlns:cx4="http://schemas.microsoft.com/office/drawing/2016/5/10/chartex" xmlns:cx5="http://schemas.microsoft.com/office/drawing/2016/5/11/chartex" xmlns:cx6="http://schemas.microsoft.com/office/drawing/2016/5/12/chartex" xmlns:cx7="http://schemas.microsoft.com/office/drawing/2016/5/13/chartex" xmlns:cx8="http://schemas.microsoft.com/office/drawing/2016/5/14/chartex" xmlns:mc="http://schemas.openxmlformats.org/markup-compatibility/2006" xmlns:aink="http://schemas.microsoft.com/office/drawing/2016/ink" xmlns:am3d="http://schemas.microsoft.com/office/drawing/2017/model3d" xmlns:o="urn:schemas-microsoft-com:office:office" xmlns:r="http://schemas.openxmlformats.org/officeDocument/2006/relationships" xmlns:m="http://schemas.openxmlformats.org/officeDocument/2006/math" xmlns:v="urn:schemas-microsoft-com:vml" xmlns:wp14="http://schemas.microsoft.com/office/word/2010/wordprocessingDrawing" xmlns:wp="http://schemas.openxmlformats.org/drawingml/2006/wordprocessingDrawing" xmlns:w10="urn:schemas-microsoft-com:office:word" xmlns:w="http://schemas.openxmlformats.org/wordprocessingml/2006/main" xmlns:w14="http://schemas.microsoft.com/office/word/2010/wordml" xmlns:w15="http://schemas.microsoft.com/office/word/2012/wordml" xmlns:w16cex="http://schemas.microsoft.com/office/word/2018/wordml/cex" xmlns:w16cid="http://schemas.microsoft.com/office/word/2016/wordml/cid" xmlns:w16="http://schemas.microsoft.com/office/word/2018/wordml" xmlns:w16se="http://schemas.microsoft.com/office/word/2015/wordml/symex" xmlns:wpg="http://schemas.microsoft.com/office/word/2010/wordprocessingGroup" xmlns:wpi="http://schemas.microsoft.com/office/word/2010/wordprocessingInk" xmlns:wne="http://schemas.microsoft.com/office/word/2006/wordml" xmlns:wps="http://schemas.microsoft.com/office/word/2010/wordprocessingShape" mc:Ignorable="w14 w15 w16se w16cid w16 w16cex wp14">
+<w:hdr xmlns:wpc="http://schemas.microsoft.com/office/word/2010/wordprocessingCanvas" xmlns:cx="http://schemas.microsoft.com/office/drawing/2014/chartex" xmlns:cx1="http://schemas.microsoft.com/office/drawing/2015/9/8/chartex" xmlns:cx2="http://schemas.microsoft.com/office/drawing/2015/10/21/chartex" xmlns:cx3="http://schemas.microsoft.com/office/drawing/2016/5/9/chartex" xmlns:cx4="http://schemas.microsoft.com/office/drawing/2016/5/10/chartex" xmlns:cx5="http://schemas.microsoft.com/office/drawing/2016/5/11/chartex" xmlns:cx6="http://schemas.microsoft.com/office/drawing/2016/5/12/chartex" xmlns:cx7="http://schemas.microsoft.com/office/drawing/2016/5/13/chartex" xmlns:cx8="http://schemas.microsoft.com/office/drawing/2016/5/14/chartex" xmlns:mc="http://schemas.openxmlformats.org/markup-compatibility/2006" xmlns:aink="http://schemas.microsoft.com/office/drawing/2016/ink" xmlns:am3d="http://schemas.microsoft.com/office/drawing/2017/model3d" xmlns:o="urn:schemas-microsoft-com:office:office" xmlns:r="http://schemas.openxmlformats.org/officeDocument/2006/relationships" xmlns:m="http://schemas.openxmlformats.org/officeDocument/2006/math" xmlns:v="urn:schemas-microsoft-com:vml" xmlns:wp14="http://schemas.microsoft.com/office/word/2010/wordprocessingDrawing" xmlns:wp="http://schemas.openxmlformats.org/drawingml/2006/wordprocessingDrawing" xmlns:w10="urn:schemas-microsoft-com:office:word" xmlns:w="http://schemas.openxmlformats.org/wordprocessingml/2006/main" xmlns:w14="http://schemas.microsoft.com/office/word/2010/wordml" xmlns:w15="http://schemas.microsoft.com/office/word/2012/wordml" xmlns:w16cex="http://schemas.microsoft.com/office/word/2018/wordml/cex" xmlns:w16cid="http://schemas.microsoft.com/office/word/2016/wordml/cid" xmlns:w16="http://schemas.microsoft.com/office/word/2018/wordml" xmlns:w16sdtdh="http://schemas.microsoft.com/office/word/2020/wordml/sdtdatahash" xmlns:w16se="http://schemas.microsoft.com/office/word/2015/wordml/symex" xmlns:wpg="http://schemas.microsoft.com/office/word/2010/wordprocessingGroup" xmlns:wpi="http://schemas.microsoft.com/office/word/2010/wordprocessingInk" xmlns:wne="http://schemas.microsoft.com/office/word/2006/wordml" xmlns:wps="http://schemas.microsoft.com/office/word/2010/wordprocessingShape" mc:Ignorable="w14 w15 w16se w16cid w16 w16cex w16sdtdh wp14">
   <w:p>
     <w:pPr>
       <w:pStyle w:val="Header"/>
@@ -3853,7 +4283,7 @@
 </file>
 
 <file path=word/numbering.xml><?xml version="1.0" encoding="utf-8"?>
-<w:numbering xmlns:wpc="http://schemas.microsoft.com/office/word/2010/wordprocessingCanvas" xmlns:cx="http://schemas.microsoft.com/office/drawing/2014/chartex" xmlns:cx1="http://schemas.microsoft.com/office/drawing/2015/9/8/chartex" xmlns:cx2="http://schemas.microsoft.com/office/drawing/2015/10/21/chartex" xmlns:cx3="http://schemas.microsoft.com/office/drawing/2016/5/9/chartex" xmlns:cx4="http://schemas.microsoft.com/office/drawing/2016/5/10/chartex" xmlns:cx5="http://schemas.microsoft.com/office/drawing/2016/5/11/chartex" xmlns:cx6="http://schemas.microsoft.com/office/drawing/2016/5/12/chartex" xmlns:cx7="http://schemas.microsoft.com/office/drawing/2016/5/13/chartex" xmlns:cx8="http://schemas.microsoft.com/office/drawing/2016/5/14/chartex" xmlns:mc="http://schemas.openxmlformats.org/markup-compatibility/2006" xmlns:aink="http://schemas.microsoft.com/office/drawing/2016/ink" xmlns:am3d="http://schemas.microsoft.com/office/drawing/2017/model3d" xmlns:o="urn:schemas-microsoft-com:office:office" xmlns:r="http://schemas.openxmlformats.org/officeDocument/2006/relationships" xmlns:m="http://schemas.openxmlformats.org/officeDocument/2006/math" xmlns:v="urn:schemas-microsoft-com:vml" xmlns:wp14="http://schemas.microsoft.com/office/word/2010/wordprocessingDrawing" xmlns:wp="http://schemas.openxmlformats.org/drawingml/2006/wordprocessingDrawing" xmlns:w10="urn:schemas-microsoft-com:office:word" xmlns:w="http://schemas.openxmlformats.org/wordprocessingml/2006/main" xmlns:w14="http://schemas.microsoft.com/office/word/2010/wordml" xmlns:w15="http://schemas.microsoft.com/office/word/2012/wordml" xmlns:w16cex="http://schemas.microsoft.com/office/word/2018/wordml/cex" xmlns:w16cid="http://schemas.microsoft.com/office/word/2016/wordml/cid" xmlns:w16="http://schemas.microsoft.com/office/word/2018/wordml" xmlns:w16se="http://schemas.microsoft.com/office/word/2015/wordml/symex" xmlns:wpg="http://schemas.microsoft.com/office/word/2010/wordprocessingGroup" xmlns:wpi="http://schemas.microsoft.com/office/word/2010/wordprocessingInk" xmlns:wne="http://schemas.microsoft.com/office/word/2006/wordml" xmlns:wps="http://schemas.microsoft.com/office/word/2010/wordprocessingShape" mc:Ignorable="w14 w15 w16se w16cid w16 w16cex wp14">
+<w:numbering xmlns:wpc="http://schemas.microsoft.com/office/word/2010/wordprocessingCanvas" xmlns:cx="http://schemas.microsoft.com/office/drawing/2014/chartex" xmlns:cx1="http://schemas.microsoft.com/office/drawing/2015/9/8/chartex" xmlns:cx2="http://schemas.microsoft.com/office/drawing/2015/10/21/chartex" xmlns:cx3="http://schemas.microsoft.com/office/drawing/2016/5/9/chartex" xmlns:cx4="http://schemas.microsoft.com/office/drawing/2016/5/10/chartex" xmlns:cx5="http://schemas.microsoft.com/office/drawing/2016/5/11/chartex" xmlns:cx6="http://schemas.microsoft.com/office/drawing/2016/5/12/chartex" xmlns:cx7="http://schemas.microsoft.com/office/drawing/2016/5/13/chartex" xmlns:cx8="http://schemas.microsoft.com/office/drawing/2016/5/14/chartex" xmlns:mc="http://schemas.openxmlformats.org/markup-compatibility/2006" xmlns:aink="http://schemas.microsoft.com/office/drawing/2016/ink" xmlns:am3d="http://schemas.microsoft.com/office/drawing/2017/model3d" xmlns:o="urn:schemas-microsoft-com:office:office" xmlns:r="http://schemas.openxmlformats.org/officeDocument/2006/relationships" xmlns:m="http://schemas.openxmlformats.org/officeDocument/2006/math" xmlns:v="urn:schemas-microsoft-com:vml" xmlns:wp14="http://schemas.microsoft.com/office/word/2010/wordprocessingDrawing" xmlns:wp="http://schemas.openxmlformats.org/drawingml/2006/wordprocessingDrawing" xmlns:w10="urn:schemas-microsoft-com:office:word" xmlns:w="http://schemas.openxmlformats.org/wordprocessingml/2006/main" xmlns:w14="http://schemas.microsoft.com/office/word/2010/wordml" xmlns:w15="http://schemas.microsoft.com/office/word/2012/wordml" xmlns:w16cex="http://schemas.microsoft.com/office/word/2018/wordml/cex" xmlns:w16cid="http://schemas.microsoft.com/office/word/2016/wordml/cid" xmlns:w16="http://schemas.microsoft.com/office/word/2018/wordml" xmlns:w16sdtdh="http://schemas.microsoft.com/office/word/2020/wordml/sdtdatahash" xmlns:w16se="http://schemas.microsoft.com/office/word/2015/wordml/symex" xmlns:wpg="http://schemas.microsoft.com/office/word/2010/wordprocessingGroup" xmlns:wpi="http://schemas.microsoft.com/office/word/2010/wordprocessingInk" xmlns:wne="http://schemas.microsoft.com/office/word/2006/wordml" xmlns:wps="http://schemas.microsoft.com/office/word/2010/wordprocessingShape" mc:Ignorable="w14 w15 w16se w16cid w16 w16cex w16sdtdh wp14">
   <w:abstractNum w:abstractNumId="0" w15:restartNumberingAfterBreak="0">
     <w:nsid w:val="4A237192"/>
     <w:multiLevelType w:val="hybridMultilevel"/>
@@ -3974,7 +4404,7 @@
 </file>
 
 <file path=word/styles.xml><?xml version="1.0" encoding="utf-8"?>
-<w:styles xmlns:mc="http://schemas.openxmlformats.org/markup-compatibility/2006" xmlns:r="http://schemas.openxmlformats.org/officeDocument/2006/relationships" xmlns:w="http://schemas.openxmlformats.org/wordprocessingml/2006/main" xmlns:w14="http://schemas.microsoft.com/office/word/2010/wordml" xmlns:w15="http://schemas.microsoft.com/office/word/2012/wordml" xmlns:w16cex="http://schemas.microsoft.com/office/word/2018/wordml/cex" xmlns:w16cid="http://schemas.microsoft.com/office/word/2016/wordml/cid" xmlns:w16="http://schemas.microsoft.com/office/word/2018/wordml" xmlns:w16se="http://schemas.microsoft.com/office/word/2015/wordml/symex" mc:Ignorable="w14 w15 w16se w16cid w16 w16cex">
+<w:styles xmlns:mc="http://schemas.openxmlformats.org/markup-compatibility/2006" xmlns:r="http://schemas.openxmlformats.org/officeDocument/2006/relationships" xmlns:w="http://schemas.openxmlformats.org/wordprocessingml/2006/main" xmlns:w14="http://schemas.microsoft.com/office/word/2010/wordml" xmlns:w15="http://schemas.microsoft.com/office/word/2012/wordml" xmlns:w16cex="http://schemas.microsoft.com/office/word/2018/wordml/cex" xmlns:w16cid="http://schemas.microsoft.com/office/word/2016/wordml/cid" xmlns:w16="http://schemas.microsoft.com/office/word/2018/wordml" xmlns:w16sdtdh="http://schemas.microsoft.com/office/word/2020/wordml/sdtdatahash" xmlns:w16se="http://schemas.microsoft.com/office/word/2015/wordml/symex" mc:Ignorable="w14 w15 w16se w16cid w16 w16cex w16sdtdh">
   <w:docDefaults>
     <w:rPrDefault>
       <w:rPr>

</xml_diff>

<commit_message>
Improved several sections while trying to use them for Glitch Garden
I found a couple of sections needed more info to help with what was needed to use them when trying to use them for doing some of the Glitch Garden lesson.
</commit_message>
<xml_diff>
--- a/UnityTipsAndTricks.docx
+++ b/UnityTipsAndTricks.docx
@@ -2487,11 +2487,92 @@
     </w:p>
     <w:p>
       <w:pPr>
+        <w:pStyle w:val="Heading2"/>
+      </w:pPr>
+      <w:r>
+        <w:t>Adding Scenes to the Project</w:t>
+      </w:r>
+    </w:p>
+    <w:p>
+      <w:r>
+        <w:t xml:space="preserve">Click on the </w:t>
+      </w:r>
+      <w:r>
+        <w:rPr>
+          <w:i/>
+          <w:iCs/>
+        </w:rPr>
+        <w:t xml:space="preserve">File </w:t>
+      </w:r>
+      <w:r>
+        <w:rPr>
+          <w:i/>
+          <w:iCs/>
+        </w:rPr>
+        <w:sym w:font="Wingdings" w:char="F0E0"/>
+      </w:r>
+      <w:r>
+        <w:rPr>
+          <w:i/>
+          <w:iCs/>
+        </w:rPr>
+        <w:t xml:space="preserve"> Build Settings</w:t>
+      </w:r>
+      <w:r>
+        <w:t xml:space="preserve"> menu selection in the Unity menus.  Clicking on the </w:t>
+      </w:r>
+      <w:r>
+        <w:rPr>
+          <w:i/>
+          <w:iCs/>
+        </w:rPr>
+        <w:t>Add Open Scenes</w:t>
+      </w:r>
+      <w:r>
+        <w:t xml:space="preserve"> button will add your current open scene. You can drag any other scenes, or all of them, into the </w:t>
+      </w:r>
+      <w:r>
+        <w:rPr>
+          <w:i/>
+          <w:iCs/>
+        </w:rPr>
+        <w:t xml:space="preserve">Scenes </w:t>
+      </w:r>
+      <w:proofErr w:type="gramStart"/>
+      <w:r>
+        <w:rPr>
+          <w:i/>
+          <w:iCs/>
+        </w:rPr>
+        <w:t>In</w:t>
+      </w:r>
+      <w:proofErr w:type="gramEnd"/>
+      <w:r>
+        <w:rPr>
+          <w:i/>
+          <w:iCs/>
+        </w:rPr>
+        <w:t xml:space="preserve"> Build</w:t>
+      </w:r>
+      <w:r>
+        <w:t xml:space="preserve"> text box.  Each scene has a check box next to the name that must be selected for the scene to be enabled.</w:t>
+      </w:r>
+    </w:p>
+    <w:p>
+      <w:pPr>
         <w:pStyle w:val="Heading1"/>
       </w:pPr>
       <w:r>
         <w:lastRenderedPageBreak/>
-        <w:t>Useful Web Pages for Use With Unity</w:t>
+        <w:t xml:space="preserve">Useful Web Pages for Use </w:t>
+      </w:r>
+      <w:proofErr w:type="gramStart"/>
+      <w:r>
+        <w:t>With</w:t>
+      </w:r>
+      <w:proofErr w:type="gramEnd"/>
+      <w:r>
+        <w:t xml:space="preserve"> Unity</w:t>
       </w:r>
       <w:bookmarkEnd w:id="1"/>
     </w:p>
@@ -2569,7 +2650,15 @@
     </w:p>
     <w:p>
       <w:r>
-        <w:t>Once you download a font (pay attention to license requirements!) you can extract it under Assets.  Using a Fonts folder with a subfolder of the font name is best.  On Windows, double click on the TTF file and click on the Install button of the window that opens up.</w:t>
+        <w:t xml:space="preserve">Once you download a font (pay attention to license requirements!) you can extract it under Assets.  Using a Fonts folder with a subfolder of the font name is best.  On Windows, double click on the TTF file and click on the Install button of the window that </w:t>
+      </w:r>
+      <w:proofErr w:type="gramStart"/>
+      <w:r>
+        <w:t>opens up</w:t>
+      </w:r>
+      <w:proofErr w:type="gramEnd"/>
+      <w:r>
+        <w:t>.</w:t>
       </w:r>
     </w:p>
     <w:p>
@@ -2892,7 +2981,15 @@
     </w:p>
     <w:p>
       <w:r>
-        <w:t xml:space="preserve">They provide a high level networking API for Unity that provides several different types of </w:t>
+        <w:t xml:space="preserve">They provide a </w:t>
+      </w:r>
+      <w:proofErr w:type="gramStart"/>
+      <w:r>
+        <w:t>high level</w:t>
+      </w:r>
+      <w:proofErr w:type="gramEnd"/>
+      <w:r>
+        <w:t xml:space="preserve"> networking API for Unity that provides several different types of </w:t>
       </w:r>
       <w:r>
         <w:t xml:space="preserve">low level </w:t>
@@ -4171,7 +4268,15 @@
         <w:t xml:space="preserve">  Then simply add the audio file to the Audio Source component.</w:t>
       </w:r>
       <w:r>
-        <w:t xml:space="preserve">  Select Play On Awake checkbox to enable playing when the scene starts.</w:t>
+        <w:t xml:space="preserve">  Select Play </w:t>
+      </w:r>
+      <w:proofErr w:type="gramStart"/>
+      <w:r>
+        <w:t>On</w:t>
+      </w:r>
+      <w:proofErr w:type="gramEnd"/>
+      <w:r>
+        <w:t xml:space="preserve"> Awake checkbox to enable playing when the scene starts.</w:t>
       </w:r>
     </w:p>
     <w:sectPr>

</xml_diff>

<commit_message>
Syncing with work computer
Up to lesson 125
</commit_message>
<xml_diff>
--- a/UnityTipsAndTricks.docx
+++ b/UnityTipsAndTricks.docx
@@ -1,6 +1,6 @@
 
 <file path=word/document.xml><?xml version="1.0" encoding="utf-8"?>
-<w:document xmlns:wpc="http://schemas.microsoft.com/office/word/2010/wordprocessingCanvas" xmlns:cx="http://schemas.microsoft.com/office/drawing/2014/chartex" xmlns:cx1="http://schemas.microsoft.com/office/drawing/2015/9/8/chartex" xmlns:cx2="http://schemas.microsoft.com/office/drawing/2015/10/21/chartex" xmlns:cx3="http://schemas.microsoft.com/office/drawing/2016/5/9/chartex" xmlns:cx4="http://schemas.microsoft.com/office/drawing/2016/5/10/chartex" xmlns:cx5="http://schemas.microsoft.com/office/drawing/2016/5/11/chartex" xmlns:cx6="http://schemas.microsoft.com/office/drawing/2016/5/12/chartex" xmlns:cx7="http://schemas.microsoft.com/office/drawing/2016/5/13/chartex" xmlns:cx8="http://schemas.microsoft.com/office/drawing/2016/5/14/chartex" xmlns:mc="http://schemas.openxmlformats.org/markup-compatibility/2006" xmlns:aink="http://schemas.microsoft.com/office/drawing/2016/ink" xmlns:am3d="http://schemas.microsoft.com/office/drawing/2017/model3d" xmlns:o="urn:schemas-microsoft-com:office:office" xmlns:r="http://schemas.openxmlformats.org/officeDocument/2006/relationships" xmlns:m="http://schemas.openxmlformats.org/officeDocument/2006/math" xmlns:v="urn:schemas-microsoft-com:vml" xmlns:wp14="http://schemas.microsoft.com/office/word/2010/wordprocessingDrawing" xmlns:wp="http://schemas.openxmlformats.org/drawingml/2006/wordprocessingDrawing" xmlns:w10="urn:schemas-microsoft-com:office:word" xmlns:w="http://schemas.openxmlformats.org/wordprocessingml/2006/main" xmlns:w14="http://schemas.microsoft.com/office/word/2010/wordml" xmlns:w15="http://schemas.microsoft.com/office/word/2012/wordml" xmlns:w16cex="http://schemas.microsoft.com/office/word/2018/wordml/cex" xmlns:w16cid="http://schemas.microsoft.com/office/word/2016/wordml/cid" xmlns:w16="http://schemas.microsoft.com/office/word/2018/wordml" xmlns:w16sdtdh="http://schemas.microsoft.com/office/word/2020/wordml/sdtdatahash" xmlns:w16se="http://schemas.microsoft.com/office/word/2015/wordml/symex" xmlns:wpg="http://schemas.microsoft.com/office/word/2010/wordprocessingGroup" xmlns:wpi="http://schemas.microsoft.com/office/word/2010/wordprocessingInk" xmlns:wne="http://schemas.microsoft.com/office/word/2006/wordml" xmlns:wps="http://schemas.microsoft.com/office/word/2010/wordprocessingShape" mc:Ignorable="w14 w15 w16se w16cid w16 w16cex w16sdtdh wp14">
+<w:document xmlns:wpc="http://schemas.microsoft.com/office/word/2010/wordprocessingCanvas" xmlns:cx="http://schemas.microsoft.com/office/drawing/2014/chartex" xmlns:cx1="http://schemas.microsoft.com/office/drawing/2015/9/8/chartex" xmlns:cx2="http://schemas.microsoft.com/office/drawing/2015/10/21/chartex" xmlns:cx3="http://schemas.microsoft.com/office/drawing/2016/5/9/chartex" xmlns:cx4="http://schemas.microsoft.com/office/drawing/2016/5/10/chartex" xmlns:cx5="http://schemas.microsoft.com/office/drawing/2016/5/11/chartex" xmlns:cx6="http://schemas.microsoft.com/office/drawing/2016/5/12/chartex" xmlns:cx7="http://schemas.microsoft.com/office/drawing/2016/5/13/chartex" xmlns:cx8="http://schemas.microsoft.com/office/drawing/2016/5/14/chartex" xmlns:mc="http://schemas.openxmlformats.org/markup-compatibility/2006" xmlns:aink="http://schemas.microsoft.com/office/drawing/2016/ink" xmlns:am3d="http://schemas.microsoft.com/office/drawing/2017/model3d" xmlns:o="urn:schemas-microsoft-com:office:office" xmlns:r="http://schemas.openxmlformats.org/officeDocument/2006/relationships" xmlns:m="http://schemas.openxmlformats.org/officeDocument/2006/math" xmlns:v="urn:schemas-microsoft-com:vml" xmlns:wp14="http://schemas.microsoft.com/office/word/2010/wordprocessingDrawing" xmlns:wp="http://schemas.openxmlformats.org/drawingml/2006/wordprocessingDrawing" xmlns:w10="urn:schemas-microsoft-com:office:word" xmlns:w="http://schemas.openxmlformats.org/wordprocessingml/2006/main" xmlns:w14="http://schemas.microsoft.com/office/word/2010/wordml" xmlns:w15="http://schemas.microsoft.com/office/word/2012/wordml" xmlns:w16cex="http://schemas.microsoft.com/office/word/2018/wordml/cex" xmlns:w16cid="http://schemas.microsoft.com/office/word/2016/wordml/cid" xmlns:w16="http://schemas.microsoft.com/office/word/2018/wordml" xmlns:w16se="http://schemas.microsoft.com/office/word/2015/wordml/symex" xmlns:wpg="http://schemas.microsoft.com/office/word/2010/wordprocessingGroup" xmlns:wpi="http://schemas.microsoft.com/office/word/2010/wordprocessingInk" xmlns:wne="http://schemas.microsoft.com/office/word/2006/wordml" xmlns:wps="http://schemas.microsoft.com/office/word/2010/wordprocessingShape" mc:Ignorable="w14 w15 w16se w16cid w16 w16cex wp14">
   <w:body>
     <w:p>
       <w:pPr>
@@ -2971,38 +2971,481 @@
         <w:t xml:space="preserve"> text box.  Each scene has a check box next to the name that must be selected for the scene to be enabled.</w:t>
       </w:r>
       <w:r>
-        <w:t xml:space="preserve">  Your can drag them into whatever order you wish to have them kept, which will change the scene numbers.</w:t>
+        <w:t xml:space="preserve">  You can drag them into whatever order you wish to have them kept, which will change the scene numbers.</w:t>
+      </w:r>
+    </w:p>
+    <w:p>
+      <w:pPr>
+        <w:pStyle w:val="Heading2"/>
+      </w:pPr>
+      <w:bookmarkStart w:id="5" w:name="_Ref76931006"/>
+      <w:r>
+        <w:lastRenderedPageBreak/>
+        <w:t>Making Canvas Scale with the Screen Size</w:t>
+      </w:r>
+      <w:bookmarkEnd w:id="5"/>
+    </w:p>
+    <w:p>
+      <w:r>
+        <w:t xml:space="preserve">Select the Canvas in the Hierarchy and in the Inspector open the </w:t>
+      </w:r>
+      <w:r>
+        <w:rPr>
+          <w:b/>
+          <w:bCs/>
+        </w:rPr>
+        <w:t>Canvas Scaler (Script)</w:t>
+      </w:r>
+      <w:r>
+        <w:t xml:space="preserve"> section for viewing.  Set </w:t>
+      </w:r>
+      <w:r>
+        <w:rPr>
+          <w:b/>
+          <w:bCs/>
+        </w:rPr>
+        <w:t>UI Scale Mode</w:t>
+      </w:r>
+      <w:r>
+        <w:t xml:space="preserve"> to </w:t>
+      </w:r>
+      <w:r>
+        <w:rPr>
+          <w:b/>
+          <w:bCs/>
+        </w:rPr>
+        <w:t>Scale with Screen Size</w:t>
+      </w:r>
+      <w:r>
+        <w:t xml:space="preserve">.  For </w:t>
+      </w:r>
+      <w:r>
+        <w:rPr>
+          <w:b/>
+          <w:bCs/>
+        </w:rPr>
+        <w:t>Reference Resolution</w:t>
+      </w:r>
+      <w:r>
+        <w:t xml:space="preserve"> set it to the native resolution you want as a default to scale from.  This should be a size that will hold your largest image, which is usually your background image, say 1920x1080.</w:t>
+      </w:r>
+    </w:p>
+    <w:p>
+      <w:pPr>
+        <w:jc w:val="center"/>
+      </w:pPr>
+      <w:r>
+        <w:rPr>
+          <w:noProof/>
+        </w:rPr>
+        <w:drawing>
+          <wp:inline distT="0" distB="0" distL="0" distR="0" wp14:anchorId="03115C43" wp14:editId="4C0D2073">
+            <wp:extent cx="3895238" cy="1457143"/>
+            <wp:effectExtent l="0" t="0" r="0" b="0"/>
+            <wp:docPr id="4" name="Picture 4"/>
+            <wp:cNvGraphicFramePr>
+              <a:graphicFrameLocks xmlns:a="http://schemas.openxmlformats.org/drawingml/2006/main" noChangeAspect="1"/>
+            </wp:cNvGraphicFramePr>
+            <a:graphic xmlns:a="http://schemas.openxmlformats.org/drawingml/2006/main">
+              <a:graphicData uri="http://schemas.openxmlformats.org/drawingml/2006/picture">
+                <pic:pic xmlns:pic="http://schemas.openxmlformats.org/drawingml/2006/picture">
+                  <pic:nvPicPr>
+                    <pic:cNvPr id="1" name=""/>
+                    <pic:cNvPicPr/>
+                  </pic:nvPicPr>
+                  <pic:blipFill>
+                    <a:blip r:embed="rId13"/>
+                    <a:stretch>
+                      <a:fillRect/>
+                    </a:stretch>
+                  </pic:blipFill>
+                  <pic:spPr>
+                    <a:xfrm>
+                      <a:off x="0" y="0"/>
+                      <a:ext cx="3895238" cy="1457143"/>
+                    </a:xfrm>
+                    <a:prstGeom prst="rect">
+                      <a:avLst/>
+                    </a:prstGeom>
+                  </pic:spPr>
+                </pic:pic>
+              </a:graphicData>
+            </a:graphic>
+          </wp:inline>
+        </w:drawing>
+      </w:r>
+    </w:p>
+    <w:p>
+      <w:r>
+        <w:t>Now when you look in the Scene mode you should see the blue dots for the corners matching your background image.</w:t>
+      </w:r>
+    </w:p>
+    <w:p>
+      <w:pPr>
+        <w:jc w:val="center"/>
+      </w:pPr>
+      <w:r>
+        <w:rPr>
+          <w:noProof/>
+        </w:rPr>
+        <w:drawing>
+          <wp:inline distT="0" distB="0" distL="0" distR="0" wp14:anchorId="2EA2B8C4" wp14:editId="339711A5">
+            <wp:extent cx="4380952" cy="3838095"/>
+            <wp:effectExtent l="0" t="0" r="635" b="0"/>
+            <wp:docPr id="5" name="Picture 5"/>
+            <wp:cNvGraphicFramePr>
+              <a:graphicFrameLocks xmlns:a="http://schemas.openxmlformats.org/drawingml/2006/main" noChangeAspect="1"/>
+            </wp:cNvGraphicFramePr>
+            <a:graphic xmlns:a="http://schemas.openxmlformats.org/drawingml/2006/main">
+              <a:graphicData uri="http://schemas.openxmlformats.org/drawingml/2006/picture">
+                <pic:pic xmlns:pic="http://schemas.openxmlformats.org/drawingml/2006/picture">
+                  <pic:nvPicPr>
+                    <pic:cNvPr id="1" name=""/>
+                    <pic:cNvPicPr/>
+                  </pic:nvPicPr>
+                  <pic:blipFill>
+                    <a:blip r:embed="rId14"/>
+                    <a:stretch>
+                      <a:fillRect/>
+                    </a:stretch>
+                  </pic:blipFill>
+                  <pic:spPr>
+                    <a:xfrm>
+                      <a:off x="0" y="0"/>
+                      <a:ext cx="4380952" cy="3838095"/>
+                    </a:xfrm>
+                    <a:prstGeom prst="rect">
+                      <a:avLst/>
+                    </a:prstGeom>
+                  </pic:spPr>
+                </pic:pic>
+              </a:graphicData>
+            </a:graphic>
+          </wp:inline>
+        </w:drawing>
+      </w:r>
+    </w:p>
+    <w:p>
+      <w:r>
+        <w:t xml:space="preserve">You can also set </w:t>
+      </w:r>
+      <w:r>
+        <w:rPr>
+          <w:b/>
+          <w:bCs/>
+        </w:rPr>
+        <w:t>Screen Match Mode</w:t>
+      </w:r>
+      <w:r>
+        <w:t xml:space="preserve"> to </w:t>
+      </w:r>
+      <w:r>
+        <w:rPr>
+          <w:b/>
+          <w:bCs/>
+        </w:rPr>
+        <w:t>Match Width or Height</w:t>
+      </w:r>
+      <w:r>
+        <w:t xml:space="preserve">, </w:t>
+      </w:r>
+      <w:r>
+        <w:rPr>
+          <w:b/>
+          <w:bCs/>
+        </w:rPr>
+        <w:t>Expand</w:t>
+      </w:r>
+      <w:r>
+        <w:t xml:space="preserve">, or </w:t>
+      </w:r>
+      <w:r>
+        <w:rPr>
+          <w:b/>
+          <w:bCs/>
+        </w:rPr>
+        <w:t>Shrink</w:t>
+      </w:r>
+      <w:r>
+        <w:t>.  Shrink will cut of content near the edges, which is okay if that scene has nothing important there.</w:t>
+      </w:r>
+    </w:p>
+    <w:p>
+      <w:r>
+        <w:t xml:space="preserve">These modes can leave your canvas in a letterbox with areas on the size or above and below that are outside your canvas area.  By default, these appear blue, but the convention is to make them black.  You can set this color by selecting the </w:t>
+      </w:r>
+      <w:r>
+        <w:rPr>
+          <w:b/>
+          <w:bCs/>
+        </w:rPr>
+        <w:t>Main Camera</w:t>
+      </w:r>
+      <w:r>
+        <w:t xml:space="preserve"> and setting the </w:t>
+      </w:r>
+      <w:r>
+        <w:rPr>
+          <w:b/>
+          <w:bCs/>
+        </w:rPr>
+        <w:t>Background Color</w:t>
+      </w:r>
+      <w:r>
+        <w:t xml:space="preserve"> to black (RGB 0,0,0).</w:t>
+      </w:r>
+    </w:p>
+    <w:p>
+      <w:pPr>
+        <w:spacing w:after="160" w:line="259" w:lineRule="auto"/>
+      </w:pPr>
+      <w:r>
+        <w:br w:type="page"/>
+      </w:r>
+    </w:p>
+    <w:p>
+      <w:pPr>
+        <w:pStyle w:val="Heading2"/>
+      </w:pPr>
+      <w:r>
+        <w:lastRenderedPageBreak/>
+        <w:t>Anchoring Screen Elements Relative to the Screen Size</w:t>
+      </w:r>
+    </w:p>
+    <w:p>
+      <w:r>
+        <w:t xml:space="preserve">A good example of this is when you want text or buttons to be relative to the edge of the screen.  Since the screen size may change on you, depending on the display device being used, this keeps important screen elements visible regardless of the aspect ratio.  See </w:t>
+      </w:r>
+      <w:r>
+        <w:rPr>
+          <w:b/>
+          <w:bCs/>
+        </w:rPr>
+        <w:fldChar w:fldCharType="begin"/>
+      </w:r>
+      <w:r>
+        <w:rPr>
+          <w:b/>
+          <w:bCs/>
+        </w:rPr>
+        <w:instrText xml:space="preserve"> REF _Ref76931006 \h </w:instrText>
+      </w:r>
+      <w:r>
+        <w:rPr>
+          <w:b/>
+          <w:bCs/>
+        </w:rPr>
+      </w:r>
+      <w:r>
+        <w:rPr>
+          <w:b/>
+          <w:bCs/>
+        </w:rPr>
+        <w:instrText xml:space="preserve"> \* MERGEFORMAT </w:instrText>
+      </w:r>
+      <w:r>
+        <w:rPr>
+          <w:b/>
+          <w:bCs/>
+        </w:rPr>
+        <w:fldChar w:fldCharType="separate"/>
+      </w:r>
+      <w:r>
+        <w:rPr>
+          <w:b/>
+          <w:bCs/>
+        </w:rPr>
+        <w:t>Making Canvas Scale with the Screen Size</w:t>
+      </w:r>
+      <w:r>
+        <w:rPr>
+          <w:b/>
+          <w:bCs/>
+        </w:rPr>
+        <w:fldChar w:fldCharType="end"/>
+      </w:r>
+      <w:r>
+        <w:t xml:space="preserve"> for an example of how to set your canvas so it is independent of the screen size and aspect ratio.  This is typically true if you have set the </w:t>
+      </w:r>
+      <w:r>
+        <w:rPr>
+          <w:b/>
+          <w:bCs/>
+        </w:rPr>
+        <w:t>Screen Match Mode</w:t>
+      </w:r>
+      <w:r>
+        <w:t xml:space="preserve"> to </w:t>
+      </w:r>
+      <w:r>
+        <w:rPr>
+          <w:b/>
+          <w:bCs/>
+        </w:rPr>
+        <w:t>Shrink</w:t>
+      </w:r>
+      <w:r>
+        <w:t xml:space="preserve"> for the Canvas.</w:t>
+      </w:r>
+    </w:p>
+    <w:p>
+      <w:r>
+        <w:t xml:space="preserve">As an example, once you have placed some text relative to your default screen size, you should test it with different aspect ratios to see how it looks in 16:9, 4:3, etc.  If elements would fall outside the visible, you should consider anchoring them to be relative to some place on the screen.  The places are the </w:t>
+      </w:r>
+      <w:r>
+        <w:t>center, the corners, or the sides of the screen.</w:t>
+      </w:r>
+    </w:p>
+    <w:p>
+      <w:r>
+        <w:t xml:space="preserve">You select the anchor point for an item by opening the </w:t>
+      </w:r>
+      <w:r>
+        <w:rPr>
+          <w:b/>
+          <w:bCs/>
+        </w:rPr>
+        <w:t>Rect Transform</w:t>
+      </w:r>
+      <w:r>
+        <w:t xml:space="preserve"> properties in the Inspector and clicking on this element in it:</w:t>
+      </w:r>
+    </w:p>
+    <w:p>
+      <w:r>
+        <w:rPr>
+          <w:noProof/>
+        </w:rPr>
+        <w:drawing>
+          <wp:inline distT="0" distB="0" distL="0" distR="0" wp14:anchorId="138B8EDC" wp14:editId="6BF44D4F">
+            <wp:extent cx="1504762" cy="1000000"/>
+            <wp:effectExtent l="0" t="0" r="635" b="0"/>
+            <wp:docPr id="6" name="Picture 6"/>
+            <wp:cNvGraphicFramePr>
+              <a:graphicFrameLocks xmlns:a="http://schemas.openxmlformats.org/drawingml/2006/main" noChangeAspect="1"/>
+            </wp:cNvGraphicFramePr>
+            <a:graphic xmlns:a="http://schemas.openxmlformats.org/drawingml/2006/main">
+              <a:graphicData uri="http://schemas.openxmlformats.org/drawingml/2006/picture">
+                <pic:pic xmlns:pic="http://schemas.openxmlformats.org/drawingml/2006/picture">
+                  <pic:nvPicPr>
+                    <pic:cNvPr id="1" name=""/>
+                    <pic:cNvPicPr/>
+                  </pic:nvPicPr>
+                  <pic:blipFill>
+                    <a:blip r:embed="rId15"/>
+                    <a:stretch>
+                      <a:fillRect/>
+                    </a:stretch>
+                  </pic:blipFill>
+                  <pic:spPr>
+                    <a:xfrm>
+                      <a:off x="0" y="0"/>
+                      <a:ext cx="1504762" cy="1000000"/>
+                    </a:xfrm>
+                    <a:prstGeom prst="rect">
+                      <a:avLst/>
+                    </a:prstGeom>
+                  </pic:spPr>
+                </pic:pic>
+              </a:graphicData>
+            </a:graphic>
+          </wp:inline>
+        </w:drawing>
+      </w:r>
+    </w:p>
+    <w:p>
+      <w:r>
+        <w:t>Clicking on this button (for lack of a better word) will bring up a sub-window element that lets you choose to what place on the canvas you wish to anchor this object.  The currently selected</w:t>
+      </w:r>
+      <w:r>
+        <w:t xml:space="preserve"> choice is highlighted with a white box around it.  In the example below the element will be relative to the middle of the right side of the canvas</w:t>
+      </w:r>
+      <w:r>
+        <w:t>:</w:t>
+      </w:r>
+    </w:p>
+    <w:p>
+      <w:r>
+        <w:rPr>
+          <w:noProof/>
+        </w:rPr>
+        <w:drawing>
+          <wp:inline distT="0" distB="0" distL="0" distR="0" wp14:anchorId="14649F34" wp14:editId="733C457C">
+            <wp:extent cx="2495238" cy="2857143"/>
+            <wp:effectExtent l="0" t="0" r="635" b="635"/>
+            <wp:docPr id="7" name="Picture 7"/>
+            <wp:cNvGraphicFramePr>
+              <a:graphicFrameLocks xmlns:a="http://schemas.openxmlformats.org/drawingml/2006/main" noChangeAspect="1"/>
+            </wp:cNvGraphicFramePr>
+            <a:graphic xmlns:a="http://schemas.openxmlformats.org/drawingml/2006/main">
+              <a:graphicData uri="http://schemas.openxmlformats.org/drawingml/2006/picture">
+                <pic:pic xmlns:pic="http://schemas.openxmlformats.org/drawingml/2006/picture">
+                  <pic:nvPicPr>
+                    <pic:cNvPr id="1" name=""/>
+                    <pic:cNvPicPr/>
+                  </pic:nvPicPr>
+                  <pic:blipFill>
+                    <a:blip r:embed="rId16"/>
+                    <a:stretch>
+                      <a:fillRect/>
+                    </a:stretch>
+                  </pic:blipFill>
+                  <pic:spPr>
+                    <a:xfrm>
+                      <a:off x="0" y="0"/>
+                      <a:ext cx="2495238" cy="2857143"/>
+                    </a:xfrm>
+                    <a:prstGeom prst="rect">
+                      <a:avLst/>
+                    </a:prstGeom>
+                  </pic:spPr>
+                </pic:pic>
+              </a:graphicData>
+            </a:graphic>
+          </wp:inline>
+        </w:drawing>
+      </w:r>
+    </w:p>
+    <w:p>
+      <w:r>
+        <w:t>Once you have chosen anchors for the elements you wish to have them, test with the different aspect ratios and resolutions that are defined.  You can add your own to the list that Unity comes with, if you have specific ones you know you will need to support that do not fit the standard list.</w:t>
       </w:r>
     </w:p>
     <w:p>
       <w:pPr>
         <w:pStyle w:val="Heading1"/>
       </w:pPr>
-      <w:bookmarkStart w:id="5" w:name="_Toc75947150"/>
+      <w:bookmarkStart w:id="6" w:name="_Toc75947150"/>
       <w:r>
         <w:lastRenderedPageBreak/>
-        <w:t>Useful Web Pages for Use With Unity</w:t>
-      </w:r>
-      <w:bookmarkEnd w:id="5"/>
+        <w:t xml:space="preserve">Useful Web Pages for Use </w:t>
+      </w:r>
+      <w:r>
+        <w:t>w</w:t>
+      </w:r>
+      <w:r>
+        <w:t>ith Unity</w:t>
+      </w:r>
+      <w:bookmarkEnd w:id="6"/>
     </w:p>
     <w:p>
       <w:pPr>
         <w:pStyle w:val="Heading2"/>
       </w:pPr>
-      <w:bookmarkStart w:id="6" w:name="_Toc75947151"/>
+      <w:bookmarkStart w:id="7" w:name="_Toc75947151"/>
       <w:r>
         <w:t>GitHub.COM</w:t>
       </w:r>
       <w:r>
         <w:t xml:space="preserve"> – Shared Project Database</w:t>
       </w:r>
-      <w:bookmarkEnd w:id="6"/>
+      <w:bookmarkEnd w:id="7"/>
     </w:p>
     <w:p>
       <w:r>
         <w:t xml:space="preserve">The website is: </w:t>
       </w:r>
-      <w:hyperlink r:id="rId13" w:history="1">
+      <w:hyperlink r:id="rId17" w:history="1">
         <w:r>
           <w:rPr>
             <w:rStyle w:val="Hyperlink"/>
@@ -3033,17 +3476,17 @@
       <w:pPr>
         <w:pStyle w:val="Heading2"/>
       </w:pPr>
-      <w:bookmarkStart w:id="7" w:name="_Toc75947152"/>
+      <w:bookmarkStart w:id="8" w:name="_Toc75947152"/>
       <w:r>
         <w:t>DoFont.COM – Fonts for use with Your Projects</w:t>
       </w:r>
-      <w:bookmarkEnd w:id="7"/>
+      <w:bookmarkEnd w:id="8"/>
     </w:p>
     <w:p>
       <w:r>
         <w:t xml:space="preserve">The website is: </w:t>
       </w:r>
-      <w:hyperlink r:id="rId14" w:history="1">
+      <w:hyperlink r:id="rId18" w:history="1">
         <w:r>
           <w:rPr>
             <w:rStyle w:val="Hyperlink"/>
@@ -3101,7 +3544,7 @@
       <w:pPr>
         <w:pStyle w:val="Heading2"/>
       </w:pPr>
-      <w:bookmarkStart w:id="8" w:name="_Toc75947153"/>
+      <w:bookmarkStart w:id="9" w:name="_Toc75947153"/>
       <w:r>
         <w:t>OpenGameArt.ORG – Downloadable 2D</w:t>
       </w:r>
@@ -3114,13 +3557,13 @@
       <w:r>
         <w:t>Sound Effects</w:t>
       </w:r>
-      <w:bookmarkEnd w:id="8"/>
+      <w:bookmarkEnd w:id="9"/>
     </w:p>
     <w:p>
       <w:r>
         <w:t xml:space="preserve">The website is: </w:t>
       </w:r>
-      <w:hyperlink r:id="rId15" w:history="1">
+      <w:hyperlink r:id="rId19" w:history="1">
         <w:r>
           <w:rPr>
             <w:rStyle w:val="Hyperlink"/>
@@ -3165,14 +3608,14 @@
       <w:pPr>
         <w:pStyle w:val="Heading2"/>
       </w:pPr>
-      <w:bookmarkStart w:id="9" w:name="_Toc75947154"/>
+      <w:bookmarkStart w:id="10" w:name="_Toc75947154"/>
       <w:r>
         <w:t>Freesound.ORG</w:t>
       </w:r>
       <w:r>
         <w:t xml:space="preserve"> – Website with Free Sound Files for Download</w:t>
       </w:r>
-      <w:bookmarkEnd w:id="9"/>
+      <w:bookmarkEnd w:id="10"/>
     </w:p>
     <w:p>
       <w:r>
@@ -3186,11 +3629,11 @@
       <w:pPr>
         <w:pStyle w:val="Heading2"/>
       </w:pPr>
-      <w:bookmarkStart w:id="10" w:name="_Toc75947155"/>
+      <w:bookmarkStart w:id="11" w:name="_Toc75947155"/>
       <w:r>
         <w:t>App.Diagram.Net – Online Flowchart Drawing Program</w:t>
       </w:r>
-      <w:bookmarkEnd w:id="10"/>
+      <w:bookmarkEnd w:id="11"/>
     </w:p>
     <w:p>
       <w:r>
@@ -3201,17 +3644,17 @@
       <w:pPr>
         <w:pStyle w:val="Heading2"/>
       </w:pPr>
-      <w:bookmarkStart w:id="11" w:name="_Toc75947156"/>
+      <w:bookmarkStart w:id="12" w:name="_Toc75947156"/>
       <w:r>
         <w:t>Adobe Color Wheel</w:t>
       </w:r>
-      <w:bookmarkEnd w:id="11"/>
+      <w:bookmarkEnd w:id="12"/>
     </w:p>
     <w:p>
       <w:r>
         <w:t xml:space="preserve">The website is: </w:t>
       </w:r>
-      <w:hyperlink r:id="rId16" w:history="1">
+      <w:hyperlink r:id="rId20" w:history="1">
         <w:r>
           <w:rPr>
             <w:rStyle w:val="Hyperlink"/>
@@ -3229,17 +3672,17 @@
       <w:pPr>
         <w:pStyle w:val="Heading2"/>
       </w:pPr>
-      <w:bookmarkStart w:id="12" w:name="_Toc75947157"/>
+      <w:bookmarkStart w:id="13" w:name="_Toc75947157"/>
       <w:r>
         <w:t>Share My Game</w:t>
       </w:r>
-      <w:bookmarkEnd w:id="12"/>
+      <w:bookmarkEnd w:id="13"/>
     </w:p>
     <w:p>
       <w:r>
         <w:t xml:space="preserve">The website is: </w:t>
       </w:r>
-      <w:hyperlink r:id="rId17" w:history="1">
+      <w:hyperlink r:id="rId21" w:history="1">
         <w:r>
           <w:rPr>
             <w:rStyle w:val="Hyperlink"/>
@@ -3257,12 +3700,12 @@
       <w:pPr>
         <w:pStyle w:val="Heading2"/>
       </w:pPr>
-      <w:bookmarkStart w:id="13" w:name="_Toc75947158"/>
+      <w:bookmarkStart w:id="14" w:name="_Toc75947158"/>
       <w:r>
         <w:lastRenderedPageBreak/>
         <w:t>RenderDoc – Graphics Debugger</w:t>
       </w:r>
-      <w:bookmarkEnd w:id="13"/>
+      <w:bookmarkEnd w:id="14"/>
     </w:p>
     <w:p>
       <w:r>
@@ -3273,17 +3716,17 @@
       <w:pPr>
         <w:pStyle w:val="Heading2"/>
       </w:pPr>
-      <w:bookmarkStart w:id="14" w:name="_Toc75947159"/>
+      <w:bookmarkStart w:id="15" w:name="_Toc75947159"/>
       <w:r>
         <w:t>Unity Answers Discussion Group</w:t>
       </w:r>
-      <w:bookmarkEnd w:id="14"/>
+      <w:bookmarkEnd w:id="15"/>
     </w:p>
     <w:p>
       <w:r>
         <w:t xml:space="preserve">The website is: </w:t>
       </w:r>
-      <w:hyperlink r:id="rId18" w:history="1">
+      <w:hyperlink r:id="rId22" w:history="1">
         <w:r>
           <w:rPr>
             <w:rStyle w:val="Hyperlink"/>
@@ -3306,17 +3749,17 @@
       <w:pPr>
         <w:pStyle w:val="Heading2"/>
       </w:pPr>
-      <w:bookmarkStart w:id="15" w:name="_Toc75947160"/>
+      <w:bookmarkStart w:id="16" w:name="_Toc75947160"/>
       <w:r>
         <w:t>Las Vegas Unity User Group</w:t>
       </w:r>
-      <w:bookmarkEnd w:id="15"/>
+      <w:bookmarkEnd w:id="16"/>
     </w:p>
     <w:p>
       <w:r>
         <w:t xml:space="preserve">The website is: </w:t>
       </w:r>
-      <w:hyperlink r:id="rId19" w:history="1">
+      <w:hyperlink r:id="rId23" w:history="1">
         <w:r>
           <w:rPr>
             <w:rStyle w:val="Hyperlink"/>
@@ -3329,7 +3772,7 @@
       <w:r>
         <w:t xml:space="preserve">Their Facebook group is: </w:t>
       </w:r>
-      <w:hyperlink r:id="rId20" w:history="1">
+      <w:hyperlink r:id="rId24" w:history="1">
         <w:r>
           <w:rPr>
             <w:rStyle w:val="Hyperlink"/>
@@ -3342,7 +3785,7 @@
       <w:r>
         <w:t xml:space="preserve">They also have this website: </w:t>
       </w:r>
-      <w:hyperlink r:id="rId21" w:history="1">
+      <w:hyperlink r:id="rId25" w:history="1">
         <w:r>
           <w:rPr>
             <w:rStyle w:val="Hyperlink"/>
@@ -3355,17 +3798,17 @@
       <w:pPr>
         <w:pStyle w:val="Heading2"/>
       </w:pPr>
-      <w:bookmarkStart w:id="16" w:name="_Toc75947161"/>
+      <w:bookmarkStart w:id="17" w:name="_Toc75947161"/>
       <w:r>
         <w:t>Mirror Networking</w:t>
       </w:r>
-      <w:bookmarkEnd w:id="16"/>
+      <w:bookmarkEnd w:id="17"/>
     </w:p>
     <w:p>
       <w:r>
         <w:t xml:space="preserve">The website is: </w:t>
       </w:r>
-      <w:hyperlink r:id="rId22" w:history="1">
+      <w:hyperlink r:id="rId26" w:history="1">
         <w:r>
           <w:rPr>
             <w:rStyle w:val="Hyperlink"/>
@@ -3392,17 +3835,17 @@
       <w:pPr>
         <w:pStyle w:val="Heading2"/>
       </w:pPr>
-      <w:bookmarkStart w:id="17" w:name="_Toc75947162"/>
+      <w:bookmarkStart w:id="18" w:name="_Toc75947162"/>
       <w:r>
         <w:t>Game Programming Patterns</w:t>
       </w:r>
-      <w:bookmarkEnd w:id="17"/>
+      <w:bookmarkEnd w:id="18"/>
     </w:p>
     <w:p>
       <w:r>
         <w:t xml:space="preserve">The website is: </w:t>
       </w:r>
-      <w:hyperlink r:id="rId23" w:history="1">
+      <w:hyperlink r:id="rId27" w:history="1">
         <w:r>
           <w:rPr>
             <w:rStyle w:val="Hyperlink"/>
@@ -3420,7 +3863,7 @@
       <w:r>
         <w:t xml:space="preserve">Here is the online version: </w:t>
       </w:r>
-      <w:hyperlink r:id="rId24" w:history="1">
+      <w:hyperlink r:id="rId28" w:history="1">
         <w:r>
           <w:rPr>
             <w:rStyle w:val="Hyperlink"/>
@@ -3433,17 +3876,17 @@
       <w:pPr>
         <w:pStyle w:val="Heading2"/>
       </w:pPr>
-      <w:bookmarkStart w:id="18" w:name="_Toc75947163"/>
+      <w:bookmarkStart w:id="19" w:name="_Toc75947163"/>
       <w:r>
         <w:t>Krita – Free Paint Program</w:t>
       </w:r>
-      <w:bookmarkEnd w:id="18"/>
+      <w:bookmarkEnd w:id="19"/>
     </w:p>
     <w:p>
       <w:r>
         <w:t xml:space="preserve">The website is: </w:t>
       </w:r>
-      <w:hyperlink r:id="rId25" w:history="1">
+      <w:hyperlink r:id="rId29" w:history="1">
         <w:r>
           <w:rPr>
             <w:rStyle w:val="Hyperlink"/>
@@ -3452,12 +3895,33 @@
         </w:r>
       </w:hyperlink>
     </w:p>
+    <w:p>
+      <w:pPr>
+        <w:pStyle w:val="Heading2"/>
+      </w:pPr>
+      <w:r>
+        <w:t>2D Game Art Assets</w:t>
+      </w:r>
+    </w:p>
+    <w:p>
+      <w:r>
+        <w:t xml:space="preserve">The website is: </w:t>
+      </w:r>
+      <w:hyperlink r:id="rId30" w:history="1">
+        <w:r>
+          <w:rPr>
+            <w:rStyle w:val="Hyperlink"/>
+          </w:rPr>
+          <w:t>http://www.2dgameartguru.com</w:t>
+        </w:r>
+      </w:hyperlink>
+    </w:p>
     <w:p/>
     <w:p>
       <w:pPr>
         <w:pStyle w:val="Heading1"/>
       </w:pPr>
-      <w:bookmarkStart w:id="19" w:name="_Toc75947164"/>
+      <w:bookmarkStart w:id="20" w:name="_Toc75947164"/>
       <w:r>
         <w:lastRenderedPageBreak/>
         <w:t>Webinars</w:t>
@@ -3465,20 +3929,20 @@
       <w:r>
         <w:t xml:space="preserve"> &amp; YouTube Instruction Videos</w:t>
       </w:r>
-      <w:bookmarkEnd w:id="19"/>
+      <w:bookmarkEnd w:id="20"/>
     </w:p>
     <w:p>
       <w:pPr>
         <w:pStyle w:val="Heading2"/>
       </w:pPr>
-      <w:bookmarkStart w:id="20" w:name="_Toc75947165"/>
+      <w:bookmarkStart w:id="21" w:name="_Toc75947165"/>
       <w:r>
         <w:t>Text Mesh Pro – Using Fallback Font Settings</w:t>
       </w:r>
-      <w:bookmarkEnd w:id="20"/>
-    </w:p>
-    <w:p>
-      <w:hyperlink r:id="rId26" w:history="1">
+      <w:bookmarkEnd w:id="21"/>
+    </w:p>
+    <w:p>
+      <w:hyperlink r:id="rId31" w:history="1">
         <w:r>
           <w:rPr>
             <w:rStyle w:val="Hyperlink"/>
@@ -3491,22 +3955,22 @@
       <w:pPr>
         <w:pStyle w:val="Heading1"/>
       </w:pPr>
-      <w:bookmarkStart w:id="21" w:name="_Toc75947166"/>
+      <w:bookmarkStart w:id="22" w:name="_Toc75947166"/>
       <w:r>
         <w:lastRenderedPageBreak/>
         <w:t>Useful Unity Manual Pages</w:t>
       </w:r>
-      <w:bookmarkEnd w:id="21"/>
+      <w:bookmarkEnd w:id="22"/>
     </w:p>
     <w:p>
       <w:pPr>
         <w:pStyle w:val="Heading2"/>
       </w:pPr>
-      <w:bookmarkStart w:id="22" w:name="_Toc75947167"/>
+      <w:bookmarkStart w:id="23" w:name="_Toc75947167"/>
       <w:r>
         <w:t>Order of Execution for Event Functions</w:t>
       </w:r>
-      <w:bookmarkEnd w:id="22"/>
+      <w:bookmarkEnd w:id="23"/>
     </w:p>
     <w:p>
       <w:r>
@@ -3515,7 +3979,7 @@
       <w:r>
         <w:t xml:space="preserve"> on </w:t>
       </w:r>
-      <w:hyperlink r:id="rId27" w:history="1">
+      <w:hyperlink r:id="rId32" w:history="1">
         <w:r>
           <w:rPr>
             <w:rStyle w:val="Hyperlink"/>
@@ -3534,22 +3998,22 @@
       <w:pPr>
         <w:pStyle w:val="Heading1"/>
       </w:pPr>
-      <w:bookmarkStart w:id="23" w:name="_Toc75947168"/>
+      <w:bookmarkStart w:id="24" w:name="_Toc75947168"/>
       <w:r>
         <w:lastRenderedPageBreak/>
         <w:t>Useful Packages from Unity</w:t>
       </w:r>
-      <w:bookmarkEnd w:id="23"/>
+      <w:bookmarkEnd w:id="24"/>
     </w:p>
     <w:p>
       <w:pPr>
         <w:pStyle w:val="Heading2"/>
       </w:pPr>
-      <w:bookmarkStart w:id="24" w:name="_Toc75947169"/>
+      <w:bookmarkStart w:id="25" w:name="_Toc75947169"/>
       <w:r>
         <w:t>Device Simulator</w:t>
       </w:r>
-      <w:bookmarkEnd w:id="24"/>
+      <w:bookmarkEnd w:id="25"/>
     </w:p>
     <w:p>
       <w:r>
@@ -3642,7 +4106,7 @@
       </w:r>
     </w:p>
     <w:p>
-      <w:hyperlink r:id="rId28" w:history="1">
+      <w:hyperlink r:id="rId33" w:history="1">
         <w:r>
           <w:rPr>
             <w:rStyle w:val="Hyperlink"/>
@@ -3656,22 +4120,22 @@
       <w:pPr>
         <w:pStyle w:val="Heading1"/>
       </w:pPr>
-      <w:bookmarkStart w:id="25" w:name="_Toc75947170"/>
+      <w:bookmarkStart w:id="26" w:name="_Toc75947170"/>
       <w:r>
         <w:lastRenderedPageBreak/>
         <w:t>Useful Assets from the Unity Asset Store</w:t>
       </w:r>
-      <w:bookmarkEnd w:id="25"/>
+      <w:bookmarkEnd w:id="26"/>
     </w:p>
     <w:p>
       <w:pPr>
         <w:pStyle w:val="Heading2"/>
       </w:pPr>
-      <w:bookmarkStart w:id="26" w:name="_Toc75947171"/>
+      <w:bookmarkStart w:id="27" w:name="_Toc75947171"/>
       <w:r>
         <w:t>Text Mesh Pro – Comes with Unity</w:t>
       </w:r>
-      <w:bookmarkEnd w:id="26"/>
+      <w:bookmarkEnd w:id="27"/>
     </w:p>
     <w:p>
       <w:r>
@@ -3756,17 +4220,17 @@
       <w:pPr>
         <w:pStyle w:val="Heading2"/>
       </w:pPr>
-      <w:bookmarkStart w:id="27" w:name="_Toc75947172"/>
+      <w:bookmarkStart w:id="28" w:name="_Toc75947172"/>
       <w:r>
         <w:t>Agora Video SDK for Unity – Text &amp; Video Chat Plug-in</w:t>
       </w:r>
-      <w:bookmarkEnd w:id="27"/>
+      <w:bookmarkEnd w:id="28"/>
     </w:p>
     <w:p>
       <w:r>
         <w:t xml:space="preserve">Their website is : </w:t>
       </w:r>
-      <w:hyperlink r:id="rId29" w:history="1">
+      <w:hyperlink r:id="rId34" w:history="1">
         <w:r>
           <w:rPr>
             <w:rStyle w:val="Hyperlink"/>
@@ -3779,7 +4243,7 @@
       <w:r>
         <w:t xml:space="preserve">I set up a login here: </w:t>
       </w:r>
-      <w:hyperlink r:id="rId30" w:history="1">
+      <w:hyperlink r:id="rId35" w:history="1">
         <w:r>
           <w:rPr>
             <w:rStyle w:val="Hyperlink"/>
@@ -3802,7 +4266,7 @@
       <w:pPr>
         <w:pStyle w:val="Heading1"/>
       </w:pPr>
-      <w:bookmarkStart w:id="28" w:name="_Toc75947173"/>
+      <w:bookmarkStart w:id="29" w:name="_Toc75947173"/>
       <w:r>
         <w:lastRenderedPageBreak/>
         <w:t>Generally Useful Code</w:t>
@@ -3810,17 +4274,17 @@
       <w:r>
         <w:t xml:space="preserve"> Tricks</w:t>
       </w:r>
-      <w:bookmarkEnd w:id="28"/>
+      <w:bookmarkEnd w:id="29"/>
     </w:p>
     <w:p>
       <w:pPr>
         <w:pStyle w:val="Heading2"/>
       </w:pPr>
-      <w:bookmarkStart w:id="29" w:name="_Toc75947174"/>
+      <w:bookmarkStart w:id="30" w:name="_Toc75947174"/>
       <w:r>
         <w:t>Exit Game in Unity Editor</w:t>
       </w:r>
-      <w:bookmarkEnd w:id="29"/>
+      <w:bookmarkEnd w:id="30"/>
     </w:p>
     <w:p>
       <w:r>
@@ -3946,7 +4410,7 @@
       <w:pPr>
         <w:pStyle w:val="Heading1"/>
       </w:pPr>
-      <w:bookmarkStart w:id="30" w:name="_Toc75947175"/>
+      <w:bookmarkStart w:id="31" w:name="_Toc75947175"/>
       <w:r>
         <w:lastRenderedPageBreak/>
         <w:t>Laser Defender</w:t>
@@ -3963,20 +4427,20 @@
       <w:r>
         <w:t xml:space="preserve"> Course</w:t>
       </w:r>
-      <w:bookmarkEnd w:id="30"/>
+      <w:bookmarkEnd w:id="31"/>
     </w:p>
     <w:p>
       <w:pPr>
         <w:pStyle w:val="Heading2"/>
       </w:pPr>
-      <w:bookmarkStart w:id="31" w:name="_Toc75947176"/>
+      <w:bookmarkStart w:id="32" w:name="_Toc75947176"/>
       <w:r>
         <w:t xml:space="preserve">Trigger </w:t>
       </w:r>
       <w:r>
         <w:t>Sound Effects (Explosions, Dropping a Bomb, Firing a Laser, etc.)</w:t>
       </w:r>
-      <w:bookmarkEnd w:id="31"/>
+      <w:bookmarkEnd w:id="32"/>
     </w:p>
     <w:p>
       <w:r>
@@ -4005,7 +4469,7 @@
       <w:r>
         <w:t xml:space="preserve">Here is an article on what audio formats are supported by Unity: </w:t>
       </w:r>
-      <w:hyperlink r:id="rId31" w:history="1">
+      <w:hyperlink r:id="rId36" w:history="1">
         <w:r>
           <w:rPr>
             <w:rStyle w:val="Hyperlink"/>
@@ -4101,11 +4565,11 @@
       <w:pPr>
         <w:pStyle w:val="Heading2"/>
       </w:pPr>
-      <w:bookmarkStart w:id="32" w:name="_Toc75947177"/>
+      <w:bookmarkStart w:id="33" w:name="_Toc75947177"/>
       <w:r>
         <w:t>Delay for Loading a Scene</w:t>
       </w:r>
-      <w:bookmarkEnd w:id="32"/>
+      <w:bookmarkEnd w:id="33"/>
     </w:p>
     <w:p>
       <w:r>
@@ -4144,7 +4608,16 @@
           <w:sz w:val="19"/>
           <w:szCs w:val="19"/>
         </w:rPr>
-        <w:t xml:space="preserve">IEnumerable </w:t>
+        <w:t>void</w:t>
+      </w:r>
+      <w:r>
+        <w:rPr>
+          <w:rFonts w:ascii="Consolas" w:hAnsi="Consolas" w:cs="Consolas"/>
+          <w:color w:val="000000"/>
+          <w:sz w:val="19"/>
+          <w:szCs w:val="19"/>
+        </w:rPr>
+        <w:t xml:space="preserve"> </w:t>
       </w:r>
       <w:r>
         <w:t>SomeMethod()</w:t>
@@ -4300,16 +4773,38 @@
       <w:r>
         <w:t>.</w:t>
       </w:r>
+      <w:r>
+        <w:t xml:space="preserve">  Since </w:t>
+      </w:r>
+      <w:r>
+        <w:rPr>
+          <w:rStyle w:val="CodeChar"/>
+        </w:rPr>
+        <w:t>WaitToLoad()</w:t>
+      </w:r>
+      <w:r>
+        <w:t xml:space="preserve"> is running in a separate thread, whatever is to be delayed </w:t>
+      </w:r>
+      <w:r>
+        <w:rPr>
+          <w:b/>
+          <w:bCs/>
+        </w:rPr>
+        <w:t>must</w:t>
+      </w:r>
+      <w:r>
+        <w:t xml:space="preserve"> be in the method.</w:t>
+      </w:r>
     </w:p>
     <w:p>
       <w:pPr>
         <w:pStyle w:val="Heading2"/>
       </w:pPr>
-      <w:bookmarkStart w:id="33" w:name="_Toc75947178"/>
+      <w:bookmarkStart w:id="34" w:name="_Toc75947178"/>
       <w:r>
         <w:t>Music Player with Singleton (Lesson #114)</w:t>
       </w:r>
-      <w:bookmarkEnd w:id="33"/>
+      <w:bookmarkEnd w:id="34"/>
     </w:p>
     <w:p>
       <w:pPr>
@@ -4545,12 +5040,12 @@
         <w:pStyle w:val="Heading2"/>
         <w:spacing w:before="120"/>
       </w:pPr>
-      <w:bookmarkStart w:id="34" w:name="_Toc75947179"/>
+      <w:bookmarkStart w:id="35" w:name="_Toc75947179"/>
       <w:r>
         <w:lastRenderedPageBreak/>
         <w:t>Spinning Effect on a Sprite</w:t>
       </w:r>
-      <w:bookmarkEnd w:id="34"/>
+      <w:bookmarkEnd w:id="35"/>
     </w:p>
     <w:p>
       <w:r>
@@ -4599,22 +5094,22 @@
       <w:pPr>
         <w:pStyle w:val="Heading1"/>
       </w:pPr>
-      <w:bookmarkStart w:id="35" w:name="_Toc75947180"/>
+      <w:bookmarkStart w:id="36" w:name="_Toc75947180"/>
       <w:r>
         <w:lastRenderedPageBreak/>
         <w:t>Glitch Garden from Udemy Complete Unity Game Developer 2D Course</w:t>
       </w:r>
-      <w:bookmarkEnd w:id="35"/>
+      <w:bookmarkEnd w:id="36"/>
     </w:p>
     <w:p>
       <w:pPr>
         <w:pStyle w:val="Heading2"/>
       </w:pPr>
-      <w:bookmarkStart w:id="36" w:name="_Toc75947181"/>
+      <w:bookmarkStart w:id="37" w:name="_Toc75947181"/>
       <w:r>
         <w:t>Startup Audio for Loading Game</w:t>
       </w:r>
-      <w:bookmarkEnd w:id="36"/>
+      <w:bookmarkEnd w:id="37"/>
     </w:p>
     <w:p>
       <w:r>
@@ -4658,7 +5153,7 @@
 </file>
 
 <file path=word/endnotes.xml><?xml version="1.0" encoding="utf-8"?>
-<w:endnotes xmlns:wpc="http://schemas.microsoft.com/office/word/2010/wordprocessingCanvas" xmlns:cx="http://schemas.microsoft.com/office/drawing/2014/chartex" xmlns:cx1="http://schemas.microsoft.com/office/drawing/2015/9/8/chartex" xmlns:cx2="http://schemas.microsoft.com/office/drawing/2015/10/21/chartex" xmlns:cx3="http://schemas.microsoft.com/office/drawing/2016/5/9/chartex" xmlns:cx4="http://schemas.microsoft.com/office/drawing/2016/5/10/chartex" xmlns:cx5="http://schemas.microsoft.com/office/drawing/2016/5/11/chartex" xmlns:cx6="http://schemas.microsoft.com/office/drawing/2016/5/12/chartex" xmlns:cx7="http://schemas.microsoft.com/office/drawing/2016/5/13/chartex" xmlns:cx8="http://schemas.microsoft.com/office/drawing/2016/5/14/chartex" xmlns:mc="http://schemas.openxmlformats.org/markup-compatibility/2006" xmlns:aink="http://schemas.microsoft.com/office/drawing/2016/ink" xmlns:am3d="http://schemas.microsoft.com/office/drawing/2017/model3d" xmlns:o="urn:schemas-microsoft-com:office:office" xmlns:r="http://schemas.openxmlformats.org/officeDocument/2006/relationships" xmlns:m="http://schemas.openxmlformats.org/officeDocument/2006/math" xmlns:v="urn:schemas-microsoft-com:vml" xmlns:wp14="http://schemas.microsoft.com/office/word/2010/wordprocessingDrawing" xmlns:wp="http://schemas.openxmlformats.org/drawingml/2006/wordprocessingDrawing" xmlns:w10="urn:schemas-microsoft-com:office:word" xmlns:w="http://schemas.openxmlformats.org/wordprocessingml/2006/main" xmlns:w14="http://schemas.microsoft.com/office/word/2010/wordml" xmlns:w15="http://schemas.microsoft.com/office/word/2012/wordml" xmlns:w16cex="http://schemas.microsoft.com/office/word/2018/wordml/cex" xmlns:w16cid="http://schemas.microsoft.com/office/word/2016/wordml/cid" xmlns:w16="http://schemas.microsoft.com/office/word/2018/wordml" xmlns:w16sdtdh="http://schemas.microsoft.com/office/word/2020/wordml/sdtdatahash" xmlns:w16se="http://schemas.microsoft.com/office/word/2015/wordml/symex" xmlns:wpg="http://schemas.microsoft.com/office/word/2010/wordprocessingGroup" xmlns:wpi="http://schemas.microsoft.com/office/word/2010/wordprocessingInk" xmlns:wne="http://schemas.microsoft.com/office/word/2006/wordml" xmlns:wps="http://schemas.microsoft.com/office/word/2010/wordprocessingShape" mc:Ignorable="w14 w15 w16se w16cid w16 w16cex w16sdtdh wp14">
+<w:endnotes xmlns:wpc="http://schemas.microsoft.com/office/word/2010/wordprocessingCanvas" xmlns:cx="http://schemas.microsoft.com/office/drawing/2014/chartex" xmlns:cx1="http://schemas.microsoft.com/office/drawing/2015/9/8/chartex" xmlns:cx2="http://schemas.microsoft.com/office/drawing/2015/10/21/chartex" xmlns:cx3="http://schemas.microsoft.com/office/drawing/2016/5/9/chartex" xmlns:cx4="http://schemas.microsoft.com/office/drawing/2016/5/10/chartex" xmlns:cx5="http://schemas.microsoft.com/office/drawing/2016/5/11/chartex" xmlns:cx6="http://schemas.microsoft.com/office/drawing/2016/5/12/chartex" xmlns:cx7="http://schemas.microsoft.com/office/drawing/2016/5/13/chartex" xmlns:cx8="http://schemas.microsoft.com/office/drawing/2016/5/14/chartex" xmlns:mc="http://schemas.openxmlformats.org/markup-compatibility/2006" xmlns:aink="http://schemas.microsoft.com/office/drawing/2016/ink" xmlns:am3d="http://schemas.microsoft.com/office/drawing/2017/model3d" xmlns:o="urn:schemas-microsoft-com:office:office" xmlns:r="http://schemas.openxmlformats.org/officeDocument/2006/relationships" xmlns:m="http://schemas.openxmlformats.org/officeDocument/2006/math" xmlns:v="urn:schemas-microsoft-com:vml" xmlns:wp14="http://schemas.microsoft.com/office/word/2010/wordprocessingDrawing" xmlns:wp="http://schemas.openxmlformats.org/drawingml/2006/wordprocessingDrawing" xmlns:w10="urn:schemas-microsoft-com:office:word" xmlns:w="http://schemas.openxmlformats.org/wordprocessingml/2006/main" xmlns:w14="http://schemas.microsoft.com/office/word/2010/wordml" xmlns:w15="http://schemas.microsoft.com/office/word/2012/wordml" xmlns:w16cex="http://schemas.microsoft.com/office/word/2018/wordml/cex" xmlns:w16cid="http://schemas.microsoft.com/office/word/2016/wordml/cid" xmlns:w16="http://schemas.microsoft.com/office/word/2018/wordml" xmlns:w16se="http://schemas.microsoft.com/office/word/2015/wordml/symex" xmlns:wpg="http://schemas.microsoft.com/office/word/2010/wordprocessingGroup" xmlns:wpi="http://schemas.microsoft.com/office/word/2010/wordprocessingInk" xmlns:wne="http://schemas.microsoft.com/office/word/2006/wordml" xmlns:wps="http://schemas.microsoft.com/office/word/2010/wordprocessingShape" mc:Ignorable="w14 w15 w16se w16cid w16 w16cex wp14">
   <w:endnote w:type="separator" w:id="-1">
     <w:p>
       <w:pPr>
@@ -4683,7 +5178,7 @@
 </file>
 
 <file path=word/footer1.xml><?xml version="1.0" encoding="utf-8"?>
-<w:ftr xmlns:wpc="http://schemas.microsoft.com/office/word/2010/wordprocessingCanvas" xmlns:cx="http://schemas.microsoft.com/office/drawing/2014/chartex" xmlns:cx1="http://schemas.microsoft.com/office/drawing/2015/9/8/chartex" xmlns:cx2="http://schemas.microsoft.com/office/drawing/2015/10/21/chartex" xmlns:cx3="http://schemas.microsoft.com/office/drawing/2016/5/9/chartex" xmlns:cx4="http://schemas.microsoft.com/office/drawing/2016/5/10/chartex" xmlns:cx5="http://schemas.microsoft.com/office/drawing/2016/5/11/chartex" xmlns:cx6="http://schemas.microsoft.com/office/drawing/2016/5/12/chartex" xmlns:cx7="http://schemas.microsoft.com/office/drawing/2016/5/13/chartex" xmlns:cx8="http://schemas.microsoft.com/office/drawing/2016/5/14/chartex" xmlns:mc="http://schemas.openxmlformats.org/markup-compatibility/2006" xmlns:aink="http://schemas.microsoft.com/office/drawing/2016/ink" xmlns:am3d="http://schemas.microsoft.com/office/drawing/2017/model3d" xmlns:o="urn:schemas-microsoft-com:office:office" xmlns:r="http://schemas.openxmlformats.org/officeDocument/2006/relationships" xmlns:m="http://schemas.openxmlformats.org/officeDocument/2006/math" xmlns:v="urn:schemas-microsoft-com:vml" xmlns:wp14="http://schemas.microsoft.com/office/word/2010/wordprocessingDrawing" xmlns:wp="http://schemas.openxmlformats.org/drawingml/2006/wordprocessingDrawing" xmlns:w10="urn:schemas-microsoft-com:office:word" xmlns:w="http://schemas.openxmlformats.org/wordprocessingml/2006/main" xmlns:w14="http://schemas.microsoft.com/office/word/2010/wordml" xmlns:w15="http://schemas.microsoft.com/office/word/2012/wordml" xmlns:w16cex="http://schemas.microsoft.com/office/word/2018/wordml/cex" xmlns:w16cid="http://schemas.microsoft.com/office/word/2016/wordml/cid" xmlns:w16="http://schemas.microsoft.com/office/word/2018/wordml" xmlns:w16sdtdh="http://schemas.microsoft.com/office/word/2020/wordml/sdtdatahash" xmlns:w16se="http://schemas.microsoft.com/office/word/2015/wordml/symex" xmlns:wpg="http://schemas.microsoft.com/office/word/2010/wordprocessingGroup" xmlns:wpi="http://schemas.microsoft.com/office/word/2010/wordprocessingInk" xmlns:wne="http://schemas.microsoft.com/office/word/2006/wordml" xmlns:wps="http://schemas.microsoft.com/office/word/2010/wordprocessingShape" mc:Ignorable="w14 w15 w16se w16cid w16 w16cex w16sdtdh wp14">
+<w:ftr xmlns:wpc="http://schemas.microsoft.com/office/word/2010/wordprocessingCanvas" xmlns:cx="http://schemas.microsoft.com/office/drawing/2014/chartex" xmlns:cx1="http://schemas.microsoft.com/office/drawing/2015/9/8/chartex" xmlns:cx2="http://schemas.microsoft.com/office/drawing/2015/10/21/chartex" xmlns:cx3="http://schemas.microsoft.com/office/drawing/2016/5/9/chartex" xmlns:cx4="http://schemas.microsoft.com/office/drawing/2016/5/10/chartex" xmlns:cx5="http://schemas.microsoft.com/office/drawing/2016/5/11/chartex" xmlns:cx6="http://schemas.microsoft.com/office/drawing/2016/5/12/chartex" xmlns:cx7="http://schemas.microsoft.com/office/drawing/2016/5/13/chartex" xmlns:cx8="http://schemas.microsoft.com/office/drawing/2016/5/14/chartex" xmlns:mc="http://schemas.openxmlformats.org/markup-compatibility/2006" xmlns:aink="http://schemas.microsoft.com/office/drawing/2016/ink" xmlns:am3d="http://schemas.microsoft.com/office/drawing/2017/model3d" xmlns:o="urn:schemas-microsoft-com:office:office" xmlns:r="http://schemas.openxmlformats.org/officeDocument/2006/relationships" xmlns:m="http://schemas.openxmlformats.org/officeDocument/2006/math" xmlns:v="urn:schemas-microsoft-com:vml" xmlns:wp14="http://schemas.microsoft.com/office/word/2010/wordprocessingDrawing" xmlns:wp="http://schemas.openxmlformats.org/drawingml/2006/wordprocessingDrawing" xmlns:w10="urn:schemas-microsoft-com:office:word" xmlns:w="http://schemas.openxmlformats.org/wordprocessingml/2006/main" xmlns:w14="http://schemas.microsoft.com/office/word/2010/wordml" xmlns:w15="http://schemas.microsoft.com/office/word/2012/wordml" xmlns:w16cex="http://schemas.microsoft.com/office/word/2018/wordml/cex" xmlns:w16cid="http://schemas.microsoft.com/office/word/2016/wordml/cid" xmlns:w16="http://schemas.microsoft.com/office/word/2018/wordml" xmlns:w16se="http://schemas.microsoft.com/office/word/2015/wordml/symex" xmlns:wpg="http://schemas.microsoft.com/office/word/2010/wordprocessingGroup" xmlns:wpi="http://schemas.microsoft.com/office/word/2010/wordprocessingInk" xmlns:wne="http://schemas.microsoft.com/office/word/2006/wordml" xmlns:wps="http://schemas.microsoft.com/office/word/2010/wordprocessingShape" mc:Ignorable="w14 w15 w16se w16cid w16 w16cex wp14">
   <w:p>
     <w:pPr>
       <w:pStyle w:val="Footer"/>
@@ -4718,7 +5213,7 @@
 </file>
 
 <file path=word/footnotes.xml><?xml version="1.0" encoding="utf-8"?>
-<w:footnotes xmlns:wpc="http://schemas.microsoft.com/office/word/2010/wordprocessingCanvas" xmlns:cx="http://schemas.microsoft.com/office/drawing/2014/chartex" xmlns:cx1="http://schemas.microsoft.com/office/drawing/2015/9/8/chartex" xmlns:cx2="http://schemas.microsoft.com/office/drawing/2015/10/21/chartex" xmlns:cx3="http://schemas.microsoft.com/office/drawing/2016/5/9/chartex" xmlns:cx4="http://schemas.microsoft.com/office/drawing/2016/5/10/chartex" xmlns:cx5="http://schemas.microsoft.com/office/drawing/2016/5/11/chartex" xmlns:cx6="http://schemas.microsoft.com/office/drawing/2016/5/12/chartex" xmlns:cx7="http://schemas.microsoft.com/office/drawing/2016/5/13/chartex" xmlns:cx8="http://schemas.microsoft.com/office/drawing/2016/5/14/chartex" xmlns:mc="http://schemas.openxmlformats.org/markup-compatibility/2006" xmlns:aink="http://schemas.microsoft.com/office/drawing/2016/ink" xmlns:am3d="http://schemas.microsoft.com/office/drawing/2017/model3d" xmlns:o="urn:schemas-microsoft-com:office:office" xmlns:r="http://schemas.openxmlformats.org/officeDocument/2006/relationships" xmlns:m="http://schemas.openxmlformats.org/officeDocument/2006/math" xmlns:v="urn:schemas-microsoft-com:vml" xmlns:wp14="http://schemas.microsoft.com/office/word/2010/wordprocessingDrawing" xmlns:wp="http://schemas.openxmlformats.org/drawingml/2006/wordprocessingDrawing" xmlns:w10="urn:schemas-microsoft-com:office:word" xmlns:w="http://schemas.openxmlformats.org/wordprocessingml/2006/main" xmlns:w14="http://schemas.microsoft.com/office/word/2010/wordml" xmlns:w15="http://schemas.microsoft.com/office/word/2012/wordml" xmlns:w16cex="http://schemas.microsoft.com/office/word/2018/wordml/cex" xmlns:w16cid="http://schemas.microsoft.com/office/word/2016/wordml/cid" xmlns:w16="http://schemas.microsoft.com/office/word/2018/wordml" xmlns:w16sdtdh="http://schemas.microsoft.com/office/word/2020/wordml/sdtdatahash" xmlns:w16se="http://schemas.microsoft.com/office/word/2015/wordml/symex" xmlns:wpg="http://schemas.microsoft.com/office/word/2010/wordprocessingGroup" xmlns:wpi="http://schemas.microsoft.com/office/word/2010/wordprocessingInk" xmlns:wne="http://schemas.microsoft.com/office/word/2006/wordml" xmlns:wps="http://schemas.microsoft.com/office/word/2010/wordprocessingShape" mc:Ignorable="w14 w15 w16se w16cid w16 w16cex w16sdtdh wp14">
+<w:footnotes xmlns:wpc="http://schemas.microsoft.com/office/word/2010/wordprocessingCanvas" xmlns:cx="http://schemas.microsoft.com/office/drawing/2014/chartex" xmlns:cx1="http://schemas.microsoft.com/office/drawing/2015/9/8/chartex" xmlns:cx2="http://schemas.microsoft.com/office/drawing/2015/10/21/chartex" xmlns:cx3="http://schemas.microsoft.com/office/drawing/2016/5/9/chartex" xmlns:cx4="http://schemas.microsoft.com/office/drawing/2016/5/10/chartex" xmlns:cx5="http://schemas.microsoft.com/office/drawing/2016/5/11/chartex" xmlns:cx6="http://schemas.microsoft.com/office/drawing/2016/5/12/chartex" xmlns:cx7="http://schemas.microsoft.com/office/drawing/2016/5/13/chartex" xmlns:cx8="http://schemas.microsoft.com/office/drawing/2016/5/14/chartex" xmlns:mc="http://schemas.openxmlformats.org/markup-compatibility/2006" xmlns:aink="http://schemas.microsoft.com/office/drawing/2016/ink" xmlns:am3d="http://schemas.microsoft.com/office/drawing/2017/model3d" xmlns:o="urn:schemas-microsoft-com:office:office" xmlns:r="http://schemas.openxmlformats.org/officeDocument/2006/relationships" xmlns:m="http://schemas.openxmlformats.org/officeDocument/2006/math" xmlns:v="urn:schemas-microsoft-com:vml" xmlns:wp14="http://schemas.microsoft.com/office/word/2010/wordprocessingDrawing" xmlns:wp="http://schemas.openxmlformats.org/drawingml/2006/wordprocessingDrawing" xmlns:w10="urn:schemas-microsoft-com:office:word" xmlns:w="http://schemas.openxmlformats.org/wordprocessingml/2006/main" xmlns:w14="http://schemas.microsoft.com/office/word/2010/wordml" xmlns:w15="http://schemas.microsoft.com/office/word/2012/wordml" xmlns:w16cex="http://schemas.microsoft.com/office/word/2018/wordml/cex" xmlns:w16cid="http://schemas.microsoft.com/office/word/2016/wordml/cid" xmlns:w16="http://schemas.microsoft.com/office/word/2018/wordml" xmlns:w16se="http://schemas.microsoft.com/office/word/2015/wordml/symex" xmlns:wpg="http://schemas.microsoft.com/office/word/2010/wordprocessingGroup" xmlns:wpi="http://schemas.microsoft.com/office/word/2010/wordprocessingInk" xmlns:wne="http://schemas.microsoft.com/office/word/2006/wordml" xmlns:wps="http://schemas.microsoft.com/office/word/2010/wordprocessingShape" mc:Ignorable="w14 w15 w16se w16cid w16 w16cex wp14">
   <w:footnote w:type="separator" w:id="-1">
     <w:p>
       <w:pPr>
@@ -4743,7 +5238,7 @@
 </file>
 
 <file path=word/header1.xml><?xml version="1.0" encoding="utf-8"?>
-<w:hdr xmlns:wpc="http://schemas.microsoft.com/office/word/2010/wordprocessingCanvas" xmlns:cx="http://schemas.microsoft.com/office/drawing/2014/chartex" xmlns:cx1="http://schemas.microsoft.com/office/drawing/2015/9/8/chartex" xmlns:cx2="http://schemas.microsoft.com/office/drawing/2015/10/21/chartex" xmlns:cx3="http://schemas.microsoft.com/office/drawing/2016/5/9/chartex" xmlns:cx4="http://schemas.microsoft.com/office/drawing/2016/5/10/chartex" xmlns:cx5="http://schemas.microsoft.com/office/drawing/2016/5/11/chartex" xmlns:cx6="http://schemas.microsoft.com/office/drawing/2016/5/12/chartex" xmlns:cx7="http://schemas.microsoft.com/office/drawing/2016/5/13/chartex" xmlns:cx8="http://schemas.microsoft.com/office/drawing/2016/5/14/chartex" xmlns:mc="http://schemas.openxmlformats.org/markup-compatibility/2006" xmlns:aink="http://schemas.microsoft.com/office/drawing/2016/ink" xmlns:am3d="http://schemas.microsoft.com/office/drawing/2017/model3d" xmlns:o="urn:schemas-microsoft-com:office:office" xmlns:r="http://schemas.openxmlformats.org/officeDocument/2006/relationships" xmlns:m="http://schemas.openxmlformats.org/officeDocument/2006/math" xmlns:v="urn:schemas-microsoft-com:vml" xmlns:wp14="http://schemas.microsoft.com/office/word/2010/wordprocessingDrawing" xmlns:wp="http://schemas.openxmlformats.org/drawingml/2006/wordprocessingDrawing" xmlns:w10="urn:schemas-microsoft-com:office:word" xmlns:w="http://schemas.openxmlformats.org/wordprocessingml/2006/main" xmlns:w14="http://schemas.microsoft.com/office/word/2010/wordml" xmlns:w15="http://schemas.microsoft.com/office/word/2012/wordml" xmlns:w16cex="http://schemas.microsoft.com/office/word/2018/wordml/cex" xmlns:w16cid="http://schemas.microsoft.com/office/word/2016/wordml/cid" xmlns:w16="http://schemas.microsoft.com/office/word/2018/wordml" xmlns:w16sdtdh="http://schemas.microsoft.com/office/word/2020/wordml/sdtdatahash" xmlns:w16se="http://schemas.microsoft.com/office/word/2015/wordml/symex" xmlns:wpg="http://schemas.microsoft.com/office/word/2010/wordprocessingGroup" xmlns:wpi="http://schemas.microsoft.com/office/word/2010/wordprocessingInk" xmlns:wne="http://schemas.microsoft.com/office/word/2006/wordml" xmlns:wps="http://schemas.microsoft.com/office/word/2010/wordprocessingShape" mc:Ignorable="w14 w15 w16se w16cid w16 w16cex w16sdtdh wp14">
+<w:hdr xmlns:wpc="http://schemas.microsoft.com/office/word/2010/wordprocessingCanvas" xmlns:cx="http://schemas.microsoft.com/office/drawing/2014/chartex" xmlns:cx1="http://schemas.microsoft.com/office/drawing/2015/9/8/chartex" xmlns:cx2="http://schemas.microsoft.com/office/drawing/2015/10/21/chartex" xmlns:cx3="http://schemas.microsoft.com/office/drawing/2016/5/9/chartex" xmlns:cx4="http://schemas.microsoft.com/office/drawing/2016/5/10/chartex" xmlns:cx5="http://schemas.microsoft.com/office/drawing/2016/5/11/chartex" xmlns:cx6="http://schemas.microsoft.com/office/drawing/2016/5/12/chartex" xmlns:cx7="http://schemas.microsoft.com/office/drawing/2016/5/13/chartex" xmlns:cx8="http://schemas.microsoft.com/office/drawing/2016/5/14/chartex" xmlns:mc="http://schemas.openxmlformats.org/markup-compatibility/2006" xmlns:aink="http://schemas.microsoft.com/office/drawing/2016/ink" xmlns:am3d="http://schemas.microsoft.com/office/drawing/2017/model3d" xmlns:o="urn:schemas-microsoft-com:office:office" xmlns:r="http://schemas.openxmlformats.org/officeDocument/2006/relationships" xmlns:m="http://schemas.openxmlformats.org/officeDocument/2006/math" xmlns:v="urn:schemas-microsoft-com:vml" xmlns:wp14="http://schemas.microsoft.com/office/word/2010/wordprocessingDrawing" xmlns:wp="http://schemas.openxmlformats.org/drawingml/2006/wordprocessingDrawing" xmlns:w10="urn:schemas-microsoft-com:office:word" xmlns:w="http://schemas.openxmlformats.org/wordprocessingml/2006/main" xmlns:w14="http://schemas.microsoft.com/office/word/2010/wordml" xmlns:w15="http://schemas.microsoft.com/office/word/2012/wordml" xmlns:w16cex="http://schemas.microsoft.com/office/word/2018/wordml/cex" xmlns:w16cid="http://schemas.microsoft.com/office/word/2016/wordml/cid" xmlns:w16="http://schemas.microsoft.com/office/word/2018/wordml" xmlns:w16se="http://schemas.microsoft.com/office/word/2015/wordml/symex" xmlns:wpg="http://schemas.microsoft.com/office/word/2010/wordprocessingGroup" xmlns:wpi="http://schemas.microsoft.com/office/word/2010/wordprocessingInk" xmlns:wne="http://schemas.microsoft.com/office/word/2006/wordml" xmlns:wps="http://schemas.microsoft.com/office/word/2010/wordprocessingShape" mc:Ignorable="w14 w15 w16se w16cid w16 w16cex wp14">
   <w:p>
     <w:pPr>
       <w:pStyle w:val="Header"/>
@@ -4756,7 +5251,7 @@
 </file>
 
 <file path=word/numbering.xml><?xml version="1.0" encoding="utf-8"?>
-<w:numbering xmlns:wpc="http://schemas.microsoft.com/office/word/2010/wordprocessingCanvas" xmlns:cx="http://schemas.microsoft.com/office/drawing/2014/chartex" xmlns:cx1="http://schemas.microsoft.com/office/drawing/2015/9/8/chartex" xmlns:cx2="http://schemas.microsoft.com/office/drawing/2015/10/21/chartex" xmlns:cx3="http://schemas.microsoft.com/office/drawing/2016/5/9/chartex" xmlns:cx4="http://schemas.microsoft.com/office/drawing/2016/5/10/chartex" xmlns:cx5="http://schemas.microsoft.com/office/drawing/2016/5/11/chartex" xmlns:cx6="http://schemas.microsoft.com/office/drawing/2016/5/12/chartex" xmlns:cx7="http://schemas.microsoft.com/office/drawing/2016/5/13/chartex" xmlns:cx8="http://schemas.microsoft.com/office/drawing/2016/5/14/chartex" xmlns:mc="http://schemas.openxmlformats.org/markup-compatibility/2006" xmlns:aink="http://schemas.microsoft.com/office/drawing/2016/ink" xmlns:am3d="http://schemas.microsoft.com/office/drawing/2017/model3d" xmlns:o="urn:schemas-microsoft-com:office:office" xmlns:r="http://schemas.openxmlformats.org/officeDocument/2006/relationships" xmlns:m="http://schemas.openxmlformats.org/officeDocument/2006/math" xmlns:v="urn:schemas-microsoft-com:vml" xmlns:wp14="http://schemas.microsoft.com/office/word/2010/wordprocessingDrawing" xmlns:wp="http://schemas.openxmlformats.org/drawingml/2006/wordprocessingDrawing" xmlns:w10="urn:schemas-microsoft-com:office:word" xmlns:w="http://schemas.openxmlformats.org/wordprocessingml/2006/main" xmlns:w14="http://schemas.microsoft.com/office/word/2010/wordml" xmlns:w15="http://schemas.microsoft.com/office/word/2012/wordml" xmlns:w16cex="http://schemas.microsoft.com/office/word/2018/wordml/cex" xmlns:w16cid="http://schemas.microsoft.com/office/word/2016/wordml/cid" xmlns:w16="http://schemas.microsoft.com/office/word/2018/wordml" xmlns:w16sdtdh="http://schemas.microsoft.com/office/word/2020/wordml/sdtdatahash" xmlns:w16se="http://schemas.microsoft.com/office/word/2015/wordml/symex" xmlns:wpg="http://schemas.microsoft.com/office/word/2010/wordprocessingGroup" xmlns:wpi="http://schemas.microsoft.com/office/word/2010/wordprocessingInk" xmlns:wne="http://schemas.microsoft.com/office/word/2006/wordml" xmlns:wps="http://schemas.microsoft.com/office/word/2010/wordprocessingShape" mc:Ignorable="w14 w15 w16se w16cid w16 w16cex w16sdtdh wp14">
+<w:numbering xmlns:wpc="http://schemas.microsoft.com/office/word/2010/wordprocessingCanvas" xmlns:cx="http://schemas.microsoft.com/office/drawing/2014/chartex" xmlns:cx1="http://schemas.microsoft.com/office/drawing/2015/9/8/chartex" xmlns:cx2="http://schemas.microsoft.com/office/drawing/2015/10/21/chartex" xmlns:cx3="http://schemas.microsoft.com/office/drawing/2016/5/9/chartex" xmlns:cx4="http://schemas.microsoft.com/office/drawing/2016/5/10/chartex" xmlns:cx5="http://schemas.microsoft.com/office/drawing/2016/5/11/chartex" xmlns:cx6="http://schemas.microsoft.com/office/drawing/2016/5/12/chartex" xmlns:cx7="http://schemas.microsoft.com/office/drawing/2016/5/13/chartex" xmlns:cx8="http://schemas.microsoft.com/office/drawing/2016/5/14/chartex" xmlns:mc="http://schemas.openxmlformats.org/markup-compatibility/2006" xmlns:aink="http://schemas.microsoft.com/office/drawing/2016/ink" xmlns:am3d="http://schemas.microsoft.com/office/drawing/2017/model3d" xmlns:o="urn:schemas-microsoft-com:office:office" xmlns:r="http://schemas.openxmlformats.org/officeDocument/2006/relationships" xmlns:m="http://schemas.openxmlformats.org/officeDocument/2006/math" xmlns:v="urn:schemas-microsoft-com:vml" xmlns:wp14="http://schemas.microsoft.com/office/word/2010/wordprocessingDrawing" xmlns:wp="http://schemas.openxmlformats.org/drawingml/2006/wordprocessingDrawing" xmlns:w10="urn:schemas-microsoft-com:office:word" xmlns:w="http://schemas.openxmlformats.org/wordprocessingml/2006/main" xmlns:w14="http://schemas.microsoft.com/office/word/2010/wordml" xmlns:w15="http://schemas.microsoft.com/office/word/2012/wordml" xmlns:w16cex="http://schemas.microsoft.com/office/word/2018/wordml/cex" xmlns:w16cid="http://schemas.microsoft.com/office/word/2016/wordml/cid" xmlns:w16="http://schemas.microsoft.com/office/word/2018/wordml" xmlns:w16se="http://schemas.microsoft.com/office/word/2015/wordml/symex" xmlns:wpg="http://schemas.microsoft.com/office/word/2010/wordprocessingGroup" xmlns:wpi="http://schemas.microsoft.com/office/word/2010/wordprocessingInk" xmlns:wne="http://schemas.microsoft.com/office/word/2006/wordml" xmlns:wps="http://schemas.microsoft.com/office/word/2010/wordprocessingShape" mc:Ignorable="w14 w15 w16se w16cid w16 w16cex wp14">
   <w:abstractNum w:abstractNumId="0" w15:restartNumberingAfterBreak="0">
     <w:nsid w:val="4A237192"/>
     <w:multiLevelType w:val="hybridMultilevel"/>
@@ -4877,7 +5372,7 @@
 </file>
 
 <file path=word/styles.xml><?xml version="1.0" encoding="utf-8"?>
-<w:styles xmlns:mc="http://schemas.openxmlformats.org/markup-compatibility/2006" xmlns:r="http://schemas.openxmlformats.org/officeDocument/2006/relationships" xmlns:w="http://schemas.openxmlformats.org/wordprocessingml/2006/main" xmlns:w14="http://schemas.microsoft.com/office/word/2010/wordml" xmlns:w15="http://schemas.microsoft.com/office/word/2012/wordml" xmlns:w16cex="http://schemas.microsoft.com/office/word/2018/wordml/cex" xmlns:w16cid="http://schemas.microsoft.com/office/word/2016/wordml/cid" xmlns:w16="http://schemas.microsoft.com/office/word/2018/wordml" xmlns:w16sdtdh="http://schemas.microsoft.com/office/word/2020/wordml/sdtdatahash" xmlns:w16se="http://schemas.microsoft.com/office/word/2015/wordml/symex" mc:Ignorable="w14 w15 w16se w16cid w16 w16cex w16sdtdh">
+<w:styles xmlns:mc="http://schemas.openxmlformats.org/markup-compatibility/2006" xmlns:r="http://schemas.openxmlformats.org/officeDocument/2006/relationships" xmlns:w="http://schemas.openxmlformats.org/wordprocessingml/2006/main" xmlns:w14="http://schemas.microsoft.com/office/word/2010/wordml" xmlns:w15="http://schemas.microsoft.com/office/word/2012/wordml" xmlns:w16cex="http://schemas.microsoft.com/office/word/2018/wordml/cex" xmlns:w16cid="http://schemas.microsoft.com/office/word/2016/wordml/cid" xmlns:w16="http://schemas.microsoft.com/office/word/2018/wordml" xmlns:w16se="http://schemas.microsoft.com/office/word/2015/wordml/symex" mc:Ignorable="w14 w15 w16se w16cid w16 w16cex">
   <w:docDefaults>
     <w:rPrDefault>
       <w:rPr>

</xml_diff>

<commit_message>
Completed through lesson #125
</commit_message>
<xml_diff>
--- a/UnityTipsAndTricks.docx
+++ b/UnityTipsAndTricks.docx
@@ -1,6 +1,6 @@
 
 <file path=word/document.xml><?xml version="1.0" encoding="utf-8"?>
-<w:document xmlns:wpc="http://schemas.microsoft.com/office/word/2010/wordprocessingCanvas" xmlns:cx="http://schemas.microsoft.com/office/drawing/2014/chartex" xmlns:cx1="http://schemas.microsoft.com/office/drawing/2015/9/8/chartex" xmlns:cx2="http://schemas.microsoft.com/office/drawing/2015/10/21/chartex" xmlns:cx3="http://schemas.microsoft.com/office/drawing/2016/5/9/chartex" xmlns:cx4="http://schemas.microsoft.com/office/drawing/2016/5/10/chartex" xmlns:cx5="http://schemas.microsoft.com/office/drawing/2016/5/11/chartex" xmlns:cx6="http://schemas.microsoft.com/office/drawing/2016/5/12/chartex" xmlns:cx7="http://schemas.microsoft.com/office/drawing/2016/5/13/chartex" xmlns:cx8="http://schemas.microsoft.com/office/drawing/2016/5/14/chartex" xmlns:mc="http://schemas.openxmlformats.org/markup-compatibility/2006" xmlns:aink="http://schemas.microsoft.com/office/drawing/2016/ink" xmlns:am3d="http://schemas.microsoft.com/office/drawing/2017/model3d" xmlns:o="urn:schemas-microsoft-com:office:office" xmlns:r="http://schemas.openxmlformats.org/officeDocument/2006/relationships" xmlns:m="http://schemas.openxmlformats.org/officeDocument/2006/math" xmlns:v="urn:schemas-microsoft-com:vml" xmlns:wp14="http://schemas.microsoft.com/office/word/2010/wordprocessingDrawing" xmlns:wp="http://schemas.openxmlformats.org/drawingml/2006/wordprocessingDrawing" xmlns:w10="urn:schemas-microsoft-com:office:word" xmlns:w="http://schemas.openxmlformats.org/wordprocessingml/2006/main" xmlns:w14="http://schemas.microsoft.com/office/word/2010/wordml" xmlns:w15="http://schemas.microsoft.com/office/word/2012/wordml" xmlns:w16cex="http://schemas.microsoft.com/office/word/2018/wordml/cex" xmlns:w16cid="http://schemas.microsoft.com/office/word/2016/wordml/cid" xmlns:w16="http://schemas.microsoft.com/office/word/2018/wordml" xmlns:w16se="http://schemas.microsoft.com/office/word/2015/wordml/symex" xmlns:wpg="http://schemas.microsoft.com/office/word/2010/wordprocessingGroup" xmlns:wpi="http://schemas.microsoft.com/office/word/2010/wordprocessingInk" xmlns:wne="http://schemas.microsoft.com/office/word/2006/wordml" xmlns:wps="http://schemas.microsoft.com/office/word/2010/wordprocessingShape" mc:Ignorable="w14 w15 w16se w16cid w16 w16cex wp14">
+<w:document xmlns:wpc="http://schemas.microsoft.com/office/word/2010/wordprocessingCanvas" xmlns:cx="http://schemas.microsoft.com/office/drawing/2014/chartex" xmlns:cx1="http://schemas.microsoft.com/office/drawing/2015/9/8/chartex" xmlns:cx2="http://schemas.microsoft.com/office/drawing/2015/10/21/chartex" xmlns:cx3="http://schemas.microsoft.com/office/drawing/2016/5/9/chartex" xmlns:cx4="http://schemas.microsoft.com/office/drawing/2016/5/10/chartex" xmlns:cx5="http://schemas.microsoft.com/office/drawing/2016/5/11/chartex" xmlns:cx6="http://schemas.microsoft.com/office/drawing/2016/5/12/chartex" xmlns:cx7="http://schemas.microsoft.com/office/drawing/2016/5/13/chartex" xmlns:cx8="http://schemas.microsoft.com/office/drawing/2016/5/14/chartex" xmlns:mc="http://schemas.openxmlformats.org/markup-compatibility/2006" xmlns:aink="http://schemas.microsoft.com/office/drawing/2016/ink" xmlns:am3d="http://schemas.microsoft.com/office/drawing/2017/model3d" xmlns:o="urn:schemas-microsoft-com:office:office" xmlns:r="http://schemas.openxmlformats.org/officeDocument/2006/relationships" xmlns:m="http://schemas.openxmlformats.org/officeDocument/2006/math" xmlns:v="urn:schemas-microsoft-com:vml" xmlns:wp14="http://schemas.microsoft.com/office/word/2010/wordprocessingDrawing" xmlns:wp="http://schemas.openxmlformats.org/drawingml/2006/wordprocessingDrawing" xmlns:w10="urn:schemas-microsoft-com:office:word" xmlns:w="http://schemas.openxmlformats.org/wordprocessingml/2006/main" xmlns:w14="http://schemas.microsoft.com/office/word/2010/wordml" xmlns:w15="http://schemas.microsoft.com/office/word/2012/wordml" xmlns:w16cex="http://schemas.microsoft.com/office/word/2018/wordml/cex" xmlns:w16cid="http://schemas.microsoft.com/office/word/2016/wordml/cid" xmlns:w16="http://schemas.microsoft.com/office/word/2018/wordml" xmlns:w16sdtdh="http://schemas.microsoft.com/office/word/2020/wordml/sdtdatahash" xmlns:w16se="http://schemas.microsoft.com/office/word/2015/wordml/symex" xmlns:wpg="http://schemas.microsoft.com/office/word/2010/wordprocessingGroup" xmlns:wpi="http://schemas.microsoft.com/office/word/2010/wordprocessingInk" xmlns:wne="http://schemas.microsoft.com/office/word/2006/wordml" xmlns:wps="http://schemas.microsoft.com/office/word/2010/wordprocessingShape" mc:Ignorable="w14 w15 w16se w16cid w16 w16cex w16sdtdh wp14">
   <w:body>
     <w:p>
       <w:pPr>
@@ -2627,7 +2627,15 @@
         <w:t>This document is to help explain how to best use features of Unity from the Udemy courses on Unity.</w:t>
       </w:r>
       <w:r>
-        <w:t xml:space="preserve">  So it will include references to specific lessons and lectures.  </w:t>
+        <w:t xml:space="preserve">  </w:t>
+      </w:r>
+      <w:proofErr w:type="gramStart"/>
+      <w:r>
+        <w:t>So</w:t>
+      </w:r>
+      <w:proofErr w:type="gramEnd"/>
+      <w:r>
+        <w:t xml:space="preserve"> it will include references to specific lessons and lectures.  </w:t>
       </w:r>
       <w:r>
         <w:t>Later</w:t>
@@ -3235,13 +3243,13 @@
           <w:b/>
           <w:bCs/>
         </w:rPr>
+        <w:instrText xml:space="preserve"> \* MERGEFORMAT </w:instrText>
       </w:r>
       <w:r>
         <w:rPr>
           <w:b/>
           <w:bCs/>
         </w:rPr>
-        <w:instrText xml:space="preserve"> \* MERGEFORMAT </w:instrText>
       </w:r>
       <w:r>
         <w:rPr>
@@ -3408,7 +3416,15 @@
     </w:p>
     <w:p>
       <w:r>
-        <w:t>Once you have chosen anchors for the elements you wish to have them, test with the different aspect ratios and resolutions that are defined.  You can add your own to the list that Unity comes with, if you have specific ones you know you will need to support that do not fit the standard list.</w:t>
+        <w:t xml:space="preserve">Once you have chosen anchors for the elements you wish to have them, test with the different aspect ratios and resolutions that are defined.  You can add your own to the list that Unity comes with, if you have specific </w:t>
+      </w:r>
+      <w:proofErr w:type="gramStart"/>
+      <w:r>
+        <w:t>ones</w:t>
+      </w:r>
+      <w:proofErr w:type="gramEnd"/>
+      <w:r>
+        <w:t xml:space="preserve"> you know you will need to support that do not fit the standard list.</w:t>
       </w:r>
     </w:p>
     <w:p>
@@ -3502,7 +3518,15 @@
     </w:p>
     <w:p>
       <w:r>
-        <w:t>Once you download a font (pay attention to license requirements!) you can extract it under Assets.  Using a Fonts folder with a subfolder of the font name is best.  On Windows, double click on the TTF file and click on the Install button of the window that opens up.</w:t>
+        <w:t xml:space="preserve">Once you download a font (pay attention to license requirements!) you can extract it under Assets.  Using a Fonts folder with a subfolder of the font name is best.  On Windows, double click on the TTF file and click on the Install button of the window that </w:t>
+      </w:r>
+      <w:proofErr w:type="gramStart"/>
+      <w:r>
+        <w:t>opens up</w:t>
+      </w:r>
+      <w:proofErr w:type="gramEnd"/>
+      <w:r>
+        <w:t>.</w:t>
       </w:r>
     </w:p>
     <w:p>
@@ -3577,7 +3601,15 @@
         <w:t xml:space="preserve">This is used in the </w:t>
       </w:r>
       <w:r>
-        <w:t>Laser Defender project in the Unity 2D class by Udemy in lesson #114: Music Player With Singleton</w:t>
+        <w:t xml:space="preserve">Laser Defender project in the Unity 2D class by Udemy in lesson #114: Music Player </w:t>
+      </w:r>
+      <w:proofErr w:type="gramStart"/>
+      <w:r>
+        <w:t>With</w:t>
+      </w:r>
+      <w:proofErr w:type="gramEnd"/>
+      <w:r>
+        <w:t xml:space="preserve"> Singleton</w:t>
       </w:r>
       <w:r>
         <w:t xml:space="preserve">.  </w:t>
@@ -3637,7 +3669,15 @@
     </w:p>
     <w:p>
       <w:r>
-        <w:t>This is a useful website for drawing State Diagram flowcharts.  It is completely free to use.  The extension is called .drawio for the files it creates.</w:t>
+        <w:t xml:space="preserve">This is a useful website for drawing State Diagram flowcharts.  It is completely free to use.  The extension is </w:t>
+      </w:r>
+      <w:proofErr w:type="gramStart"/>
+      <w:r>
+        <w:t>called .drawio</w:t>
+      </w:r>
+      <w:proofErr w:type="gramEnd"/>
+      <w:r>
+        <w:t xml:space="preserve"> for the files it creates.</w:t>
       </w:r>
     </w:p>
     <w:p>
@@ -3737,7 +3777,15 @@
     </w:p>
     <w:p>
       <w:r>
-        <w:t>This is a general discussion group where you can ask questions about Unity and search the list for possible answers.  The search capability isn’t that great though.  You can sign up to have questions emailed to you so you can see them and even answer them.  I like to file useful ones away for future reference.</w:t>
+        <w:t xml:space="preserve">This is a general discussion group where you can ask questions about Unity and search the list for possible answers.  The search capability </w:t>
+      </w:r>
+      <w:proofErr w:type="gramStart"/>
+      <w:r>
+        <w:t>isn’t</w:t>
+      </w:r>
+      <w:proofErr w:type="gramEnd"/>
+      <w:r>
+        <w:t xml:space="preserve"> that great though.  You can sign up to have questions emailed to you so you can see them and even answer them.  I like to file useful ones away for future reference.</w:t>
       </w:r>
     </w:p>
     <w:p>
@@ -3819,7 +3867,15 @@
     </w:p>
     <w:p>
       <w:r>
-        <w:t xml:space="preserve">They provide a high level networking API for Unity that provides several different types of </w:t>
+        <w:t xml:space="preserve">They provide a </w:t>
+      </w:r>
+      <w:proofErr w:type="gramStart"/>
+      <w:r>
+        <w:t>high level</w:t>
+      </w:r>
+      <w:proofErr w:type="gramEnd"/>
+      <w:r>
+        <w:t xml:space="preserve"> networking API for Unity that provides several different types of </w:t>
       </w:r>
       <w:r>
         <w:t xml:space="preserve">low level </w:t>
@@ -3916,7 +3972,19 @@
         </w:r>
       </w:hyperlink>
     </w:p>
-    <w:p/>
+    <w:p>
+      <w:r>
+        <w:t xml:space="preserve">Tutorials on creating game 2D art using lots of software for creating the art.  He uses Inkscape primarily, which is free.  By using vector drawing </w:t>
+      </w:r>
+      <w:proofErr w:type="gramStart"/>
+      <w:r>
+        <w:t>tools</w:t>
+      </w:r>
+      <w:proofErr w:type="gramEnd"/>
+      <w:r>
+        <w:t xml:space="preserve"> it is easier for non-artists to create images, he says.</w:t>
+      </w:r>
+    </w:p>
     <w:p>
       <w:pPr>
         <w:pStyle w:val="Heading1"/>
@@ -4050,7 +4118,15 @@
         <w:t>A</w:t>
       </w:r>
       <w:r>
-        <w:t>pple phones you have a notch, so it simulates that.</w:t>
+        <w:t xml:space="preserve">pple </w:t>
+      </w:r>
+      <w:proofErr w:type="gramStart"/>
+      <w:r>
+        <w:t>phones</w:t>
+      </w:r>
+      <w:proofErr w:type="gramEnd"/>
+      <w:r>
+        <w:t xml:space="preserve"> you have a notch, so it simulates that.</w:t>
       </w:r>
     </w:p>
     <w:p>
@@ -4139,7 +4215,15 @@
     </w:p>
     <w:p>
       <w:r>
-        <w:t>There is one in the standard API included with Unity now, so you don’t need to download it from the Asset Store.  It is better to use this for any text items than the older Text class.</w:t>
+        <w:t xml:space="preserve">There is one in the standard API included with Unity now, so you </w:t>
+      </w:r>
+      <w:proofErr w:type="gramStart"/>
+      <w:r>
+        <w:t>don’t</w:t>
+      </w:r>
+      <w:proofErr w:type="gramEnd"/>
+      <w:r>
+        <w:t xml:space="preserve"> need to download it from the Asset Store.  It is better to use this for any text items than the older Text class.</w:t>
       </w:r>
     </w:p>
     <w:p>
@@ -4180,10 +4264,18 @@
         <w:t xml:space="preserve"> type </w:t>
       </w:r>
       <w:r>
-        <w:t xml:space="preserve">can be used </w:t>
-      </w:r>
-      <w:r>
-        <w:t xml:space="preserve"> in 3D space.</w:t>
+        <w:t xml:space="preserve">can be </w:t>
+      </w:r>
+      <w:proofErr w:type="gramStart"/>
+      <w:r>
+        <w:t xml:space="preserve">used </w:t>
+      </w:r>
+      <w:r>
+        <w:t xml:space="preserve"> in</w:t>
+      </w:r>
+      <w:proofErr w:type="gramEnd"/>
+      <w:r>
+        <w:t xml:space="preserve"> 3D space.</w:t>
       </w:r>
       <w:r>
         <w:t xml:space="preserve">  The </w:t>
@@ -4228,7 +4320,15 @@
     </w:p>
     <w:p>
       <w:r>
-        <w:t xml:space="preserve">Their website is : </w:t>
+        <w:t xml:space="preserve">Their website </w:t>
+      </w:r>
+      <w:proofErr w:type="gramStart"/>
+      <w:r>
+        <w:t>is :</w:t>
+      </w:r>
+      <w:proofErr w:type="gramEnd"/>
+      <w:r>
+        <w:t xml:space="preserve"> </w:t>
       </w:r>
       <w:hyperlink r:id="rId34" w:history="1">
         <w:r>
@@ -4254,7 +4354,15 @@
     </w:p>
     <w:p>
       <w:r>
-        <w:t>This was recommended to me.  I still don’t understand how the licensing would work for it, but it looks very capable to allow for Teams-type video conferencing for games.</w:t>
+        <w:t xml:space="preserve">This was recommended to me.  I still </w:t>
+      </w:r>
+      <w:proofErr w:type="gramStart"/>
+      <w:r>
+        <w:t>don’t</w:t>
+      </w:r>
+      <w:proofErr w:type="gramEnd"/>
+      <w:r>
+        <w:t xml:space="preserve"> understand how the licensing would work for it, but it looks very capable to allow for Teams-type video conferencing for games.</w:t>
       </w:r>
     </w:p>
     <w:p>
@@ -4288,7 +4396,31 @@
     </w:p>
     <w:p>
       <w:r>
-        <w:t>To exit a game while in the Unity editor you can’t use the same method as you would for a standalone game.  Note that the logic must be disabled, so it doesn’t even compile, when you build it for a standalone game.  If you don’t you will get an error that prevents it from running as a standalone program.</w:t>
+        <w:t xml:space="preserve">To exit a game while in the Unity editor you </w:t>
+      </w:r>
+      <w:proofErr w:type="gramStart"/>
+      <w:r>
+        <w:t>can’t</w:t>
+      </w:r>
+      <w:proofErr w:type="gramEnd"/>
+      <w:r>
+        <w:t xml:space="preserve"> use the same method as you would for a standalone game.  Note that the logic must be disabled, so it </w:t>
+      </w:r>
+      <w:proofErr w:type="gramStart"/>
+      <w:r>
+        <w:t>doesn’t</w:t>
+      </w:r>
+      <w:proofErr w:type="gramEnd"/>
+      <w:r>
+        <w:t xml:space="preserve"> even compile, when you build it for a standalone game.  If </w:t>
+      </w:r>
+      <w:proofErr w:type="gramStart"/>
+      <w:r>
+        <w:t>you</w:t>
+      </w:r>
+      <w:proofErr w:type="gramEnd"/>
+      <w:r>
+        <w:t xml:space="preserve"> don’t you will get an error that prevents it from running as a standalone program.</w:t>
       </w:r>
     </w:p>
     <w:p>
@@ -4403,7 +4535,15 @@
         <w:t>#if false</w:t>
       </w:r>
       <w:r>
-        <w:t xml:space="preserve"> when you build for a standalone game and it will run just fine.  This is useful for testing that your exit game logic works while in the Unity Editor.</w:t>
+        <w:t xml:space="preserve"> when you build for a standalone </w:t>
+      </w:r>
+      <w:proofErr w:type="gramStart"/>
+      <w:r>
+        <w:t>game</w:t>
+      </w:r>
+      <w:proofErr w:type="gramEnd"/>
+      <w:r>
+        <w:t xml:space="preserve"> and it will run just fine.  This is useful for testing that your exit game logic works while in the Unity Editor.</w:t>
       </w:r>
     </w:p>
     <w:p>
@@ -4438,7 +4578,15 @@
         <w:t xml:space="preserve">Trigger </w:t>
       </w:r>
       <w:r>
-        <w:t>Sound Effects (Explosions, Dropping a Bomb, Firing a Laser, etc.)</w:t>
+        <w:t xml:space="preserve">Sound Effects (Explosions, </w:t>
+      </w:r>
+      <w:proofErr w:type="gramStart"/>
+      <w:r>
+        <w:t>Dropping</w:t>
+      </w:r>
+      <w:proofErr w:type="gramEnd"/>
+      <w:r>
+        <w:t xml:space="preserve"> a Bomb, Firing a Laser, etc.)</w:t>
       </w:r>
       <w:bookmarkEnd w:id="32"/>
     </w:p>
@@ -4916,7 +5064,15 @@
         </w:numPr>
       </w:pPr>
       <w:r>
-        <w:t>Change the Start() method in</w:t>
+        <w:t xml:space="preserve">Change the </w:t>
+      </w:r>
+      <w:proofErr w:type="gramStart"/>
+      <w:r>
+        <w:t>Start(</w:t>
+      </w:r>
+      <w:proofErr w:type="gramEnd"/>
+      <w:r>
+        <w:t>) method in</w:t>
       </w:r>
       <w:r>
         <w:t xml:space="preserve"> the</w:t>
@@ -5073,7 +5229,15 @@
         <w:t xml:space="preserve">  I changed the name to specify how many times it would spin per second.  You simply add this line</w:t>
       </w:r>
       <w:r>
-        <w:t xml:space="preserve"> in the Update() method</w:t>
+        <w:t xml:space="preserve"> in the </w:t>
+      </w:r>
+      <w:proofErr w:type="gramStart"/>
+      <w:r>
+        <w:t>Update(</w:t>
+      </w:r>
+      <w:proofErr w:type="gramEnd"/>
+      <w:r>
+        <w:t>) method</w:t>
       </w:r>
       <w:r>
         <w:t xml:space="preserve"> to spin on the Z axis</w:t>
@@ -5139,9 +5303,395 @@
         <w:t xml:space="preserve">  Then simply add the audio file to the Audio Source component.</w:t>
       </w:r>
       <w:r>
-        <w:t xml:space="preserve">  Select Play On Awake checkbox to enable playing when the scene starts.</w:t>
-      </w:r>
-    </w:p>
+        <w:t xml:space="preserve">  Select Play </w:t>
+      </w:r>
+      <w:proofErr w:type="gramStart"/>
+      <w:r>
+        <w:t>On</w:t>
+      </w:r>
+      <w:proofErr w:type="gramEnd"/>
+      <w:r>
+        <w:t xml:space="preserve"> Awake checkbox to enable playing when the scene starts.</w:t>
+      </w:r>
+    </w:p>
+    <w:p>
+      <w:pPr>
+        <w:pStyle w:val="Heading2"/>
+      </w:pPr>
+      <w:r>
+        <w:t>Setting Canvas to Match World Units Scaling</w:t>
+      </w:r>
+      <w:r>
+        <w:t xml:space="preserve"> and Scaling Camera to Match</w:t>
+      </w:r>
+    </w:p>
+    <w:p>
+      <w:pPr>
+        <w:pStyle w:val="ListParagraph"/>
+        <w:numPr>
+          <w:ilvl w:val="0"/>
+          <w:numId w:val="2"/>
+        </w:numPr>
+      </w:pPr>
+      <w:r>
+        <w:t>We want 1 G</w:t>
+      </w:r>
+      <w:r>
+        <w:t>rass Square = 1 World Unit</w:t>
+      </w:r>
+      <w:r>
+        <w:t>.</w:t>
+      </w:r>
+    </w:p>
+    <w:p>
+      <w:pPr>
+        <w:pStyle w:val="ListParagraph"/>
+        <w:numPr>
+          <w:ilvl w:val="0"/>
+          <w:numId w:val="2"/>
+        </w:numPr>
+      </w:pPr>
+      <w:r>
+        <w:t>Canvas width is 1920 pixels</w:t>
+      </w:r>
+      <w:r>
+        <w:t>.</w:t>
+      </w:r>
+    </w:p>
+    <w:p>
+      <w:pPr>
+        <w:pStyle w:val="ListParagraph"/>
+        <w:numPr>
+          <w:ilvl w:val="0"/>
+          <w:numId w:val="2"/>
+        </w:numPr>
+      </w:pPr>
+      <w:r>
+        <w:t>Our Squares are 160x160 pixels</w:t>
+      </w:r>
+      <w:r>
+        <w:t>.</w:t>
+      </w:r>
+    </w:p>
+    <w:p>
+      <w:pPr>
+        <w:pStyle w:val="ListParagraph"/>
+        <w:numPr>
+          <w:ilvl w:val="0"/>
+          <w:numId w:val="2"/>
+        </w:numPr>
+      </w:pPr>
+      <w:r>
+        <w:t>Number of Squares = 1920/160 = 12</w:t>
+      </w:r>
+      <w:r>
+        <w:t>.</w:t>
+      </w:r>
+    </w:p>
+    <w:p>
+      <w:pPr>
+        <w:pStyle w:val="ListParagraph"/>
+        <w:numPr>
+          <w:ilvl w:val="0"/>
+          <w:numId w:val="2"/>
+        </w:numPr>
+      </w:pPr>
+      <w:r>
+        <w:t>We</w:t>
+      </w:r>
+      <w:r>
+        <w:t xml:space="preserve"> want 12 World Units as our width</w:t>
+      </w:r>
+      <w:r>
+        <w:t>.</w:t>
+      </w:r>
+    </w:p>
+    <w:p>
+      <w:pPr>
+        <w:pStyle w:val="ListParagraph"/>
+        <w:numPr>
+          <w:ilvl w:val="0"/>
+          <w:numId w:val="2"/>
+        </w:numPr>
+      </w:pPr>
+      <w:r>
+        <w:t>The canvas needs to be scaled by 12 / 1920 = 0.00625</w:t>
+      </w:r>
+      <w:r>
+        <w:t>.</w:t>
+      </w:r>
+    </w:p>
+    <w:p>
+      <w:pPr>
+        <w:pStyle w:val="ListParagraph"/>
+        <w:numPr>
+          <w:ilvl w:val="0"/>
+          <w:numId w:val="2"/>
+        </w:numPr>
+      </w:pPr>
+      <w:r>
+        <w:t>Scale the canvas so 1 World Unit = 1 Square</w:t>
+      </w:r>
+      <w:r>
+        <w:t>.</w:t>
+      </w:r>
+    </w:p>
+    <w:p>
+      <w:pPr>
+        <w:pStyle w:val="ListParagraph"/>
+        <w:numPr>
+          <w:ilvl w:val="0"/>
+          <w:numId w:val="2"/>
+        </w:numPr>
+      </w:pPr>
+      <w:r>
+        <w:t>Resize and align your camera</w:t>
+      </w:r>
+      <w:r>
+        <w:t>.</w:t>
+      </w:r>
+    </w:p>
+    <w:p>
+      <w:pPr>
+        <w:pStyle w:val="ListParagraph"/>
+        <w:numPr>
+          <w:ilvl w:val="0"/>
+          <w:numId w:val="2"/>
+        </w:numPr>
+      </w:pPr>
+      <w:r>
+        <w:t>Repositioned canvas to (5,3), but not sure why those numbers were chosen yet.</w:t>
+      </w:r>
+    </w:p>
+    <w:p>
+      <w:pPr>
+        <w:pStyle w:val="ListParagraph"/>
+        <w:numPr>
+          <w:ilvl w:val="1"/>
+          <w:numId w:val="2"/>
+        </w:numPr>
+      </w:pPr>
+      <w:r>
+        <w:t>Position the camera to the same location to center it on the canvas.</w:t>
+      </w:r>
+    </w:p>
+    <w:p>
+      <w:pPr>
+        <w:pStyle w:val="ListParagraph"/>
+        <w:numPr>
+          <w:ilvl w:val="1"/>
+          <w:numId w:val="2"/>
+        </w:numPr>
+      </w:pPr>
+      <w:r>
+        <w:t>Set the camera Size to be (</w:t>
+      </w:r>
+      <w:r>
+        <w:rPr>
+          <w:rStyle w:val="CodeChar"/>
+        </w:rPr>
+        <w:t>CanvasHeight</w:t>
+      </w:r>
+      <w:r>
+        <w:t xml:space="preserve"> / </w:t>
+      </w:r>
+      <w:r>
+        <w:rPr>
+          <w:rStyle w:val="CodeChar"/>
+        </w:rPr>
+        <w:t>SquareHeight</w:t>
+      </w:r>
+      <w:r>
+        <w:t>) / 2 = (1080 / 160) /2 = 3.375</w:t>
+      </w:r>
+    </w:p>
+    <w:p>
+      <w:r>
+        <w:t>Create a new Sprite in the hierarchy (knob is a default one for Unity and works well).  Positioning the sprit at (1,3) you should see it in the center of the leftmost column, right in the middle of the middle square.</w:t>
+      </w:r>
+    </w:p>
+    <w:p>
+      <w:pPr>
+        <w:pStyle w:val="Heading2"/>
+      </w:pPr>
+      <w:r>
+        <w:t>Placing</w:t>
+      </w:r>
+      <w:r>
+        <w:t xml:space="preserve"> Sprite</w:t>
+      </w:r>
+      <w:r>
+        <w:t xml:space="preserve"> Images (Trees) on Canvas Easily</w:t>
+      </w:r>
+    </w:p>
+    <w:p>
+      <w:pPr>
+        <w:pStyle w:val="ListParagraph"/>
+        <w:numPr>
+          <w:ilvl w:val="0"/>
+          <w:numId w:val="3"/>
+        </w:numPr>
+      </w:pPr>
+      <w:r>
+        <w:t>Add tree images to Canvas (they will appear near 0,0)</w:t>
+      </w:r>
+      <w:r>
+        <w:t>.</w:t>
+      </w:r>
+    </w:p>
+    <w:p>
+      <w:pPr>
+        <w:pStyle w:val="ListParagraph"/>
+        <w:numPr>
+          <w:ilvl w:val="0"/>
+          <w:numId w:val="3"/>
+        </w:numPr>
+      </w:pPr>
+      <w:r>
+        <w:t xml:space="preserve">Change </w:t>
+      </w:r>
+      <w:r>
+        <w:rPr>
+          <w:i/>
+          <w:iCs/>
+        </w:rPr>
+        <w:t xml:space="preserve">Order </w:t>
+      </w:r>
+      <w:r>
+        <w:rPr>
+          <w:i/>
+          <w:iCs/>
+        </w:rPr>
+        <w:t>in</w:t>
+      </w:r>
+      <w:r>
+        <w:rPr>
+          <w:i/>
+          <w:iCs/>
+        </w:rPr>
+        <w:t xml:space="preserve"> Layer</w:t>
+      </w:r>
+      <w:r>
+        <w:t xml:space="preserve"> to be 10 (Canvas is 0 and Defender and Attacker images will be 5, so this will cover them)</w:t>
+      </w:r>
+      <w:r>
+        <w:t>.</w:t>
+      </w:r>
+    </w:p>
+    <w:p>
+      <w:pPr>
+        <w:pStyle w:val="ListParagraph"/>
+        <w:numPr>
+          <w:ilvl w:val="1"/>
+          <w:numId w:val="3"/>
+        </w:numPr>
+      </w:pPr>
+      <w:r>
+        <w:t xml:space="preserve">You normally only have a Sorting layer in the </w:t>
+      </w:r>
+      <w:r>
+        <w:rPr>
+          <w:i/>
+          <w:iCs/>
+        </w:rPr>
+        <w:t>Sprite Renderer</w:t>
+      </w:r>
+      <w:r>
+        <w:t xml:space="preserve"> section for the image.</w:t>
+      </w:r>
+    </w:p>
+    <w:p>
+      <w:pPr>
+        <w:pStyle w:val="ListParagraph"/>
+        <w:numPr>
+          <w:ilvl w:val="0"/>
+          <w:numId w:val="3"/>
+        </w:numPr>
+      </w:pPr>
+      <w:r>
+        <w:t>Resize if needed after positioning</w:t>
+      </w:r>
+      <w:r>
+        <w:t xml:space="preserve"> the image</w:t>
+      </w:r>
+      <w:r>
+        <w:t>, but be sure not to</w:t>
+      </w:r>
+      <w:r>
+        <w:t xml:space="preserve"> completely</w:t>
+      </w:r>
+      <w:r>
+        <w:t xml:space="preserve"> cover a</w:t>
+      </w:r>
+      <w:r>
+        <w:t>ny</w:t>
+      </w:r>
+      <w:r>
+        <w:t xml:space="preserve"> </w:t>
+      </w:r>
+      <w:r>
+        <w:t>playing area square (partial is okay)</w:t>
+      </w:r>
+      <w:r>
+        <w:t>.</w:t>
+      </w:r>
+    </w:p>
+    <w:p>
+      <w:pPr>
+        <w:pStyle w:val="ListParagraph"/>
+        <w:numPr>
+          <w:ilvl w:val="1"/>
+          <w:numId w:val="3"/>
+        </w:numPr>
+      </w:pPr>
+      <w:r>
+        <w:t>If necessary, you can leave part of the image off the edge of the camera view.</w:t>
+      </w:r>
+    </w:p>
+    <w:p>
+      <w:r>
+        <w:t xml:space="preserve">Note that instead of numbers you can name your layers, which will be easier to keep track of if you have a lot of layers.  You do this by clicking on Sorting Layer, which is Default when using just numbers, and selecting </w:t>
+      </w:r>
+      <w:r>
+        <w:rPr>
+          <w:i/>
+          <w:iCs/>
+        </w:rPr>
+        <w:t>Add Sorting Layer</w:t>
+      </w:r>
+      <w:r>
+        <w:t xml:space="preserve">.  This opens a different panel in the Inspector area with the list of </w:t>
+      </w:r>
+      <w:r>
+        <w:t xml:space="preserve">layers.  </w:t>
+      </w:r>
+      <w:r>
+        <w:rPr>
+          <w:i/>
+          <w:iCs/>
+        </w:rPr>
+        <w:t>Default</w:t>
+      </w:r>
+      <w:r>
+        <w:t xml:space="preserve"> is the first layer (at the top) normally.  You can add new layers by clicking on the plus sign (+), which creates a new place to put the name of your layer.  Layers at the top of the list are “higher” than ones lower in the list.  You can move a layer name by clicking on the word </w:t>
+      </w:r>
+      <w:r>
+        <w:t>layer</w:t>
+      </w:r>
+      <w:r>
+        <w:t xml:space="preserve"> </w:t>
+      </w:r>
+      <w:r>
+        <w:t>and</w:t>
+      </w:r>
+      <w:r>
+        <w:t xml:space="preserve"> dragging it to a new position in the list.  To delete a named layer drag it to the end of the list and click the minus sign.</w:t>
+      </w:r>
+      <w:r>
+        <w:t xml:space="preserve">  You can get out of the layer list by clicking on anything in the hierarchy.</w:t>
+      </w:r>
+    </w:p>
+    <w:p/>
     <w:sectPr>
       <w:pgSz w:w="12240" w:h="15840"/>
       <w:pgMar w:top="720" w:right="720" w:bottom="720" w:left="720" w:header="720" w:footer="720" w:gutter="0"/>
@@ -5153,7 +5703,7 @@
 </file>
 
 <file path=word/endnotes.xml><?xml version="1.0" encoding="utf-8"?>
-<w:endnotes xmlns:wpc="http://schemas.microsoft.com/office/word/2010/wordprocessingCanvas" xmlns:cx="http://schemas.microsoft.com/office/drawing/2014/chartex" xmlns:cx1="http://schemas.microsoft.com/office/drawing/2015/9/8/chartex" xmlns:cx2="http://schemas.microsoft.com/office/drawing/2015/10/21/chartex" xmlns:cx3="http://schemas.microsoft.com/office/drawing/2016/5/9/chartex" xmlns:cx4="http://schemas.microsoft.com/office/drawing/2016/5/10/chartex" xmlns:cx5="http://schemas.microsoft.com/office/drawing/2016/5/11/chartex" xmlns:cx6="http://schemas.microsoft.com/office/drawing/2016/5/12/chartex" xmlns:cx7="http://schemas.microsoft.com/office/drawing/2016/5/13/chartex" xmlns:cx8="http://schemas.microsoft.com/office/drawing/2016/5/14/chartex" xmlns:mc="http://schemas.openxmlformats.org/markup-compatibility/2006" xmlns:aink="http://schemas.microsoft.com/office/drawing/2016/ink" xmlns:am3d="http://schemas.microsoft.com/office/drawing/2017/model3d" xmlns:o="urn:schemas-microsoft-com:office:office" xmlns:r="http://schemas.openxmlformats.org/officeDocument/2006/relationships" xmlns:m="http://schemas.openxmlformats.org/officeDocument/2006/math" xmlns:v="urn:schemas-microsoft-com:vml" xmlns:wp14="http://schemas.microsoft.com/office/word/2010/wordprocessingDrawing" xmlns:wp="http://schemas.openxmlformats.org/drawingml/2006/wordprocessingDrawing" xmlns:w10="urn:schemas-microsoft-com:office:word" xmlns:w="http://schemas.openxmlformats.org/wordprocessingml/2006/main" xmlns:w14="http://schemas.microsoft.com/office/word/2010/wordml" xmlns:w15="http://schemas.microsoft.com/office/word/2012/wordml" xmlns:w16cex="http://schemas.microsoft.com/office/word/2018/wordml/cex" xmlns:w16cid="http://schemas.microsoft.com/office/word/2016/wordml/cid" xmlns:w16="http://schemas.microsoft.com/office/word/2018/wordml" xmlns:w16se="http://schemas.microsoft.com/office/word/2015/wordml/symex" xmlns:wpg="http://schemas.microsoft.com/office/word/2010/wordprocessingGroup" xmlns:wpi="http://schemas.microsoft.com/office/word/2010/wordprocessingInk" xmlns:wne="http://schemas.microsoft.com/office/word/2006/wordml" xmlns:wps="http://schemas.microsoft.com/office/word/2010/wordprocessingShape" mc:Ignorable="w14 w15 w16se w16cid w16 w16cex wp14">
+<w:endnotes xmlns:wpc="http://schemas.microsoft.com/office/word/2010/wordprocessingCanvas" xmlns:cx="http://schemas.microsoft.com/office/drawing/2014/chartex" xmlns:cx1="http://schemas.microsoft.com/office/drawing/2015/9/8/chartex" xmlns:cx2="http://schemas.microsoft.com/office/drawing/2015/10/21/chartex" xmlns:cx3="http://schemas.microsoft.com/office/drawing/2016/5/9/chartex" xmlns:cx4="http://schemas.microsoft.com/office/drawing/2016/5/10/chartex" xmlns:cx5="http://schemas.microsoft.com/office/drawing/2016/5/11/chartex" xmlns:cx6="http://schemas.microsoft.com/office/drawing/2016/5/12/chartex" xmlns:cx7="http://schemas.microsoft.com/office/drawing/2016/5/13/chartex" xmlns:cx8="http://schemas.microsoft.com/office/drawing/2016/5/14/chartex" xmlns:mc="http://schemas.openxmlformats.org/markup-compatibility/2006" xmlns:aink="http://schemas.microsoft.com/office/drawing/2016/ink" xmlns:am3d="http://schemas.microsoft.com/office/drawing/2017/model3d" xmlns:o="urn:schemas-microsoft-com:office:office" xmlns:r="http://schemas.openxmlformats.org/officeDocument/2006/relationships" xmlns:m="http://schemas.openxmlformats.org/officeDocument/2006/math" xmlns:v="urn:schemas-microsoft-com:vml" xmlns:wp14="http://schemas.microsoft.com/office/word/2010/wordprocessingDrawing" xmlns:wp="http://schemas.openxmlformats.org/drawingml/2006/wordprocessingDrawing" xmlns:w10="urn:schemas-microsoft-com:office:word" xmlns:w="http://schemas.openxmlformats.org/wordprocessingml/2006/main" xmlns:w14="http://schemas.microsoft.com/office/word/2010/wordml" xmlns:w15="http://schemas.microsoft.com/office/word/2012/wordml" xmlns:w16cex="http://schemas.microsoft.com/office/word/2018/wordml/cex" xmlns:w16cid="http://schemas.microsoft.com/office/word/2016/wordml/cid" xmlns:w16="http://schemas.microsoft.com/office/word/2018/wordml" xmlns:w16sdtdh="http://schemas.microsoft.com/office/word/2020/wordml/sdtdatahash" xmlns:w16se="http://schemas.microsoft.com/office/word/2015/wordml/symex" xmlns:wpg="http://schemas.microsoft.com/office/word/2010/wordprocessingGroup" xmlns:wpi="http://schemas.microsoft.com/office/word/2010/wordprocessingInk" xmlns:wne="http://schemas.microsoft.com/office/word/2006/wordml" xmlns:wps="http://schemas.microsoft.com/office/word/2010/wordprocessingShape" mc:Ignorable="w14 w15 w16se w16cid w16 w16cex w16sdtdh wp14">
   <w:endnote w:type="separator" w:id="-1">
     <w:p>
       <w:pPr>
@@ -5178,7 +5728,7 @@
 </file>
 
 <file path=word/footer1.xml><?xml version="1.0" encoding="utf-8"?>
-<w:ftr xmlns:wpc="http://schemas.microsoft.com/office/word/2010/wordprocessingCanvas" xmlns:cx="http://schemas.microsoft.com/office/drawing/2014/chartex" xmlns:cx1="http://schemas.microsoft.com/office/drawing/2015/9/8/chartex" xmlns:cx2="http://schemas.microsoft.com/office/drawing/2015/10/21/chartex" xmlns:cx3="http://schemas.microsoft.com/office/drawing/2016/5/9/chartex" xmlns:cx4="http://schemas.microsoft.com/office/drawing/2016/5/10/chartex" xmlns:cx5="http://schemas.microsoft.com/office/drawing/2016/5/11/chartex" xmlns:cx6="http://schemas.microsoft.com/office/drawing/2016/5/12/chartex" xmlns:cx7="http://schemas.microsoft.com/office/drawing/2016/5/13/chartex" xmlns:cx8="http://schemas.microsoft.com/office/drawing/2016/5/14/chartex" xmlns:mc="http://schemas.openxmlformats.org/markup-compatibility/2006" xmlns:aink="http://schemas.microsoft.com/office/drawing/2016/ink" xmlns:am3d="http://schemas.microsoft.com/office/drawing/2017/model3d" xmlns:o="urn:schemas-microsoft-com:office:office" xmlns:r="http://schemas.openxmlformats.org/officeDocument/2006/relationships" xmlns:m="http://schemas.openxmlformats.org/officeDocument/2006/math" xmlns:v="urn:schemas-microsoft-com:vml" xmlns:wp14="http://schemas.microsoft.com/office/word/2010/wordprocessingDrawing" xmlns:wp="http://schemas.openxmlformats.org/drawingml/2006/wordprocessingDrawing" xmlns:w10="urn:schemas-microsoft-com:office:word" xmlns:w="http://schemas.openxmlformats.org/wordprocessingml/2006/main" xmlns:w14="http://schemas.microsoft.com/office/word/2010/wordml" xmlns:w15="http://schemas.microsoft.com/office/word/2012/wordml" xmlns:w16cex="http://schemas.microsoft.com/office/word/2018/wordml/cex" xmlns:w16cid="http://schemas.microsoft.com/office/word/2016/wordml/cid" xmlns:w16="http://schemas.microsoft.com/office/word/2018/wordml" xmlns:w16se="http://schemas.microsoft.com/office/word/2015/wordml/symex" xmlns:wpg="http://schemas.microsoft.com/office/word/2010/wordprocessingGroup" xmlns:wpi="http://schemas.microsoft.com/office/word/2010/wordprocessingInk" xmlns:wne="http://schemas.microsoft.com/office/word/2006/wordml" xmlns:wps="http://schemas.microsoft.com/office/word/2010/wordprocessingShape" mc:Ignorable="w14 w15 w16se w16cid w16 w16cex wp14">
+<w:ftr xmlns:wpc="http://schemas.microsoft.com/office/word/2010/wordprocessingCanvas" xmlns:cx="http://schemas.microsoft.com/office/drawing/2014/chartex" xmlns:cx1="http://schemas.microsoft.com/office/drawing/2015/9/8/chartex" xmlns:cx2="http://schemas.microsoft.com/office/drawing/2015/10/21/chartex" xmlns:cx3="http://schemas.microsoft.com/office/drawing/2016/5/9/chartex" xmlns:cx4="http://schemas.microsoft.com/office/drawing/2016/5/10/chartex" xmlns:cx5="http://schemas.microsoft.com/office/drawing/2016/5/11/chartex" xmlns:cx6="http://schemas.microsoft.com/office/drawing/2016/5/12/chartex" xmlns:cx7="http://schemas.microsoft.com/office/drawing/2016/5/13/chartex" xmlns:cx8="http://schemas.microsoft.com/office/drawing/2016/5/14/chartex" xmlns:mc="http://schemas.openxmlformats.org/markup-compatibility/2006" xmlns:aink="http://schemas.microsoft.com/office/drawing/2016/ink" xmlns:am3d="http://schemas.microsoft.com/office/drawing/2017/model3d" xmlns:o="urn:schemas-microsoft-com:office:office" xmlns:r="http://schemas.openxmlformats.org/officeDocument/2006/relationships" xmlns:m="http://schemas.openxmlformats.org/officeDocument/2006/math" xmlns:v="urn:schemas-microsoft-com:vml" xmlns:wp14="http://schemas.microsoft.com/office/word/2010/wordprocessingDrawing" xmlns:wp="http://schemas.openxmlformats.org/drawingml/2006/wordprocessingDrawing" xmlns:w10="urn:schemas-microsoft-com:office:word" xmlns:w="http://schemas.openxmlformats.org/wordprocessingml/2006/main" xmlns:w14="http://schemas.microsoft.com/office/word/2010/wordml" xmlns:w15="http://schemas.microsoft.com/office/word/2012/wordml" xmlns:w16cex="http://schemas.microsoft.com/office/word/2018/wordml/cex" xmlns:w16cid="http://schemas.microsoft.com/office/word/2016/wordml/cid" xmlns:w16="http://schemas.microsoft.com/office/word/2018/wordml" xmlns:w16sdtdh="http://schemas.microsoft.com/office/word/2020/wordml/sdtdatahash" xmlns:w16se="http://schemas.microsoft.com/office/word/2015/wordml/symex" xmlns:wpg="http://schemas.microsoft.com/office/word/2010/wordprocessingGroup" xmlns:wpi="http://schemas.microsoft.com/office/word/2010/wordprocessingInk" xmlns:wne="http://schemas.microsoft.com/office/word/2006/wordml" xmlns:wps="http://schemas.microsoft.com/office/word/2010/wordprocessingShape" mc:Ignorable="w14 w15 w16se w16cid w16 w16cex w16sdtdh wp14">
   <w:p>
     <w:pPr>
       <w:pStyle w:val="Footer"/>
@@ -5213,7 +5763,7 @@
 </file>
 
 <file path=word/footnotes.xml><?xml version="1.0" encoding="utf-8"?>
-<w:footnotes xmlns:wpc="http://schemas.microsoft.com/office/word/2010/wordprocessingCanvas" xmlns:cx="http://schemas.microsoft.com/office/drawing/2014/chartex" xmlns:cx1="http://schemas.microsoft.com/office/drawing/2015/9/8/chartex" xmlns:cx2="http://schemas.microsoft.com/office/drawing/2015/10/21/chartex" xmlns:cx3="http://schemas.microsoft.com/office/drawing/2016/5/9/chartex" xmlns:cx4="http://schemas.microsoft.com/office/drawing/2016/5/10/chartex" xmlns:cx5="http://schemas.microsoft.com/office/drawing/2016/5/11/chartex" xmlns:cx6="http://schemas.microsoft.com/office/drawing/2016/5/12/chartex" xmlns:cx7="http://schemas.microsoft.com/office/drawing/2016/5/13/chartex" xmlns:cx8="http://schemas.microsoft.com/office/drawing/2016/5/14/chartex" xmlns:mc="http://schemas.openxmlformats.org/markup-compatibility/2006" xmlns:aink="http://schemas.microsoft.com/office/drawing/2016/ink" xmlns:am3d="http://schemas.microsoft.com/office/drawing/2017/model3d" xmlns:o="urn:schemas-microsoft-com:office:office" xmlns:r="http://schemas.openxmlformats.org/officeDocument/2006/relationships" xmlns:m="http://schemas.openxmlformats.org/officeDocument/2006/math" xmlns:v="urn:schemas-microsoft-com:vml" xmlns:wp14="http://schemas.microsoft.com/office/word/2010/wordprocessingDrawing" xmlns:wp="http://schemas.openxmlformats.org/drawingml/2006/wordprocessingDrawing" xmlns:w10="urn:schemas-microsoft-com:office:word" xmlns:w="http://schemas.openxmlformats.org/wordprocessingml/2006/main" xmlns:w14="http://schemas.microsoft.com/office/word/2010/wordml" xmlns:w15="http://schemas.microsoft.com/office/word/2012/wordml" xmlns:w16cex="http://schemas.microsoft.com/office/word/2018/wordml/cex" xmlns:w16cid="http://schemas.microsoft.com/office/word/2016/wordml/cid" xmlns:w16="http://schemas.microsoft.com/office/word/2018/wordml" xmlns:w16se="http://schemas.microsoft.com/office/word/2015/wordml/symex" xmlns:wpg="http://schemas.microsoft.com/office/word/2010/wordprocessingGroup" xmlns:wpi="http://schemas.microsoft.com/office/word/2010/wordprocessingInk" xmlns:wne="http://schemas.microsoft.com/office/word/2006/wordml" xmlns:wps="http://schemas.microsoft.com/office/word/2010/wordprocessingShape" mc:Ignorable="w14 w15 w16se w16cid w16 w16cex wp14">
+<w:footnotes xmlns:wpc="http://schemas.microsoft.com/office/word/2010/wordprocessingCanvas" xmlns:cx="http://schemas.microsoft.com/office/drawing/2014/chartex" xmlns:cx1="http://schemas.microsoft.com/office/drawing/2015/9/8/chartex" xmlns:cx2="http://schemas.microsoft.com/office/drawing/2015/10/21/chartex" xmlns:cx3="http://schemas.microsoft.com/office/drawing/2016/5/9/chartex" xmlns:cx4="http://schemas.microsoft.com/office/drawing/2016/5/10/chartex" xmlns:cx5="http://schemas.microsoft.com/office/drawing/2016/5/11/chartex" xmlns:cx6="http://schemas.microsoft.com/office/drawing/2016/5/12/chartex" xmlns:cx7="http://schemas.microsoft.com/office/drawing/2016/5/13/chartex" xmlns:cx8="http://schemas.microsoft.com/office/drawing/2016/5/14/chartex" xmlns:mc="http://schemas.openxmlformats.org/markup-compatibility/2006" xmlns:aink="http://schemas.microsoft.com/office/drawing/2016/ink" xmlns:am3d="http://schemas.microsoft.com/office/drawing/2017/model3d" xmlns:o="urn:schemas-microsoft-com:office:office" xmlns:r="http://schemas.openxmlformats.org/officeDocument/2006/relationships" xmlns:m="http://schemas.openxmlformats.org/officeDocument/2006/math" xmlns:v="urn:schemas-microsoft-com:vml" xmlns:wp14="http://schemas.microsoft.com/office/word/2010/wordprocessingDrawing" xmlns:wp="http://schemas.openxmlformats.org/drawingml/2006/wordprocessingDrawing" xmlns:w10="urn:schemas-microsoft-com:office:word" xmlns:w="http://schemas.openxmlformats.org/wordprocessingml/2006/main" xmlns:w14="http://schemas.microsoft.com/office/word/2010/wordml" xmlns:w15="http://schemas.microsoft.com/office/word/2012/wordml" xmlns:w16cex="http://schemas.microsoft.com/office/word/2018/wordml/cex" xmlns:w16cid="http://schemas.microsoft.com/office/word/2016/wordml/cid" xmlns:w16="http://schemas.microsoft.com/office/word/2018/wordml" xmlns:w16sdtdh="http://schemas.microsoft.com/office/word/2020/wordml/sdtdatahash" xmlns:w16se="http://schemas.microsoft.com/office/word/2015/wordml/symex" xmlns:wpg="http://schemas.microsoft.com/office/word/2010/wordprocessingGroup" xmlns:wpi="http://schemas.microsoft.com/office/word/2010/wordprocessingInk" xmlns:wne="http://schemas.microsoft.com/office/word/2006/wordml" xmlns:wps="http://schemas.microsoft.com/office/word/2010/wordprocessingShape" mc:Ignorable="w14 w15 w16se w16cid w16 w16cex w16sdtdh wp14">
   <w:footnote w:type="separator" w:id="-1">
     <w:p>
       <w:pPr>
@@ -5238,7 +5788,7 @@
 </file>
 
 <file path=word/header1.xml><?xml version="1.0" encoding="utf-8"?>
-<w:hdr xmlns:wpc="http://schemas.microsoft.com/office/word/2010/wordprocessingCanvas" xmlns:cx="http://schemas.microsoft.com/office/drawing/2014/chartex" xmlns:cx1="http://schemas.microsoft.com/office/drawing/2015/9/8/chartex" xmlns:cx2="http://schemas.microsoft.com/office/drawing/2015/10/21/chartex" xmlns:cx3="http://schemas.microsoft.com/office/drawing/2016/5/9/chartex" xmlns:cx4="http://schemas.microsoft.com/office/drawing/2016/5/10/chartex" xmlns:cx5="http://schemas.microsoft.com/office/drawing/2016/5/11/chartex" xmlns:cx6="http://schemas.microsoft.com/office/drawing/2016/5/12/chartex" xmlns:cx7="http://schemas.microsoft.com/office/drawing/2016/5/13/chartex" xmlns:cx8="http://schemas.microsoft.com/office/drawing/2016/5/14/chartex" xmlns:mc="http://schemas.openxmlformats.org/markup-compatibility/2006" xmlns:aink="http://schemas.microsoft.com/office/drawing/2016/ink" xmlns:am3d="http://schemas.microsoft.com/office/drawing/2017/model3d" xmlns:o="urn:schemas-microsoft-com:office:office" xmlns:r="http://schemas.openxmlformats.org/officeDocument/2006/relationships" xmlns:m="http://schemas.openxmlformats.org/officeDocument/2006/math" xmlns:v="urn:schemas-microsoft-com:vml" xmlns:wp14="http://schemas.microsoft.com/office/word/2010/wordprocessingDrawing" xmlns:wp="http://schemas.openxmlformats.org/drawingml/2006/wordprocessingDrawing" xmlns:w10="urn:schemas-microsoft-com:office:word" xmlns:w="http://schemas.openxmlformats.org/wordprocessingml/2006/main" xmlns:w14="http://schemas.microsoft.com/office/word/2010/wordml" xmlns:w15="http://schemas.microsoft.com/office/word/2012/wordml" xmlns:w16cex="http://schemas.microsoft.com/office/word/2018/wordml/cex" xmlns:w16cid="http://schemas.microsoft.com/office/word/2016/wordml/cid" xmlns:w16="http://schemas.microsoft.com/office/word/2018/wordml" xmlns:w16se="http://schemas.microsoft.com/office/word/2015/wordml/symex" xmlns:wpg="http://schemas.microsoft.com/office/word/2010/wordprocessingGroup" xmlns:wpi="http://schemas.microsoft.com/office/word/2010/wordprocessingInk" xmlns:wne="http://schemas.microsoft.com/office/word/2006/wordml" xmlns:wps="http://schemas.microsoft.com/office/word/2010/wordprocessingShape" mc:Ignorable="w14 w15 w16se w16cid w16 w16cex wp14">
+<w:hdr xmlns:wpc="http://schemas.microsoft.com/office/word/2010/wordprocessingCanvas" xmlns:cx="http://schemas.microsoft.com/office/drawing/2014/chartex" xmlns:cx1="http://schemas.microsoft.com/office/drawing/2015/9/8/chartex" xmlns:cx2="http://schemas.microsoft.com/office/drawing/2015/10/21/chartex" xmlns:cx3="http://schemas.microsoft.com/office/drawing/2016/5/9/chartex" xmlns:cx4="http://schemas.microsoft.com/office/drawing/2016/5/10/chartex" xmlns:cx5="http://schemas.microsoft.com/office/drawing/2016/5/11/chartex" xmlns:cx6="http://schemas.microsoft.com/office/drawing/2016/5/12/chartex" xmlns:cx7="http://schemas.microsoft.com/office/drawing/2016/5/13/chartex" xmlns:cx8="http://schemas.microsoft.com/office/drawing/2016/5/14/chartex" xmlns:mc="http://schemas.openxmlformats.org/markup-compatibility/2006" xmlns:aink="http://schemas.microsoft.com/office/drawing/2016/ink" xmlns:am3d="http://schemas.microsoft.com/office/drawing/2017/model3d" xmlns:o="urn:schemas-microsoft-com:office:office" xmlns:r="http://schemas.openxmlformats.org/officeDocument/2006/relationships" xmlns:m="http://schemas.openxmlformats.org/officeDocument/2006/math" xmlns:v="urn:schemas-microsoft-com:vml" xmlns:wp14="http://schemas.microsoft.com/office/word/2010/wordprocessingDrawing" xmlns:wp="http://schemas.openxmlformats.org/drawingml/2006/wordprocessingDrawing" xmlns:w10="urn:schemas-microsoft-com:office:word" xmlns:w="http://schemas.openxmlformats.org/wordprocessingml/2006/main" xmlns:w14="http://schemas.microsoft.com/office/word/2010/wordml" xmlns:w15="http://schemas.microsoft.com/office/word/2012/wordml" xmlns:w16cex="http://schemas.microsoft.com/office/word/2018/wordml/cex" xmlns:w16cid="http://schemas.microsoft.com/office/word/2016/wordml/cid" xmlns:w16="http://schemas.microsoft.com/office/word/2018/wordml" xmlns:w16sdtdh="http://schemas.microsoft.com/office/word/2020/wordml/sdtdatahash" xmlns:w16se="http://schemas.microsoft.com/office/word/2015/wordml/symex" xmlns:wpg="http://schemas.microsoft.com/office/word/2010/wordprocessingGroup" xmlns:wpi="http://schemas.microsoft.com/office/word/2010/wordprocessingInk" xmlns:wne="http://schemas.microsoft.com/office/word/2006/wordml" xmlns:wps="http://schemas.microsoft.com/office/word/2010/wordprocessingShape" mc:Ignorable="w14 w15 w16se w16cid w16 w16cex w16sdtdh wp14">
   <w:p>
     <w:pPr>
       <w:pStyle w:val="Header"/>
@@ -5251,11 +5801,11 @@
 </file>
 
 <file path=word/numbering.xml><?xml version="1.0" encoding="utf-8"?>
-<w:numbering xmlns:wpc="http://schemas.microsoft.com/office/word/2010/wordprocessingCanvas" xmlns:cx="http://schemas.microsoft.com/office/drawing/2014/chartex" xmlns:cx1="http://schemas.microsoft.com/office/drawing/2015/9/8/chartex" xmlns:cx2="http://schemas.microsoft.com/office/drawing/2015/10/21/chartex" xmlns:cx3="http://schemas.microsoft.com/office/drawing/2016/5/9/chartex" xmlns:cx4="http://schemas.microsoft.com/office/drawing/2016/5/10/chartex" xmlns:cx5="http://schemas.microsoft.com/office/drawing/2016/5/11/chartex" xmlns:cx6="http://schemas.microsoft.com/office/drawing/2016/5/12/chartex" xmlns:cx7="http://schemas.microsoft.com/office/drawing/2016/5/13/chartex" xmlns:cx8="http://schemas.microsoft.com/office/drawing/2016/5/14/chartex" xmlns:mc="http://schemas.openxmlformats.org/markup-compatibility/2006" xmlns:aink="http://schemas.microsoft.com/office/drawing/2016/ink" xmlns:am3d="http://schemas.microsoft.com/office/drawing/2017/model3d" xmlns:o="urn:schemas-microsoft-com:office:office" xmlns:r="http://schemas.openxmlformats.org/officeDocument/2006/relationships" xmlns:m="http://schemas.openxmlformats.org/officeDocument/2006/math" xmlns:v="urn:schemas-microsoft-com:vml" xmlns:wp14="http://schemas.microsoft.com/office/word/2010/wordprocessingDrawing" xmlns:wp="http://schemas.openxmlformats.org/drawingml/2006/wordprocessingDrawing" xmlns:w10="urn:schemas-microsoft-com:office:word" xmlns:w="http://schemas.openxmlformats.org/wordprocessingml/2006/main" xmlns:w14="http://schemas.microsoft.com/office/word/2010/wordml" xmlns:w15="http://schemas.microsoft.com/office/word/2012/wordml" xmlns:w16cex="http://schemas.microsoft.com/office/word/2018/wordml/cex" xmlns:w16cid="http://schemas.microsoft.com/office/word/2016/wordml/cid" xmlns:w16="http://schemas.microsoft.com/office/word/2018/wordml" xmlns:w16se="http://schemas.microsoft.com/office/word/2015/wordml/symex" xmlns:wpg="http://schemas.microsoft.com/office/word/2010/wordprocessingGroup" xmlns:wpi="http://schemas.microsoft.com/office/word/2010/wordprocessingInk" xmlns:wne="http://schemas.microsoft.com/office/word/2006/wordml" xmlns:wps="http://schemas.microsoft.com/office/word/2010/wordprocessingShape" mc:Ignorable="w14 w15 w16se w16cid w16 w16cex wp14">
+<w:numbering xmlns:wpc="http://schemas.microsoft.com/office/word/2010/wordprocessingCanvas" xmlns:cx="http://schemas.microsoft.com/office/drawing/2014/chartex" xmlns:cx1="http://schemas.microsoft.com/office/drawing/2015/9/8/chartex" xmlns:cx2="http://schemas.microsoft.com/office/drawing/2015/10/21/chartex" xmlns:cx3="http://schemas.microsoft.com/office/drawing/2016/5/9/chartex" xmlns:cx4="http://schemas.microsoft.com/office/drawing/2016/5/10/chartex" xmlns:cx5="http://schemas.microsoft.com/office/drawing/2016/5/11/chartex" xmlns:cx6="http://schemas.microsoft.com/office/drawing/2016/5/12/chartex" xmlns:cx7="http://schemas.microsoft.com/office/drawing/2016/5/13/chartex" xmlns:cx8="http://schemas.microsoft.com/office/drawing/2016/5/14/chartex" xmlns:mc="http://schemas.openxmlformats.org/markup-compatibility/2006" xmlns:aink="http://schemas.microsoft.com/office/drawing/2016/ink" xmlns:am3d="http://schemas.microsoft.com/office/drawing/2017/model3d" xmlns:o="urn:schemas-microsoft-com:office:office" xmlns:r="http://schemas.openxmlformats.org/officeDocument/2006/relationships" xmlns:m="http://schemas.openxmlformats.org/officeDocument/2006/math" xmlns:v="urn:schemas-microsoft-com:vml" xmlns:wp14="http://schemas.microsoft.com/office/word/2010/wordprocessingDrawing" xmlns:wp="http://schemas.openxmlformats.org/drawingml/2006/wordprocessingDrawing" xmlns:w10="urn:schemas-microsoft-com:office:word" xmlns:w="http://schemas.openxmlformats.org/wordprocessingml/2006/main" xmlns:w14="http://schemas.microsoft.com/office/word/2010/wordml" xmlns:w15="http://schemas.microsoft.com/office/word/2012/wordml" xmlns:w16cex="http://schemas.microsoft.com/office/word/2018/wordml/cex" xmlns:w16cid="http://schemas.microsoft.com/office/word/2016/wordml/cid" xmlns:w16="http://schemas.microsoft.com/office/word/2018/wordml" xmlns:w16sdtdh="http://schemas.microsoft.com/office/word/2020/wordml/sdtdatahash" xmlns:w16se="http://schemas.microsoft.com/office/word/2015/wordml/symex" xmlns:wpg="http://schemas.microsoft.com/office/word/2010/wordprocessingGroup" xmlns:wpi="http://schemas.microsoft.com/office/word/2010/wordprocessingInk" xmlns:wne="http://schemas.microsoft.com/office/word/2006/wordml" xmlns:wps="http://schemas.microsoft.com/office/word/2010/wordprocessingShape" mc:Ignorable="w14 w15 w16se w16cid w16 w16cex w16sdtdh wp14">
   <w:abstractNum w:abstractNumId="0" w15:restartNumberingAfterBreak="0">
-    <w:nsid w:val="4A237192"/>
+    <w:nsid w:val="3FB553B1"/>
     <w:multiLevelType w:val="hybridMultilevel"/>
-    <w:tmpl w:val="780CEDD4"/>
+    <w:tmpl w:val="0F8269BE"/>
     <w:lvl w:ilvl="0" w:tplc="04090001">
       <w:start w:val="1"/>
       <w:numFmt w:val="bullet"/>
@@ -5365,14 +5915,246 @@
       </w:rPr>
     </w:lvl>
   </w:abstractNum>
+  <w:abstractNum w:abstractNumId="1" w15:restartNumberingAfterBreak="0">
+    <w:nsid w:val="40042610"/>
+    <w:multiLevelType w:val="hybridMultilevel"/>
+    <w:tmpl w:val="D010B44C"/>
+    <w:lvl w:ilvl="0" w:tplc="04090001">
+      <w:start w:val="1"/>
+      <w:numFmt w:val="bullet"/>
+      <w:lvlText w:val=""/>
+      <w:lvlJc w:val="left"/>
+      <w:pPr>
+        <w:ind w:left="720" w:hanging="360"/>
+      </w:pPr>
+      <w:rPr>
+        <w:rFonts w:ascii="Symbol" w:hAnsi="Symbol" w:hint="default"/>
+      </w:rPr>
+    </w:lvl>
+    <w:lvl w:ilvl="1" w:tplc="04090003">
+      <w:start w:val="1"/>
+      <w:numFmt w:val="bullet"/>
+      <w:lvlText w:val="o"/>
+      <w:lvlJc w:val="left"/>
+      <w:pPr>
+        <w:ind w:left="1440" w:hanging="360"/>
+      </w:pPr>
+      <w:rPr>
+        <w:rFonts w:ascii="Courier New" w:hAnsi="Courier New" w:cs="Courier New" w:hint="default"/>
+      </w:rPr>
+    </w:lvl>
+    <w:lvl w:ilvl="2" w:tplc="04090005" w:tentative="1">
+      <w:start w:val="1"/>
+      <w:numFmt w:val="bullet"/>
+      <w:lvlText w:val=""/>
+      <w:lvlJc w:val="left"/>
+      <w:pPr>
+        <w:ind w:left="2160" w:hanging="360"/>
+      </w:pPr>
+      <w:rPr>
+        <w:rFonts w:ascii="Wingdings" w:hAnsi="Wingdings" w:hint="default"/>
+      </w:rPr>
+    </w:lvl>
+    <w:lvl w:ilvl="3" w:tplc="04090001" w:tentative="1">
+      <w:start w:val="1"/>
+      <w:numFmt w:val="bullet"/>
+      <w:lvlText w:val=""/>
+      <w:lvlJc w:val="left"/>
+      <w:pPr>
+        <w:ind w:left="2880" w:hanging="360"/>
+      </w:pPr>
+      <w:rPr>
+        <w:rFonts w:ascii="Symbol" w:hAnsi="Symbol" w:hint="default"/>
+      </w:rPr>
+    </w:lvl>
+    <w:lvl w:ilvl="4" w:tplc="04090003" w:tentative="1">
+      <w:start w:val="1"/>
+      <w:numFmt w:val="bullet"/>
+      <w:lvlText w:val="o"/>
+      <w:lvlJc w:val="left"/>
+      <w:pPr>
+        <w:ind w:left="3600" w:hanging="360"/>
+      </w:pPr>
+      <w:rPr>
+        <w:rFonts w:ascii="Courier New" w:hAnsi="Courier New" w:cs="Courier New" w:hint="default"/>
+      </w:rPr>
+    </w:lvl>
+    <w:lvl w:ilvl="5" w:tplc="04090005" w:tentative="1">
+      <w:start w:val="1"/>
+      <w:numFmt w:val="bullet"/>
+      <w:lvlText w:val=""/>
+      <w:lvlJc w:val="left"/>
+      <w:pPr>
+        <w:ind w:left="4320" w:hanging="360"/>
+      </w:pPr>
+      <w:rPr>
+        <w:rFonts w:ascii="Wingdings" w:hAnsi="Wingdings" w:hint="default"/>
+      </w:rPr>
+    </w:lvl>
+    <w:lvl w:ilvl="6" w:tplc="04090001" w:tentative="1">
+      <w:start w:val="1"/>
+      <w:numFmt w:val="bullet"/>
+      <w:lvlText w:val=""/>
+      <w:lvlJc w:val="left"/>
+      <w:pPr>
+        <w:ind w:left="5040" w:hanging="360"/>
+      </w:pPr>
+      <w:rPr>
+        <w:rFonts w:ascii="Symbol" w:hAnsi="Symbol" w:hint="default"/>
+      </w:rPr>
+    </w:lvl>
+    <w:lvl w:ilvl="7" w:tplc="04090003" w:tentative="1">
+      <w:start w:val="1"/>
+      <w:numFmt w:val="bullet"/>
+      <w:lvlText w:val="o"/>
+      <w:lvlJc w:val="left"/>
+      <w:pPr>
+        <w:ind w:left="5760" w:hanging="360"/>
+      </w:pPr>
+      <w:rPr>
+        <w:rFonts w:ascii="Courier New" w:hAnsi="Courier New" w:cs="Courier New" w:hint="default"/>
+      </w:rPr>
+    </w:lvl>
+    <w:lvl w:ilvl="8" w:tplc="04090005" w:tentative="1">
+      <w:start w:val="1"/>
+      <w:numFmt w:val="bullet"/>
+      <w:lvlText w:val=""/>
+      <w:lvlJc w:val="left"/>
+      <w:pPr>
+        <w:ind w:left="6480" w:hanging="360"/>
+      </w:pPr>
+      <w:rPr>
+        <w:rFonts w:ascii="Wingdings" w:hAnsi="Wingdings" w:hint="default"/>
+      </w:rPr>
+    </w:lvl>
+  </w:abstractNum>
+  <w:abstractNum w:abstractNumId="2" w15:restartNumberingAfterBreak="0">
+    <w:nsid w:val="4A237192"/>
+    <w:multiLevelType w:val="hybridMultilevel"/>
+    <w:tmpl w:val="780CEDD4"/>
+    <w:lvl w:ilvl="0" w:tplc="04090001">
+      <w:start w:val="1"/>
+      <w:numFmt w:val="bullet"/>
+      <w:lvlText w:val=""/>
+      <w:lvlJc w:val="left"/>
+      <w:pPr>
+        <w:ind w:left="720" w:hanging="360"/>
+      </w:pPr>
+      <w:rPr>
+        <w:rFonts w:ascii="Symbol" w:hAnsi="Symbol" w:hint="default"/>
+      </w:rPr>
+    </w:lvl>
+    <w:lvl w:ilvl="1" w:tplc="04090003">
+      <w:start w:val="1"/>
+      <w:numFmt w:val="bullet"/>
+      <w:lvlText w:val="o"/>
+      <w:lvlJc w:val="left"/>
+      <w:pPr>
+        <w:ind w:left="1440" w:hanging="360"/>
+      </w:pPr>
+      <w:rPr>
+        <w:rFonts w:ascii="Courier New" w:hAnsi="Courier New" w:cs="Courier New" w:hint="default"/>
+      </w:rPr>
+    </w:lvl>
+    <w:lvl w:ilvl="2" w:tplc="04090005" w:tentative="1">
+      <w:start w:val="1"/>
+      <w:numFmt w:val="bullet"/>
+      <w:lvlText w:val=""/>
+      <w:lvlJc w:val="left"/>
+      <w:pPr>
+        <w:ind w:left="2160" w:hanging="360"/>
+      </w:pPr>
+      <w:rPr>
+        <w:rFonts w:ascii="Wingdings" w:hAnsi="Wingdings" w:hint="default"/>
+      </w:rPr>
+    </w:lvl>
+    <w:lvl w:ilvl="3" w:tplc="04090001" w:tentative="1">
+      <w:start w:val="1"/>
+      <w:numFmt w:val="bullet"/>
+      <w:lvlText w:val=""/>
+      <w:lvlJc w:val="left"/>
+      <w:pPr>
+        <w:ind w:left="2880" w:hanging="360"/>
+      </w:pPr>
+      <w:rPr>
+        <w:rFonts w:ascii="Symbol" w:hAnsi="Symbol" w:hint="default"/>
+      </w:rPr>
+    </w:lvl>
+    <w:lvl w:ilvl="4" w:tplc="04090003" w:tentative="1">
+      <w:start w:val="1"/>
+      <w:numFmt w:val="bullet"/>
+      <w:lvlText w:val="o"/>
+      <w:lvlJc w:val="left"/>
+      <w:pPr>
+        <w:ind w:left="3600" w:hanging="360"/>
+      </w:pPr>
+      <w:rPr>
+        <w:rFonts w:ascii="Courier New" w:hAnsi="Courier New" w:cs="Courier New" w:hint="default"/>
+      </w:rPr>
+    </w:lvl>
+    <w:lvl w:ilvl="5" w:tplc="04090005" w:tentative="1">
+      <w:start w:val="1"/>
+      <w:numFmt w:val="bullet"/>
+      <w:lvlText w:val=""/>
+      <w:lvlJc w:val="left"/>
+      <w:pPr>
+        <w:ind w:left="4320" w:hanging="360"/>
+      </w:pPr>
+      <w:rPr>
+        <w:rFonts w:ascii="Wingdings" w:hAnsi="Wingdings" w:hint="default"/>
+      </w:rPr>
+    </w:lvl>
+    <w:lvl w:ilvl="6" w:tplc="04090001" w:tentative="1">
+      <w:start w:val="1"/>
+      <w:numFmt w:val="bullet"/>
+      <w:lvlText w:val=""/>
+      <w:lvlJc w:val="left"/>
+      <w:pPr>
+        <w:ind w:left="5040" w:hanging="360"/>
+      </w:pPr>
+      <w:rPr>
+        <w:rFonts w:ascii="Symbol" w:hAnsi="Symbol" w:hint="default"/>
+      </w:rPr>
+    </w:lvl>
+    <w:lvl w:ilvl="7" w:tplc="04090003" w:tentative="1">
+      <w:start w:val="1"/>
+      <w:numFmt w:val="bullet"/>
+      <w:lvlText w:val="o"/>
+      <w:lvlJc w:val="left"/>
+      <w:pPr>
+        <w:ind w:left="5760" w:hanging="360"/>
+      </w:pPr>
+      <w:rPr>
+        <w:rFonts w:ascii="Courier New" w:hAnsi="Courier New" w:cs="Courier New" w:hint="default"/>
+      </w:rPr>
+    </w:lvl>
+    <w:lvl w:ilvl="8" w:tplc="04090005" w:tentative="1">
+      <w:start w:val="1"/>
+      <w:numFmt w:val="bullet"/>
+      <w:lvlText w:val=""/>
+      <w:lvlJc w:val="left"/>
+      <w:pPr>
+        <w:ind w:left="6480" w:hanging="360"/>
+      </w:pPr>
+      <w:rPr>
+        <w:rFonts w:ascii="Wingdings" w:hAnsi="Wingdings" w:hint="default"/>
+      </w:rPr>
+    </w:lvl>
+  </w:abstractNum>
   <w:num w:numId="1">
+    <w:abstractNumId w:val="2"/>
+  </w:num>
+  <w:num w:numId="2">
     <w:abstractNumId w:val="0"/>
+  </w:num>
+  <w:num w:numId="3">
+    <w:abstractNumId w:val="1"/>
   </w:num>
 </w:numbering>
 </file>
 
 <file path=word/styles.xml><?xml version="1.0" encoding="utf-8"?>
-<w:styles xmlns:mc="http://schemas.openxmlformats.org/markup-compatibility/2006" xmlns:r="http://schemas.openxmlformats.org/officeDocument/2006/relationships" xmlns:w="http://schemas.openxmlformats.org/wordprocessingml/2006/main" xmlns:w14="http://schemas.microsoft.com/office/word/2010/wordml" xmlns:w15="http://schemas.microsoft.com/office/word/2012/wordml" xmlns:w16cex="http://schemas.microsoft.com/office/word/2018/wordml/cex" xmlns:w16cid="http://schemas.microsoft.com/office/word/2016/wordml/cid" xmlns:w16="http://schemas.microsoft.com/office/word/2018/wordml" xmlns:w16se="http://schemas.microsoft.com/office/word/2015/wordml/symex" mc:Ignorable="w14 w15 w16se w16cid w16 w16cex">
+<w:styles xmlns:mc="http://schemas.openxmlformats.org/markup-compatibility/2006" xmlns:r="http://schemas.openxmlformats.org/officeDocument/2006/relationships" xmlns:w="http://schemas.openxmlformats.org/wordprocessingml/2006/main" xmlns:w14="http://schemas.microsoft.com/office/word/2010/wordml" xmlns:w15="http://schemas.microsoft.com/office/word/2012/wordml" xmlns:w16cex="http://schemas.microsoft.com/office/word/2018/wordml/cex" xmlns:w16cid="http://schemas.microsoft.com/office/word/2016/wordml/cid" xmlns:w16="http://schemas.microsoft.com/office/word/2018/wordml" xmlns:w16sdtdh="http://schemas.microsoft.com/office/word/2020/wordml/sdtdatahash" xmlns:w16se="http://schemas.microsoft.com/office/word/2015/wordml/symex" mc:Ignorable="w14 w15 w16se w16cid w16 w16cex w16sdtdh">
   <w:docDefaults>
     <w:rPrDefault>
       <w:rPr>
@@ -6039,7 +6821,7 @@
     <w:basedOn w:val="Normal"/>
     <w:link w:val="CodeChar"/>
     <w:qFormat/>
-    <w:rsid w:val="00D30EE8"/>
+    <w:rsid w:val="00481A29"/>
     <w:pPr>
       <w:spacing w:after="0"/>
       <w:ind w:left="720"/>
@@ -6064,7 +6846,7 @@
     <w:name w:val="Code Char"/>
     <w:basedOn w:val="DefaultParagraphFont"/>
     <w:link w:val="Code"/>
-    <w:rsid w:val="00D30EE8"/>
+    <w:rsid w:val="00481A29"/>
     <w:rPr>
       <w:rFonts w:ascii="Courier New" w:hAnsi="Courier New"/>
       <w:noProof/>

</xml_diff>

<commit_message>
Completed through lesson #127
Added two section on how to add an animation.  Added a second animation using the documentation and it worked fine.
</commit_message>
<xml_diff>
--- a/UnityTipsAndTricks.docx
+++ b/UnityTipsAndTricks.docx
@@ -82,6 +82,7 @@
             </w:tabs>
             <w:rPr>
               <w:noProof/>
+              <w:lang w:eastAsia="en-US"/>
             </w:rPr>
           </w:pPr>
           <w:r>
@@ -93,7 +94,7 @@
           <w:r>
             <w:fldChar w:fldCharType="separate"/>
           </w:r>
-          <w:hyperlink w:anchor="_Toc75947145" w:history="1">
+          <w:hyperlink w:anchor="_Toc78370690" w:history="1">
             <w:r>
               <w:rPr>
                 <w:rStyle w:val="Hyperlink"/>
@@ -120,7 +121,7 @@
                 <w:noProof/>
                 <w:webHidden/>
               </w:rPr>
-              <w:instrText xml:space="preserve"> PAGEREF _Toc75947145 \h </w:instrText>
+              <w:instrText xml:space="preserve"> PAGEREF _Toc78370690 \h </w:instrText>
             </w:r>
             <w:r>
               <w:rPr>
@@ -159,9 +160,10 @@
             </w:tabs>
             <w:rPr>
               <w:noProof/>
+              <w:lang w:eastAsia="en-US"/>
             </w:rPr>
           </w:pPr>
-          <w:hyperlink w:anchor="_Toc75947146" w:history="1">
+          <w:hyperlink w:anchor="_Toc78370691" w:history="1">
             <w:r>
               <w:rPr>
                 <w:rStyle w:val="Hyperlink"/>
@@ -188,7 +190,7 @@
                 <w:noProof/>
                 <w:webHidden/>
               </w:rPr>
-              <w:instrText xml:space="preserve"> PAGEREF _Toc75947146 \h </w:instrText>
+              <w:instrText xml:space="preserve"> PAGEREF _Toc78370691 \h </w:instrText>
             </w:r>
             <w:r>
               <w:rPr>
@@ -227,9 +229,10 @@
             </w:tabs>
             <w:rPr>
               <w:noProof/>
+              <w:lang w:eastAsia="en-US"/>
             </w:rPr>
           </w:pPr>
-          <w:hyperlink w:anchor="_Toc75947147" w:history="1">
+          <w:hyperlink w:anchor="_Toc78370692" w:history="1">
             <w:r>
               <w:rPr>
                 <w:rStyle w:val="Hyperlink"/>
@@ -256,7 +259,7 @@
                 <w:noProof/>
                 <w:webHidden/>
               </w:rPr>
-              <w:instrText xml:space="preserve"> PAGEREF _Toc75947147 \h </w:instrText>
+              <w:instrText xml:space="preserve"> PAGEREF _Toc78370692 \h </w:instrText>
             </w:r>
             <w:r>
               <w:rPr>
@@ -295,9 +298,10 @@
             </w:tabs>
             <w:rPr>
               <w:noProof/>
+              <w:lang w:eastAsia="en-US"/>
             </w:rPr>
           </w:pPr>
-          <w:hyperlink w:anchor="_Toc75947148" w:history="1">
+          <w:hyperlink w:anchor="_Toc78370693" w:history="1">
             <w:r>
               <w:rPr>
                 <w:rStyle w:val="Hyperlink"/>
@@ -324,7 +328,7 @@
                 <w:noProof/>
                 <w:webHidden/>
               </w:rPr>
-              <w:instrText xml:space="preserve"> PAGEREF _Toc75947148 \h </w:instrText>
+              <w:instrText xml:space="preserve"> PAGEREF _Toc78370693 \h </w:instrText>
             </w:r>
             <w:r>
               <w:rPr>
@@ -363,9 +367,10 @@
             </w:tabs>
             <w:rPr>
               <w:noProof/>
+              <w:lang w:eastAsia="en-US"/>
             </w:rPr>
           </w:pPr>
-          <w:hyperlink w:anchor="_Toc75947149" w:history="1">
+          <w:hyperlink w:anchor="_Toc78370694" w:history="1">
             <w:r>
               <w:rPr>
                 <w:rStyle w:val="Hyperlink"/>
@@ -392,7 +397,7 @@
                 <w:noProof/>
                 <w:webHidden/>
               </w:rPr>
-              <w:instrText xml:space="preserve"> PAGEREF _Toc75947149 \h </w:instrText>
+              <w:instrText xml:space="preserve"> PAGEREF _Toc78370694 \h </w:instrText>
             </w:r>
             <w:r>
               <w:rPr>
@@ -413,6 +418,144 @@
                 <w:webHidden/>
               </w:rPr>
               <w:t>5</w:t>
+            </w:r>
+            <w:r>
+              <w:rPr>
+                <w:noProof/>
+                <w:webHidden/>
+              </w:rPr>
+              <w:fldChar w:fldCharType="end"/>
+            </w:r>
+          </w:hyperlink>
+        </w:p>
+        <w:p>
+          <w:pPr>
+            <w:pStyle w:val="TOC2"/>
+            <w:tabs>
+              <w:tab w:val="right" w:leader="dot" w:pos="10790"/>
+            </w:tabs>
+            <w:rPr>
+              <w:noProof/>
+              <w:lang w:eastAsia="en-US"/>
+            </w:rPr>
+          </w:pPr>
+          <w:hyperlink w:anchor="_Toc78370695" w:history="1">
+            <w:r>
+              <w:rPr>
+                <w:rStyle w:val="Hyperlink"/>
+                <w:noProof/>
+              </w:rPr>
+              <w:t>Making Canvas Scale with the Screen Size</w:t>
+            </w:r>
+            <w:r>
+              <w:rPr>
+                <w:noProof/>
+                <w:webHidden/>
+              </w:rPr>
+              <w:tab/>
+            </w:r>
+            <w:r>
+              <w:rPr>
+                <w:noProof/>
+                <w:webHidden/>
+              </w:rPr>
+              <w:fldChar w:fldCharType="begin"/>
+            </w:r>
+            <w:r>
+              <w:rPr>
+                <w:noProof/>
+                <w:webHidden/>
+              </w:rPr>
+              <w:instrText xml:space="preserve"> PAGEREF _Toc78370695 \h </w:instrText>
+            </w:r>
+            <w:r>
+              <w:rPr>
+                <w:noProof/>
+                <w:webHidden/>
+              </w:rPr>
+            </w:r>
+            <w:r>
+              <w:rPr>
+                <w:noProof/>
+                <w:webHidden/>
+              </w:rPr>
+              <w:fldChar w:fldCharType="separate"/>
+            </w:r>
+            <w:r>
+              <w:rPr>
+                <w:noProof/>
+                <w:webHidden/>
+              </w:rPr>
+              <w:t>6</w:t>
+            </w:r>
+            <w:r>
+              <w:rPr>
+                <w:noProof/>
+                <w:webHidden/>
+              </w:rPr>
+              <w:fldChar w:fldCharType="end"/>
+            </w:r>
+          </w:hyperlink>
+        </w:p>
+        <w:p>
+          <w:pPr>
+            <w:pStyle w:val="TOC2"/>
+            <w:tabs>
+              <w:tab w:val="right" w:leader="dot" w:pos="10790"/>
+            </w:tabs>
+            <w:rPr>
+              <w:noProof/>
+              <w:lang w:eastAsia="en-US"/>
+            </w:rPr>
+          </w:pPr>
+          <w:hyperlink w:anchor="_Toc78370696" w:history="1">
+            <w:r>
+              <w:rPr>
+                <w:rStyle w:val="Hyperlink"/>
+                <w:noProof/>
+              </w:rPr>
+              <w:t>Anchoring Screen Elements Relative to the Screen Size</w:t>
+            </w:r>
+            <w:r>
+              <w:rPr>
+                <w:noProof/>
+                <w:webHidden/>
+              </w:rPr>
+              <w:tab/>
+            </w:r>
+            <w:r>
+              <w:rPr>
+                <w:noProof/>
+                <w:webHidden/>
+              </w:rPr>
+              <w:fldChar w:fldCharType="begin"/>
+            </w:r>
+            <w:r>
+              <w:rPr>
+                <w:noProof/>
+                <w:webHidden/>
+              </w:rPr>
+              <w:instrText xml:space="preserve"> PAGEREF _Toc78370696 \h </w:instrText>
+            </w:r>
+            <w:r>
+              <w:rPr>
+                <w:noProof/>
+                <w:webHidden/>
+              </w:rPr>
+            </w:r>
+            <w:r>
+              <w:rPr>
+                <w:noProof/>
+                <w:webHidden/>
+              </w:rPr>
+              <w:fldChar w:fldCharType="separate"/>
+            </w:r>
+            <w:r>
+              <w:rPr>
+                <w:noProof/>
+                <w:webHidden/>
+              </w:rPr>
+              <w:t>7</w:t>
             </w:r>
             <w:r>
               <w:rPr>
@@ -431,15 +574,16 @@
             </w:tabs>
             <w:rPr>
               <w:noProof/>
+              <w:lang w:eastAsia="en-US"/>
             </w:rPr>
           </w:pPr>
-          <w:hyperlink w:anchor="_Toc75947150" w:history="1">
+          <w:hyperlink w:anchor="_Toc78370697" w:history="1">
             <w:r>
               <w:rPr>
                 <w:rStyle w:val="Hyperlink"/>
                 <w:noProof/>
               </w:rPr>
-              <w:t>Useful Web Pages for Use With Unity</w:t>
+              <w:t>Useful Web Pages for Use with Unity</w:t>
             </w:r>
             <w:r>
               <w:rPr>
@@ -460,7 +604,7 @@
                 <w:noProof/>
                 <w:webHidden/>
               </w:rPr>
-              <w:instrText xml:space="preserve"> PAGEREF _Toc75947150 \h </w:instrText>
+              <w:instrText xml:space="preserve"> PAGEREF _Toc78370697 \h </w:instrText>
             </w:r>
             <w:r>
               <w:rPr>
@@ -480,7 +624,7 @@
                 <w:noProof/>
                 <w:webHidden/>
               </w:rPr>
-              <w:t>6</w:t>
+              <w:t>8</w:t>
             </w:r>
             <w:r>
               <w:rPr>
@@ -499,9 +643,10 @@
             </w:tabs>
             <w:rPr>
               <w:noProof/>
+              <w:lang w:eastAsia="en-US"/>
             </w:rPr>
           </w:pPr>
-          <w:hyperlink w:anchor="_Toc75947151" w:history="1">
+          <w:hyperlink w:anchor="_Toc78370698" w:history="1">
             <w:r>
               <w:rPr>
                 <w:rStyle w:val="Hyperlink"/>
@@ -528,7 +673,7 @@
                 <w:noProof/>
                 <w:webHidden/>
               </w:rPr>
-              <w:instrText xml:space="preserve"> PAGEREF _Toc75947151 \h </w:instrText>
+              <w:instrText xml:space="preserve"> PAGEREF _Toc78370698 \h </w:instrText>
             </w:r>
             <w:r>
               <w:rPr>
@@ -548,7 +693,7 @@
                 <w:noProof/>
                 <w:webHidden/>
               </w:rPr>
-              <w:t>6</w:t>
+              <w:t>8</w:t>
             </w:r>
             <w:r>
               <w:rPr>
@@ -567,9 +712,10 @@
             </w:tabs>
             <w:rPr>
               <w:noProof/>
+              <w:lang w:eastAsia="en-US"/>
             </w:rPr>
           </w:pPr>
-          <w:hyperlink w:anchor="_Toc75947152" w:history="1">
+          <w:hyperlink w:anchor="_Toc78370699" w:history="1">
             <w:r>
               <w:rPr>
                 <w:rStyle w:val="Hyperlink"/>
@@ -596,7 +742,7 @@
                 <w:noProof/>
                 <w:webHidden/>
               </w:rPr>
-              <w:instrText xml:space="preserve"> PAGEREF _Toc75947152 \h </w:instrText>
+              <w:instrText xml:space="preserve"> PAGEREF _Toc78370699 \h </w:instrText>
             </w:r>
             <w:r>
               <w:rPr>
@@ -616,7 +762,7 @@
                 <w:noProof/>
                 <w:webHidden/>
               </w:rPr>
-              <w:t>6</w:t>
+              <w:t>8</w:t>
             </w:r>
             <w:r>
               <w:rPr>
@@ -635,9 +781,10 @@
             </w:tabs>
             <w:rPr>
               <w:noProof/>
+              <w:lang w:eastAsia="en-US"/>
             </w:rPr>
           </w:pPr>
-          <w:hyperlink w:anchor="_Toc75947153" w:history="1">
+          <w:hyperlink w:anchor="_Toc78370700" w:history="1">
             <w:r>
               <w:rPr>
                 <w:rStyle w:val="Hyperlink"/>
@@ -664,7 +811,7 @@
                 <w:noProof/>
                 <w:webHidden/>
               </w:rPr>
-              <w:instrText xml:space="preserve"> PAGEREF _Toc75947153 \h </w:instrText>
+              <w:instrText xml:space="preserve"> PAGEREF _Toc78370700 \h </w:instrText>
             </w:r>
             <w:r>
               <w:rPr>
@@ -684,7 +831,7 @@
                 <w:noProof/>
                 <w:webHidden/>
               </w:rPr>
-              <w:t>6</w:t>
+              <w:t>8</w:t>
             </w:r>
             <w:r>
               <w:rPr>
@@ -703,9 +850,10 @@
             </w:tabs>
             <w:rPr>
               <w:noProof/>
+              <w:lang w:eastAsia="en-US"/>
             </w:rPr>
           </w:pPr>
-          <w:hyperlink w:anchor="_Toc75947154" w:history="1">
+          <w:hyperlink w:anchor="_Toc78370701" w:history="1">
             <w:r>
               <w:rPr>
                 <w:rStyle w:val="Hyperlink"/>
@@ -732,7 +880,7 @@
                 <w:noProof/>
                 <w:webHidden/>
               </w:rPr>
-              <w:instrText xml:space="preserve"> PAGEREF _Toc75947154 \h </w:instrText>
+              <w:instrText xml:space="preserve"> PAGEREF _Toc78370701 \h </w:instrText>
             </w:r>
             <w:r>
               <w:rPr>
@@ -752,7 +900,7 @@
                 <w:noProof/>
                 <w:webHidden/>
               </w:rPr>
-              <w:t>6</w:t>
+              <w:t>8</w:t>
             </w:r>
             <w:r>
               <w:rPr>
@@ -771,9 +919,10 @@
             </w:tabs>
             <w:rPr>
               <w:noProof/>
+              <w:lang w:eastAsia="en-US"/>
             </w:rPr>
           </w:pPr>
-          <w:hyperlink w:anchor="_Toc75947155" w:history="1">
+          <w:hyperlink w:anchor="_Toc78370702" w:history="1">
             <w:r>
               <w:rPr>
                 <w:rStyle w:val="Hyperlink"/>
@@ -800,7 +949,7 @@
                 <w:noProof/>
                 <w:webHidden/>
               </w:rPr>
-              <w:instrText xml:space="preserve"> PAGEREF _Toc75947155 \h </w:instrText>
+              <w:instrText xml:space="preserve"> PAGEREF _Toc78370702 \h </w:instrText>
             </w:r>
             <w:r>
               <w:rPr>
@@ -820,7 +969,7 @@
                 <w:noProof/>
                 <w:webHidden/>
               </w:rPr>
-              <w:t>6</w:t>
+              <w:t>8</w:t>
             </w:r>
             <w:r>
               <w:rPr>
@@ -839,9 +988,10 @@
             </w:tabs>
             <w:rPr>
               <w:noProof/>
+              <w:lang w:eastAsia="en-US"/>
             </w:rPr>
           </w:pPr>
-          <w:hyperlink w:anchor="_Toc75947156" w:history="1">
+          <w:hyperlink w:anchor="_Toc78370703" w:history="1">
             <w:r>
               <w:rPr>
                 <w:rStyle w:val="Hyperlink"/>
@@ -868,7 +1018,7 @@
                 <w:noProof/>
                 <w:webHidden/>
               </w:rPr>
-              <w:instrText xml:space="preserve"> PAGEREF _Toc75947156 \h </w:instrText>
+              <w:instrText xml:space="preserve"> PAGEREF _Toc78370703 \h </w:instrText>
             </w:r>
             <w:r>
               <w:rPr>
@@ -888,7 +1038,7 @@
                 <w:noProof/>
                 <w:webHidden/>
               </w:rPr>
-              <w:t>6</w:t>
+              <w:t>8</w:t>
             </w:r>
             <w:r>
               <w:rPr>
@@ -907,9 +1057,10 @@
             </w:tabs>
             <w:rPr>
               <w:noProof/>
+              <w:lang w:eastAsia="en-US"/>
             </w:rPr>
           </w:pPr>
-          <w:hyperlink w:anchor="_Toc75947157" w:history="1">
+          <w:hyperlink w:anchor="_Toc78370704" w:history="1">
             <w:r>
               <w:rPr>
                 <w:rStyle w:val="Hyperlink"/>
@@ -936,7 +1087,7 @@
                 <w:noProof/>
                 <w:webHidden/>
               </w:rPr>
-              <w:instrText xml:space="preserve"> PAGEREF _Toc75947157 \h </w:instrText>
+              <w:instrText xml:space="preserve"> PAGEREF _Toc78370704 \h </w:instrText>
             </w:r>
             <w:r>
               <w:rPr>
@@ -956,7 +1107,7 @@
                 <w:noProof/>
                 <w:webHidden/>
               </w:rPr>
-              <w:t>6</w:t>
+              <w:t>8</w:t>
             </w:r>
             <w:r>
               <w:rPr>
@@ -975,9 +1126,10 @@
             </w:tabs>
             <w:rPr>
               <w:noProof/>
+              <w:lang w:eastAsia="en-US"/>
             </w:rPr>
           </w:pPr>
-          <w:hyperlink w:anchor="_Toc75947158" w:history="1">
+          <w:hyperlink w:anchor="_Toc78370705" w:history="1">
             <w:r>
               <w:rPr>
                 <w:rStyle w:val="Hyperlink"/>
@@ -1004,7 +1156,7 @@
                 <w:noProof/>
                 <w:webHidden/>
               </w:rPr>
-              <w:instrText xml:space="preserve"> PAGEREF _Toc75947158 \h </w:instrText>
+              <w:instrText xml:space="preserve"> PAGEREF _Toc78370705 \h </w:instrText>
             </w:r>
             <w:r>
               <w:rPr>
@@ -1024,7 +1176,7 @@
                 <w:noProof/>
                 <w:webHidden/>
               </w:rPr>
-              <w:t>7</w:t>
+              <w:t>9</w:t>
             </w:r>
             <w:r>
               <w:rPr>
@@ -1043,9 +1195,10 @@
             </w:tabs>
             <w:rPr>
               <w:noProof/>
+              <w:lang w:eastAsia="en-US"/>
             </w:rPr>
           </w:pPr>
-          <w:hyperlink w:anchor="_Toc75947159" w:history="1">
+          <w:hyperlink w:anchor="_Toc78370706" w:history="1">
             <w:r>
               <w:rPr>
                 <w:rStyle w:val="Hyperlink"/>
@@ -1072,7 +1225,7 @@
                 <w:noProof/>
                 <w:webHidden/>
               </w:rPr>
-              <w:instrText xml:space="preserve"> PAGEREF _Toc75947159 \h </w:instrText>
+              <w:instrText xml:space="preserve"> PAGEREF _Toc78370706 \h </w:instrText>
             </w:r>
             <w:r>
               <w:rPr>
@@ -1092,7 +1245,7 @@
                 <w:noProof/>
                 <w:webHidden/>
               </w:rPr>
-              <w:t>7</w:t>
+              <w:t>9</w:t>
             </w:r>
             <w:r>
               <w:rPr>
@@ -1111,9 +1264,10 @@
             </w:tabs>
             <w:rPr>
               <w:noProof/>
+              <w:lang w:eastAsia="en-US"/>
             </w:rPr>
           </w:pPr>
-          <w:hyperlink w:anchor="_Toc75947160" w:history="1">
+          <w:hyperlink w:anchor="_Toc78370707" w:history="1">
             <w:r>
               <w:rPr>
                 <w:rStyle w:val="Hyperlink"/>
@@ -1140,7 +1294,7 @@
                 <w:noProof/>
                 <w:webHidden/>
               </w:rPr>
-              <w:instrText xml:space="preserve"> PAGEREF _Toc75947160 \h </w:instrText>
+              <w:instrText xml:space="preserve"> PAGEREF _Toc78370707 \h </w:instrText>
             </w:r>
             <w:r>
               <w:rPr>
@@ -1160,7 +1314,7 @@
                 <w:noProof/>
                 <w:webHidden/>
               </w:rPr>
-              <w:t>7</w:t>
+              <w:t>9</w:t>
             </w:r>
             <w:r>
               <w:rPr>
@@ -1179,9 +1333,10 @@
             </w:tabs>
             <w:rPr>
               <w:noProof/>
+              <w:lang w:eastAsia="en-US"/>
             </w:rPr>
           </w:pPr>
-          <w:hyperlink w:anchor="_Toc75947161" w:history="1">
+          <w:hyperlink w:anchor="_Toc78370708" w:history="1">
             <w:r>
               <w:rPr>
                 <w:rStyle w:val="Hyperlink"/>
@@ -1208,7 +1363,7 @@
                 <w:noProof/>
                 <w:webHidden/>
               </w:rPr>
-              <w:instrText xml:space="preserve"> PAGEREF _Toc75947161 \h </w:instrText>
+              <w:instrText xml:space="preserve"> PAGEREF _Toc78370708 \h </w:instrText>
             </w:r>
             <w:r>
               <w:rPr>
@@ -1228,7 +1383,7 @@
                 <w:noProof/>
                 <w:webHidden/>
               </w:rPr>
-              <w:t>7</w:t>
+              <w:t>9</w:t>
             </w:r>
             <w:r>
               <w:rPr>
@@ -1247,9 +1402,10 @@
             </w:tabs>
             <w:rPr>
               <w:noProof/>
+              <w:lang w:eastAsia="en-US"/>
             </w:rPr>
           </w:pPr>
-          <w:hyperlink w:anchor="_Toc75947162" w:history="1">
+          <w:hyperlink w:anchor="_Toc78370709" w:history="1">
             <w:r>
               <w:rPr>
                 <w:rStyle w:val="Hyperlink"/>
@@ -1276,7 +1432,7 @@
                 <w:noProof/>
                 <w:webHidden/>
               </w:rPr>
-              <w:instrText xml:space="preserve"> PAGEREF _Toc75947162 \h </w:instrText>
+              <w:instrText xml:space="preserve"> PAGEREF _Toc78370709 \h </w:instrText>
             </w:r>
             <w:r>
               <w:rPr>
@@ -1296,7 +1452,7 @@
                 <w:noProof/>
                 <w:webHidden/>
               </w:rPr>
-              <w:t>7</w:t>
+              <w:t>9</w:t>
             </w:r>
             <w:r>
               <w:rPr>
@@ -1315,9 +1471,10 @@
             </w:tabs>
             <w:rPr>
               <w:noProof/>
+              <w:lang w:eastAsia="en-US"/>
             </w:rPr>
           </w:pPr>
-          <w:hyperlink w:anchor="_Toc75947163" w:history="1">
+          <w:hyperlink w:anchor="_Toc78370710" w:history="1">
             <w:r>
               <w:rPr>
                 <w:rStyle w:val="Hyperlink"/>
@@ -1344,7 +1501,7 @@
                 <w:noProof/>
                 <w:webHidden/>
               </w:rPr>
-              <w:instrText xml:space="preserve"> PAGEREF _Toc75947163 \h </w:instrText>
+              <w:instrText xml:space="preserve"> PAGEREF _Toc78370710 \h </w:instrText>
             </w:r>
             <w:r>
               <w:rPr>
@@ -1364,7 +1521,76 @@
                 <w:noProof/>
                 <w:webHidden/>
               </w:rPr>
-              <w:t>7</w:t>
+              <w:t>9</w:t>
+            </w:r>
+            <w:r>
+              <w:rPr>
+                <w:noProof/>
+                <w:webHidden/>
+              </w:rPr>
+              <w:fldChar w:fldCharType="end"/>
+            </w:r>
+          </w:hyperlink>
+        </w:p>
+        <w:p>
+          <w:pPr>
+            <w:pStyle w:val="TOC2"/>
+            <w:tabs>
+              <w:tab w:val="right" w:leader="dot" w:pos="10790"/>
+            </w:tabs>
+            <w:rPr>
+              <w:noProof/>
+              <w:lang w:eastAsia="en-US"/>
+            </w:rPr>
+          </w:pPr>
+          <w:hyperlink w:anchor="_Toc78370711" w:history="1">
+            <w:r>
+              <w:rPr>
+                <w:rStyle w:val="Hyperlink"/>
+                <w:noProof/>
+              </w:rPr>
+              <w:t>2D Game Art Assets</w:t>
+            </w:r>
+            <w:r>
+              <w:rPr>
+                <w:noProof/>
+                <w:webHidden/>
+              </w:rPr>
+              <w:tab/>
+            </w:r>
+            <w:r>
+              <w:rPr>
+                <w:noProof/>
+                <w:webHidden/>
+              </w:rPr>
+              <w:fldChar w:fldCharType="begin"/>
+            </w:r>
+            <w:r>
+              <w:rPr>
+                <w:noProof/>
+                <w:webHidden/>
+              </w:rPr>
+              <w:instrText xml:space="preserve"> PAGEREF _Toc78370711 \h </w:instrText>
+            </w:r>
+            <w:r>
+              <w:rPr>
+                <w:noProof/>
+                <w:webHidden/>
+              </w:rPr>
+            </w:r>
+            <w:r>
+              <w:rPr>
+                <w:noProof/>
+                <w:webHidden/>
+              </w:rPr>
+              <w:fldChar w:fldCharType="separate"/>
+            </w:r>
+            <w:r>
+              <w:rPr>
+                <w:noProof/>
+                <w:webHidden/>
+              </w:rPr>
+              <w:t>9</w:t>
             </w:r>
             <w:r>
               <w:rPr>
@@ -1383,9 +1609,10 @@
             </w:tabs>
             <w:rPr>
               <w:noProof/>
+              <w:lang w:eastAsia="en-US"/>
             </w:rPr>
           </w:pPr>
-          <w:hyperlink w:anchor="_Toc75947164" w:history="1">
+          <w:hyperlink w:anchor="_Toc78370712" w:history="1">
             <w:r>
               <w:rPr>
                 <w:rStyle w:val="Hyperlink"/>
@@ -1412,7 +1639,7 @@
                 <w:noProof/>
                 <w:webHidden/>
               </w:rPr>
-              <w:instrText xml:space="preserve"> PAGEREF _Toc75947164 \h </w:instrText>
+              <w:instrText xml:space="preserve"> PAGEREF _Toc78370712 \h </w:instrText>
             </w:r>
             <w:r>
               <w:rPr>
@@ -1432,7 +1659,7 @@
                 <w:noProof/>
                 <w:webHidden/>
               </w:rPr>
-              <w:t>8</w:t>
+              <w:t>10</w:t>
             </w:r>
             <w:r>
               <w:rPr>
@@ -1451,9 +1678,10 @@
             </w:tabs>
             <w:rPr>
               <w:noProof/>
+              <w:lang w:eastAsia="en-US"/>
             </w:rPr>
           </w:pPr>
-          <w:hyperlink w:anchor="_Toc75947165" w:history="1">
+          <w:hyperlink w:anchor="_Toc78370713" w:history="1">
             <w:r>
               <w:rPr>
                 <w:rStyle w:val="Hyperlink"/>
@@ -1480,7 +1708,7 @@
                 <w:noProof/>
                 <w:webHidden/>
               </w:rPr>
-              <w:instrText xml:space="preserve"> PAGEREF _Toc75947165 \h </w:instrText>
+              <w:instrText xml:space="preserve"> PAGEREF _Toc78370713 \h </w:instrText>
             </w:r>
             <w:r>
               <w:rPr>
@@ -1500,7 +1728,7 @@
                 <w:noProof/>
                 <w:webHidden/>
               </w:rPr>
-              <w:t>8</w:t>
+              <w:t>10</w:t>
             </w:r>
             <w:r>
               <w:rPr>
@@ -1519,9 +1747,10 @@
             </w:tabs>
             <w:rPr>
               <w:noProof/>
+              <w:lang w:eastAsia="en-US"/>
             </w:rPr>
           </w:pPr>
-          <w:hyperlink w:anchor="_Toc75947166" w:history="1">
+          <w:hyperlink w:anchor="_Toc78370714" w:history="1">
             <w:r>
               <w:rPr>
                 <w:rStyle w:val="Hyperlink"/>
@@ -1548,7 +1777,7 @@
                 <w:noProof/>
                 <w:webHidden/>
               </w:rPr>
-              <w:instrText xml:space="preserve"> PAGEREF _Toc75947166 \h </w:instrText>
+              <w:instrText xml:space="preserve"> PAGEREF _Toc78370714 \h </w:instrText>
             </w:r>
             <w:r>
               <w:rPr>
@@ -1568,7 +1797,7 @@
                 <w:noProof/>
                 <w:webHidden/>
               </w:rPr>
-              <w:t>9</w:t>
+              <w:t>11</w:t>
             </w:r>
             <w:r>
               <w:rPr>
@@ -1587,9 +1816,10 @@
             </w:tabs>
             <w:rPr>
               <w:noProof/>
+              <w:lang w:eastAsia="en-US"/>
             </w:rPr>
           </w:pPr>
-          <w:hyperlink w:anchor="_Toc75947167" w:history="1">
+          <w:hyperlink w:anchor="_Toc78370715" w:history="1">
             <w:r>
               <w:rPr>
                 <w:rStyle w:val="Hyperlink"/>
@@ -1616,7 +1846,7 @@
                 <w:noProof/>
                 <w:webHidden/>
               </w:rPr>
-              <w:instrText xml:space="preserve"> PAGEREF _Toc75947167 \h </w:instrText>
+              <w:instrText xml:space="preserve"> PAGEREF _Toc78370715 \h </w:instrText>
             </w:r>
             <w:r>
               <w:rPr>
@@ -1636,7 +1866,7 @@
                 <w:noProof/>
                 <w:webHidden/>
               </w:rPr>
-              <w:t>9</w:t>
+              <w:t>11</w:t>
             </w:r>
             <w:r>
               <w:rPr>
@@ -1655,9 +1885,10 @@
             </w:tabs>
             <w:rPr>
               <w:noProof/>
+              <w:lang w:eastAsia="en-US"/>
             </w:rPr>
           </w:pPr>
-          <w:hyperlink w:anchor="_Toc75947168" w:history="1">
+          <w:hyperlink w:anchor="_Toc78370716" w:history="1">
             <w:r>
               <w:rPr>
                 <w:rStyle w:val="Hyperlink"/>
@@ -1684,7 +1915,7 @@
                 <w:noProof/>
                 <w:webHidden/>
               </w:rPr>
-              <w:instrText xml:space="preserve"> PAGEREF _Toc75947168 \h </w:instrText>
+              <w:instrText xml:space="preserve"> PAGEREF _Toc78370716 \h </w:instrText>
             </w:r>
             <w:r>
               <w:rPr>
@@ -1704,7 +1935,7 @@
                 <w:noProof/>
                 <w:webHidden/>
               </w:rPr>
-              <w:t>10</w:t>
+              <w:t>12</w:t>
             </w:r>
             <w:r>
               <w:rPr>
@@ -1723,9 +1954,10 @@
             </w:tabs>
             <w:rPr>
               <w:noProof/>
+              <w:lang w:eastAsia="en-US"/>
             </w:rPr>
           </w:pPr>
-          <w:hyperlink w:anchor="_Toc75947169" w:history="1">
+          <w:hyperlink w:anchor="_Toc78370717" w:history="1">
             <w:r>
               <w:rPr>
                 <w:rStyle w:val="Hyperlink"/>
@@ -1752,7 +1984,7 @@
                 <w:noProof/>
                 <w:webHidden/>
               </w:rPr>
-              <w:instrText xml:space="preserve"> PAGEREF _Toc75947169 \h </w:instrText>
+              <w:instrText xml:space="preserve"> PAGEREF _Toc78370717 \h </w:instrText>
             </w:r>
             <w:r>
               <w:rPr>
@@ -1772,7 +2004,7 @@
                 <w:noProof/>
                 <w:webHidden/>
               </w:rPr>
-              <w:t>10</w:t>
+              <w:t>12</w:t>
             </w:r>
             <w:r>
               <w:rPr>
@@ -1791,9 +2023,10 @@
             </w:tabs>
             <w:rPr>
               <w:noProof/>
+              <w:lang w:eastAsia="en-US"/>
             </w:rPr>
           </w:pPr>
-          <w:hyperlink w:anchor="_Toc75947170" w:history="1">
+          <w:hyperlink w:anchor="_Toc78370718" w:history="1">
             <w:r>
               <w:rPr>
                 <w:rStyle w:val="Hyperlink"/>
@@ -1820,7 +2053,7 @@
                 <w:noProof/>
                 <w:webHidden/>
               </w:rPr>
-              <w:instrText xml:space="preserve"> PAGEREF _Toc75947170 \h </w:instrText>
+              <w:instrText xml:space="preserve"> PAGEREF _Toc78370718 \h </w:instrText>
             </w:r>
             <w:r>
               <w:rPr>
@@ -1840,7 +2073,7 @@
                 <w:noProof/>
                 <w:webHidden/>
               </w:rPr>
-              <w:t>11</w:t>
+              <w:t>13</w:t>
             </w:r>
             <w:r>
               <w:rPr>
@@ -1859,9 +2092,10 @@
             </w:tabs>
             <w:rPr>
               <w:noProof/>
+              <w:lang w:eastAsia="en-US"/>
             </w:rPr>
           </w:pPr>
-          <w:hyperlink w:anchor="_Toc75947171" w:history="1">
+          <w:hyperlink w:anchor="_Toc78370719" w:history="1">
             <w:r>
               <w:rPr>
                 <w:rStyle w:val="Hyperlink"/>
@@ -1888,7 +2122,7 @@
                 <w:noProof/>
                 <w:webHidden/>
               </w:rPr>
-              <w:instrText xml:space="preserve"> PAGEREF _Toc75947171 \h </w:instrText>
+              <w:instrText xml:space="preserve"> PAGEREF _Toc78370719 \h </w:instrText>
             </w:r>
             <w:r>
               <w:rPr>
@@ -1908,7 +2142,7 @@
                 <w:noProof/>
                 <w:webHidden/>
               </w:rPr>
-              <w:t>11</w:t>
+              <w:t>13</w:t>
             </w:r>
             <w:r>
               <w:rPr>
@@ -1927,9 +2161,10 @@
             </w:tabs>
             <w:rPr>
               <w:noProof/>
+              <w:lang w:eastAsia="en-US"/>
             </w:rPr>
           </w:pPr>
-          <w:hyperlink w:anchor="_Toc75947172" w:history="1">
+          <w:hyperlink w:anchor="_Toc78370720" w:history="1">
             <w:r>
               <w:rPr>
                 <w:rStyle w:val="Hyperlink"/>
@@ -1956,7 +2191,7 @@
                 <w:noProof/>
                 <w:webHidden/>
               </w:rPr>
-              <w:instrText xml:space="preserve"> PAGEREF _Toc75947172 \h </w:instrText>
+              <w:instrText xml:space="preserve"> PAGEREF _Toc78370720 \h </w:instrText>
             </w:r>
             <w:r>
               <w:rPr>
@@ -1976,7 +2211,7 @@
                 <w:noProof/>
                 <w:webHidden/>
               </w:rPr>
-              <w:t>11</w:t>
+              <w:t>13</w:t>
             </w:r>
             <w:r>
               <w:rPr>
@@ -1995,9 +2230,10 @@
             </w:tabs>
             <w:rPr>
               <w:noProof/>
+              <w:lang w:eastAsia="en-US"/>
             </w:rPr>
           </w:pPr>
-          <w:hyperlink w:anchor="_Toc75947173" w:history="1">
+          <w:hyperlink w:anchor="_Toc78370721" w:history="1">
             <w:r>
               <w:rPr>
                 <w:rStyle w:val="Hyperlink"/>
@@ -2024,7 +2260,7 @@
                 <w:noProof/>
                 <w:webHidden/>
               </w:rPr>
-              <w:instrText xml:space="preserve"> PAGEREF _Toc75947173 \h </w:instrText>
+              <w:instrText xml:space="preserve"> PAGEREF _Toc78370721 \h </w:instrText>
             </w:r>
             <w:r>
               <w:rPr>
@@ -2044,7 +2280,7 @@
                 <w:noProof/>
                 <w:webHidden/>
               </w:rPr>
-              <w:t>12</w:t>
+              <w:t>14</w:t>
             </w:r>
             <w:r>
               <w:rPr>
@@ -2063,9 +2299,10 @@
             </w:tabs>
             <w:rPr>
               <w:noProof/>
+              <w:lang w:eastAsia="en-US"/>
             </w:rPr>
           </w:pPr>
-          <w:hyperlink w:anchor="_Toc75947174" w:history="1">
+          <w:hyperlink w:anchor="_Toc78370722" w:history="1">
             <w:r>
               <w:rPr>
                 <w:rStyle w:val="Hyperlink"/>
@@ -2092,7 +2329,7 @@
                 <w:noProof/>
                 <w:webHidden/>
               </w:rPr>
-              <w:instrText xml:space="preserve"> PAGEREF _Toc75947174 \h </w:instrText>
+              <w:instrText xml:space="preserve"> PAGEREF _Toc78370722 \h </w:instrText>
             </w:r>
             <w:r>
               <w:rPr>
@@ -2112,7 +2349,7 @@
                 <w:noProof/>
                 <w:webHidden/>
               </w:rPr>
-              <w:t>12</w:t>
+              <w:t>14</w:t>
             </w:r>
             <w:r>
               <w:rPr>
@@ -2131,9 +2368,10 @@
             </w:tabs>
             <w:rPr>
               <w:noProof/>
+              <w:lang w:eastAsia="en-US"/>
             </w:rPr>
           </w:pPr>
-          <w:hyperlink w:anchor="_Toc75947175" w:history="1">
+          <w:hyperlink w:anchor="_Toc78370723" w:history="1">
             <w:r>
               <w:rPr>
                 <w:rStyle w:val="Hyperlink"/>
@@ -2160,7 +2398,7 @@
                 <w:noProof/>
                 <w:webHidden/>
               </w:rPr>
-              <w:instrText xml:space="preserve"> PAGEREF _Toc75947175 \h </w:instrText>
+              <w:instrText xml:space="preserve"> PAGEREF _Toc78370723 \h </w:instrText>
             </w:r>
             <w:r>
               <w:rPr>
@@ -2180,7 +2418,7 @@
                 <w:noProof/>
                 <w:webHidden/>
               </w:rPr>
-              <w:t>13</w:t>
+              <w:t>15</w:t>
             </w:r>
             <w:r>
               <w:rPr>
@@ -2199,15 +2437,16 @@
             </w:tabs>
             <w:rPr>
               <w:noProof/>
+              <w:lang w:eastAsia="en-US"/>
             </w:rPr>
           </w:pPr>
-          <w:hyperlink w:anchor="_Toc75947176" w:history="1">
+          <w:hyperlink w:anchor="_Toc78370724" w:history="1">
             <w:r>
               <w:rPr>
                 <w:rStyle w:val="Hyperlink"/>
                 <w:noProof/>
               </w:rPr>
-              <w:t>Trigger Sound Effects (Explosions, Dropping a Bomb, Firing a Laser, etc.)</w:t>
+              <w:t>Trigger Sound Effects (Explosions, dropping a Bomb, Firing a Laser, etc.)</w:t>
             </w:r>
             <w:r>
               <w:rPr>
@@ -2228,7 +2467,7 @@
                 <w:noProof/>
                 <w:webHidden/>
               </w:rPr>
-              <w:instrText xml:space="preserve"> PAGEREF _Toc75947176 \h </w:instrText>
+              <w:instrText xml:space="preserve"> PAGEREF _Toc78370724 \h </w:instrText>
             </w:r>
             <w:r>
               <w:rPr>
@@ -2248,7 +2487,7 @@
                 <w:noProof/>
                 <w:webHidden/>
               </w:rPr>
-              <w:t>13</w:t>
+              <w:t>15</w:t>
             </w:r>
             <w:r>
               <w:rPr>
@@ -2267,9 +2506,10 @@
             </w:tabs>
             <w:rPr>
               <w:noProof/>
+              <w:lang w:eastAsia="en-US"/>
             </w:rPr>
           </w:pPr>
-          <w:hyperlink w:anchor="_Toc75947177" w:history="1">
+          <w:hyperlink w:anchor="_Toc78370725" w:history="1">
             <w:r>
               <w:rPr>
                 <w:rStyle w:val="Hyperlink"/>
@@ -2296,7 +2536,7 @@
                 <w:noProof/>
                 <w:webHidden/>
               </w:rPr>
-              <w:instrText xml:space="preserve"> PAGEREF _Toc75947177 \h </w:instrText>
+              <w:instrText xml:space="preserve"> PAGEREF _Toc78370725 \h </w:instrText>
             </w:r>
             <w:r>
               <w:rPr>
@@ -2316,7 +2556,7 @@
                 <w:noProof/>
                 <w:webHidden/>
               </w:rPr>
-              <w:t>13</w:t>
+              <w:t>15</w:t>
             </w:r>
             <w:r>
               <w:rPr>
@@ -2335,9 +2575,10 @@
             </w:tabs>
             <w:rPr>
               <w:noProof/>
+              <w:lang w:eastAsia="en-US"/>
             </w:rPr>
           </w:pPr>
-          <w:hyperlink w:anchor="_Toc75947178" w:history="1">
+          <w:hyperlink w:anchor="_Toc78370726" w:history="1">
             <w:r>
               <w:rPr>
                 <w:rStyle w:val="Hyperlink"/>
@@ -2364,7 +2605,7 @@
                 <w:noProof/>
                 <w:webHidden/>
               </w:rPr>
-              <w:instrText xml:space="preserve"> PAGEREF _Toc75947178 \h </w:instrText>
+              <w:instrText xml:space="preserve"> PAGEREF _Toc78370726 \h </w:instrText>
             </w:r>
             <w:r>
               <w:rPr>
@@ -2384,7 +2625,7 @@
                 <w:noProof/>
                 <w:webHidden/>
               </w:rPr>
-              <w:t>13</w:t>
+              <w:t>15</w:t>
             </w:r>
             <w:r>
               <w:rPr>
@@ -2403,9 +2644,10 @@
             </w:tabs>
             <w:rPr>
               <w:noProof/>
+              <w:lang w:eastAsia="en-US"/>
             </w:rPr>
           </w:pPr>
-          <w:hyperlink w:anchor="_Toc75947179" w:history="1">
+          <w:hyperlink w:anchor="_Toc78370727" w:history="1">
             <w:r>
               <w:rPr>
                 <w:rStyle w:val="Hyperlink"/>
@@ -2432,7 +2674,7 @@
                 <w:noProof/>
                 <w:webHidden/>
               </w:rPr>
-              <w:instrText xml:space="preserve"> PAGEREF _Toc75947179 \h </w:instrText>
+              <w:instrText xml:space="preserve"> PAGEREF _Toc78370727 \h </w:instrText>
             </w:r>
             <w:r>
               <w:rPr>
@@ -2452,7 +2694,7 @@
                 <w:noProof/>
                 <w:webHidden/>
               </w:rPr>
-              <w:t>14</w:t>
+              <w:t>16</w:t>
             </w:r>
             <w:r>
               <w:rPr>
@@ -2471,9 +2713,10 @@
             </w:tabs>
             <w:rPr>
               <w:noProof/>
+              <w:lang w:eastAsia="en-US"/>
             </w:rPr>
           </w:pPr>
-          <w:hyperlink w:anchor="_Toc75947180" w:history="1">
+          <w:hyperlink w:anchor="_Toc78370728" w:history="1">
             <w:r>
               <w:rPr>
                 <w:rStyle w:val="Hyperlink"/>
@@ -2500,7 +2743,7 @@
                 <w:noProof/>
                 <w:webHidden/>
               </w:rPr>
-              <w:instrText xml:space="preserve"> PAGEREF _Toc75947180 \h </w:instrText>
+              <w:instrText xml:space="preserve"> PAGEREF _Toc78370728 \h </w:instrText>
             </w:r>
             <w:r>
               <w:rPr>
@@ -2520,7 +2763,7 @@
                 <w:noProof/>
                 <w:webHidden/>
               </w:rPr>
-              <w:t>15</w:t>
+              <w:t>17</w:t>
             </w:r>
             <w:r>
               <w:rPr>
@@ -2539,9 +2782,10 @@
             </w:tabs>
             <w:rPr>
               <w:noProof/>
+              <w:lang w:eastAsia="en-US"/>
             </w:rPr>
           </w:pPr>
-          <w:hyperlink w:anchor="_Toc75947181" w:history="1">
+          <w:hyperlink w:anchor="_Toc78370729" w:history="1">
             <w:r>
               <w:rPr>
                 <w:rStyle w:val="Hyperlink"/>
@@ -2568,7 +2812,7 @@
                 <w:noProof/>
                 <w:webHidden/>
               </w:rPr>
-              <w:instrText xml:space="preserve"> PAGEREF _Toc75947181 \h </w:instrText>
+              <w:instrText xml:space="preserve"> PAGEREF _Toc78370729 \h </w:instrText>
             </w:r>
             <w:r>
               <w:rPr>
@@ -2588,7 +2832,283 @@
                 <w:noProof/>
                 <w:webHidden/>
               </w:rPr>
-              <w:t>15</w:t>
+              <w:t>17</w:t>
+            </w:r>
+            <w:r>
+              <w:rPr>
+                <w:noProof/>
+                <w:webHidden/>
+              </w:rPr>
+              <w:fldChar w:fldCharType="end"/>
+            </w:r>
+          </w:hyperlink>
+        </w:p>
+        <w:p>
+          <w:pPr>
+            <w:pStyle w:val="TOC2"/>
+            <w:tabs>
+              <w:tab w:val="right" w:leader="dot" w:pos="10790"/>
+            </w:tabs>
+            <w:rPr>
+              <w:noProof/>
+              <w:lang w:eastAsia="en-US"/>
+            </w:rPr>
+          </w:pPr>
+          <w:hyperlink w:anchor="_Toc78370730" w:history="1">
+            <w:r>
+              <w:rPr>
+                <w:rStyle w:val="Hyperlink"/>
+                <w:noProof/>
+              </w:rPr>
+              <w:t>Setting Canvas to Match World Units Scaling and Scaling Camera to Match</w:t>
+            </w:r>
+            <w:r>
+              <w:rPr>
+                <w:noProof/>
+                <w:webHidden/>
+              </w:rPr>
+              <w:tab/>
+            </w:r>
+            <w:r>
+              <w:rPr>
+                <w:noProof/>
+                <w:webHidden/>
+              </w:rPr>
+              <w:fldChar w:fldCharType="begin"/>
+            </w:r>
+            <w:r>
+              <w:rPr>
+                <w:noProof/>
+                <w:webHidden/>
+              </w:rPr>
+              <w:instrText xml:space="preserve"> PAGEREF _Toc78370730 \h </w:instrText>
+            </w:r>
+            <w:r>
+              <w:rPr>
+                <w:noProof/>
+                <w:webHidden/>
+              </w:rPr>
+            </w:r>
+            <w:r>
+              <w:rPr>
+                <w:noProof/>
+                <w:webHidden/>
+              </w:rPr>
+              <w:fldChar w:fldCharType="separate"/>
+            </w:r>
+            <w:r>
+              <w:rPr>
+                <w:noProof/>
+                <w:webHidden/>
+              </w:rPr>
+              <w:t>17</w:t>
+            </w:r>
+            <w:r>
+              <w:rPr>
+                <w:noProof/>
+                <w:webHidden/>
+              </w:rPr>
+              <w:fldChar w:fldCharType="end"/>
+            </w:r>
+          </w:hyperlink>
+        </w:p>
+        <w:p>
+          <w:pPr>
+            <w:pStyle w:val="TOC2"/>
+            <w:tabs>
+              <w:tab w:val="right" w:leader="dot" w:pos="10790"/>
+            </w:tabs>
+            <w:rPr>
+              <w:noProof/>
+              <w:lang w:eastAsia="en-US"/>
+            </w:rPr>
+          </w:pPr>
+          <w:hyperlink w:anchor="_Toc78370731" w:history="1">
+            <w:r>
+              <w:rPr>
+                <w:rStyle w:val="Hyperlink"/>
+                <w:noProof/>
+              </w:rPr>
+              <w:t>Placing Sprite Images (Trees) on Canvas Easily</w:t>
+            </w:r>
+            <w:r>
+              <w:rPr>
+                <w:noProof/>
+                <w:webHidden/>
+              </w:rPr>
+              <w:tab/>
+            </w:r>
+            <w:r>
+              <w:rPr>
+                <w:noProof/>
+                <w:webHidden/>
+              </w:rPr>
+              <w:fldChar w:fldCharType="begin"/>
+            </w:r>
+            <w:r>
+              <w:rPr>
+                <w:noProof/>
+                <w:webHidden/>
+              </w:rPr>
+              <w:instrText xml:space="preserve"> PAGEREF _Toc78370731 \h </w:instrText>
+            </w:r>
+            <w:r>
+              <w:rPr>
+                <w:noProof/>
+                <w:webHidden/>
+              </w:rPr>
+            </w:r>
+            <w:r>
+              <w:rPr>
+                <w:noProof/>
+                <w:webHidden/>
+              </w:rPr>
+              <w:fldChar w:fldCharType="separate"/>
+            </w:r>
+            <w:r>
+              <w:rPr>
+                <w:noProof/>
+                <w:webHidden/>
+              </w:rPr>
+              <w:t>17</w:t>
+            </w:r>
+            <w:r>
+              <w:rPr>
+                <w:noProof/>
+                <w:webHidden/>
+              </w:rPr>
+              <w:fldChar w:fldCharType="end"/>
+            </w:r>
+          </w:hyperlink>
+        </w:p>
+        <w:p>
+          <w:pPr>
+            <w:pStyle w:val="TOC2"/>
+            <w:tabs>
+              <w:tab w:val="right" w:leader="dot" w:pos="10790"/>
+            </w:tabs>
+            <w:rPr>
+              <w:noProof/>
+              <w:lang w:eastAsia="en-US"/>
+            </w:rPr>
+          </w:pPr>
+          <w:hyperlink w:anchor="_Toc78370732" w:history="1">
+            <w:r>
+              <w:rPr>
+                <w:rStyle w:val="Hyperlink"/>
+                <w:noProof/>
+              </w:rPr>
+              <w:t>Slicing a Sprite Sheet for Animation</w:t>
+            </w:r>
+            <w:r>
+              <w:rPr>
+                <w:noProof/>
+                <w:webHidden/>
+              </w:rPr>
+              <w:tab/>
+            </w:r>
+            <w:r>
+              <w:rPr>
+                <w:noProof/>
+                <w:webHidden/>
+              </w:rPr>
+              <w:fldChar w:fldCharType="begin"/>
+            </w:r>
+            <w:r>
+              <w:rPr>
+                <w:noProof/>
+                <w:webHidden/>
+              </w:rPr>
+              <w:instrText xml:space="preserve"> PAGEREF _Toc78370732 \h </w:instrText>
+            </w:r>
+            <w:r>
+              <w:rPr>
+                <w:noProof/>
+                <w:webHidden/>
+              </w:rPr>
+            </w:r>
+            <w:r>
+              <w:rPr>
+                <w:noProof/>
+                <w:webHidden/>
+              </w:rPr>
+              <w:fldChar w:fldCharType="separate"/>
+            </w:r>
+            <w:r>
+              <w:rPr>
+                <w:noProof/>
+                <w:webHidden/>
+              </w:rPr>
+              <w:t>18</w:t>
+            </w:r>
+            <w:r>
+              <w:rPr>
+                <w:noProof/>
+                <w:webHidden/>
+              </w:rPr>
+              <w:fldChar w:fldCharType="end"/>
+            </w:r>
+          </w:hyperlink>
+        </w:p>
+        <w:p>
+          <w:pPr>
+            <w:pStyle w:val="TOC2"/>
+            <w:tabs>
+              <w:tab w:val="right" w:leader="dot" w:pos="10790"/>
+            </w:tabs>
+            <w:rPr>
+              <w:noProof/>
+              <w:lang w:eastAsia="en-US"/>
+            </w:rPr>
+          </w:pPr>
+          <w:hyperlink w:anchor="_Toc78370733" w:history="1">
+            <w:r>
+              <w:rPr>
+                <w:rStyle w:val="Hyperlink"/>
+                <w:noProof/>
+              </w:rPr>
+              <w:t>Adding Animated Sprite to Game</w:t>
+            </w:r>
+            <w:r>
+              <w:rPr>
+                <w:noProof/>
+                <w:webHidden/>
+              </w:rPr>
+              <w:tab/>
+            </w:r>
+            <w:r>
+              <w:rPr>
+                <w:noProof/>
+                <w:webHidden/>
+              </w:rPr>
+              <w:fldChar w:fldCharType="begin"/>
+            </w:r>
+            <w:r>
+              <w:rPr>
+                <w:noProof/>
+                <w:webHidden/>
+              </w:rPr>
+              <w:instrText xml:space="preserve"> PAGEREF _Toc78370733 \h </w:instrText>
+            </w:r>
+            <w:r>
+              <w:rPr>
+                <w:noProof/>
+                <w:webHidden/>
+              </w:rPr>
+            </w:r>
+            <w:r>
+              <w:rPr>
+                <w:noProof/>
+                <w:webHidden/>
+              </w:rPr>
+              <w:fldChar w:fldCharType="separate"/>
+            </w:r>
+            <w:r>
+              <w:rPr>
+                <w:noProof/>
+                <w:webHidden/>
+              </w:rPr>
+              <w:t>19</w:t>
             </w:r>
             <w:r>
               <w:rPr>
@@ -2615,7 +3135,7 @@
       <w:pPr>
         <w:pStyle w:val="Heading1"/>
       </w:pPr>
-      <w:bookmarkStart w:id="0" w:name="_Toc75947145"/>
+      <w:bookmarkStart w:id="0" w:name="_Toc78370690"/>
       <w:r>
         <w:lastRenderedPageBreak/>
         <w:t>Purpose of this Document</w:t>
@@ -2659,7 +3179,7 @@
       <w:pPr>
         <w:pStyle w:val="Heading1"/>
       </w:pPr>
-      <w:bookmarkStart w:id="1" w:name="_Toc75947146"/>
+      <w:bookmarkStart w:id="1" w:name="_Toc78370691"/>
       <w:r>
         <w:lastRenderedPageBreak/>
         <w:t>Unity Interface Tips</w:t>
@@ -2670,7 +3190,7 @@
       <w:pPr>
         <w:pStyle w:val="Heading2"/>
       </w:pPr>
-      <w:bookmarkStart w:id="2" w:name="_Toc75947147"/>
+      <w:bookmarkStart w:id="2" w:name="_Toc78370692"/>
       <w:r>
         <w:t>Moving between 2D and 3D Project Views/Modes</w:t>
       </w:r>
@@ -2770,7 +3290,7 @@
       <w:pPr>
         <w:pStyle w:val="Heading2"/>
       </w:pPr>
-      <w:bookmarkStart w:id="3" w:name="_Toc75947148"/>
+      <w:bookmarkStart w:id="3" w:name="_Toc78370693"/>
       <w:r>
         <w:t>Adding Background Image to Fill Canvas</w:t>
       </w:r>
@@ -2910,7 +3430,7 @@
       <w:pPr>
         <w:pStyle w:val="Heading2"/>
       </w:pPr>
-      <w:bookmarkStart w:id="4" w:name="_Toc75947149"/>
+      <w:bookmarkStart w:id="4" w:name="_Toc78370694"/>
       <w:r>
         <w:t>Adding Scenes to the Project</w:t>
       </w:r>
@@ -2987,11 +3507,13 @@
         <w:pStyle w:val="Heading2"/>
       </w:pPr>
       <w:bookmarkStart w:id="5" w:name="_Ref76931006"/>
+      <w:bookmarkStart w:id="6" w:name="_Toc78370695"/>
       <w:r>
         <w:lastRenderedPageBreak/>
         <w:t>Making Canvas Scale with the Screen Size</w:t>
       </w:r>
       <w:bookmarkEnd w:id="5"/>
+      <w:bookmarkEnd w:id="6"/>
     </w:p>
     <w:p>
       <w:r>
@@ -3215,10 +3737,12 @@
       <w:pPr>
         <w:pStyle w:val="Heading2"/>
       </w:pPr>
+      <w:bookmarkStart w:id="7" w:name="_Toc78370696"/>
       <w:r>
         <w:lastRenderedPageBreak/>
         <w:t>Anchoring Screen Elements Relative to the Screen Size</w:t>
       </w:r>
+      <w:bookmarkEnd w:id="7"/>
     </w:p>
     <w:p>
       <w:r>
@@ -3431,7 +3955,7 @@
       <w:pPr>
         <w:pStyle w:val="Heading1"/>
       </w:pPr>
-      <w:bookmarkStart w:id="6" w:name="_Toc75947150"/>
+      <w:bookmarkStart w:id="8" w:name="_Toc78370697"/>
       <w:r>
         <w:lastRenderedPageBreak/>
         <w:t xml:space="preserve">Useful Web Pages for Use </w:t>
@@ -3442,20 +3966,20 @@
       <w:r>
         <w:t>ith Unity</w:t>
       </w:r>
-      <w:bookmarkEnd w:id="6"/>
+      <w:bookmarkEnd w:id="8"/>
     </w:p>
     <w:p>
       <w:pPr>
         <w:pStyle w:val="Heading2"/>
       </w:pPr>
-      <w:bookmarkStart w:id="7" w:name="_Toc75947151"/>
+      <w:bookmarkStart w:id="9" w:name="_Toc78370698"/>
       <w:r>
         <w:t>GitHub.COM</w:t>
       </w:r>
       <w:r>
         <w:t xml:space="preserve"> – Shared Project Database</w:t>
       </w:r>
-      <w:bookmarkEnd w:id="7"/>
+      <w:bookmarkEnd w:id="9"/>
     </w:p>
     <w:p>
       <w:r>
@@ -3492,11 +4016,11 @@
       <w:pPr>
         <w:pStyle w:val="Heading2"/>
       </w:pPr>
-      <w:bookmarkStart w:id="8" w:name="_Toc75947152"/>
+      <w:bookmarkStart w:id="10" w:name="_Toc78370699"/>
       <w:r>
         <w:t>DoFont.COM – Fonts for use with Your Projects</w:t>
       </w:r>
-      <w:bookmarkEnd w:id="8"/>
+      <w:bookmarkEnd w:id="10"/>
     </w:p>
     <w:p>
       <w:r>
@@ -3568,7 +4092,7 @@
       <w:pPr>
         <w:pStyle w:val="Heading2"/>
       </w:pPr>
-      <w:bookmarkStart w:id="9" w:name="_Toc75947153"/>
+      <w:bookmarkStart w:id="11" w:name="_Toc78370700"/>
       <w:r>
         <w:t>OpenGameArt.ORG – Downloadable 2D</w:t>
       </w:r>
@@ -3581,7 +4105,7 @@
       <w:r>
         <w:t>Sound Effects</w:t>
       </w:r>
-      <w:bookmarkEnd w:id="9"/>
+      <w:bookmarkEnd w:id="11"/>
     </w:p>
     <w:p>
       <w:r>
@@ -3640,14 +4164,14 @@
       <w:pPr>
         <w:pStyle w:val="Heading2"/>
       </w:pPr>
-      <w:bookmarkStart w:id="10" w:name="_Toc75947154"/>
+      <w:bookmarkStart w:id="12" w:name="_Toc78370701"/>
       <w:r>
         <w:t>Freesound.ORG</w:t>
       </w:r>
       <w:r>
         <w:t xml:space="preserve"> – Website with Free Sound Files for Download</w:t>
       </w:r>
-      <w:bookmarkEnd w:id="10"/>
+      <w:bookmarkEnd w:id="12"/>
     </w:p>
     <w:p>
       <w:r>
@@ -3661,11 +4185,11 @@
       <w:pPr>
         <w:pStyle w:val="Heading2"/>
       </w:pPr>
-      <w:bookmarkStart w:id="11" w:name="_Toc75947155"/>
+      <w:bookmarkStart w:id="13" w:name="_Toc78370702"/>
       <w:r>
         <w:t>App.Diagram.Net – Online Flowchart Drawing Program</w:t>
       </w:r>
-      <w:bookmarkEnd w:id="11"/>
+      <w:bookmarkEnd w:id="13"/>
     </w:p>
     <w:p>
       <w:r>
@@ -3684,11 +4208,11 @@
       <w:pPr>
         <w:pStyle w:val="Heading2"/>
       </w:pPr>
-      <w:bookmarkStart w:id="12" w:name="_Toc75947156"/>
+      <w:bookmarkStart w:id="14" w:name="_Toc78370703"/>
       <w:r>
         <w:t>Adobe Color Wheel</w:t>
       </w:r>
-      <w:bookmarkEnd w:id="12"/>
+      <w:bookmarkEnd w:id="14"/>
     </w:p>
     <w:p>
       <w:r>
@@ -3712,11 +4236,11 @@
       <w:pPr>
         <w:pStyle w:val="Heading2"/>
       </w:pPr>
-      <w:bookmarkStart w:id="13" w:name="_Toc75947157"/>
+      <w:bookmarkStart w:id="15" w:name="_Toc78370704"/>
       <w:r>
         <w:t>Share My Game</w:t>
       </w:r>
-      <w:bookmarkEnd w:id="13"/>
+      <w:bookmarkEnd w:id="15"/>
     </w:p>
     <w:p>
       <w:r>
@@ -3740,12 +4264,12 @@
       <w:pPr>
         <w:pStyle w:val="Heading2"/>
       </w:pPr>
-      <w:bookmarkStart w:id="14" w:name="_Toc75947158"/>
+      <w:bookmarkStart w:id="16" w:name="_Toc78370705"/>
       <w:r>
         <w:lastRenderedPageBreak/>
         <w:t>RenderDoc – Graphics Debugger</w:t>
       </w:r>
-      <w:bookmarkEnd w:id="14"/>
+      <w:bookmarkEnd w:id="16"/>
     </w:p>
     <w:p>
       <w:r>
@@ -3756,11 +4280,11 @@
       <w:pPr>
         <w:pStyle w:val="Heading2"/>
       </w:pPr>
-      <w:bookmarkStart w:id="15" w:name="_Toc75947159"/>
+      <w:bookmarkStart w:id="17" w:name="_Toc78370706"/>
       <w:r>
         <w:t>Unity Answers Discussion Group</w:t>
       </w:r>
-      <w:bookmarkEnd w:id="15"/>
+      <w:bookmarkEnd w:id="17"/>
     </w:p>
     <w:p>
       <w:r>
@@ -3777,15 +4301,7 @@
     </w:p>
     <w:p>
       <w:r>
-        <w:t xml:space="preserve">This is a general discussion group where you can ask questions about Unity and search the list for possible answers.  The search capability </w:t>
-      </w:r>
-      <w:proofErr w:type="gramStart"/>
-      <w:r>
-        <w:t>isn’t</w:t>
-      </w:r>
-      <w:proofErr w:type="gramEnd"/>
-      <w:r>
-        <w:t xml:space="preserve"> that great though.  You can sign up to have questions emailed to you so you can see them and even answer them.  I like to file useful ones away for future reference.</w:t>
+        <w:t>This is a general discussion group where you can ask questions about Unity and search the list for possible answers.  The search capability isn’t that great though.  You can sign up to have questions emailed to you so you can see them and even answer them.  I like to file useful ones away for future reference.</w:t>
       </w:r>
     </w:p>
     <w:p>
@@ -3797,11 +4313,11 @@
       <w:pPr>
         <w:pStyle w:val="Heading2"/>
       </w:pPr>
-      <w:bookmarkStart w:id="16" w:name="_Toc75947160"/>
+      <w:bookmarkStart w:id="18" w:name="_Toc78370707"/>
       <w:r>
         <w:t>Las Vegas Unity User Group</w:t>
       </w:r>
-      <w:bookmarkEnd w:id="16"/>
+      <w:bookmarkEnd w:id="18"/>
     </w:p>
     <w:p>
       <w:r>
@@ -3846,11 +4362,11 @@
       <w:pPr>
         <w:pStyle w:val="Heading2"/>
       </w:pPr>
-      <w:bookmarkStart w:id="17" w:name="_Toc75947161"/>
+      <w:bookmarkStart w:id="19" w:name="_Toc78370708"/>
       <w:r>
         <w:t>Mirror Networking</w:t>
       </w:r>
-      <w:bookmarkEnd w:id="17"/>
+      <w:bookmarkEnd w:id="19"/>
     </w:p>
     <w:p>
       <w:r>
@@ -3891,11 +4407,11 @@
       <w:pPr>
         <w:pStyle w:val="Heading2"/>
       </w:pPr>
-      <w:bookmarkStart w:id="18" w:name="_Toc75947162"/>
+      <w:bookmarkStart w:id="20" w:name="_Toc78370709"/>
       <w:r>
         <w:t>Game Programming Patterns</w:t>
       </w:r>
-      <w:bookmarkEnd w:id="18"/>
+      <w:bookmarkEnd w:id="20"/>
     </w:p>
     <w:p>
       <w:r>
@@ -3932,11 +4448,11 @@
       <w:pPr>
         <w:pStyle w:val="Heading2"/>
       </w:pPr>
-      <w:bookmarkStart w:id="19" w:name="_Toc75947163"/>
+      <w:bookmarkStart w:id="21" w:name="_Toc78370710"/>
       <w:r>
         <w:t>Krita – Free Paint Program</w:t>
       </w:r>
-      <w:bookmarkEnd w:id="19"/>
+      <w:bookmarkEnd w:id="21"/>
     </w:p>
     <w:p>
       <w:r>
@@ -3955,9 +4471,11 @@
       <w:pPr>
         <w:pStyle w:val="Heading2"/>
       </w:pPr>
+      <w:bookmarkStart w:id="22" w:name="_Toc78370711"/>
       <w:r>
         <w:t>2D Game Art Assets</w:t>
       </w:r>
+      <w:bookmarkEnd w:id="22"/>
     </w:p>
     <w:p>
       <w:r>
@@ -3989,7 +4507,7 @@
       <w:pPr>
         <w:pStyle w:val="Heading1"/>
       </w:pPr>
-      <w:bookmarkStart w:id="20" w:name="_Toc75947164"/>
+      <w:bookmarkStart w:id="23" w:name="_Toc78370712"/>
       <w:r>
         <w:lastRenderedPageBreak/>
         <w:t>Webinars</w:t>
@@ -3997,17 +4515,17 @@
       <w:r>
         <w:t xml:space="preserve"> &amp; YouTube Instruction Videos</w:t>
       </w:r>
-      <w:bookmarkEnd w:id="20"/>
+      <w:bookmarkEnd w:id="23"/>
     </w:p>
     <w:p>
       <w:pPr>
         <w:pStyle w:val="Heading2"/>
       </w:pPr>
-      <w:bookmarkStart w:id="21" w:name="_Toc75947165"/>
+      <w:bookmarkStart w:id="24" w:name="_Toc78370713"/>
       <w:r>
         <w:t>Text Mesh Pro – Using Fallback Font Settings</w:t>
       </w:r>
-      <w:bookmarkEnd w:id="21"/>
+      <w:bookmarkEnd w:id="24"/>
     </w:p>
     <w:p>
       <w:hyperlink r:id="rId31" w:history="1">
@@ -4023,22 +4541,22 @@
       <w:pPr>
         <w:pStyle w:val="Heading1"/>
       </w:pPr>
-      <w:bookmarkStart w:id="22" w:name="_Toc75947166"/>
+      <w:bookmarkStart w:id="25" w:name="_Toc78370714"/>
       <w:r>
         <w:lastRenderedPageBreak/>
         <w:t>Useful Unity Manual Pages</w:t>
       </w:r>
-      <w:bookmarkEnd w:id="22"/>
+      <w:bookmarkEnd w:id="25"/>
     </w:p>
     <w:p>
       <w:pPr>
         <w:pStyle w:val="Heading2"/>
       </w:pPr>
-      <w:bookmarkStart w:id="23" w:name="_Toc75947167"/>
+      <w:bookmarkStart w:id="26" w:name="_Toc78370715"/>
       <w:r>
         <w:t>Order of Execution for Event Functions</w:t>
       </w:r>
-      <w:bookmarkEnd w:id="23"/>
+      <w:bookmarkEnd w:id="26"/>
     </w:p>
     <w:p>
       <w:r>
@@ -4066,22 +4584,22 @@
       <w:pPr>
         <w:pStyle w:val="Heading1"/>
       </w:pPr>
-      <w:bookmarkStart w:id="24" w:name="_Toc75947168"/>
+      <w:bookmarkStart w:id="27" w:name="_Toc78370716"/>
       <w:r>
         <w:lastRenderedPageBreak/>
         <w:t>Useful Packages from Unity</w:t>
       </w:r>
-      <w:bookmarkEnd w:id="24"/>
+      <w:bookmarkEnd w:id="27"/>
     </w:p>
     <w:p>
       <w:pPr>
         <w:pStyle w:val="Heading2"/>
       </w:pPr>
-      <w:bookmarkStart w:id="25" w:name="_Toc75947169"/>
+      <w:bookmarkStart w:id="28" w:name="_Toc78370717"/>
       <w:r>
         <w:t>Device Simulator</w:t>
       </w:r>
-      <w:bookmarkEnd w:id="25"/>
+      <w:bookmarkEnd w:id="28"/>
     </w:p>
     <w:p>
       <w:r>
@@ -4118,13 +4636,11 @@
         <w:t>A</w:t>
       </w:r>
       <w:r>
-        <w:t xml:space="preserve">pple </w:t>
-      </w:r>
-      <w:proofErr w:type="gramStart"/>
-      <w:r>
-        <w:t>phones</w:t>
-      </w:r>
-      <w:proofErr w:type="gramEnd"/>
+        <w:t>pple phones</w:t>
+      </w:r>
+      <w:r>
+        <w:t>,</w:t>
+      </w:r>
       <w:r>
         <w:t xml:space="preserve"> you have a notch, so it simulates that.</w:t>
       </w:r>
@@ -4196,48 +4712,78 @@
       <w:pPr>
         <w:pStyle w:val="Heading1"/>
       </w:pPr>
-      <w:bookmarkStart w:id="26" w:name="_Toc75947170"/>
+      <w:bookmarkStart w:id="29" w:name="_Toc78370718"/>
       <w:r>
         <w:lastRenderedPageBreak/>
         <w:t>Useful Assets from the Unity Asset Store</w:t>
       </w:r>
-      <w:bookmarkEnd w:id="26"/>
+      <w:bookmarkEnd w:id="29"/>
     </w:p>
     <w:p>
       <w:pPr>
         <w:pStyle w:val="Heading2"/>
       </w:pPr>
-      <w:bookmarkStart w:id="27" w:name="_Toc75947171"/>
+      <w:bookmarkStart w:id="30" w:name="_Toc78370719"/>
       <w:r>
         <w:t>Text Mesh Pro – Comes with Unity</w:t>
       </w:r>
-      <w:bookmarkEnd w:id="27"/>
-    </w:p>
-    <w:p>
-      <w:r>
-        <w:t xml:space="preserve">There is one in the standard API included with Unity now, so you </w:t>
+      <w:bookmarkEnd w:id="30"/>
+    </w:p>
+    <w:p>
+      <w:r>
+        <w:t>There is one in the standard API included with Unity now, so you don’t need to download it from the Asset Store.  It is better to use this for any text items than the older Text class.</w:t>
+      </w:r>
+    </w:p>
+    <w:p>
+      <w:r>
+        <w:t>There are two type</w:t>
+      </w:r>
+      <w:r>
+        <w:t>s</w:t>
+      </w:r>
+      <w:r>
+        <w:t xml:space="preserve"> </w:t>
+      </w:r>
+      <w:r>
+        <w:t>for this type of text object.</w:t>
+      </w:r>
+      <w:r>
+        <w:t xml:space="preserve">  The </w:t>
+      </w:r>
+      <w:r>
+        <w:rPr>
+          <w:rStyle w:val="CodeChar"/>
+        </w:rPr>
+        <w:t>T</w:t>
+      </w:r>
+      <w:r>
+        <w:rPr>
+          <w:rStyle w:val="CodeChar"/>
+        </w:rPr>
+        <w:t>e</w:t>
+      </w:r>
+      <w:r>
+        <w:rPr>
+          <w:rStyle w:val="CodeChar"/>
+        </w:rPr>
+        <w:t>xtMeshPro</w:t>
+      </w:r>
+      <w:r>
+        <w:t xml:space="preserve"> type </w:t>
+      </w:r>
+      <w:r>
+        <w:t xml:space="preserve">can be </w:t>
       </w:r>
       <w:proofErr w:type="gramStart"/>
       <w:r>
-        <w:t>don’t</w:t>
+        <w:t xml:space="preserve">used </w:t>
+      </w:r>
+      <w:r>
+        <w:t xml:space="preserve"> in</w:t>
       </w:r>
       <w:proofErr w:type="gramEnd"/>
       <w:r>
-        <w:t xml:space="preserve"> need to download it from the Asset Store.  It is better to use this for any text items than the older Text class.</w:t>
-      </w:r>
-    </w:p>
-    <w:p>
-      <w:r>
-        <w:t>There are two type</w:t>
-      </w:r>
-      <w:r>
-        <w:t>s</w:t>
-      </w:r>
-      <w:r>
-        <w:t xml:space="preserve"> </w:t>
-      </w:r>
-      <w:r>
-        <w:t>for this type of text object.</w:t>
+        <w:t xml:space="preserve"> 3D space.</w:t>
       </w:r>
       <w:r>
         <w:t xml:space="preserve">  The </w:t>
@@ -4246,59 +4792,21 @@
         <w:rPr>
           <w:rStyle w:val="CodeChar"/>
         </w:rPr>
-        <w:t>T</w:t>
+        <w:t>TextMesshProUGUI</w:t>
+      </w:r>
+      <w:r>
+        <w:t xml:space="preserve"> type is what you use on a canvas</w:t>
+      </w:r>
+      <w:r>
+        <w:t xml:space="preserve">, which is the UGUI environment that it requires.  </w:t>
+      </w:r>
+      <w:r>
+        <w:t xml:space="preserve">You might use the </w:t>
       </w:r>
       <w:r>
         <w:rPr>
           <w:rStyle w:val="CodeChar"/>
         </w:rPr>
-        <w:t>e</w:t>
-      </w:r>
-      <w:r>
-        <w:rPr>
-          <w:rStyle w:val="CodeChar"/>
-        </w:rPr>
-        <w:t>xtMeshPro</w:t>
-      </w:r>
-      <w:r>
-        <w:t xml:space="preserve"> type </w:t>
-      </w:r>
-      <w:r>
-        <w:t xml:space="preserve">can be </w:t>
-      </w:r>
-      <w:proofErr w:type="gramStart"/>
-      <w:r>
-        <w:t xml:space="preserve">used </w:t>
-      </w:r>
-      <w:r>
-        <w:t xml:space="preserve"> in</w:t>
-      </w:r>
-      <w:proofErr w:type="gramEnd"/>
-      <w:r>
-        <w:t xml:space="preserve"> 3D space.</w:t>
-      </w:r>
-      <w:r>
-        <w:t xml:space="preserve">  The </w:t>
-      </w:r>
-      <w:r>
-        <w:rPr>
-          <w:rStyle w:val="CodeChar"/>
-        </w:rPr>
-        <w:t>TextMesshProUGUI</w:t>
-      </w:r>
-      <w:r>
-        <w:t xml:space="preserve"> type is what you use on a canvas</w:t>
-      </w:r>
-      <w:r>
-        <w:t xml:space="preserve">, which is the UGUI environment that it requires.  </w:t>
-      </w:r>
-      <w:r>
-        <w:t xml:space="preserve">You might use the </w:t>
-      </w:r>
-      <w:r>
-        <w:rPr>
-          <w:rStyle w:val="CodeChar"/>
-        </w:rPr>
         <w:t>TextMeshPro</w:t>
       </w:r>
       <w:r>
@@ -4312,11 +4820,11 @@
       <w:pPr>
         <w:pStyle w:val="Heading2"/>
       </w:pPr>
-      <w:bookmarkStart w:id="28" w:name="_Toc75947172"/>
+      <w:bookmarkStart w:id="31" w:name="_Toc78370720"/>
       <w:r>
         <w:t>Agora Video SDK for Unity – Text &amp; Video Chat Plug-in</w:t>
       </w:r>
-      <w:bookmarkEnd w:id="28"/>
+      <w:bookmarkEnd w:id="31"/>
     </w:p>
     <w:p>
       <w:r>
@@ -4354,15 +4862,7 @@
     </w:p>
     <w:p>
       <w:r>
-        <w:t xml:space="preserve">This was recommended to me.  I still </w:t>
-      </w:r>
-      <w:proofErr w:type="gramStart"/>
-      <w:r>
-        <w:t>don’t</w:t>
-      </w:r>
-      <w:proofErr w:type="gramEnd"/>
-      <w:r>
-        <w:t xml:space="preserve"> understand how the licensing would work for it, but it looks very capable to allow for Teams-type video conferencing for games.</w:t>
+        <w:t>This was recommended to me.  I still don’t understand how the licensing would work for it, but it looks very capable to allow for Teams-type video conferencing for games.</w:t>
       </w:r>
     </w:p>
     <w:p>
@@ -4374,7 +4874,7 @@
       <w:pPr>
         <w:pStyle w:val="Heading1"/>
       </w:pPr>
-      <w:bookmarkStart w:id="29" w:name="_Toc75947173"/>
+      <w:bookmarkStart w:id="32" w:name="_Toc78370721"/>
       <w:r>
         <w:lastRenderedPageBreak/>
         <w:t>Generally Useful Code</w:t>
@@ -4382,45 +4882,27 @@
       <w:r>
         <w:t xml:space="preserve"> Tricks</w:t>
       </w:r>
-      <w:bookmarkEnd w:id="29"/>
+      <w:bookmarkEnd w:id="32"/>
     </w:p>
     <w:p>
       <w:pPr>
         <w:pStyle w:val="Heading2"/>
       </w:pPr>
-      <w:bookmarkStart w:id="30" w:name="_Toc75947174"/>
+      <w:bookmarkStart w:id="33" w:name="_Toc78370722"/>
       <w:r>
         <w:t>Exit Game in Unity Editor</w:t>
       </w:r>
-      <w:bookmarkEnd w:id="30"/>
-    </w:p>
-    <w:p>
-      <w:r>
-        <w:t xml:space="preserve">To exit a game while in the Unity editor you </w:t>
-      </w:r>
-      <w:proofErr w:type="gramStart"/>
-      <w:r>
-        <w:t>can’t</w:t>
-      </w:r>
-      <w:proofErr w:type="gramEnd"/>
-      <w:r>
-        <w:t xml:space="preserve"> use the same method as you would for a standalone game.  Note that the logic must be disabled, so it </w:t>
-      </w:r>
-      <w:proofErr w:type="gramStart"/>
-      <w:r>
-        <w:t>doesn’t</w:t>
-      </w:r>
-      <w:proofErr w:type="gramEnd"/>
-      <w:r>
-        <w:t xml:space="preserve"> even compile, when you build it for a standalone game.  If </w:t>
-      </w:r>
-      <w:proofErr w:type="gramStart"/>
-      <w:r>
-        <w:t>you</w:t>
-      </w:r>
-      <w:proofErr w:type="gramEnd"/>
-      <w:r>
-        <w:t xml:space="preserve"> don’t you will get an error that prevents it from running as a standalone program.</w:t>
+      <w:bookmarkEnd w:id="33"/>
+    </w:p>
+    <w:p>
+      <w:r>
+        <w:t>To exit a game while in the Unity editor you can’t use the same method as you would for a standalone game.  Note that the logic must be disabled, so it doesn’t even compile, when you build it for a standalone game.  If you don’t</w:t>
+      </w:r>
+      <w:r>
+        <w:t>,</w:t>
+      </w:r>
+      <w:r>
+        <w:t xml:space="preserve"> you will get an error that prevents it from running as a standalone program.</w:t>
       </w:r>
     </w:p>
     <w:p>
@@ -4550,7 +5032,7 @@
       <w:pPr>
         <w:pStyle w:val="Heading1"/>
       </w:pPr>
-      <w:bookmarkStart w:id="31" w:name="_Toc75947175"/>
+      <w:bookmarkStart w:id="34" w:name="_Toc78370723"/>
       <w:r>
         <w:lastRenderedPageBreak/>
         <w:t>Laser Defender</w:t>
@@ -4567,28 +5049,26 @@
       <w:r>
         <w:t xml:space="preserve"> Course</w:t>
       </w:r>
-      <w:bookmarkEnd w:id="31"/>
+      <w:bookmarkEnd w:id="34"/>
     </w:p>
     <w:p>
       <w:pPr>
         <w:pStyle w:val="Heading2"/>
       </w:pPr>
-      <w:bookmarkStart w:id="32" w:name="_Toc75947176"/>
+      <w:bookmarkStart w:id="35" w:name="_Toc78370724"/>
       <w:r>
         <w:t xml:space="preserve">Trigger </w:t>
       </w:r>
       <w:r>
         <w:t xml:space="preserve">Sound Effects (Explosions, </w:t>
       </w:r>
-      <w:proofErr w:type="gramStart"/>
-      <w:r>
-        <w:t>Dropping</w:t>
-      </w:r>
-      <w:proofErr w:type="gramEnd"/>
+      <w:r>
+        <w:t>dropping</w:t>
+      </w:r>
       <w:r>
         <w:t xml:space="preserve"> a Bomb, Firing a Laser, etc.)</w:t>
       </w:r>
-      <w:bookmarkEnd w:id="32"/>
+      <w:bookmarkEnd w:id="35"/>
     </w:p>
     <w:p>
       <w:r>
@@ -4713,11 +5193,11 @@
       <w:pPr>
         <w:pStyle w:val="Heading2"/>
       </w:pPr>
-      <w:bookmarkStart w:id="33" w:name="_Toc75947177"/>
+      <w:bookmarkStart w:id="36" w:name="_Toc78370725"/>
       <w:r>
         <w:t>Delay for Loading a Scene</w:t>
       </w:r>
-      <w:bookmarkEnd w:id="33"/>
+      <w:bookmarkEnd w:id="36"/>
     </w:p>
     <w:p>
       <w:r>
@@ -4948,19 +5428,15 @@
       <w:pPr>
         <w:pStyle w:val="Heading2"/>
       </w:pPr>
-      <w:bookmarkStart w:id="34" w:name="_Toc75947178"/>
+      <w:bookmarkStart w:id="37" w:name="_Toc78370726"/>
       <w:r>
         <w:t>Music Player with Singleton (Lesson #114)</w:t>
       </w:r>
-      <w:bookmarkEnd w:id="34"/>
-    </w:p>
-    <w:p>
-      <w:pPr>
-        <w:pStyle w:val="ListParagraph"/>
-        <w:numPr>
-          <w:ilvl w:val="0"/>
-          <w:numId w:val="1"/>
-        </w:numPr>
+      <w:bookmarkEnd w:id="37"/>
+    </w:p>
+    <w:p>
+      <w:pPr>
+        <w:pStyle w:val="Bulleted"/>
       </w:pPr>
       <w:r>
         <w:t xml:space="preserve">Download </w:t>
@@ -4994,11 +5470,7 @@
     </w:p>
     <w:p>
       <w:pPr>
-        <w:pStyle w:val="ListParagraph"/>
-        <w:numPr>
-          <w:ilvl w:val="0"/>
-          <w:numId w:val="1"/>
-        </w:numPr>
+        <w:pStyle w:val="Bulleted"/>
       </w:pPr>
       <w:r>
         <w:t xml:space="preserve">Create an Empty Game Object (reset the Transform info, as usual) and add </w:t>
@@ -5012,10 +5484,10 @@
     </w:p>
     <w:p>
       <w:pPr>
-        <w:pStyle w:val="ListParagraph"/>
+        <w:pStyle w:val="Bulleted"/>
         <w:numPr>
           <w:ilvl w:val="1"/>
-          <w:numId w:val="1"/>
+          <w:numId w:val="5"/>
         </w:numPr>
       </w:pPr>
       <w:r>
@@ -5027,10 +5499,10 @@
     </w:p>
     <w:p>
       <w:pPr>
-        <w:pStyle w:val="ListParagraph"/>
+        <w:pStyle w:val="Bulleted"/>
         <w:numPr>
           <w:ilvl w:val="1"/>
-          <w:numId w:val="1"/>
+          <w:numId w:val="5"/>
         </w:numPr>
       </w:pPr>
       <w:r>
@@ -5039,11 +5511,7 @@
     </w:p>
     <w:p>
       <w:pPr>
-        <w:pStyle w:val="ListParagraph"/>
-        <w:numPr>
-          <w:ilvl w:val="0"/>
-          <w:numId w:val="1"/>
-        </w:numPr>
+        <w:pStyle w:val="Bulleted"/>
       </w:pPr>
       <w:r>
         <w:t>Drag it into your Prefab folder to make it a prefab</w:t>
@@ -5057,22 +5525,19 @@
     </w:p>
     <w:p>
       <w:pPr>
-        <w:pStyle w:val="ListParagraph"/>
-        <w:numPr>
-          <w:ilvl w:val="0"/>
-          <w:numId w:val="1"/>
-        </w:numPr>
+        <w:pStyle w:val="Bulleted"/>
       </w:pPr>
       <w:r>
         <w:t xml:space="preserve">Change the </w:t>
       </w:r>
-      <w:proofErr w:type="gramStart"/>
-      <w:r>
-        <w:t>Start(</w:t>
-      </w:r>
-      <w:proofErr w:type="gramEnd"/>
-      <w:r>
-        <w:t>) method in</w:t>
+      <w:r>
+        <w:rPr>
+          <w:rStyle w:val="CodeChar"/>
+        </w:rPr>
+        <w:t>Start()</w:t>
+      </w:r>
+      <w:r>
+        <w:t xml:space="preserve"> method in</w:t>
       </w:r>
       <w:r>
         <w:t xml:space="preserve"> the</w:t>
@@ -5081,7 +5546,13 @@
         <w:t xml:space="preserve"> </w:t>
       </w:r>
       <w:r>
-        <w:t>MusicPlayer scripts to be Awake()</w:t>
+        <w:t xml:space="preserve">MusicPlayer scripts to be </w:t>
+      </w:r>
+      <w:r>
+        <w:rPr>
+          <w:rStyle w:val="CodeChar"/>
+        </w:rPr>
+        <w:t>Awake()</w:t>
       </w:r>
       <w:r>
         <w:t xml:space="preserve"> and use co</w:t>
@@ -5196,12 +5667,12 @@
         <w:pStyle w:val="Heading2"/>
         <w:spacing w:before="120"/>
       </w:pPr>
-      <w:bookmarkStart w:id="35" w:name="_Toc75947179"/>
+      <w:bookmarkStart w:id="38" w:name="_Toc78370727"/>
       <w:r>
         <w:lastRenderedPageBreak/>
         <w:t>Spinning Effect on a Sprite</w:t>
       </w:r>
-      <w:bookmarkEnd w:id="35"/>
+      <w:bookmarkEnd w:id="38"/>
     </w:p>
     <w:p>
       <w:r>
@@ -5258,22 +5729,22 @@
       <w:pPr>
         <w:pStyle w:val="Heading1"/>
       </w:pPr>
-      <w:bookmarkStart w:id="36" w:name="_Toc75947180"/>
+      <w:bookmarkStart w:id="39" w:name="_Toc78370728"/>
       <w:r>
         <w:lastRenderedPageBreak/>
         <w:t>Glitch Garden from Udemy Complete Unity Game Developer 2D Course</w:t>
       </w:r>
-      <w:bookmarkEnd w:id="36"/>
+      <w:bookmarkEnd w:id="39"/>
     </w:p>
     <w:p>
       <w:pPr>
         <w:pStyle w:val="Heading2"/>
       </w:pPr>
-      <w:bookmarkStart w:id="37" w:name="_Toc75947181"/>
+      <w:bookmarkStart w:id="40" w:name="_Toc78370729"/>
       <w:r>
         <w:t>Startup Audio for Loading Game</w:t>
       </w:r>
-      <w:bookmarkEnd w:id="37"/>
+      <w:bookmarkEnd w:id="40"/>
     </w:p>
     <w:p>
       <w:r>
@@ -5318,20 +5789,18 @@
       <w:pPr>
         <w:pStyle w:val="Heading2"/>
       </w:pPr>
+      <w:bookmarkStart w:id="41" w:name="_Toc78370730"/>
       <w:r>
         <w:t>Setting Canvas to Match World Units Scaling</w:t>
       </w:r>
       <w:r>
         <w:t xml:space="preserve"> and Scaling Camera to Match</w:t>
       </w:r>
-    </w:p>
-    <w:p>
-      <w:pPr>
-        <w:pStyle w:val="ListParagraph"/>
-        <w:numPr>
-          <w:ilvl w:val="0"/>
-          <w:numId w:val="2"/>
-        </w:numPr>
+      <w:bookmarkEnd w:id="41"/>
+    </w:p>
+    <w:p>
+      <w:pPr>
+        <w:pStyle w:val="Bulleted"/>
       </w:pPr>
       <w:r>
         <w:t>We want 1 G</w:t>
@@ -5345,11 +5814,7 @@
     </w:p>
     <w:p>
       <w:pPr>
-        <w:pStyle w:val="ListParagraph"/>
-        <w:numPr>
-          <w:ilvl w:val="0"/>
-          <w:numId w:val="2"/>
-        </w:numPr>
+        <w:pStyle w:val="Bulleted"/>
       </w:pPr>
       <w:r>
         <w:t>Canvas width is 1920 pixels</w:t>
@@ -5360,11 +5825,7 @@
     </w:p>
     <w:p>
       <w:pPr>
-        <w:pStyle w:val="ListParagraph"/>
-        <w:numPr>
-          <w:ilvl w:val="0"/>
-          <w:numId w:val="2"/>
-        </w:numPr>
+        <w:pStyle w:val="Bulleted"/>
       </w:pPr>
       <w:r>
         <w:t>Our Squares are 160x160 pixels</w:t>
@@ -5375,11 +5836,7 @@
     </w:p>
     <w:p>
       <w:pPr>
-        <w:pStyle w:val="ListParagraph"/>
-        <w:numPr>
-          <w:ilvl w:val="0"/>
-          <w:numId w:val="2"/>
-        </w:numPr>
+        <w:pStyle w:val="Bulleted"/>
       </w:pPr>
       <w:r>
         <w:t>Number of Squares = 1920/160 = 12</w:t>
@@ -5390,11 +5847,7 @@
     </w:p>
     <w:p>
       <w:pPr>
-        <w:pStyle w:val="ListParagraph"/>
-        <w:numPr>
-          <w:ilvl w:val="0"/>
-          <w:numId w:val="2"/>
-        </w:numPr>
+        <w:pStyle w:val="Bulleted"/>
       </w:pPr>
       <w:r>
         <w:t>We</w:t>
@@ -5408,11 +5861,7 @@
     </w:p>
     <w:p>
       <w:pPr>
-        <w:pStyle w:val="ListParagraph"/>
-        <w:numPr>
-          <w:ilvl w:val="0"/>
-          <w:numId w:val="2"/>
-        </w:numPr>
+        <w:pStyle w:val="Bulleted"/>
       </w:pPr>
       <w:r>
         <w:t>The canvas needs to be scaled by 12 / 1920 = 0.00625</w:t>
@@ -5423,11 +5872,7 @@
     </w:p>
     <w:p>
       <w:pPr>
-        <w:pStyle w:val="ListParagraph"/>
-        <w:numPr>
-          <w:ilvl w:val="0"/>
-          <w:numId w:val="2"/>
-        </w:numPr>
+        <w:pStyle w:val="Bulleted"/>
       </w:pPr>
       <w:r>
         <w:t>Scale the canvas so 1 World Unit = 1 Square</w:t>
@@ -5438,11 +5883,7 @@
     </w:p>
     <w:p>
       <w:pPr>
-        <w:pStyle w:val="ListParagraph"/>
-        <w:numPr>
-          <w:ilvl w:val="0"/>
-          <w:numId w:val="2"/>
-        </w:numPr>
+        <w:pStyle w:val="Bulleted"/>
       </w:pPr>
       <w:r>
         <w:t>Resize and align your camera</w:t>
@@ -5453,11 +5894,7 @@
     </w:p>
     <w:p>
       <w:pPr>
-        <w:pStyle w:val="ListParagraph"/>
-        <w:numPr>
-          <w:ilvl w:val="0"/>
-          <w:numId w:val="2"/>
-        </w:numPr>
+        <w:pStyle w:val="Bulleted"/>
       </w:pPr>
       <w:r>
         <w:t>Repositioned canvas to (5,3), but not sure why those numbers were chosen yet.</w:t>
@@ -5465,10 +5902,10 @@
     </w:p>
     <w:p>
       <w:pPr>
-        <w:pStyle w:val="ListParagraph"/>
+        <w:pStyle w:val="Bulleted"/>
         <w:numPr>
           <w:ilvl w:val="1"/>
-          <w:numId w:val="2"/>
+          <w:numId w:val="5"/>
         </w:numPr>
       </w:pPr>
       <w:r>
@@ -5477,10 +5914,10 @@
     </w:p>
     <w:p>
       <w:pPr>
-        <w:pStyle w:val="ListParagraph"/>
+        <w:pStyle w:val="Bulleted"/>
         <w:numPr>
           <w:ilvl w:val="1"/>
-          <w:numId w:val="2"/>
+          <w:numId w:val="5"/>
         </w:numPr>
       </w:pPr>
       <w:r>
@@ -5514,6 +5951,7 @@
       <w:pPr>
         <w:pStyle w:val="Heading2"/>
       </w:pPr>
+      <w:bookmarkStart w:id="42" w:name="_Toc78370731"/>
       <w:r>
         <w:t>Placing</w:t>
       </w:r>
@@ -5523,14 +5961,11 @@
       <w:r>
         <w:t xml:space="preserve"> Images (Trees) on Canvas Easily</w:t>
       </w:r>
-    </w:p>
-    <w:p>
-      <w:pPr>
-        <w:pStyle w:val="ListParagraph"/>
-        <w:numPr>
-          <w:ilvl w:val="0"/>
-          <w:numId w:val="3"/>
-        </w:numPr>
+      <w:bookmarkEnd w:id="42"/>
+    </w:p>
+    <w:p>
+      <w:pPr>
+        <w:pStyle w:val="Bulleted"/>
       </w:pPr>
       <w:r>
         <w:t>Add tree images to Canvas (they will appear near 0,0)</w:t>
@@ -5541,11 +5976,7 @@
     </w:p>
     <w:p>
       <w:pPr>
-        <w:pStyle w:val="ListParagraph"/>
-        <w:numPr>
-          <w:ilvl w:val="0"/>
-          <w:numId w:val="3"/>
-        </w:numPr>
+        <w:pStyle w:val="Bulleted"/>
       </w:pPr>
       <w:r>
         <w:t xml:space="preserve">Change </w:t>
@@ -5580,10 +6011,10 @@
     </w:p>
     <w:p>
       <w:pPr>
-        <w:pStyle w:val="ListParagraph"/>
+        <w:pStyle w:val="Bulleted"/>
         <w:numPr>
           <w:ilvl w:val="1"/>
-          <w:numId w:val="3"/>
+          <w:numId w:val="5"/>
         </w:numPr>
       </w:pPr>
       <w:r>
@@ -5602,11 +6033,7 @@
     </w:p>
     <w:p>
       <w:pPr>
-        <w:pStyle w:val="ListParagraph"/>
-        <w:numPr>
-          <w:ilvl w:val="0"/>
-          <w:numId w:val="3"/>
-        </w:numPr>
+        <w:pStyle w:val="Bulleted"/>
       </w:pPr>
       <w:r>
         <w:t>Resize if needed after positioning</w:t>
@@ -5638,10 +6065,10 @@
     </w:p>
     <w:p>
       <w:pPr>
-        <w:pStyle w:val="ListParagraph"/>
+        <w:pStyle w:val="Bulleted"/>
         <w:numPr>
           <w:ilvl w:val="1"/>
-          <w:numId w:val="3"/>
+          <w:numId w:val="5"/>
         </w:numPr>
       </w:pPr>
       <w:r>
@@ -5685,10 +6112,1134 @@
         <w:t>and</w:t>
       </w:r>
       <w:r>
-        <w:t xml:space="preserve"> dragging it to a new position in the list.  To delete a named layer drag it to the end of the list and click the minus sign.</w:t>
+        <w:t xml:space="preserve"> dragging it to a new position in the list.  To delete a named layer drag it to the end of the list and click the minus sign</w:t>
+      </w:r>
+      <w:r>
+        <w:t xml:space="preserve"> (-)</w:t>
+      </w:r>
+      <w:r>
+        <w:t>.</w:t>
       </w:r>
       <w:r>
         <w:t xml:space="preserve">  You can get out of the layer list by clicking on anything in the hierarchy.</w:t>
+      </w:r>
+    </w:p>
+    <w:p>
+      <w:pPr>
+        <w:spacing w:after="160" w:line="259" w:lineRule="auto"/>
+      </w:pPr>
+      <w:r>
+        <w:br w:type="page"/>
+      </w:r>
+    </w:p>
+    <w:p>
+      <w:pPr>
+        <w:pStyle w:val="Heading2"/>
+      </w:pPr>
+      <w:bookmarkStart w:id="43" w:name="_Toc78370732"/>
+      <w:r>
+        <w:lastRenderedPageBreak/>
+        <w:t>Slicing a Sprite Sheet for Animation</w:t>
+      </w:r>
+      <w:bookmarkEnd w:id="43"/>
+    </w:p>
+    <w:p>
+      <w:pPr>
+        <w:pStyle w:val="Normal-6"/>
+      </w:pPr>
+      <w:r>
+        <w:t>A sprite sheet is a PNG with multiple images placed on a transparent background (PNG images support transparency, but JPEG does not).  To animate the sprites, you need to “slice” the images up into individual images.</w:t>
+      </w:r>
+    </w:p>
+    <w:p>
+      <w:pPr>
+        <w:pStyle w:val="Bulleted"/>
+      </w:pPr>
+      <w:r>
+        <w:t>Click on the icon for the sprite sheet image you need to slice.</w:t>
+      </w:r>
+    </w:p>
+    <w:p>
+      <w:pPr>
+        <w:pStyle w:val="Bulleted"/>
+      </w:pPr>
+      <w:r>
+        <w:t xml:space="preserve">In the Inspector, change </w:t>
+      </w:r>
+      <w:r>
+        <w:rPr>
+          <w:i/>
+          <w:iCs/>
+        </w:rPr>
+        <w:t>Sprite Mode</w:t>
+      </w:r>
+      <w:r>
+        <w:t xml:space="preserve"> to be </w:t>
+      </w:r>
+      <w:r>
+        <w:rPr>
+          <w:i/>
+          <w:iCs/>
+        </w:rPr>
+        <w:t>Multiple</w:t>
+      </w:r>
+      <w:r>
+        <w:t xml:space="preserve"> (default is </w:t>
+      </w:r>
+      <w:r>
+        <w:rPr>
+          <w:i/>
+          <w:iCs/>
+        </w:rPr>
+        <w:t>Single</w:t>
+      </w:r>
+      <w:r>
+        <w:t>).</w:t>
+      </w:r>
+    </w:p>
+    <w:p>
+      <w:pPr>
+        <w:pStyle w:val="Bulleted"/>
+      </w:pPr>
+      <w:r>
+        <w:t xml:space="preserve">Click on the </w:t>
+      </w:r>
+      <w:r>
+        <w:rPr>
+          <w:i/>
+          <w:iCs/>
+        </w:rPr>
+        <w:t>Sprit Editor</w:t>
+      </w:r>
+      <w:r>
+        <w:t xml:space="preserve"> button to bring up the Sprite Editor.</w:t>
+      </w:r>
+    </w:p>
+    <w:tbl>
+      <w:tblPr>
+        <w:tblStyle w:val="TableGrid"/>
+        <w:tblW w:w="0" w:type="auto"/>
+        <w:jc w:val="center"/>
+        <w:tblCellSpacing w:w="36" w:type="dxa"/>
+        <w:tblBorders>
+          <w:top w:val="none" w:sz="0" w:space="0" w:color="auto"/>
+          <w:left w:val="none" w:sz="0" w:space="0" w:color="auto"/>
+          <w:bottom w:val="none" w:sz="0" w:space="0" w:color="auto"/>
+          <w:right w:val="none" w:sz="0" w:space="0" w:color="auto"/>
+          <w:insideH w:val="none" w:sz="0" w:space="0" w:color="auto"/>
+          <w:insideV w:val="none" w:sz="0" w:space="0" w:color="auto"/>
+        </w:tblBorders>
+        <w:tblLook w:val="04A0" w:firstRow="1" w:lastRow="0" w:firstColumn="1" w:lastColumn="0" w:noHBand="0" w:noVBand="1"/>
+      </w:tblPr>
+      <w:tblGrid>
+        <w:gridCol w:w="5162"/>
+        <w:gridCol w:w="4917"/>
+      </w:tblGrid>
+      <w:tr>
+        <w:trPr>
+          <w:tblCellSpacing w:w="36" w:type="dxa"/>
+          <w:jc w:val="center"/>
+        </w:trPr>
+        <w:tc>
+          <w:tcPr>
+            <w:tcW w:w="0" w:type="auto"/>
+            <w:vAlign w:val="center"/>
+          </w:tcPr>
+          <w:p>
+            <w:r>
+              <w:rPr>
+                <w:noProof/>
+              </w:rPr>
+              <w:drawing>
+                <wp:inline distT="0" distB="0" distL="0" distR="0" wp14:anchorId="30597C39" wp14:editId="73FF55DE">
+                  <wp:extent cx="3072384" cy="1938528"/>
+                  <wp:effectExtent l="0" t="0" r="0" b="5080"/>
+                  <wp:docPr id="9" name="Picture 9"/>
+                  <wp:cNvGraphicFramePr>
+                    <a:graphicFrameLocks xmlns:a="http://schemas.openxmlformats.org/drawingml/2006/main" noChangeAspect="1"/>
+                  </wp:cNvGraphicFramePr>
+                  <a:graphic xmlns:a="http://schemas.openxmlformats.org/drawingml/2006/main">
+                    <a:graphicData uri="http://schemas.openxmlformats.org/drawingml/2006/picture">
+                      <pic:pic xmlns:pic="http://schemas.openxmlformats.org/drawingml/2006/picture">
+                        <pic:nvPicPr>
+                          <pic:cNvPr id="1" name=""/>
+                          <pic:cNvPicPr/>
+                        </pic:nvPicPr>
+                        <pic:blipFill>
+                          <a:blip r:embed="rId37"/>
+                          <a:stretch>
+                            <a:fillRect/>
+                          </a:stretch>
+                        </pic:blipFill>
+                        <pic:spPr>
+                          <a:xfrm>
+                            <a:off x="0" y="0"/>
+                            <a:ext cx="3072384" cy="1938528"/>
+                          </a:xfrm>
+                          <a:prstGeom prst="rect">
+                            <a:avLst/>
+                          </a:prstGeom>
+                        </pic:spPr>
+                      </pic:pic>
+                    </a:graphicData>
+                  </a:graphic>
+                </wp:inline>
+              </w:drawing>
+            </w:r>
+          </w:p>
+        </w:tc>
+        <w:tc>
+          <w:tcPr>
+            <w:tcW w:w="0" w:type="auto"/>
+            <w:vAlign w:val="center"/>
+          </w:tcPr>
+          <w:p>
+            <w:r>
+              <w:rPr>
+                <w:noProof/>
+              </w:rPr>
+              <w:drawing>
+                <wp:inline distT="0" distB="0" distL="0" distR="0" wp14:anchorId="258E2A93" wp14:editId="5EA5EAD5">
+                  <wp:extent cx="2916936" cy="3694176"/>
+                  <wp:effectExtent l="0" t="0" r="0" b="1905"/>
+                  <wp:docPr id="10" name="Picture 10"/>
+                  <wp:cNvGraphicFramePr>
+                    <a:graphicFrameLocks xmlns:a="http://schemas.openxmlformats.org/drawingml/2006/main" noChangeAspect="1"/>
+                  </wp:cNvGraphicFramePr>
+                  <a:graphic xmlns:a="http://schemas.openxmlformats.org/drawingml/2006/main">
+                    <a:graphicData uri="http://schemas.openxmlformats.org/drawingml/2006/picture">
+                      <pic:pic xmlns:pic="http://schemas.openxmlformats.org/drawingml/2006/picture">
+                        <pic:nvPicPr>
+                          <pic:cNvPr id="1" name=""/>
+                          <pic:cNvPicPr/>
+                        </pic:nvPicPr>
+                        <pic:blipFill>
+                          <a:blip r:embed="rId38"/>
+                          <a:stretch>
+                            <a:fillRect/>
+                          </a:stretch>
+                        </pic:blipFill>
+                        <pic:spPr>
+                          <a:xfrm>
+                            <a:off x="0" y="0"/>
+                            <a:ext cx="2916936" cy="3694176"/>
+                          </a:xfrm>
+                          <a:prstGeom prst="rect">
+                            <a:avLst/>
+                          </a:prstGeom>
+                        </pic:spPr>
+                      </pic:pic>
+                    </a:graphicData>
+                  </a:graphic>
+                </wp:inline>
+              </w:drawing>
+            </w:r>
+          </w:p>
+        </w:tc>
+      </w:tr>
+    </w:tbl>
+    <w:p>
+      <w:pPr>
+        <w:pStyle w:val="Normal-6"/>
+      </w:pPr>
+      <w:r>
+        <w:t>The Sprite Editor is a pop-up dialog box that you close once you have completed your editing.</w:t>
+      </w:r>
+      <w:r>
+        <w:t xml:space="preserve">  The image above shows the menu when you click on the </w:t>
+      </w:r>
+      <w:r>
+        <w:rPr>
+          <w:i/>
+          <w:iCs/>
+        </w:rPr>
+        <w:t>Slice</w:t>
+      </w:r>
+      <w:r>
+        <w:t xml:space="preserve"> button.  You may need to widen the dialog slightly to see all the buttons as shown.</w:t>
+      </w:r>
+    </w:p>
+    <w:p>
+      <w:pPr>
+        <w:pStyle w:val="Bulleted"/>
+      </w:pPr>
+      <w:r>
+        <w:t xml:space="preserve">Click on the </w:t>
+      </w:r>
+      <w:r>
+        <w:rPr>
+          <w:i/>
+          <w:iCs/>
+        </w:rPr>
+        <w:t>Slice</w:t>
+      </w:r>
+      <w:r>
+        <w:t xml:space="preserve"> button to open that sub-dialog option.</w:t>
+      </w:r>
+    </w:p>
+    <w:p>
+      <w:pPr>
+        <w:pStyle w:val="Bulleted"/>
+      </w:pPr>
+      <w:r>
+        <w:t xml:space="preserve">Leaving it set for </w:t>
+      </w:r>
+      <w:r>
+        <w:rPr>
+          <w:i/>
+          <w:iCs/>
+        </w:rPr>
+        <w:t>Automatic</w:t>
+      </w:r>
+      <w:r>
+        <w:t xml:space="preserve"> and click on the </w:t>
+      </w:r>
+      <w:r>
+        <w:rPr>
+          <w:i/>
+          <w:iCs/>
+        </w:rPr>
+        <w:t>Slice</w:t>
+      </w:r>
+      <w:r>
+        <w:t xml:space="preserve"> button at the bottom of the sub-dialog box.</w:t>
+      </w:r>
+    </w:p>
+    <w:p>
+      <w:pPr>
+        <w:pStyle w:val="Bulleted"/>
+      </w:pPr>
+      <w:r>
+        <w:t>This will put a white outline around each image in the sheet</w:t>
+      </w:r>
+      <w:r>
+        <w:t>.</w:t>
+      </w:r>
+    </w:p>
+    <w:p>
+      <w:pPr>
+        <w:pStyle w:val="Bulleted"/>
+      </w:pPr>
+      <w:r>
+        <w:t xml:space="preserve">Click the </w:t>
+      </w:r>
+      <w:r>
+        <w:rPr>
+          <w:i/>
+          <w:iCs/>
+        </w:rPr>
+        <w:t>Apply</w:t>
+      </w:r>
+      <w:r>
+        <w:t xml:space="preserve"> button (which was greyed out before doing the slice operation) to apply the changes.</w:t>
+      </w:r>
+    </w:p>
+    <w:p>
+      <w:pPr>
+        <w:pStyle w:val="Bulleted"/>
+        <w:numPr>
+          <w:ilvl w:val="1"/>
+          <w:numId w:val="5"/>
+        </w:numPr>
+      </w:pPr>
+      <w:r>
+        <w:t xml:space="preserve">Clicking on the </w:t>
+      </w:r>
+      <w:r>
+        <w:rPr>
+          <w:i/>
+          <w:iCs/>
+        </w:rPr>
+        <w:t>Revert</w:t>
+      </w:r>
+      <w:r>
+        <w:t xml:space="preserve"> button will revert the slicing changes.</w:t>
+      </w:r>
+    </w:p>
+    <w:p>
+      <w:pPr>
+        <w:pStyle w:val="Bulleted"/>
+      </w:pPr>
+      <w:r>
+        <w:t>Click on any image in the sheet to see the name and property of any sub-image in the sheet.</w:t>
+      </w:r>
+    </w:p>
+    <w:p>
+      <w:pPr>
+        <w:pStyle w:val="Bulleted"/>
+        <w:numPr>
+          <w:ilvl w:val="1"/>
+          <w:numId w:val="5"/>
+        </w:numPr>
+      </w:pPr>
+      <w:r>
+        <w:t>Y</w:t>
+      </w:r>
+      <w:r>
+        <w:t xml:space="preserve">ou </w:t>
+      </w:r>
+      <w:r>
+        <w:t xml:space="preserve">will see info about the sprite image and can change the </w:t>
+      </w:r>
+      <w:r>
+        <w:rPr>
+          <w:i/>
+          <w:iCs/>
+        </w:rPr>
+        <w:t>Pivot</w:t>
+      </w:r>
+      <w:r>
+        <w:t xml:space="preserve"> and </w:t>
+      </w:r>
+      <w:r>
+        <w:rPr>
+          <w:i/>
+          <w:iCs/>
+        </w:rPr>
+        <w:t>Pivot Unit Mode</w:t>
+      </w:r>
+      <w:r>
+        <w:t xml:space="preserve"> for that image.</w:t>
+      </w:r>
+    </w:p>
+    <w:p>
+      <w:pPr>
+        <w:pStyle w:val="Bulleted"/>
+        <w:numPr>
+          <w:ilvl w:val="1"/>
+          <w:numId w:val="5"/>
+        </w:numPr>
+      </w:pPr>
+      <w:r>
+        <w:t>The Sprite Sheet will display in the Assets folder with an arrow that can be clicked to show all the sprites in it.  Clicking on an individual sprint image brings up the properties in the Inspector.</w:t>
+      </w:r>
+    </w:p>
+    <w:p>
+      <w:pPr>
+        <w:pStyle w:val="Centered"/>
+      </w:pPr>
+      <w:r>
+        <w:drawing>
+          <wp:inline distT="0" distB="0" distL="0" distR="0" wp14:anchorId="12F9C86C" wp14:editId="2367AA7E">
+            <wp:extent cx="2505456" cy="1572768"/>
+            <wp:effectExtent l="0" t="0" r="0" b="8890"/>
+            <wp:docPr id="11" name="Picture 11" descr="Table&#10;&#10;Description automatically generated with medium confidence"/>
+            <wp:cNvGraphicFramePr>
+              <a:graphicFrameLocks xmlns:a="http://schemas.openxmlformats.org/drawingml/2006/main" noChangeAspect="1"/>
+            </wp:cNvGraphicFramePr>
+            <a:graphic xmlns:a="http://schemas.openxmlformats.org/drawingml/2006/main">
+              <a:graphicData uri="http://schemas.openxmlformats.org/drawingml/2006/picture">
+                <pic:pic xmlns:pic="http://schemas.openxmlformats.org/drawingml/2006/picture">
+                  <pic:nvPicPr>
+                    <pic:cNvPr id="11" name="Picture 11" descr="Table&#10;&#10;Description automatically generated with medium confidence"/>
+                    <pic:cNvPicPr/>
+                  </pic:nvPicPr>
+                  <pic:blipFill>
+                    <a:blip r:embed="rId39">
+                      <a:extLst>
+                        <a:ext uri="{28A0092B-C50C-407E-A947-70E740481C1C}">
+                          <a14:useLocalDpi xmlns:a14="http://schemas.microsoft.com/office/drawing/2010/main" val="0"/>
+                        </a:ext>
+                      </a:extLst>
+                    </a:blip>
+                    <a:stretch>
+                      <a:fillRect/>
+                    </a:stretch>
+                  </pic:blipFill>
+                  <pic:spPr>
+                    <a:xfrm>
+                      <a:off x="0" y="0"/>
+                      <a:ext cx="2505456" cy="1572768"/>
+                    </a:xfrm>
+                    <a:prstGeom prst="rect">
+                      <a:avLst/>
+                    </a:prstGeom>
+                  </pic:spPr>
+                </pic:pic>
+              </a:graphicData>
+            </a:graphic>
+          </wp:inline>
+        </w:drawing>
+      </w:r>
+    </w:p>
+    <w:p>
+      <w:pPr>
+        <w:pStyle w:val="Heading2"/>
+      </w:pPr>
+      <w:bookmarkStart w:id="44" w:name="_Toc78370733"/>
+      <w:r>
+        <w:lastRenderedPageBreak/>
+        <w:t>Adding Animated Sprite to Game</w:t>
+      </w:r>
+      <w:bookmarkEnd w:id="44"/>
+    </w:p>
+    <w:p>
+      <w:pPr>
+        <w:pStyle w:val="Normal-6"/>
+      </w:pPr>
+      <w:r>
+        <w:t>To</w:t>
+      </w:r>
+      <w:r>
+        <w:t xml:space="preserve"> add an animated sprite into the game</w:t>
+      </w:r>
+      <w:r>
+        <w:t>,</w:t>
+      </w:r>
+      <w:r>
+        <w:t xml:space="preserve"> </w:t>
+      </w:r>
+      <w:r>
+        <w:t>do the following:</w:t>
+      </w:r>
+    </w:p>
+    <w:p>
+      <w:pPr>
+        <w:pStyle w:val="Bulleted"/>
+      </w:pPr>
+      <w:r>
+        <w:t xml:space="preserve">Right click in the </w:t>
+      </w:r>
+      <w:r>
+        <w:rPr>
+          <w:i/>
+          <w:iCs/>
+        </w:rPr>
+        <w:t>Hierarchy</w:t>
+      </w:r>
+      <w:r>
+        <w:t xml:space="preserve"> and select </w:t>
+      </w:r>
+      <w:r>
+        <w:rPr>
+          <w:i/>
+          <w:iCs/>
+        </w:rPr>
+        <w:t>Create Empty</w:t>
+      </w:r>
+      <w:r>
+        <w:t>, changing the name to what you want to call the sprite.</w:t>
+      </w:r>
+    </w:p>
+    <w:p>
+      <w:pPr>
+        <w:pStyle w:val="Bulleted"/>
+        <w:numPr>
+          <w:ilvl w:val="1"/>
+          <w:numId w:val="5"/>
+        </w:numPr>
+      </w:pPr>
+      <w:r>
+        <w:t xml:space="preserve">Don’t forget to do a </w:t>
+      </w:r>
+      <w:r>
+        <w:rPr>
+          <w:i/>
+          <w:iCs/>
+        </w:rPr>
+        <w:t>Reset</w:t>
+      </w:r>
+      <w:r>
+        <w:t xml:space="preserve"> for the </w:t>
+      </w:r>
+      <w:r>
+        <w:rPr>
+          <w:i/>
+          <w:iCs/>
+        </w:rPr>
+        <w:t>Transform</w:t>
+      </w:r>
+      <w:r>
+        <w:t xml:space="preserve"> section in the Inspector.</w:t>
+      </w:r>
+    </w:p>
+    <w:p>
+      <w:pPr>
+        <w:pStyle w:val="Bulleted"/>
+      </w:pPr>
+      <w:r>
+        <w:t xml:space="preserve">Click on </w:t>
+      </w:r>
+      <w:r>
+        <w:rPr>
+          <w:i/>
+          <w:iCs/>
+        </w:rPr>
+        <w:t>Add Component</w:t>
+      </w:r>
+      <w:r>
+        <w:t xml:space="preserve"> button and add a </w:t>
+      </w:r>
+      <w:r>
+        <w:rPr>
+          <w:i/>
+          <w:iCs/>
+        </w:rPr>
+        <w:t>Sprite Renderer</w:t>
+      </w:r>
+      <w:r>
+        <w:t>.</w:t>
+      </w:r>
+    </w:p>
+    <w:p>
+      <w:pPr>
+        <w:pStyle w:val="Bulleted"/>
+        <w:numPr>
+          <w:ilvl w:val="1"/>
+          <w:numId w:val="5"/>
+        </w:numPr>
+      </w:pPr>
+      <w:r>
+        <w:t xml:space="preserve">For </w:t>
+      </w:r>
+      <w:r>
+        <w:rPr>
+          <w:i/>
+          <w:iCs/>
+        </w:rPr>
+        <w:t>Sprite</w:t>
+      </w:r>
+      <w:r>
+        <w:t xml:space="preserve"> choose </w:t>
+      </w:r>
+      <w:r>
+        <w:t>the frame you wish the sprite to start animating with (</w:t>
+      </w:r>
+      <w:r>
+        <w:rPr>
+          <w:i/>
+          <w:iCs/>
+        </w:rPr>
+        <w:t>Lizard_Walk_7</w:t>
+      </w:r>
+      <w:r>
+        <w:t xml:space="preserve"> in the lesson example).</w:t>
+      </w:r>
+    </w:p>
+    <w:p>
+      <w:pPr>
+        <w:pStyle w:val="Bulleted"/>
+      </w:pPr>
+      <w:r>
+        <w:t>Be sure the Animator and Animation windows are somewhere in your Unity UI</w:t>
+      </w:r>
+    </w:p>
+    <w:p>
+      <w:pPr>
+        <w:pStyle w:val="Bulleted"/>
+        <w:numPr>
+          <w:ilvl w:val="1"/>
+          <w:numId w:val="5"/>
+        </w:numPr>
+      </w:pPr>
+      <w:r>
+        <w:t xml:space="preserve">You can enable/disable these using the </w:t>
+      </w:r>
+      <w:r>
+        <w:rPr>
+          <w:i/>
+          <w:iCs/>
+        </w:rPr>
+        <w:t>Window</w:t>
+      </w:r>
+      <w:r>
+        <w:t xml:space="preserve"> </w:t>
+      </w:r>
+      <w:r>
+        <w:sym w:font="Wingdings" w:char="F0E0"/>
+      </w:r>
+      <w:r>
+        <w:t xml:space="preserve"> </w:t>
+      </w:r>
+      <w:r>
+        <w:rPr>
+          <w:i/>
+          <w:iCs/>
+        </w:rPr>
+        <w:t>Animation</w:t>
+      </w:r>
+      <w:r>
+        <w:t xml:space="preserve"> menu selection submenu.</w:t>
+      </w:r>
+    </w:p>
+    <w:p>
+      <w:pPr>
+        <w:pStyle w:val="Bulleted"/>
+        <w:numPr>
+          <w:ilvl w:val="1"/>
+          <w:numId w:val="5"/>
+        </w:numPr>
+      </w:pPr>
+      <w:r>
+        <w:t xml:space="preserve">In the Animation tab you can open the menu using the three dots on the far right and enable feature to be displayed, like </w:t>
+      </w:r>
+      <w:r>
+        <w:rPr>
+          <w:i/>
+          <w:iCs/>
+        </w:rPr>
+        <w:t>Frame Rate</w:t>
+      </w:r>
+      <w:r>
+        <w:t>.</w:t>
+      </w:r>
+    </w:p>
+    <w:p>
+      <w:pPr>
+        <w:pStyle w:val="Normal-6"/>
+        <w:spacing w:before="120"/>
+      </w:pPr>
+      <w:r>
+        <w:t>Terminology for animations:</w:t>
+      </w:r>
+    </w:p>
+    <w:p>
+      <w:pPr>
+        <w:pStyle w:val="Bulleted"/>
+      </w:pPr>
+      <w:r>
+        <w:rPr>
+          <w:b/>
+          <w:bCs/>
+        </w:rPr>
+        <w:t>Animator Component</w:t>
+      </w:r>
+      <w:r>
+        <w:t xml:space="preserve"> – Assigns animations to </w:t>
+      </w:r>
+      <w:r>
+        <w:rPr>
+          <w:i/>
+          <w:iCs/>
+        </w:rPr>
+        <w:t>GameObjects</w:t>
+      </w:r>
+      <w:r>
+        <w:t xml:space="preserve"> through an </w:t>
+      </w:r>
+      <w:r>
+        <w:rPr>
+          <w:i/>
+          <w:iCs/>
+        </w:rPr>
+        <w:t>Animator Controller</w:t>
+      </w:r>
+      <w:r>
+        <w:t>.</w:t>
+      </w:r>
+    </w:p>
+    <w:p>
+      <w:pPr>
+        <w:pStyle w:val="Bulleted"/>
+      </w:pPr>
+      <w:r>
+        <w:rPr>
+          <w:b/>
+          <w:bCs/>
+        </w:rPr>
+        <w:t>Animator Controller</w:t>
+      </w:r>
+      <w:r>
+        <w:t xml:space="preserve"> – Arrangement of animations and transitions (state machine).</w:t>
+      </w:r>
+    </w:p>
+    <w:p>
+      <w:pPr>
+        <w:pStyle w:val="Bulleted"/>
+      </w:pPr>
+      <w:r>
+        <w:rPr>
+          <w:b/>
+          <w:bCs/>
+        </w:rPr>
+        <w:t>Animation</w:t>
+      </w:r>
+      <w:r>
+        <w:t xml:space="preserve"> – Specific pieces of motion images.</w:t>
+      </w:r>
+    </w:p>
+    <w:p>
+      <w:pPr>
+        <w:pStyle w:val="Bulleted"/>
+      </w:pPr>
+      <w:r>
+        <w:rPr>
+          <w:b/>
+          <w:bCs/>
+        </w:rPr>
+        <w:t>Sprite Renderer</w:t>
+      </w:r>
+      <w:r>
+        <w:t xml:space="preserve"> – Displays the 2D sprite on the screen</w:t>
+      </w:r>
+    </w:p>
+    <w:p>
+      <w:pPr>
+        <w:pStyle w:val="Normal-6"/>
+        <w:spacing w:before="120"/>
+      </w:pPr>
+      <w:r>
+        <w:t>Here are the steps to creating the animation sequence:</w:t>
+      </w:r>
+    </w:p>
+    <w:p>
+      <w:pPr>
+        <w:pStyle w:val="Bulleted"/>
+      </w:pPr>
+      <w:r>
+        <w:t xml:space="preserve">In your </w:t>
+      </w:r>
+      <w:r>
+        <w:rPr>
+          <w:i/>
+          <w:iCs/>
+        </w:rPr>
+        <w:t>Assets</w:t>
+      </w:r>
+      <w:r>
+        <w:t xml:space="preserve"> folder create a new folder called </w:t>
+      </w:r>
+      <w:r>
+        <w:rPr>
+          <w:i/>
+          <w:iCs/>
+        </w:rPr>
+        <w:t>Animations</w:t>
+      </w:r>
+      <w:r>
+        <w:t>.  You may want to have subfolders for multiple animations.</w:t>
+      </w:r>
+    </w:p>
+    <w:p>
+      <w:pPr>
+        <w:pStyle w:val="Bulleted"/>
+      </w:pPr>
+      <w:r>
+        <w:t xml:space="preserve">In your folder right-click and create an </w:t>
+      </w:r>
+      <w:r>
+        <w:rPr>
+          <w:i/>
+          <w:iCs/>
+        </w:rPr>
+        <w:t>Animation Controller</w:t>
+      </w:r>
+      <w:r>
+        <w:t xml:space="preserve"> (name it for what makes sense to you).</w:t>
+      </w:r>
+    </w:p>
+    <w:p>
+      <w:pPr>
+        <w:pStyle w:val="Bulleted"/>
+        <w:numPr>
+          <w:ilvl w:val="1"/>
+          <w:numId w:val="5"/>
+        </w:numPr>
+      </w:pPr>
+      <w:r>
+        <w:t xml:space="preserve">Selecting the Animation Controller and clicking on the tab for the </w:t>
+      </w:r>
+      <w:r>
+        <w:rPr>
+          <w:i/>
+          <w:iCs/>
+        </w:rPr>
+        <w:t>Animator</w:t>
+      </w:r>
+      <w:r>
+        <w:t xml:space="preserve"> window will show the states.</w:t>
+      </w:r>
+    </w:p>
+    <w:p>
+      <w:pPr>
+        <w:pStyle w:val="Bulleted"/>
+        <w:numPr>
+          <w:ilvl w:val="1"/>
+          <w:numId w:val="5"/>
+        </w:numPr>
+      </w:pPr>
+      <w:r>
+        <w:t xml:space="preserve">Name this to a name that makes sense, like </w:t>
+      </w:r>
+      <w:r>
+        <w:rPr>
+          <w:i/>
+          <w:iCs/>
+        </w:rPr>
+        <w:t>Lizard</w:t>
+      </w:r>
+      <w:r>
+        <w:t>.</w:t>
+      </w:r>
+    </w:p>
+    <w:p>
+      <w:pPr>
+        <w:pStyle w:val="Bulleted"/>
+      </w:pPr>
+      <w:r>
+        <w:t xml:space="preserve">Create an </w:t>
+      </w:r>
+      <w:r>
+        <w:rPr>
+          <w:i/>
+          <w:iCs/>
+        </w:rPr>
+        <w:t>Animation</w:t>
+      </w:r>
+      <w:r>
+        <w:t xml:space="preserve"> by:</w:t>
+      </w:r>
+    </w:p>
+    <w:p>
+      <w:pPr>
+        <w:pStyle w:val="Bulleted"/>
+        <w:numPr>
+          <w:ilvl w:val="1"/>
+          <w:numId w:val="5"/>
+        </w:numPr>
+      </w:pPr>
+      <w:r>
+        <w:t>Go to your sprite sheet and clicking on the arrow to show all the frames.</w:t>
+      </w:r>
+    </w:p>
+    <w:p>
+      <w:pPr>
+        <w:pStyle w:val="Bulleted"/>
+        <w:numPr>
+          <w:ilvl w:val="1"/>
+          <w:numId w:val="5"/>
+        </w:numPr>
+      </w:pPr>
+      <w:r>
+        <w:t>Select all the frames you want in the animation.</w:t>
+      </w:r>
+    </w:p>
+    <w:p>
+      <w:pPr>
+        <w:pStyle w:val="Bulleted"/>
+        <w:numPr>
+          <w:ilvl w:val="1"/>
+          <w:numId w:val="5"/>
+        </w:numPr>
+      </w:pPr>
+      <w:r>
+        <w:t xml:space="preserve">Right-click on one of the selected frames and select Create </w:t>
+      </w:r>
+      <w:r>
+        <w:sym w:font="Wingdings" w:char="F0E0"/>
+      </w:r>
+      <w:r>
+        <w:t xml:space="preserve"> Animation from the pop-up menu.</w:t>
+      </w:r>
+    </w:p>
+    <w:p>
+      <w:pPr>
+        <w:pStyle w:val="Bulleted"/>
+        <w:numPr>
+          <w:ilvl w:val="1"/>
+          <w:numId w:val="5"/>
+        </w:numPr>
+      </w:pPr>
+      <w:r>
+        <w:t xml:space="preserve">Name it appropriately, like </w:t>
+      </w:r>
+      <w:r>
+        <w:rPr>
+          <w:i/>
+          <w:iCs/>
+        </w:rPr>
+        <w:t>Lizard Walking</w:t>
+      </w:r>
+      <w:r>
+        <w:t>.</w:t>
+      </w:r>
+    </w:p>
+    <w:p>
+      <w:pPr>
+        <w:pStyle w:val="Bulleted"/>
+        <w:numPr>
+          <w:ilvl w:val="1"/>
+          <w:numId w:val="5"/>
+        </w:numPr>
+      </w:pPr>
+      <w:r>
+        <w:t xml:space="preserve">In the Inspector click on the </w:t>
+      </w:r>
+      <w:r>
+        <w:rPr>
+          <w:i/>
+          <w:iCs/>
+        </w:rPr>
+        <w:t>Loop Time</w:t>
+      </w:r>
+      <w:r>
+        <w:t xml:space="preserve"> checkbox to make sure the animation loops when played.</w:t>
+      </w:r>
+    </w:p>
+    <w:p>
+      <w:pPr>
+        <w:pStyle w:val="Bulleted"/>
+        <w:numPr>
+          <w:ilvl w:val="1"/>
+          <w:numId w:val="5"/>
+        </w:numPr>
+      </w:pPr>
+      <w:r>
+        <w:t xml:space="preserve">Move this </w:t>
+      </w:r>
+      <w:r>
+        <w:rPr>
+          <w:i/>
+          <w:iCs/>
+        </w:rPr>
+        <w:t>Animation</w:t>
+      </w:r>
+      <w:r>
+        <w:t xml:space="preserve"> object into your Animation folder with the Animation Controller created earlier.</w:t>
+      </w:r>
+    </w:p>
+    <w:p>
+      <w:pPr>
+        <w:pStyle w:val="Bulleted"/>
+      </w:pPr>
+      <w:r>
+        <w:t xml:space="preserve">On the Game Object you added the Sprite Renderer to click on </w:t>
+      </w:r>
+      <w:r>
+        <w:rPr>
+          <w:i/>
+          <w:iCs/>
+        </w:rPr>
+        <w:t>Add Component</w:t>
+      </w:r>
+      <w:r>
+        <w:t xml:space="preserve"> and add an </w:t>
+      </w:r>
+      <w:r>
+        <w:rPr>
+          <w:i/>
+          <w:iCs/>
+        </w:rPr>
+        <w:t>Animator</w:t>
+      </w:r>
+      <w:r>
+        <w:t>.</w:t>
+      </w:r>
+    </w:p>
+    <w:p>
+      <w:pPr>
+        <w:pStyle w:val="Bulleted"/>
+        <w:numPr>
+          <w:ilvl w:val="1"/>
+          <w:numId w:val="5"/>
+        </w:numPr>
+      </w:pPr>
+      <w:r>
+        <w:t xml:space="preserve">For </w:t>
+      </w:r>
+      <w:r>
+        <w:rPr>
+          <w:i/>
+          <w:iCs/>
+        </w:rPr>
+        <w:t>Controller</w:t>
+      </w:r>
+      <w:r>
+        <w:t xml:space="preserve"> select the name of the controller you created earlier.</w:t>
+      </w:r>
+    </w:p>
+    <w:p>
+      <w:pPr>
+        <w:pStyle w:val="Bulleted"/>
+      </w:pPr>
+      <w:r>
+        <w:t xml:space="preserve">Click on the Animator tab and drag the Animation you created earlier from the Animations folder into the Animator Window, which should have </w:t>
+      </w:r>
+      <w:r>
+        <w:rPr>
+          <w:i/>
+          <w:iCs/>
+        </w:rPr>
+        <w:t>Entry</w:t>
+      </w:r>
+      <w:r>
+        <w:t xml:space="preserve">, </w:t>
+      </w:r>
+      <w:r>
+        <w:rPr>
+          <w:i/>
+          <w:iCs/>
+        </w:rPr>
+        <w:t>Any State</w:t>
+      </w:r>
+      <w:r>
+        <w:t xml:space="preserve">, and </w:t>
+      </w:r>
+      <w:r>
+        <w:rPr>
+          <w:i/>
+          <w:iCs/>
+        </w:rPr>
+        <w:t>Exit</w:t>
+      </w:r>
+      <w:r>
+        <w:t xml:space="preserve"> states in it after it was created, and it gets linked with a line to </w:t>
+      </w:r>
+      <w:r>
+        <w:rPr>
+          <w:i/>
+          <w:iCs/>
+        </w:rPr>
+        <w:t>Entry</w:t>
+      </w:r>
+      <w:r>
+        <w:t xml:space="preserve"> automatically.</w:t>
+      </w:r>
+    </w:p>
+    <w:p>
+      <w:pPr>
+        <w:pStyle w:val="Bulleted"/>
+        <w:numPr>
+          <w:ilvl w:val="1"/>
+          <w:numId w:val="5"/>
+        </w:numPr>
+      </w:pPr>
+      <w:r>
+        <w:t xml:space="preserve">The line is called a </w:t>
+      </w:r>
+      <w:r>
+        <w:rPr>
+          <w:i/>
+          <w:iCs/>
+        </w:rPr>
+        <w:t>Transition</w:t>
+      </w:r>
+      <w:r>
+        <w:t>.</w:t>
+      </w:r>
+    </w:p>
+    <w:p>
+      <w:pPr>
+        <w:pStyle w:val="Bulleted"/>
+        <w:numPr>
+          <w:ilvl w:val="1"/>
+          <w:numId w:val="5"/>
+        </w:numPr>
+      </w:pPr>
+      <w:r>
+        <w:t>When you click on the Play button you should see your animation working now.</w:t>
+      </w:r>
+    </w:p>
+    <w:p>
+      <w:pPr>
+        <w:pStyle w:val="Bulleted"/>
+        <w:numPr>
+          <w:ilvl w:val="2"/>
+          <w:numId w:val="5"/>
+        </w:numPr>
+      </w:pPr>
+      <w:r>
+        <w:t>You may need to adjust the sample rate to make it look good.  Do this by selecting the Animation object in your Animations folder and adjusting it in the Animation tab window.</w:t>
       </w:r>
     </w:p>
     <w:p/>
@@ -5803,12 +7354,13 @@
 <file path=word/numbering.xml><?xml version="1.0" encoding="utf-8"?>
 <w:numbering xmlns:wpc="http://schemas.microsoft.com/office/word/2010/wordprocessingCanvas" xmlns:cx="http://schemas.microsoft.com/office/drawing/2014/chartex" xmlns:cx1="http://schemas.microsoft.com/office/drawing/2015/9/8/chartex" xmlns:cx2="http://schemas.microsoft.com/office/drawing/2015/10/21/chartex" xmlns:cx3="http://schemas.microsoft.com/office/drawing/2016/5/9/chartex" xmlns:cx4="http://schemas.microsoft.com/office/drawing/2016/5/10/chartex" xmlns:cx5="http://schemas.microsoft.com/office/drawing/2016/5/11/chartex" xmlns:cx6="http://schemas.microsoft.com/office/drawing/2016/5/12/chartex" xmlns:cx7="http://schemas.microsoft.com/office/drawing/2016/5/13/chartex" xmlns:cx8="http://schemas.microsoft.com/office/drawing/2016/5/14/chartex" xmlns:mc="http://schemas.openxmlformats.org/markup-compatibility/2006" xmlns:aink="http://schemas.microsoft.com/office/drawing/2016/ink" xmlns:am3d="http://schemas.microsoft.com/office/drawing/2017/model3d" xmlns:o="urn:schemas-microsoft-com:office:office" xmlns:r="http://schemas.openxmlformats.org/officeDocument/2006/relationships" xmlns:m="http://schemas.openxmlformats.org/officeDocument/2006/math" xmlns:v="urn:schemas-microsoft-com:vml" xmlns:wp14="http://schemas.microsoft.com/office/word/2010/wordprocessingDrawing" xmlns:wp="http://schemas.openxmlformats.org/drawingml/2006/wordprocessingDrawing" xmlns:w10="urn:schemas-microsoft-com:office:word" xmlns:w="http://schemas.openxmlformats.org/wordprocessingml/2006/main" xmlns:w14="http://schemas.microsoft.com/office/word/2010/wordml" xmlns:w15="http://schemas.microsoft.com/office/word/2012/wordml" xmlns:w16cex="http://schemas.microsoft.com/office/word/2018/wordml/cex" xmlns:w16cid="http://schemas.microsoft.com/office/word/2016/wordml/cid" xmlns:w16="http://schemas.microsoft.com/office/word/2018/wordml" xmlns:w16sdtdh="http://schemas.microsoft.com/office/word/2020/wordml/sdtdatahash" xmlns:w16se="http://schemas.microsoft.com/office/word/2015/wordml/symex" xmlns:wpg="http://schemas.microsoft.com/office/word/2010/wordprocessingGroup" xmlns:wpi="http://schemas.microsoft.com/office/word/2010/wordprocessingInk" xmlns:wne="http://schemas.microsoft.com/office/word/2006/wordml" xmlns:wps="http://schemas.microsoft.com/office/word/2010/wordprocessingShape" mc:Ignorable="w14 w15 w16se w16cid w16 w16cex w16sdtdh wp14">
   <w:abstractNum w:abstractNumId="0" w15:restartNumberingAfterBreak="0">
-    <w:nsid w:val="3FB553B1"/>
+    <w:nsid w:val="051B0505"/>
     <w:multiLevelType w:val="hybridMultilevel"/>
-    <w:tmpl w:val="0F8269BE"/>
-    <w:lvl w:ilvl="0" w:tplc="04090001">
+    <w:tmpl w:val="55E6EC14"/>
+    <w:lvl w:ilvl="0" w:tplc="6B4CABF4">
       <w:start w:val="1"/>
       <w:numFmt w:val="bullet"/>
+      <w:pStyle w:val="Bulleted"/>
       <w:lvlText w:val=""/>
       <w:lvlJc w:val="left"/>
       <w:pPr>
@@ -5830,7 +7382,7 @@
         <w:rFonts w:ascii="Courier New" w:hAnsi="Courier New" w:cs="Courier New" w:hint="default"/>
       </w:rPr>
     </w:lvl>
-    <w:lvl w:ilvl="2" w:tplc="04090005" w:tentative="1">
+    <w:lvl w:ilvl="2" w:tplc="04090005">
       <w:start w:val="1"/>
       <w:numFmt w:val="bullet"/>
       <w:lvlText w:val=""/>
@@ -5916,9 +7468,122 @@
     </w:lvl>
   </w:abstractNum>
   <w:abstractNum w:abstractNumId="1" w15:restartNumberingAfterBreak="0">
-    <w:nsid w:val="40042610"/>
+    <w:nsid w:val="32727D86"/>
     <w:multiLevelType w:val="hybridMultilevel"/>
-    <w:tmpl w:val="D010B44C"/>
+    <w:tmpl w:val="C5D06340"/>
+    <w:lvl w:ilvl="0" w:tplc="04090001">
+      <w:start w:val="1"/>
+      <w:numFmt w:val="bullet"/>
+      <w:lvlText w:val=""/>
+      <w:lvlJc w:val="left"/>
+      <w:pPr>
+        <w:ind w:left="720" w:hanging="360"/>
+      </w:pPr>
+      <w:rPr>
+        <w:rFonts w:ascii="Symbol" w:hAnsi="Symbol" w:hint="default"/>
+      </w:rPr>
+    </w:lvl>
+    <w:lvl w:ilvl="1" w:tplc="04090003" w:tentative="1">
+      <w:start w:val="1"/>
+      <w:numFmt w:val="bullet"/>
+      <w:lvlText w:val="o"/>
+      <w:lvlJc w:val="left"/>
+      <w:pPr>
+        <w:ind w:left="1440" w:hanging="360"/>
+      </w:pPr>
+      <w:rPr>
+        <w:rFonts w:ascii="Courier New" w:hAnsi="Courier New" w:cs="Courier New" w:hint="default"/>
+      </w:rPr>
+    </w:lvl>
+    <w:lvl w:ilvl="2" w:tplc="04090005" w:tentative="1">
+      <w:start w:val="1"/>
+      <w:numFmt w:val="bullet"/>
+      <w:lvlText w:val=""/>
+      <w:lvlJc w:val="left"/>
+      <w:pPr>
+        <w:ind w:left="2160" w:hanging="360"/>
+      </w:pPr>
+      <w:rPr>
+        <w:rFonts w:ascii="Wingdings" w:hAnsi="Wingdings" w:hint="default"/>
+      </w:rPr>
+    </w:lvl>
+    <w:lvl w:ilvl="3" w:tplc="04090001" w:tentative="1">
+      <w:start w:val="1"/>
+      <w:numFmt w:val="bullet"/>
+      <w:lvlText w:val=""/>
+      <w:lvlJc w:val="left"/>
+      <w:pPr>
+        <w:ind w:left="2880" w:hanging="360"/>
+      </w:pPr>
+      <w:rPr>
+        <w:rFonts w:ascii="Symbol" w:hAnsi="Symbol" w:hint="default"/>
+      </w:rPr>
+    </w:lvl>
+    <w:lvl w:ilvl="4" w:tplc="04090003" w:tentative="1">
+      <w:start w:val="1"/>
+      <w:numFmt w:val="bullet"/>
+      <w:lvlText w:val="o"/>
+      <w:lvlJc w:val="left"/>
+      <w:pPr>
+        <w:ind w:left="3600" w:hanging="360"/>
+      </w:pPr>
+      <w:rPr>
+        <w:rFonts w:ascii="Courier New" w:hAnsi="Courier New" w:cs="Courier New" w:hint="default"/>
+      </w:rPr>
+    </w:lvl>
+    <w:lvl w:ilvl="5" w:tplc="04090005" w:tentative="1">
+      <w:start w:val="1"/>
+      <w:numFmt w:val="bullet"/>
+      <w:lvlText w:val=""/>
+      <w:lvlJc w:val="left"/>
+      <w:pPr>
+        <w:ind w:left="4320" w:hanging="360"/>
+      </w:pPr>
+      <w:rPr>
+        <w:rFonts w:ascii="Wingdings" w:hAnsi="Wingdings" w:hint="default"/>
+      </w:rPr>
+    </w:lvl>
+    <w:lvl w:ilvl="6" w:tplc="04090001" w:tentative="1">
+      <w:start w:val="1"/>
+      <w:numFmt w:val="bullet"/>
+      <w:lvlText w:val=""/>
+      <w:lvlJc w:val="left"/>
+      <w:pPr>
+        <w:ind w:left="5040" w:hanging="360"/>
+      </w:pPr>
+      <w:rPr>
+        <w:rFonts w:ascii="Symbol" w:hAnsi="Symbol" w:hint="default"/>
+      </w:rPr>
+    </w:lvl>
+    <w:lvl w:ilvl="7" w:tplc="04090003" w:tentative="1">
+      <w:start w:val="1"/>
+      <w:numFmt w:val="bullet"/>
+      <w:lvlText w:val="o"/>
+      <w:lvlJc w:val="left"/>
+      <w:pPr>
+        <w:ind w:left="5760" w:hanging="360"/>
+      </w:pPr>
+      <w:rPr>
+        <w:rFonts w:ascii="Courier New" w:hAnsi="Courier New" w:cs="Courier New" w:hint="default"/>
+      </w:rPr>
+    </w:lvl>
+    <w:lvl w:ilvl="8" w:tplc="04090005" w:tentative="1">
+      <w:start w:val="1"/>
+      <w:numFmt w:val="bullet"/>
+      <w:lvlText w:val=""/>
+      <w:lvlJc w:val="left"/>
+      <w:pPr>
+        <w:ind w:left="6480" w:hanging="360"/>
+      </w:pPr>
+      <w:rPr>
+        <w:rFonts w:ascii="Wingdings" w:hAnsi="Wingdings" w:hint="default"/>
+      </w:rPr>
+    </w:lvl>
+  </w:abstractNum>
+  <w:abstractNum w:abstractNumId="2" w15:restartNumberingAfterBreak="0">
+    <w:nsid w:val="3FB553B1"/>
+    <w:multiLevelType w:val="hybridMultilevel"/>
+    <w:tmpl w:val="0F8269BE"/>
     <w:lvl w:ilvl="0" w:tplc="04090001">
       <w:start w:val="1"/>
       <w:numFmt w:val="bullet"/>
@@ -6028,10 +7693,10 @@
       </w:rPr>
     </w:lvl>
   </w:abstractNum>
-  <w:abstractNum w:abstractNumId="2" w15:restartNumberingAfterBreak="0">
-    <w:nsid w:val="4A237192"/>
+  <w:abstractNum w:abstractNumId="3" w15:restartNumberingAfterBreak="0">
+    <w:nsid w:val="40042610"/>
     <w:multiLevelType w:val="hybridMultilevel"/>
-    <w:tmpl w:val="780CEDD4"/>
+    <w:tmpl w:val="D010B44C"/>
     <w:lvl w:ilvl="0" w:tplc="04090001">
       <w:start w:val="1"/>
       <w:numFmt w:val="bullet"/>
@@ -6141,14 +7806,133 @@
       </w:rPr>
     </w:lvl>
   </w:abstractNum>
+  <w:abstractNum w:abstractNumId="4" w15:restartNumberingAfterBreak="0">
+    <w:nsid w:val="4A237192"/>
+    <w:multiLevelType w:val="hybridMultilevel"/>
+    <w:tmpl w:val="780CEDD4"/>
+    <w:lvl w:ilvl="0" w:tplc="04090001">
+      <w:start w:val="1"/>
+      <w:numFmt w:val="bullet"/>
+      <w:lvlText w:val=""/>
+      <w:lvlJc w:val="left"/>
+      <w:pPr>
+        <w:ind w:left="720" w:hanging="360"/>
+      </w:pPr>
+      <w:rPr>
+        <w:rFonts w:ascii="Symbol" w:hAnsi="Symbol" w:hint="default"/>
+      </w:rPr>
+    </w:lvl>
+    <w:lvl w:ilvl="1" w:tplc="04090003">
+      <w:start w:val="1"/>
+      <w:numFmt w:val="bullet"/>
+      <w:lvlText w:val="o"/>
+      <w:lvlJc w:val="left"/>
+      <w:pPr>
+        <w:ind w:left="1440" w:hanging="360"/>
+      </w:pPr>
+      <w:rPr>
+        <w:rFonts w:ascii="Courier New" w:hAnsi="Courier New" w:cs="Courier New" w:hint="default"/>
+      </w:rPr>
+    </w:lvl>
+    <w:lvl w:ilvl="2" w:tplc="04090005" w:tentative="1">
+      <w:start w:val="1"/>
+      <w:numFmt w:val="bullet"/>
+      <w:lvlText w:val=""/>
+      <w:lvlJc w:val="left"/>
+      <w:pPr>
+        <w:ind w:left="2160" w:hanging="360"/>
+      </w:pPr>
+      <w:rPr>
+        <w:rFonts w:ascii="Wingdings" w:hAnsi="Wingdings" w:hint="default"/>
+      </w:rPr>
+    </w:lvl>
+    <w:lvl w:ilvl="3" w:tplc="04090001" w:tentative="1">
+      <w:start w:val="1"/>
+      <w:numFmt w:val="bullet"/>
+      <w:lvlText w:val=""/>
+      <w:lvlJc w:val="left"/>
+      <w:pPr>
+        <w:ind w:left="2880" w:hanging="360"/>
+      </w:pPr>
+      <w:rPr>
+        <w:rFonts w:ascii="Symbol" w:hAnsi="Symbol" w:hint="default"/>
+      </w:rPr>
+    </w:lvl>
+    <w:lvl w:ilvl="4" w:tplc="04090003" w:tentative="1">
+      <w:start w:val="1"/>
+      <w:numFmt w:val="bullet"/>
+      <w:lvlText w:val="o"/>
+      <w:lvlJc w:val="left"/>
+      <w:pPr>
+        <w:ind w:left="3600" w:hanging="360"/>
+      </w:pPr>
+      <w:rPr>
+        <w:rFonts w:ascii="Courier New" w:hAnsi="Courier New" w:cs="Courier New" w:hint="default"/>
+      </w:rPr>
+    </w:lvl>
+    <w:lvl w:ilvl="5" w:tplc="04090005" w:tentative="1">
+      <w:start w:val="1"/>
+      <w:numFmt w:val="bullet"/>
+      <w:lvlText w:val=""/>
+      <w:lvlJc w:val="left"/>
+      <w:pPr>
+        <w:ind w:left="4320" w:hanging="360"/>
+      </w:pPr>
+      <w:rPr>
+        <w:rFonts w:ascii="Wingdings" w:hAnsi="Wingdings" w:hint="default"/>
+      </w:rPr>
+    </w:lvl>
+    <w:lvl w:ilvl="6" w:tplc="04090001" w:tentative="1">
+      <w:start w:val="1"/>
+      <w:numFmt w:val="bullet"/>
+      <w:lvlText w:val=""/>
+      <w:lvlJc w:val="left"/>
+      <w:pPr>
+        <w:ind w:left="5040" w:hanging="360"/>
+      </w:pPr>
+      <w:rPr>
+        <w:rFonts w:ascii="Symbol" w:hAnsi="Symbol" w:hint="default"/>
+      </w:rPr>
+    </w:lvl>
+    <w:lvl w:ilvl="7" w:tplc="04090003" w:tentative="1">
+      <w:start w:val="1"/>
+      <w:numFmt w:val="bullet"/>
+      <w:lvlText w:val="o"/>
+      <w:lvlJc w:val="left"/>
+      <w:pPr>
+        <w:ind w:left="5760" w:hanging="360"/>
+      </w:pPr>
+      <w:rPr>
+        <w:rFonts w:ascii="Courier New" w:hAnsi="Courier New" w:cs="Courier New" w:hint="default"/>
+      </w:rPr>
+    </w:lvl>
+    <w:lvl w:ilvl="8" w:tplc="04090005" w:tentative="1">
+      <w:start w:val="1"/>
+      <w:numFmt w:val="bullet"/>
+      <w:lvlText w:val=""/>
+      <w:lvlJc w:val="left"/>
+      <w:pPr>
+        <w:ind w:left="6480" w:hanging="360"/>
+      </w:pPr>
+      <w:rPr>
+        <w:rFonts w:ascii="Wingdings" w:hAnsi="Wingdings" w:hint="default"/>
+      </w:rPr>
+    </w:lvl>
+  </w:abstractNum>
   <w:num w:numId="1">
+    <w:abstractNumId w:val="4"/>
+  </w:num>
+  <w:num w:numId="2">
     <w:abstractNumId w:val="2"/>
   </w:num>
-  <w:num w:numId="2">
+  <w:num w:numId="3">
+    <w:abstractNumId w:val="3"/>
+  </w:num>
+  <w:num w:numId="4">
+    <w:abstractNumId w:val="1"/>
+  </w:num>
+  <w:num w:numId="5">
     <w:abstractNumId w:val="0"/>
-  </w:num>
-  <w:num w:numId="3">
-    <w:abstractNumId w:val="1"/>
   </w:num>
 </w:numbering>
 </file>
@@ -6864,6 +8648,78 @@
       <w:sz w:val="20"/>
     </w:rPr>
   </w:style>
+  <w:style w:type="table" w:styleId="TableGrid">
+    <w:name w:val="Table Grid"/>
+    <w:basedOn w:val="TableNormal"/>
+    <w:uiPriority w:val="39"/>
+    <w:rsid w:val="009403F9"/>
+    <w:pPr>
+      <w:spacing w:after="0" w:line="240" w:lineRule="auto"/>
+    </w:pPr>
+    <w:tblPr>
+      <w:tblBorders>
+        <w:top w:val="single" w:sz="4" w:space="0" w:color="auto"/>
+        <w:left w:val="single" w:sz="4" w:space="0" w:color="auto"/>
+        <w:bottom w:val="single" w:sz="4" w:space="0" w:color="auto"/>
+        <w:right w:val="single" w:sz="4" w:space="0" w:color="auto"/>
+        <w:insideH w:val="single" w:sz="4" w:space="0" w:color="auto"/>
+        <w:insideV w:val="single" w:sz="4" w:space="0" w:color="auto"/>
+      </w:tblBorders>
+    </w:tblPr>
+  </w:style>
+  <w:style w:type="paragraph" w:customStyle="1" w:styleId="Normal-6">
+    <w:name w:val="Normal-6"/>
+    <w:basedOn w:val="Normal"/>
+    <w:next w:val="Bulleted"/>
+    <w:link w:val="Normal-6Char"/>
+    <w:qFormat/>
+    <w:rsid w:val="0073722D"/>
+    <w:pPr>
+      <w:spacing w:after="0"/>
+    </w:pPr>
+  </w:style>
+  <w:style w:type="paragraph" w:customStyle="1" w:styleId="Bulleted">
+    <w:name w:val="Bulleted"/>
+    <w:basedOn w:val="Normal"/>
+    <w:qFormat/>
+    <w:rsid w:val="00671138"/>
+    <w:pPr>
+      <w:numPr>
+        <w:numId w:val="5"/>
+      </w:numPr>
+      <w:spacing w:after="0"/>
+      <w:contextualSpacing/>
+    </w:pPr>
+  </w:style>
+  <w:style w:type="character" w:customStyle="1" w:styleId="Normal-6Char">
+    <w:name w:val="Normal-6 Char"/>
+    <w:basedOn w:val="DefaultParagraphFont"/>
+    <w:link w:val="Normal-6"/>
+    <w:rsid w:val="0073722D"/>
+  </w:style>
+  <w:style w:type="paragraph" w:customStyle="1" w:styleId="Centered">
+    <w:name w:val="Centered"/>
+    <w:basedOn w:val="Normal"/>
+    <w:next w:val="Normal"/>
+    <w:link w:val="CenteredChar"/>
+    <w:qFormat/>
+    <w:rsid w:val="0073722D"/>
+    <w:pPr>
+      <w:jc w:val="center"/>
+    </w:pPr>
+    <w:rPr>
+      <w:noProof/>
+    </w:rPr>
+  </w:style>
+  <w:style w:type="character" w:customStyle="1" w:styleId="CenteredChar">
+    <w:name w:val="Centered Char"/>
+    <w:basedOn w:val="DefaultParagraphFont"/>
+    <w:link w:val="Centered"/>
+    <w:rsid w:val="0073722D"/>
+    <w:rPr>
+      <w:noProof/>
+    </w:rPr>
+  </w:style>
 </w:styles>
 </file>
 

</xml_diff>

<commit_message>
Added info on how to use ScriptableObjects
This adds info on how to use ScriptableObjects with non-MonoBehaviour classes, which is not obvious in the Unity Manual.
</commit_message>
<xml_diff>
--- a/UnityTipsAndTricks.docx
+++ b/UnityTipsAndTricks.docx
@@ -82,7 +82,6 @@
             </w:tabs>
             <w:rPr>
               <w:noProof/>
-              <w:lang w:eastAsia="en-US"/>
             </w:rPr>
           </w:pPr>
           <w:r>
@@ -94,7 +93,7 @@
           <w:r>
             <w:fldChar w:fldCharType="separate"/>
           </w:r>
-          <w:hyperlink w:anchor="_Toc94470822" w:history="1">
+          <w:hyperlink w:anchor="_Toc95025514" w:history="1">
             <w:r>
               <w:rPr>
                 <w:rStyle w:val="Hyperlink"/>
@@ -121,7 +120,7 @@
                 <w:noProof/>
                 <w:webHidden/>
               </w:rPr>
-              <w:instrText xml:space="preserve"> PAGEREF _Toc94470822 \h </w:instrText>
+              <w:instrText xml:space="preserve"> PAGEREF _Toc95025514 \h </w:instrText>
             </w:r>
             <w:r>
               <w:rPr>
@@ -160,10 +159,9 @@
             </w:tabs>
             <w:rPr>
               <w:noProof/>
-              <w:lang w:eastAsia="en-US"/>
             </w:rPr>
           </w:pPr>
-          <w:hyperlink w:anchor="_Toc94470823" w:history="1">
+          <w:hyperlink w:anchor="_Toc95025515" w:history="1">
             <w:r>
               <w:rPr>
                 <w:rStyle w:val="Hyperlink"/>
@@ -190,7 +188,7 @@
                 <w:noProof/>
                 <w:webHidden/>
               </w:rPr>
-              <w:instrText xml:space="preserve"> PAGEREF _Toc94470823 \h </w:instrText>
+              <w:instrText xml:space="preserve"> PAGEREF _Toc95025515 \h </w:instrText>
             </w:r>
             <w:r>
               <w:rPr>
@@ -229,10 +227,9 @@
             </w:tabs>
             <w:rPr>
               <w:noProof/>
-              <w:lang w:eastAsia="en-US"/>
             </w:rPr>
           </w:pPr>
-          <w:hyperlink w:anchor="_Toc94470824" w:history="1">
+          <w:hyperlink w:anchor="_Toc95025516" w:history="1">
             <w:r>
               <w:rPr>
                 <w:rStyle w:val="Hyperlink"/>
@@ -259,7 +256,7 @@
                 <w:noProof/>
                 <w:webHidden/>
               </w:rPr>
-              <w:instrText xml:space="preserve"> PAGEREF _Toc94470824 \h </w:instrText>
+              <w:instrText xml:space="preserve"> PAGEREF _Toc95025516 \h </w:instrText>
             </w:r>
             <w:r>
               <w:rPr>
@@ -298,10 +295,9 @@
             </w:tabs>
             <w:rPr>
               <w:noProof/>
-              <w:lang w:eastAsia="en-US"/>
             </w:rPr>
           </w:pPr>
-          <w:hyperlink w:anchor="_Toc94470825" w:history="1">
+          <w:hyperlink w:anchor="_Toc95025517" w:history="1">
             <w:r>
               <w:rPr>
                 <w:rStyle w:val="Hyperlink"/>
@@ -328,7 +324,7 @@
                 <w:noProof/>
                 <w:webHidden/>
               </w:rPr>
-              <w:instrText xml:space="preserve"> PAGEREF _Toc94470825 \h </w:instrText>
+              <w:instrText xml:space="preserve"> PAGEREF _Toc95025517 \h </w:instrText>
             </w:r>
             <w:r>
               <w:rPr>
@@ -367,10 +363,9 @@
             </w:tabs>
             <w:rPr>
               <w:noProof/>
-              <w:lang w:eastAsia="en-US"/>
             </w:rPr>
           </w:pPr>
-          <w:hyperlink w:anchor="_Toc94470826" w:history="1">
+          <w:hyperlink w:anchor="_Toc95025518" w:history="1">
             <w:r>
               <w:rPr>
                 <w:rStyle w:val="Hyperlink"/>
@@ -397,7 +392,7 @@
                 <w:noProof/>
                 <w:webHidden/>
               </w:rPr>
-              <w:instrText xml:space="preserve"> PAGEREF _Toc94470826 \h </w:instrText>
+              <w:instrText xml:space="preserve"> PAGEREF _Toc95025518 \h </w:instrText>
             </w:r>
             <w:r>
               <w:rPr>
@@ -436,10 +431,9 @@
             </w:tabs>
             <w:rPr>
               <w:noProof/>
-              <w:lang w:eastAsia="en-US"/>
             </w:rPr>
           </w:pPr>
-          <w:hyperlink w:anchor="_Toc94470827" w:history="1">
+          <w:hyperlink w:anchor="_Toc95025519" w:history="1">
             <w:r>
               <w:rPr>
                 <w:rStyle w:val="Hyperlink"/>
@@ -466,7 +460,7 @@
                 <w:noProof/>
                 <w:webHidden/>
               </w:rPr>
-              <w:instrText xml:space="preserve"> PAGEREF _Toc94470827 \h </w:instrText>
+              <w:instrText xml:space="preserve"> PAGEREF _Toc95025519 \h </w:instrText>
             </w:r>
             <w:r>
               <w:rPr>
@@ -505,10 +499,9 @@
             </w:tabs>
             <w:rPr>
               <w:noProof/>
-              <w:lang w:eastAsia="en-US"/>
             </w:rPr>
           </w:pPr>
-          <w:hyperlink w:anchor="_Toc94470828" w:history="1">
+          <w:hyperlink w:anchor="_Toc95025520" w:history="1">
             <w:r>
               <w:rPr>
                 <w:rStyle w:val="Hyperlink"/>
@@ -535,7 +528,7 @@
                 <w:noProof/>
                 <w:webHidden/>
               </w:rPr>
-              <w:instrText xml:space="preserve"> PAGEREF _Toc94470828 \h </w:instrText>
+              <w:instrText xml:space="preserve"> PAGEREF _Toc95025520 \h </w:instrText>
             </w:r>
             <w:r>
               <w:rPr>
@@ -574,10 +567,9 @@
             </w:tabs>
             <w:rPr>
               <w:noProof/>
-              <w:lang w:eastAsia="en-US"/>
             </w:rPr>
           </w:pPr>
-          <w:hyperlink w:anchor="_Toc94470829" w:history="1">
+          <w:hyperlink w:anchor="_Toc95025521" w:history="1">
             <w:r>
               <w:rPr>
                 <w:rStyle w:val="Hyperlink"/>
@@ -604,7 +596,7 @@
                 <w:noProof/>
                 <w:webHidden/>
               </w:rPr>
-              <w:instrText xml:space="preserve"> PAGEREF _Toc94470829 \h </w:instrText>
+              <w:instrText xml:space="preserve"> PAGEREF _Toc95025521 \h </w:instrText>
             </w:r>
             <w:r>
               <w:rPr>
@@ -643,10 +635,9 @@
             </w:tabs>
             <w:rPr>
               <w:noProof/>
-              <w:lang w:eastAsia="en-US"/>
             </w:rPr>
           </w:pPr>
-          <w:hyperlink w:anchor="_Toc94470830" w:history="1">
+          <w:hyperlink w:anchor="_Toc95025522" w:history="1">
             <w:r>
               <w:rPr>
                 <w:rStyle w:val="Hyperlink"/>
@@ -673,7 +664,7 @@
                 <w:noProof/>
                 <w:webHidden/>
               </w:rPr>
-              <w:instrText xml:space="preserve"> PAGEREF _Toc94470830 \h </w:instrText>
+              <w:instrText xml:space="preserve"> PAGEREF _Toc95025522 \h </w:instrText>
             </w:r>
             <w:r>
               <w:rPr>
@@ -712,10 +703,9 @@
             </w:tabs>
             <w:rPr>
               <w:noProof/>
-              <w:lang w:eastAsia="en-US"/>
             </w:rPr>
           </w:pPr>
-          <w:hyperlink w:anchor="_Toc94470831" w:history="1">
+          <w:hyperlink w:anchor="_Toc95025523" w:history="1">
             <w:r>
               <w:rPr>
                 <w:rStyle w:val="Hyperlink"/>
@@ -742,7 +732,7 @@
                 <w:noProof/>
                 <w:webHidden/>
               </w:rPr>
-              <w:instrText xml:space="preserve"> PAGEREF _Toc94470831 \h </w:instrText>
+              <w:instrText xml:space="preserve"> PAGEREF _Toc95025523 \h </w:instrText>
             </w:r>
             <w:r>
               <w:rPr>
@@ -781,10 +771,9 @@
             </w:tabs>
             <w:rPr>
               <w:noProof/>
-              <w:lang w:eastAsia="en-US"/>
             </w:rPr>
           </w:pPr>
-          <w:hyperlink w:anchor="_Toc94470832" w:history="1">
+          <w:hyperlink w:anchor="_Toc95025524" w:history="1">
             <w:r>
               <w:rPr>
                 <w:rStyle w:val="Hyperlink"/>
@@ -811,7 +800,7 @@
                 <w:noProof/>
                 <w:webHidden/>
               </w:rPr>
-              <w:instrText xml:space="preserve"> PAGEREF _Toc94470832 \h </w:instrText>
+              <w:instrText xml:space="preserve"> PAGEREF _Toc95025524 \h </w:instrText>
             </w:r>
             <w:r>
               <w:rPr>
@@ -850,10 +839,9 @@
             </w:tabs>
             <w:rPr>
               <w:noProof/>
-              <w:lang w:eastAsia="en-US"/>
             </w:rPr>
           </w:pPr>
-          <w:hyperlink w:anchor="_Toc94470833" w:history="1">
+          <w:hyperlink w:anchor="_Toc95025525" w:history="1">
             <w:r>
               <w:rPr>
                 <w:rStyle w:val="Hyperlink"/>
@@ -880,7 +868,7 @@
                 <w:noProof/>
                 <w:webHidden/>
               </w:rPr>
-              <w:instrText xml:space="preserve"> PAGEREF _Toc94470833 \h </w:instrText>
+              <w:instrText xml:space="preserve"> PAGEREF _Toc95025525 \h </w:instrText>
             </w:r>
             <w:r>
               <w:rPr>
@@ -919,10 +907,9 @@
             </w:tabs>
             <w:rPr>
               <w:noProof/>
-              <w:lang w:eastAsia="en-US"/>
             </w:rPr>
           </w:pPr>
-          <w:hyperlink w:anchor="_Toc94470834" w:history="1">
+          <w:hyperlink w:anchor="_Toc95025526" w:history="1">
             <w:r>
               <w:rPr>
                 <w:rStyle w:val="Hyperlink"/>
@@ -949,7 +936,7 @@
                 <w:noProof/>
                 <w:webHidden/>
               </w:rPr>
-              <w:instrText xml:space="preserve"> PAGEREF _Toc94470834 \h </w:instrText>
+              <w:instrText xml:space="preserve"> PAGEREF _Toc95025526 \h </w:instrText>
             </w:r>
             <w:r>
               <w:rPr>
@@ -988,10 +975,9 @@
             </w:tabs>
             <w:rPr>
               <w:noProof/>
-              <w:lang w:eastAsia="en-US"/>
             </w:rPr>
           </w:pPr>
-          <w:hyperlink w:anchor="_Toc94470835" w:history="1">
+          <w:hyperlink w:anchor="_Toc95025527" w:history="1">
             <w:r>
               <w:rPr>
                 <w:rStyle w:val="Hyperlink"/>
@@ -1018,7 +1004,7 @@
                 <w:noProof/>
                 <w:webHidden/>
               </w:rPr>
-              <w:instrText xml:space="preserve"> PAGEREF _Toc94470835 \h </w:instrText>
+              <w:instrText xml:space="preserve"> PAGEREF _Toc95025527 \h </w:instrText>
             </w:r>
             <w:r>
               <w:rPr>
@@ -1057,10 +1043,9 @@
             </w:tabs>
             <w:rPr>
               <w:noProof/>
-              <w:lang w:eastAsia="en-US"/>
             </w:rPr>
           </w:pPr>
-          <w:hyperlink w:anchor="_Toc94470836" w:history="1">
+          <w:hyperlink w:anchor="_Toc95025528" w:history="1">
             <w:r>
               <w:rPr>
                 <w:rStyle w:val="Hyperlink"/>
@@ -1087,7 +1072,7 @@
                 <w:noProof/>
                 <w:webHidden/>
               </w:rPr>
-              <w:instrText xml:space="preserve"> PAGEREF _Toc94470836 \h </w:instrText>
+              <w:instrText xml:space="preserve"> PAGEREF _Toc95025528 \h </w:instrText>
             </w:r>
             <w:r>
               <w:rPr>
@@ -1126,10 +1111,9 @@
             </w:tabs>
             <w:rPr>
               <w:noProof/>
-              <w:lang w:eastAsia="en-US"/>
             </w:rPr>
           </w:pPr>
-          <w:hyperlink w:anchor="_Toc94470837" w:history="1">
+          <w:hyperlink w:anchor="_Toc95025529" w:history="1">
             <w:r>
               <w:rPr>
                 <w:rStyle w:val="Hyperlink"/>
@@ -1156,7 +1140,7 @@
                 <w:noProof/>
                 <w:webHidden/>
               </w:rPr>
-              <w:instrText xml:space="preserve"> PAGEREF _Toc94470837 \h </w:instrText>
+              <w:instrText xml:space="preserve"> PAGEREF _Toc95025529 \h </w:instrText>
             </w:r>
             <w:r>
               <w:rPr>
@@ -1195,10 +1179,9 @@
             </w:tabs>
             <w:rPr>
               <w:noProof/>
-              <w:lang w:eastAsia="en-US"/>
             </w:rPr>
           </w:pPr>
-          <w:hyperlink w:anchor="_Toc94470838" w:history="1">
+          <w:hyperlink w:anchor="_Toc95025530" w:history="1">
             <w:r>
               <w:rPr>
                 <w:rStyle w:val="Hyperlink"/>
@@ -1225,7 +1208,7 @@
                 <w:noProof/>
                 <w:webHidden/>
               </w:rPr>
-              <w:instrText xml:space="preserve"> PAGEREF _Toc94470838 \h </w:instrText>
+              <w:instrText xml:space="preserve"> PAGEREF _Toc95025530 \h </w:instrText>
             </w:r>
             <w:r>
               <w:rPr>
@@ -1264,10 +1247,9 @@
             </w:tabs>
             <w:rPr>
               <w:noProof/>
-              <w:lang w:eastAsia="en-US"/>
             </w:rPr>
           </w:pPr>
-          <w:hyperlink w:anchor="_Toc94470839" w:history="1">
+          <w:hyperlink w:anchor="_Toc95025531" w:history="1">
             <w:r>
               <w:rPr>
                 <w:rStyle w:val="Hyperlink"/>
@@ -1294,7 +1276,7 @@
                 <w:noProof/>
                 <w:webHidden/>
               </w:rPr>
-              <w:instrText xml:space="preserve"> PAGEREF _Toc94470839 \h </w:instrText>
+              <w:instrText xml:space="preserve"> PAGEREF _Toc95025531 \h </w:instrText>
             </w:r>
             <w:r>
               <w:rPr>
@@ -1333,10 +1315,9 @@
             </w:tabs>
             <w:rPr>
               <w:noProof/>
-              <w:lang w:eastAsia="en-US"/>
             </w:rPr>
           </w:pPr>
-          <w:hyperlink w:anchor="_Toc94470840" w:history="1">
+          <w:hyperlink w:anchor="_Toc95025532" w:history="1">
             <w:r>
               <w:rPr>
                 <w:rStyle w:val="Hyperlink"/>
@@ -1363,7 +1344,7 @@
                 <w:noProof/>
                 <w:webHidden/>
               </w:rPr>
-              <w:instrText xml:space="preserve"> PAGEREF _Toc94470840 \h </w:instrText>
+              <w:instrText xml:space="preserve"> PAGEREF _Toc95025532 \h </w:instrText>
             </w:r>
             <w:r>
               <w:rPr>
@@ -1402,10 +1383,9 @@
             </w:tabs>
             <w:rPr>
               <w:noProof/>
-              <w:lang w:eastAsia="en-US"/>
             </w:rPr>
           </w:pPr>
-          <w:hyperlink w:anchor="_Toc94470841" w:history="1">
+          <w:hyperlink w:anchor="_Toc95025533" w:history="1">
             <w:r>
               <w:rPr>
                 <w:rStyle w:val="Hyperlink"/>
@@ -1432,7 +1412,7 @@
                 <w:noProof/>
                 <w:webHidden/>
               </w:rPr>
-              <w:instrText xml:space="preserve"> PAGEREF _Toc94470841 \h </w:instrText>
+              <w:instrText xml:space="preserve"> PAGEREF _Toc95025533 \h </w:instrText>
             </w:r>
             <w:r>
               <w:rPr>
@@ -1471,10 +1451,9 @@
             </w:tabs>
             <w:rPr>
               <w:noProof/>
-              <w:lang w:eastAsia="en-US"/>
             </w:rPr>
           </w:pPr>
-          <w:hyperlink w:anchor="_Toc94470842" w:history="1">
+          <w:hyperlink w:anchor="_Toc95025534" w:history="1">
             <w:r>
               <w:rPr>
                 <w:rStyle w:val="Hyperlink"/>
@@ -1501,7 +1480,7 @@
                 <w:noProof/>
                 <w:webHidden/>
               </w:rPr>
-              <w:instrText xml:space="preserve"> PAGEREF _Toc94470842 \h </w:instrText>
+              <w:instrText xml:space="preserve"> PAGEREF _Toc95025534 \h </w:instrText>
             </w:r>
             <w:r>
               <w:rPr>
@@ -1540,10 +1519,9 @@
             </w:tabs>
             <w:rPr>
               <w:noProof/>
-              <w:lang w:eastAsia="en-US"/>
             </w:rPr>
           </w:pPr>
-          <w:hyperlink w:anchor="_Toc94470843" w:history="1">
+          <w:hyperlink w:anchor="_Toc95025535" w:history="1">
             <w:r>
               <w:rPr>
                 <w:rStyle w:val="Hyperlink"/>
@@ -1570,7 +1548,7 @@
                 <w:noProof/>
                 <w:webHidden/>
               </w:rPr>
-              <w:instrText xml:space="preserve"> PAGEREF _Toc94470843 \h </w:instrText>
+              <w:instrText xml:space="preserve"> PAGEREF _Toc95025535 \h </w:instrText>
             </w:r>
             <w:r>
               <w:rPr>
@@ -1609,10 +1587,9 @@
             </w:tabs>
             <w:rPr>
               <w:noProof/>
-              <w:lang w:eastAsia="en-US"/>
             </w:rPr>
           </w:pPr>
-          <w:hyperlink w:anchor="_Toc94470844" w:history="1">
+          <w:hyperlink w:anchor="_Toc95025536" w:history="1">
             <w:r>
               <w:rPr>
                 <w:rStyle w:val="Hyperlink"/>
@@ -1639,7 +1616,7 @@
                 <w:noProof/>
                 <w:webHidden/>
               </w:rPr>
-              <w:instrText xml:space="preserve"> PAGEREF _Toc94470844 \h </w:instrText>
+              <w:instrText xml:space="preserve"> PAGEREF _Toc95025536 \h </w:instrText>
             </w:r>
             <w:r>
               <w:rPr>
@@ -1678,10 +1655,9 @@
             </w:tabs>
             <w:rPr>
               <w:noProof/>
-              <w:lang w:eastAsia="en-US"/>
             </w:rPr>
           </w:pPr>
-          <w:hyperlink w:anchor="_Toc94470845" w:history="1">
+          <w:hyperlink w:anchor="_Toc95025537" w:history="1">
             <w:r>
               <w:rPr>
                 <w:rStyle w:val="Hyperlink"/>
@@ -1708,7 +1684,7 @@
                 <w:noProof/>
                 <w:webHidden/>
               </w:rPr>
-              <w:instrText xml:space="preserve"> PAGEREF _Toc94470845 \h </w:instrText>
+              <w:instrText xml:space="preserve"> PAGEREF _Toc95025537 \h </w:instrText>
             </w:r>
             <w:r>
               <w:rPr>
@@ -1747,10 +1723,9 @@
             </w:tabs>
             <w:rPr>
               <w:noProof/>
-              <w:lang w:eastAsia="en-US"/>
             </w:rPr>
           </w:pPr>
-          <w:hyperlink w:anchor="_Toc94470846" w:history="1">
+          <w:hyperlink w:anchor="_Toc95025538" w:history="1">
             <w:r>
               <w:rPr>
                 <w:rStyle w:val="Hyperlink"/>
@@ -1777,7 +1752,7 @@
                 <w:noProof/>
                 <w:webHidden/>
               </w:rPr>
-              <w:instrText xml:space="preserve"> PAGEREF _Toc94470846 \h </w:instrText>
+              <w:instrText xml:space="preserve"> PAGEREF _Toc95025538 \h </w:instrText>
             </w:r>
             <w:r>
               <w:rPr>
@@ -1816,10 +1791,9 @@
             </w:tabs>
             <w:rPr>
               <w:noProof/>
-              <w:lang w:eastAsia="en-US"/>
             </w:rPr>
           </w:pPr>
-          <w:hyperlink w:anchor="_Toc94470847" w:history="1">
+          <w:hyperlink w:anchor="_Toc95025539" w:history="1">
             <w:r>
               <w:rPr>
                 <w:rStyle w:val="Hyperlink"/>
@@ -1846,7 +1820,7 @@
                 <w:noProof/>
                 <w:webHidden/>
               </w:rPr>
-              <w:instrText xml:space="preserve"> PAGEREF _Toc94470847 \h </w:instrText>
+              <w:instrText xml:space="preserve"> PAGEREF _Toc95025539 \h </w:instrText>
             </w:r>
             <w:r>
               <w:rPr>
@@ -1885,10 +1859,9 @@
             </w:tabs>
             <w:rPr>
               <w:noProof/>
-              <w:lang w:eastAsia="en-US"/>
             </w:rPr>
           </w:pPr>
-          <w:hyperlink w:anchor="_Toc94470848" w:history="1">
+          <w:hyperlink w:anchor="_Toc95025540" w:history="1">
             <w:r>
               <w:rPr>
                 <w:rStyle w:val="Hyperlink"/>
@@ -1915,7 +1888,7 @@
                 <w:noProof/>
                 <w:webHidden/>
               </w:rPr>
-              <w:instrText xml:space="preserve"> PAGEREF _Toc94470848 \h </w:instrText>
+              <w:instrText xml:space="preserve"> PAGEREF _Toc95025540 \h </w:instrText>
             </w:r>
             <w:r>
               <w:rPr>
@@ -1954,10 +1927,9 @@
             </w:tabs>
             <w:rPr>
               <w:noProof/>
-              <w:lang w:eastAsia="en-US"/>
             </w:rPr>
           </w:pPr>
-          <w:hyperlink w:anchor="_Toc94470849" w:history="1">
+          <w:hyperlink w:anchor="_Toc95025541" w:history="1">
             <w:r>
               <w:rPr>
                 <w:rStyle w:val="Hyperlink"/>
@@ -1984,7 +1956,7 @@
                 <w:noProof/>
                 <w:webHidden/>
               </w:rPr>
-              <w:instrText xml:space="preserve"> PAGEREF _Toc94470849 \h </w:instrText>
+              <w:instrText xml:space="preserve"> PAGEREF _Toc95025541 \h </w:instrText>
             </w:r>
             <w:r>
               <w:rPr>
@@ -2023,10 +1995,9 @@
             </w:tabs>
             <w:rPr>
               <w:noProof/>
-              <w:lang w:eastAsia="en-US"/>
             </w:rPr>
           </w:pPr>
-          <w:hyperlink w:anchor="_Toc94470850" w:history="1">
+          <w:hyperlink w:anchor="_Toc95025542" w:history="1">
             <w:r>
               <w:rPr>
                 <w:rStyle w:val="Hyperlink"/>
@@ -2053,7 +2024,7 @@
                 <w:noProof/>
                 <w:webHidden/>
               </w:rPr>
-              <w:instrText xml:space="preserve"> PAGEREF _Toc94470850 \h </w:instrText>
+              <w:instrText xml:space="preserve"> PAGEREF _Toc95025542 \h </w:instrText>
             </w:r>
             <w:r>
               <w:rPr>
@@ -2092,10 +2063,9 @@
             </w:tabs>
             <w:rPr>
               <w:noProof/>
-              <w:lang w:eastAsia="en-US"/>
             </w:rPr>
           </w:pPr>
-          <w:hyperlink w:anchor="_Toc94470851" w:history="1">
+          <w:hyperlink w:anchor="_Toc95025543" w:history="1">
             <w:r>
               <w:rPr>
                 <w:rStyle w:val="Hyperlink"/>
@@ -2122,7 +2092,7 @@
                 <w:noProof/>
                 <w:webHidden/>
               </w:rPr>
-              <w:instrText xml:space="preserve"> PAGEREF _Toc94470851 \h </w:instrText>
+              <w:instrText xml:space="preserve"> PAGEREF _Toc95025543 \h </w:instrText>
             </w:r>
             <w:r>
               <w:rPr>
@@ -2161,10 +2131,9 @@
             </w:tabs>
             <w:rPr>
               <w:noProof/>
-              <w:lang w:eastAsia="en-US"/>
             </w:rPr>
           </w:pPr>
-          <w:hyperlink w:anchor="_Toc94470852" w:history="1">
+          <w:hyperlink w:anchor="_Toc95025544" w:history="1">
             <w:r>
               <w:rPr>
                 <w:rStyle w:val="Hyperlink"/>
@@ -2191,7 +2160,7 @@
                 <w:noProof/>
                 <w:webHidden/>
               </w:rPr>
-              <w:instrText xml:space="preserve"> PAGEREF _Toc94470852 \h </w:instrText>
+              <w:instrText xml:space="preserve"> PAGEREF _Toc95025544 \h </w:instrText>
             </w:r>
             <w:r>
               <w:rPr>
@@ -2230,10 +2199,9 @@
             </w:tabs>
             <w:rPr>
               <w:noProof/>
-              <w:lang w:eastAsia="en-US"/>
             </w:rPr>
           </w:pPr>
-          <w:hyperlink w:anchor="_Toc94470853" w:history="1">
+          <w:hyperlink w:anchor="_Toc95025545" w:history="1">
             <w:r>
               <w:rPr>
                 <w:rStyle w:val="Hyperlink"/>
@@ -2260,7 +2228,7 @@
                 <w:noProof/>
                 <w:webHidden/>
               </w:rPr>
-              <w:instrText xml:space="preserve"> PAGEREF _Toc94470853 \h </w:instrText>
+              <w:instrText xml:space="preserve"> PAGEREF _Toc95025545 \h </w:instrText>
             </w:r>
             <w:r>
               <w:rPr>
@@ -2299,10 +2267,9 @@
             </w:tabs>
             <w:rPr>
               <w:noProof/>
-              <w:lang w:eastAsia="en-US"/>
             </w:rPr>
           </w:pPr>
-          <w:hyperlink w:anchor="_Toc94470854" w:history="1">
+          <w:hyperlink w:anchor="_Toc95025546" w:history="1">
             <w:r>
               <w:rPr>
                 <w:rStyle w:val="Hyperlink"/>
@@ -2329,7 +2296,7 @@
                 <w:noProof/>
                 <w:webHidden/>
               </w:rPr>
-              <w:instrText xml:space="preserve"> PAGEREF _Toc94470854 \h </w:instrText>
+              <w:instrText xml:space="preserve"> PAGEREF _Toc95025546 \h </w:instrText>
             </w:r>
             <w:r>
               <w:rPr>
@@ -2368,10 +2335,9 @@
             </w:tabs>
             <w:rPr>
               <w:noProof/>
-              <w:lang w:eastAsia="en-US"/>
             </w:rPr>
           </w:pPr>
-          <w:hyperlink w:anchor="_Toc94470855" w:history="1">
+          <w:hyperlink w:anchor="_Toc95025547" w:history="1">
             <w:r>
               <w:rPr>
                 <w:rStyle w:val="Hyperlink"/>
@@ -2398,7 +2364,7 @@
                 <w:noProof/>
                 <w:webHidden/>
               </w:rPr>
-              <w:instrText xml:space="preserve"> PAGEREF _Toc94470855 \h </w:instrText>
+              <w:instrText xml:space="preserve"> PAGEREF _Toc95025547 \h </w:instrText>
             </w:r>
             <w:r>
               <w:rPr>
@@ -2437,10 +2403,9 @@
             </w:tabs>
             <w:rPr>
               <w:noProof/>
-              <w:lang w:eastAsia="en-US"/>
             </w:rPr>
           </w:pPr>
-          <w:hyperlink w:anchor="_Toc94470856" w:history="1">
+          <w:hyperlink w:anchor="_Toc95025548" w:history="1">
             <w:r>
               <w:rPr>
                 <w:rStyle w:val="Hyperlink"/>
@@ -2467,7 +2432,7 @@
                 <w:noProof/>
                 <w:webHidden/>
               </w:rPr>
-              <w:instrText xml:space="preserve"> PAGEREF _Toc94470856 \h </w:instrText>
+              <w:instrText xml:space="preserve"> PAGEREF _Toc95025548 \h </w:instrText>
             </w:r>
             <w:r>
               <w:rPr>
@@ -2506,10 +2471,9 @@
             </w:tabs>
             <w:rPr>
               <w:noProof/>
-              <w:lang w:eastAsia="en-US"/>
             </w:rPr>
           </w:pPr>
-          <w:hyperlink w:anchor="_Toc94470857" w:history="1">
+          <w:hyperlink w:anchor="_Toc95025549" w:history="1">
             <w:r>
               <w:rPr>
                 <w:rStyle w:val="Hyperlink"/>
@@ -2536,7 +2500,7 @@
                 <w:noProof/>
                 <w:webHidden/>
               </w:rPr>
-              <w:instrText xml:space="preserve"> PAGEREF _Toc94470857 \h </w:instrText>
+              <w:instrText xml:space="preserve"> PAGEREF _Toc95025549 \h </w:instrText>
             </w:r>
             <w:r>
               <w:rPr>
@@ -2575,10 +2539,9 @@
             </w:tabs>
             <w:rPr>
               <w:noProof/>
-              <w:lang w:eastAsia="en-US"/>
             </w:rPr>
           </w:pPr>
-          <w:hyperlink w:anchor="_Toc94470858" w:history="1">
+          <w:hyperlink w:anchor="_Toc95025550" w:history="1">
             <w:r>
               <w:rPr>
                 <w:rStyle w:val="Hyperlink"/>
@@ -2605,7 +2568,7 @@
                 <w:noProof/>
                 <w:webHidden/>
               </w:rPr>
-              <w:instrText xml:space="preserve"> PAGEREF _Toc94470858 \h </w:instrText>
+              <w:instrText xml:space="preserve"> PAGEREF _Toc95025550 \h </w:instrText>
             </w:r>
             <w:r>
               <w:rPr>
@@ -2644,10 +2607,9 @@
             </w:tabs>
             <w:rPr>
               <w:noProof/>
-              <w:lang w:eastAsia="en-US"/>
             </w:rPr>
           </w:pPr>
-          <w:hyperlink w:anchor="_Toc94470859" w:history="1">
+          <w:hyperlink w:anchor="_Toc95025551" w:history="1">
             <w:r>
               <w:rPr>
                 <w:rStyle w:val="Hyperlink"/>
@@ -2674,7 +2636,7 @@
                 <w:noProof/>
                 <w:webHidden/>
               </w:rPr>
-              <w:instrText xml:space="preserve"> PAGEREF _Toc94470859 \h </w:instrText>
+              <w:instrText xml:space="preserve"> PAGEREF _Toc95025551 \h </w:instrText>
             </w:r>
             <w:r>
               <w:rPr>
@@ -2713,10 +2675,9 @@
             </w:tabs>
             <w:rPr>
               <w:noProof/>
-              <w:lang w:eastAsia="en-US"/>
             </w:rPr>
           </w:pPr>
-          <w:hyperlink w:anchor="_Toc94470860" w:history="1">
+          <w:hyperlink w:anchor="_Toc95025552" w:history="1">
             <w:r>
               <w:rPr>
                 <w:rStyle w:val="Hyperlink"/>
@@ -2743,7 +2704,7 @@
                 <w:noProof/>
                 <w:webHidden/>
               </w:rPr>
-              <w:instrText xml:space="preserve"> PAGEREF _Toc94470860 \h </w:instrText>
+              <w:instrText xml:space="preserve"> PAGEREF _Toc95025552 \h </w:instrText>
             </w:r>
             <w:r>
               <w:rPr>
@@ -2782,10 +2743,9 @@
             </w:tabs>
             <w:rPr>
               <w:noProof/>
-              <w:lang w:eastAsia="en-US"/>
             </w:rPr>
           </w:pPr>
-          <w:hyperlink w:anchor="_Toc94470861" w:history="1">
+          <w:hyperlink w:anchor="_Toc95025553" w:history="1">
             <w:r>
               <w:rPr>
                 <w:rStyle w:val="Hyperlink"/>
@@ -2812,7 +2772,7 @@
                 <w:noProof/>
                 <w:webHidden/>
               </w:rPr>
-              <w:instrText xml:space="preserve"> PAGEREF _Toc94470861 \h </w:instrText>
+              <w:instrText xml:space="preserve"> PAGEREF _Toc95025553 \h </w:instrText>
             </w:r>
             <w:r>
               <w:rPr>
@@ -2851,10 +2811,9 @@
             </w:tabs>
             <w:rPr>
               <w:noProof/>
-              <w:lang w:eastAsia="en-US"/>
             </w:rPr>
           </w:pPr>
-          <w:hyperlink w:anchor="_Toc94470862" w:history="1">
+          <w:hyperlink w:anchor="_Toc95025554" w:history="1">
             <w:r>
               <w:rPr>
                 <w:rStyle w:val="Hyperlink"/>
@@ -2881,7 +2840,7 @@
                 <w:noProof/>
                 <w:webHidden/>
               </w:rPr>
-              <w:instrText xml:space="preserve"> PAGEREF _Toc94470862 \h </w:instrText>
+              <w:instrText xml:space="preserve"> PAGEREF _Toc95025554 \h </w:instrText>
             </w:r>
             <w:r>
               <w:rPr>
@@ -2920,10 +2879,9 @@
             </w:tabs>
             <w:rPr>
               <w:noProof/>
-              <w:lang w:eastAsia="en-US"/>
             </w:rPr>
           </w:pPr>
-          <w:hyperlink w:anchor="_Toc94470863" w:history="1">
+          <w:hyperlink w:anchor="_Toc95025555" w:history="1">
             <w:r>
               <w:rPr>
                 <w:rStyle w:val="Hyperlink"/>
@@ -2950,7 +2908,7 @@
                 <w:noProof/>
                 <w:webHidden/>
               </w:rPr>
-              <w:instrText xml:space="preserve"> PAGEREF _Toc94470863 \h </w:instrText>
+              <w:instrText xml:space="preserve"> PAGEREF _Toc95025555 \h </w:instrText>
             </w:r>
             <w:r>
               <w:rPr>
@@ -2989,10 +2947,9 @@
             </w:tabs>
             <w:rPr>
               <w:noProof/>
-              <w:lang w:eastAsia="en-US"/>
             </w:rPr>
           </w:pPr>
-          <w:hyperlink w:anchor="_Toc94470864" w:history="1">
+          <w:hyperlink w:anchor="_Toc95025556" w:history="1">
             <w:r>
               <w:rPr>
                 <w:rStyle w:val="Hyperlink"/>
@@ -3019,7 +2976,7 @@
                 <w:noProof/>
                 <w:webHidden/>
               </w:rPr>
-              <w:instrText xml:space="preserve"> PAGEREF _Toc94470864 \h </w:instrText>
+              <w:instrText xml:space="preserve"> PAGEREF _Toc95025556 \h </w:instrText>
             </w:r>
             <w:r>
               <w:rPr>
@@ -3058,10 +3015,9 @@
             </w:tabs>
             <w:rPr>
               <w:noProof/>
-              <w:lang w:eastAsia="en-US"/>
             </w:rPr>
           </w:pPr>
-          <w:hyperlink w:anchor="_Toc94470865" w:history="1">
+          <w:hyperlink w:anchor="_Toc95025557" w:history="1">
             <w:r>
               <w:rPr>
                 <w:rStyle w:val="Hyperlink"/>
@@ -3088,7 +3044,7 @@
                 <w:noProof/>
                 <w:webHidden/>
               </w:rPr>
-              <w:instrText xml:space="preserve"> PAGEREF _Toc94470865 \h </w:instrText>
+              <w:instrText xml:space="preserve"> PAGEREF _Toc95025557 \h </w:instrText>
             </w:r>
             <w:r>
               <w:rPr>
@@ -3127,10 +3083,9 @@
             </w:tabs>
             <w:rPr>
               <w:noProof/>
-              <w:lang w:eastAsia="en-US"/>
             </w:rPr>
           </w:pPr>
-          <w:hyperlink w:anchor="_Toc94470866" w:history="1">
+          <w:hyperlink w:anchor="_Toc95025558" w:history="1">
             <w:r>
               <w:rPr>
                 <w:rStyle w:val="Hyperlink"/>
@@ -3157,7 +3112,7 @@
                 <w:noProof/>
                 <w:webHidden/>
               </w:rPr>
-              <w:instrText xml:space="preserve"> PAGEREF _Toc94470866 \h </w:instrText>
+              <w:instrText xml:space="preserve"> PAGEREF _Toc95025558 \h </w:instrText>
             </w:r>
             <w:r>
               <w:rPr>
@@ -3196,10 +3151,9 @@
             </w:tabs>
             <w:rPr>
               <w:noProof/>
-              <w:lang w:eastAsia="en-US"/>
             </w:rPr>
           </w:pPr>
-          <w:hyperlink w:anchor="_Toc94470867" w:history="1">
+          <w:hyperlink w:anchor="_Toc95025559" w:history="1">
             <w:r>
               <w:rPr>
                 <w:rStyle w:val="Hyperlink"/>
@@ -3226,7 +3180,7 @@
                 <w:noProof/>
                 <w:webHidden/>
               </w:rPr>
-              <w:instrText xml:space="preserve"> PAGEREF _Toc94470867 \h </w:instrText>
+              <w:instrText xml:space="preserve"> PAGEREF _Toc95025559 \h </w:instrText>
             </w:r>
             <w:r>
               <w:rPr>
@@ -3265,10 +3219,9 @@
             </w:tabs>
             <w:rPr>
               <w:noProof/>
-              <w:lang w:eastAsia="en-US"/>
             </w:rPr>
           </w:pPr>
-          <w:hyperlink w:anchor="_Toc94470868" w:history="1">
+          <w:hyperlink w:anchor="_Toc95025560" w:history="1">
             <w:r>
               <w:rPr>
                 <w:rStyle w:val="Hyperlink"/>
@@ -3295,7 +3248,7 @@
                 <w:noProof/>
                 <w:webHidden/>
               </w:rPr>
-              <w:instrText xml:space="preserve"> PAGEREF _Toc94470868 \h </w:instrText>
+              <w:instrText xml:space="preserve"> PAGEREF _Toc95025560 \h </w:instrText>
             </w:r>
             <w:r>
               <w:rPr>
@@ -3334,10 +3287,9 @@
             </w:tabs>
             <w:rPr>
               <w:noProof/>
-              <w:lang w:eastAsia="en-US"/>
             </w:rPr>
           </w:pPr>
-          <w:hyperlink w:anchor="_Toc94470869" w:history="1">
+          <w:hyperlink w:anchor="_Toc95025561" w:history="1">
             <w:r>
               <w:rPr>
                 <w:rStyle w:val="Hyperlink"/>
@@ -3364,7 +3316,7 @@
                 <w:noProof/>
                 <w:webHidden/>
               </w:rPr>
-              <w:instrText xml:space="preserve"> PAGEREF _Toc94470869 \h </w:instrText>
+              <w:instrText xml:space="preserve"> PAGEREF _Toc95025561 \h </w:instrText>
             </w:r>
             <w:r>
               <w:rPr>
@@ -3403,10 +3355,9 @@
             </w:tabs>
             <w:rPr>
               <w:noProof/>
-              <w:lang w:eastAsia="en-US"/>
             </w:rPr>
           </w:pPr>
-          <w:hyperlink w:anchor="_Toc94470870" w:history="1">
+          <w:hyperlink w:anchor="_Toc95025562" w:history="1">
             <w:r>
               <w:rPr>
                 <w:rStyle w:val="Hyperlink"/>
@@ -3433,7 +3384,7 @@
                 <w:noProof/>
                 <w:webHidden/>
               </w:rPr>
-              <w:instrText xml:space="preserve"> PAGEREF _Toc94470870 \h </w:instrText>
+              <w:instrText xml:space="preserve"> PAGEREF _Toc95025562 \h </w:instrText>
             </w:r>
             <w:r>
               <w:rPr>
@@ -3472,10 +3423,9 @@
             </w:tabs>
             <w:rPr>
               <w:noProof/>
-              <w:lang w:eastAsia="en-US"/>
             </w:rPr>
           </w:pPr>
-          <w:hyperlink w:anchor="_Toc94470871" w:history="1">
+          <w:hyperlink w:anchor="_Toc95025563" w:history="1">
             <w:r>
               <w:rPr>
                 <w:rStyle w:val="Hyperlink"/>
@@ -3502,7 +3452,7 @@
                 <w:noProof/>
                 <w:webHidden/>
               </w:rPr>
-              <w:instrText xml:space="preserve"> PAGEREF _Toc94470871 \h </w:instrText>
+              <w:instrText xml:space="preserve"> PAGEREF _Toc95025563 \h </w:instrText>
             </w:r>
             <w:r>
               <w:rPr>
@@ -3541,10 +3491,9 @@
             </w:tabs>
             <w:rPr>
               <w:noProof/>
-              <w:lang w:eastAsia="en-US"/>
             </w:rPr>
           </w:pPr>
-          <w:hyperlink w:anchor="_Toc94470872" w:history="1">
+          <w:hyperlink w:anchor="_Toc95025564" w:history="1">
             <w:r>
               <w:rPr>
                 <w:rStyle w:val="Hyperlink"/>
@@ -3571,7 +3520,7 @@
                 <w:noProof/>
                 <w:webHidden/>
               </w:rPr>
-              <w:instrText xml:space="preserve"> PAGEREF _Toc94470872 \h </w:instrText>
+              <w:instrText xml:space="preserve"> PAGEREF _Toc95025564 \h </w:instrText>
             </w:r>
             <w:r>
               <w:rPr>
@@ -3610,10 +3559,9 @@
             </w:tabs>
             <w:rPr>
               <w:noProof/>
-              <w:lang w:eastAsia="en-US"/>
             </w:rPr>
           </w:pPr>
-          <w:hyperlink w:anchor="_Toc94470873" w:history="1">
+          <w:hyperlink w:anchor="_Toc95025565" w:history="1">
             <w:r>
               <w:rPr>
                 <w:rStyle w:val="Hyperlink"/>
@@ -3640,7 +3588,7 @@
                 <w:noProof/>
                 <w:webHidden/>
               </w:rPr>
-              <w:instrText xml:space="preserve"> PAGEREF _Toc94470873 \h </w:instrText>
+              <w:instrText xml:space="preserve"> PAGEREF _Toc95025565 \h </w:instrText>
             </w:r>
             <w:r>
               <w:rPr>
@@ -3679,10 +3627,9 @@
             </w:tabs>
             <w:rPr>
               <w:noProof/>
-              <w:lang w:eastAsia="en-US"/>
             </w:rPr>
           </w:pPr>
-          <w:hyperlink w:anchor="_Toc94470874" w:history="1">
+          <w:hyperlink w:anchor="_Toc95025566" w:history="1">
             <w:r>
               <w:rPr>
                 <w:rStyle w:val="Hyperlink"/>
@@ -3709,7 +3656,7 @@
                 <w:noProof/>
                 <w:webHidden/>
               </w:rPr>
-              <w:instrText xml:space="preserve"> PAGEREF _Toc94470874 \h </w:instrText>
+              <w:instrText xml:space="preserve"> PAGEREF _Toc95025566 \h </w:instrText>
             </w:r>
             <w:r>
               <w:rPr>
@@ -3748,10 +3695,9 @@
             </w:tabs>
             <w:rPr>
               <w:noProof/>
-              <w:lang w:eastAsia="en-US"/>
             </w:rPr>
           </w:pPr>
-          <w:hyperlink w:anchor="_Toc94470875" w:history="1">
+          <w:hyperlink w:anchor="_Toc95025567" w:history="1">
             <w:r>
               <w:rPr>
                 <w:rStyle w:val="Hyperlink"/>
@@ -3778,7 +3724,7 @@
                 <w:noProof/>
                 <w:webHidden/>
               </w:rPr>
-              <w:instrText xml:space="preserve"> PAGEREF _Toc94470875 \h </w:instrText>
+              <w:instrText xml:space="preserve"> PAGEREF _Toc95025567 \h </w:instrText>
             </w:r>
             <w:r>
               <w:rPr>
@@ -3817,10 +3763,9 @@
             </w:tabs>
             <w:rPr>
               <w:noProof/>
-              <w:lang w:eastAsia="en-US"/>
             </w:rPr>
           </w:pPr>
-          <w:hyperlink w:anchor="_Toc94470876" w:history="1">
+          <w:hyperlink w:anchor="_Toc95025568" w:history="1">
             <w:r>
               <w:rPr>
                 <w:rStyle w:val="Hyperlink"/>
@@ -3847,7 +3792,7 @@
                 <w:noProof/>
                 <w:webHidden/>
               </w:rPr>
-              <w:instrText xml:space="preserve"> PAGEREF _Toc94470876 \h </w:instrText>
+              <w:instrText xml:space="preserve"> PAGEREF _Toc95025568 \h </w:instrText>
             </w:r>
             <w:r>
               <w:rPr>
@@ -3886,10 +3831,9 @@
             </w:tabs>
             <w:rPr>
               <w:noProof/>
-              <w:lang w:eastAsia="en-US"/>
             </w:rPr>
           </w:pPr>
-          <w:hyperlink w:anchor="_Toc94470877" w:history="1">
+          <w:hyperlink w:anchor="_Toc95025569" w:history="1">
             <w:r>
               <w:rPr>
                 <w:rStyle w:val="Hyperlink"/>
@@ -3916,7 +3860,7 @@
                 <w:noProof/>
                 <w:webHidden/>
               </w:rPr>
-              <w:instrText xml:space="preserve"> PAGEREF _Toc94470877 \h </w:instrText>
+              <w:instrText xml:space="preserve"> PAGEREF _Toc95025569 \h </w:instrText>
             </w:r>
             <w:r>
               <w:rPr>
@@ -3955,10 +3899,9 @@
             </w:tabs>
             <w:rPr>
               <w:noProof/>
-              <w:lang w:eastAsia="en-US"/>
             </w:rPr>
           </w:pPr>
-          <w:hyperlink w:anchor="_Toc94470878" w:history="1">
+          <w:hyperlink w:anchor="_Toc95025570" w:history="1">
             <w:r>
               <w:rPr>
                 <w:rStyle w:val="Hyperlink"/>
@@ -3985,7 +3928,7 @@
                 <w:noProof/>
                 <w:webHidden/>
               </w:rPr>
-              <w:instrText xml:space="preserve"> PAGEREF _Toc94470878 \h </w:instrText>
+              <w:instrText xml:space="preserve"> PAGEREF _Toc95025570 \h </w:instrText>
             </w:r>
             <w:r>
               <w:rPr>
@@ -4024,10 +3967,9 @@
             </w:tabs>
             <w:rPr>
               <w:noProof/>
-              <w:lang w:eastAsia="en-US"/>
             </w:rPr>
           </w:pPr>
-          <w:hyperlink w:anchor="_Toc94470879" w:history="1">
+          <w:hyperlink w:anchor="_Toc95025571" w:history="1">
             <w:r>
               <w:rPr>
                 <w:rStyle w:val="Hyperlink"/>
@@ -4054,7 +3996,7 @@
                 <w:noProof/>
                 <w:webHidden/>
               </w:rPr>
-              <w:instrText xml:space="preserve"> PAGEREF _Toc94470879 \h </w:instrText>
+              <w:instrText xml:space="preserve"> PAGEREF _Toc95025571 \h </w:instrText>
             </w:r>
             <w:r>
               <w:rPr>
@@ -4093,10 +4035,9 @@
             </w:tabs>
             <w:rPr>
               <w:noProof/>
-              <w:lang w:eastAsia="en-US"/>
             </w:rPr>
           </w:pPr>
-          <w:hyperlink w:anchor="_Toc94470880" w:history="1">
+          <w:hyperlink w:anchor="_Toc95025572" w:history="1">
             <w:r>
               <w:rPr>
                 <w:rStyle w:val="Hyperlink"/>
@@ -4123,7 +4064,7 @@
                 <w:noProof/>
                 <w:webHidden/>
               </w:rPr>
-              <w:instrText xml:space="preserve"> PAGEREF _Toc94470880 \h </w:instrText>
+              <w:instrText xml:space="preserve"> PAGEREF _Toc95025572 \h </w:instrText>
             </w:r>
             <w:r>
               <w:rPr>
@@ -4162,10 +4103,9 @@
             </w:tabs>
             <w:rPr>
               <w:noProof/>
-              <w:lang w:eastAsia="en-US"/>
             </w:rPr>
           </w:pPr>
-          <w:hyperlink w:anchor="_Toc94470881" w:history="1">
+          <w:hyperlink w:anchor="_Toc95025573" w:history="1">
             <w:r>
               <w:rPr>
                 <w:rStyle w:val="Hyperlink"/>
@@ -4192,7 +4132,7 @@
                 <w:noProof/>
                 <w:webHidden/>
               </w:rPr>
-              <w:instrText xml:space="preserve"> PAGEREF _Toc94470881 \h </w:instrText>
+              <w:instrText xml:space="preserve"> PAGEREF _Toc95025573 \h </w:instrText>
             </w:r>
             <w:r>
               <w:rPr>
@@ -4231,10 +4171,9 @@
             </w:tabs>
             <w:rPr>
               <w:noProof/>
-              <w:lang w:eastAsia="en-US"/>
             </w:rPr>
           </w:pPr>
-          <w:hyperlink w:anchor="_Toc94470882" w:history="1">
+          <w:hyperlink w:anchor="_Toc95025574" w:history="1">
             <w:r>
               <w:rPr>
                 <w:rStyle w:val="Hyperlink"/>
@@ -4261,7 +4200,7 @@
                 <w:noProof/>
                 <w:webHidden/>
               </w:rPr>
-              <w:instrText xml:space="preserve"> PAGEREF _Toc94470882 \h </w:instrText>
+              <w:instrText xml:space="preserve"> PAGEREF _Toc95025574 \h </w:instrText>
             </w:r>
             <w:r>
               <w:rPr>
@@ -4300,10 +4239,9 @@
             </w:tabs>
             <w:rPr>
               <w:noProof/>
-              <w:lang w:eastAsia="en-US"/>
             </w:rPr>
           </w:pPr>
-          <w:hyperlink w:anchor="_Toc94470883" w:history="1">
+          <w:hyperlink w:anchor="_Toc95025575" w:history="1">
             <w:r>
               <w:rPr>
                 <w:rStyle w:val="Hyperlink"/>
@@ -4330,7 +4268,7 @@
                 <w:noProof/>
                 <w:webHidden/>
               </w:rPr>
-              <w:instrText xml:space="preserve"> PAGEREF _Toc94470883 \h </w:instrText>
+              <w:instrText xml:space="preserve"> PAGEREF _Toc95025575 \h </w:instrText>
             </w:r>
             <w:r>
               <w:rPr>
@@ -4369,10 +4307,9 @@
             </w:tabs>
             <w:rPr>
               <w:noProof/>
-              <w:lang w:eastAsia="en-US"/>
             </w:rPr>
           </w:pPr>
-          <w:hyperlink w:anchor="_Toc94470884" w:history="1">
+          <w:hyperlink w:anchor="_Toc95025576" w:history="1">
             <w:r>
               <w:rPr>
                 <w:rStyle w:val="Hyperlink"/>
@@ -4399,7 +4336,7 @@
                 <w:noProof/>
                 <w:webHidden/>
               </w:rPr>
-              <w:instrText xml:space="preserve"> PAGEREF _Toc94470884 \h </w:instrText>
+              <w:instrText xml:space="preserve"> PAGEREF _Toc95025576 \h </w:instrText>
             </w:r>
             <w:r>
               <w:rPr>
@@ -4438,10 +4375,9 @@
             </w:tabs>
             <w:rPr>
               <w:noProof/>
-              <w:lang w:eastAsia="en-US"/>
             </w:rPr>
           </w:pPr>
-          <w:hyperlink w:anchor="_Toc94470885" w:history="1">
+          <w:hyperlink w:anchor="_Toc95025577" w:history="1">
             <w:r>
               <w:rPr>
                 <w:rStyle w:val="Hyperlink"/>
@@ -4476,7 +4412,7 @@
                 <w:noProof/>
                 <w:webHidden/>
               </w:rPr>
-              <w:instrText xml:space="preserve"> PAGEREF _Toc94470885 \h </w:instrText>
+              <w:instrText xml:space="preserve"> PAGEREF _Toc95025577 \h </w:instrText>
             </w:r>
             <w:r>
               <w:rPr>
@@ -4515,10 +4451,9 @@
             </w:tabs>
             <w:rPr>
               <w:noProof/>
-              <w:lang w:eastAsia="en-US"/>
             </w:rPr>
           </w:pPr>
-          <w:hyperlink w:anchor="_Toc94470886" w:history="1">
+          <w:hyperlink w:anchor="_Toc95025578" w:history="1">
             <w:r>
               <w:rPr>
                 <w:rStyle w:val="Hyperlink"/>
@@ -4545,7 +4480,7 @@
                 <w:noProof/>
                 <w:webHidden/>
               </w:rPr>
-              <w:instrText xml:space="preserve"> PAGEREF _Toc94470886 \h </w:instrText>
+              <w:instrText xml:space="preserve"> PAGEREF _Toc95025578 \h </w:instrText>
             </w:r>
             <w:r>
               <w:rPr>
@@ -4584,10 +4519,9 @@
             </w:tabs>
             <w:rPr>
               <w:noProof/>
-              <w:lang w:eastAsia="en-US"/>
             </w:rPr>
           </w:pPr>
-          <w:hyperlink w:anchor="_Toc94470887" w:history="1">
+          <w:hyperlink w:anchor="_Toc95025579" w:history="1">
             <w:r>
               <w:rPr>
                 <w:rStyle w:val="Hyperlink"/>
@@ -4614,7 +4548,7 @@
                 <w:noProof/>
                 <w:webHidden/>
               </w:rPr>
-              <w:instrText xml:space="preserve"> PAGEREF _Toc94470887 \h </w:instrText>
+              <w:instrText xml:space="preserve"> PAGEREF _Toc95025579 \h </w:instrText>
             </w:r>
             <w:r>
               <w:rPr>
@@ -4653,10 +4587,9 @@
             </w:tabs>
             <w:rPr>
               <w:noProof/>
-              <w:lang w:eastAsia="en-US"/>
             </w:rPr>
           </w:pPr>
-          <w:hyperlink w:anchor="_Toc94470888" w:history="1">
+          <w:hyperlink w:anchor="_Toc95025580" w:history="1">
             <w:r>
               <w:rPr>
                 <w:rStyle w:val="Hyperlink"/>
@@ -4683,7 +4616,7 @@
                 <w:noProof/>
                 <w:webHidden/>
               </w:rPr>
-              <w:instrText xml:space="preserve"> PAGEREF _Toc94470888 \h </w:instrText>
+              <w:instrText xml:space="preserve"> PAGEREF _Toc95025580 \h </w:instrText>
             </w:r>
             <w:r>
               <w:rPr>
@@ -4722,10 +4655,9 @@
             </w:tabs>
             <w:rPr>
               <w:noProof/>
-              <w:lang w:eastAsia="en-US"/>
             </w:rPr>
           </w:pPr>
-          <w:hyperlink w:anchor="_Toc94470889" w:history="1">
+          <w:hyperlink w:anchor="_Toc95025581" w:history="1">
             <w:r>
               <w:rPr>
                 <w:rStyle w:val="Hyperlink"/>
@@ -4752,7 +4684,7 @@
                 <w:noProof/>
                 <w:webHidden/>
               </w:rPr>
-              <w:instrText xml:space="preserve"> PAGEREF _Toc94470889 \h </w:instrText>
+              <w:instrText xml:space="preserve"> PAGEREF _Toc95025581 \h </w:instrText>
             </w:r>
             <w:r>
               <w:rPr>
@@ -4791,10 +4723,9 @@
             </w:tabs>
             <w:rPr>
               <w:noProof/>
-              <w:lang w:eastAsia="en-US"/>
             </w:rPr>
           </w:pPr>
-          <w:hyperlink w:anchor="_Toc94470890" w:history="1">
+          <w:hyperlink w:anchor="_Toc95025582" w:history="1">
             <w:r>
               <w:rPr>
                 <w:rStyle w:val="Hyperlink"/>
@@ -4836,7 +4767,7 @@
                 <w:noProof/>
                 <w:webHidden/>
               </w:rPr>
-              <w:instrText xml:space="preserve"> PAGEREF _Toc94470890 \h </w:instrText>
+              <w:instrText xml:space="preserve"> PAGEREF _Toc95025582 \h </w:instrText>
             </w:r>
             <w:r>
               <w:rPr>
@@ -4875,10 +4806,9 @@
             </w:tabs>
             <w:rPr>
               <w:noProof/>
-              <w:lang w:eastAsia="en-US"/>
             </w:rPr>
           </w:pPr>
-          <w:hyperlink w:anchor="_Toc94470891" w:history="1">
+          <w:hyperlink w:anchor="_Toc95025583" w:history="1">
             <w:r>
               <w:rPr>
                 <w:rStyle w:val="Hyperlink"/>
@@ -4905,7 +4835,7 @@
                 <w:noProof/>
                 <w:webHidden/>
               </w:rPr>
-              <w:instrText xml:space="preserve"> PAGEREF _Toc94470891 \h </w:instrText>
+              <w:instrText xml:space="preserve"> PAGEREF _Toc95025583 \h </w:instrText>
             </w:r>
             <w:r>
               <w:rPr>
@@ -4944,10 +4874,9 @@
             </w:tabs>
             <w:rPr>
               <w:noProof/>
-              <w:lang w:eastAsia="en-US"/>
             </w:rPr>
           </w:pPr>
-          <w:hyperlink w:anchor="_Toc94470892" w:history="1">
+          <w:hyperlink w:anchor="_Toc95025584" w:history="1">
             <w:r>
               <w:rPr>
                 <w:rStyle w:val="Hyperlink"/>
@@ -4974,7 +4903,7 @@
                 <w:noProof/>
                 <w:webHidden/>
               </w:rPr>
-              <w:instrText xml:space="preserve"> PAGEREF _Toc94470892 \h </w:instrText>
+              <w:instrText xml:space="preserve"> PAGEREF _Toc95025584 \h </w:instrText>
             </w:r>
             <w:r>
               <w:rPr>
@@ -5013,10 +4942,9 @@
             </w:tabs>
             <w:rPr>
               <w:noProof/>
-              <w:lang w:eastAsia="en-US"/>
             </w:rPr>
           </w:pPr>
-          <w:hyperlink w:anchor="_Toc94470893" w:history="1">
+          <w:hyperlink w:anchor="_Toc95025585" w:history="1">
             <w:r>
               <w:rPr>
                 <w:rStyle w:val="Hyperlink"/>
@@ -5043,7 +4971,7 @@
                 <w:noProof/>
                 <w:webHidden/>
               </w:rPr>
-              <w:instrText xml:space="preserve"> PAGEREF _Toc94470893 \h </w:instrText>
+              <w:instrText xml:space="preserve"> PAGEREF _Toc95025585 \h </w:instrText>
             </w:r>
             <w:r>
               <w:rPr>
@@ -5082,10 +5010,9 @@
             </w:tabs>
             <w:rPr>
               <w:noProof/>
-              <w:lang w:eastAsia="en-US"/>
             </w:rPr>
           </w:pPr>
-          <w:hyperlink w:anchor="_Toc94470894" w:history="1">
+          <w:hyperlink w:anchor="_Toc95025586" w:history="1">
             <w:r>
               <w:rPr>
                 <w:rStyle w:val="Hyperlink"/>
@@ -5112,7 +5039,7 @@
                 <w:noProof/>
                 <w:webHidden/>
               </w:rPr>
-              <w:instrText xml:space="preserve"> PAGEREF _Toc94470894 \h </w:instrText>
+              <w:instrText xml:space="preserve"> PAGEREF _Toc95025586 \h </w:instrText>
             </w:r>
             <w:r>
               <w:rPr>
@@ -5151,10 +5078,9 @@
             </w:tabs>
             <w:rPr>
               <w:noProof/>
-              <w:lang w:eastAsia="en-US"/>
             </w:rPr>
           </w:pPr>
-          <w:hyperlink w:anchor="_Toc94470895" w:history="1">
+          <w:hyperlink w:anchor="_Toc95025587" w:history="1">
             <w:r>
               <w:rPr>
                 <w:rStyle w:val="Hyperlink"/>
@@ -5181,7 +5107,7 @@
                 <w:noProof/>
                 <w:webHidden/>
               </w:rPr>
-              <w:instrText xml:space="preserve"> PAGEREF _Toc94470895 \h </w:instrText>
+              <w:instrText xml:space="preserve"> PAGEREF _Toc95025587 \h </w:instrText>
             </w:r>
             <w:r>
               <w:rPr>
@@ -5220,10 +5146,9 @@
             </w:tabs>
             <w:rPr>
               <w:noProof/>
-              <w:lang w:eastAsia="en-US"/>
             </w:rPr>
           </w:pPr>
-          <w:hyperlink w:anchor="_Toc94470896" w:history="1">
+          <w:hyperlink w:anchor="_Toc95025588" w:history="1">
             <w:r>
               <w:rPr>
                 <w:rStyle w:val="Hyperlink"/>
@@ -5250,7 +5175,7 @@
                 <w:noProof/>
                 <w:webHidden/>
               </w:rPr>
-              <w:instrText xml:space="preserve"> PAGEREF _Toc94470896 \h </w:instrText>
+              <w:instrText xml:space="preserve"> PAGEREF _Toc95025588 \h </w:instrText>
             </w:r>
             <w:r>
               <w:rPr>
@@ -5289,10 +5214,9 @@
             </w:tabs>
             <w:rPr>
               <w:noProof/>
-              <w:lang w:eastAsia="en-US"/>
             </w:rPr>
           </w:pPr>
-          <w:hyperlink w:anchor="_Toc94470897" w:history="1">
+          <w:hyperlink w:anchor="_Toc95025589" w:history="1">
             <w:r>
               <w:rPr>
                 <w:rStyle w:val="Hyperlink"/>
@@ -5319,7 +5243,7 @@
                 <w:noProof/>
                 <w:webHidden/>
               </w:rPr>
-              <w:instrText xml:space="preserve"> PAGEREF _Toc94470897 \h </w:instrText>
+              <w:instrText xml:space="preserve"> PAGEREF _Toc95025589 \h </w:instrText>
             </w:r>
             <w:r>
               <w:rPr>
@@ -5358,10 +5282,9 @@
             </w:tabs>
             <w:rPr>
               <w:noProof/>
-              <w:lang w:eastAsia="en-US"/>
             </w:rPr>
           </w:pPr>
-          <w:hyperlink w:anchor="_Toc94470898" w:history="1">
+          <w:hyperlink w:anchor="_Toc95025590" w:history="1">
             <w:r>
               <w:rPr>
                 <w:rStyle w:val="Hyperlink"/>
@@ -5388,7 +5311,7 @@
                 <w:noProof/>
                 <w:webHidden/>
               </w:rPr>
-              <w:instrText xml:space="preserve"> PAGEREF _Toc94470898 \h </w:instrText>
+              <w:instrText xml:space="preserve"> PAGEREF _Toc95025590 \h </w:instrText>
             </w:r>
             <w:r>
               <w:rPr>
@@ -5427,10 +5350,9 @@
             </w:tabs>
             <w:rPr>
               <w:noProof/>
-              <w:lang w:eastAsia="en-US"/>
             </w:rPr>
           </w:pPr>
-          <w:hyperlink w:anchor="_Toc94470899" w:history="1">
+          <w:hyperlink w:anchor="_Toc95025591" w:history="1">
             <w:r>
               <w:rPr>
                 <w:rStyle w:val="Hyperlink"/>
@@ -5457,7 +5379,7 @@
                 <w:noProof/>
                 <w:webHidden/>
               </w:rPr>
-              <w:instrText xml:space="preserve"> PAGEREF _Toc94470899 \h </w:instrText>
+              <w:instrText xml:space="preserve"> PAGEREF _Toc95025591 \h </w:instrText>
             </w:r>
             <w:r>
               <w:rPr>
@@ -5496,10 +5418,9 @@
             </w:tabs>
             <w:rPr>
               <w:noProof/>
-              <w:lang w:eastAsia="en-US"/>
             </w:rPr>
           </w:pPr>
-          <w:hyperlink w:anchor="_Toc94470900" w:history="1">
+          <w:hyperlink w:anchor="_Toc95025592" w:history="1">
             <w:r>
               <w:rPr>
                 <w:rStyle w:val="Hyperlink"/>
@@ -5526,7 +5447,7 @@
                 <w:noProof/>
                 <w:webHidden/>
               </w:rPr>
-              <w:instrText xml:space="preserve"> PAGEREF _Toc94470900 \h </w:instrText>
+              <w:instrText xml:space="preserve"> PAGEREF _Toc95025592 \h </w:instrText>
             </w:r>
             <w:r>
               <w:rPr>
@@ -5565,10 +5486,9 @@
             </w:tabs>
             <w:rPr>
               <w:noProof/>
-              <w:lang w:eastAsia="en-US"/>
             </w:rPr>
           </w:pPr>
-          <w:hyperlink w:anchor="_Toc94470901" w:history="1">
+          <w:hyperlink w:anchor="_Toc95025593" w:history="1">
             <w:r>
               <w:rPr>
                 <w:rStyle w:val="Hyperlink"/>
@@ -5595,7 +5515,7 @@
                 <w:noProof/>
                 <w:webHidden/>
               </w:rPr>
-              <w:instrText xml:space="preserve"> PAGEREF _Toc94470901 \h </w:instrText>
+              <w:instrText xml:space="preserve"> PAGEREF _Toc95025593 \h </w:instrText>
             </w:r>
             <w:r>
               <w:rPr>
@@ -5634,10 +5554,9 @@
             </w:tabs>
             <w:rPr>
               <w:noProof/>
-              <w:lang w:eastAsia="en-US"/>
             </w:rPr>
           </w:pPr>
-          <w:hyperlink w:anchor="_Toc94470902" w:history="1">
+          <w:hyperlink w:anchor="_Toc95025594" w:history="1">
             <w:r>
               <w:rPr>
                 <w:rStyle w:val="Hyperlink"/>
@@ -5664,7 +5583,7 @@
                 <w:noProof/>
                 <w:webHidden/>
               </w:rPr>
-              <w:instrText xml:space="preserve"> PAGEREF _Toc94470902 \h </w:instrText>
+              <w:instrText xml:space="preserve"> PAGEREF _Toc95025594 \h </w:instrText>
             </w:r>
             <w:r>
               <w:rPr>
@@ -5703,10 +5622,9 @@
             </w:tabs>
             <w:rPr>
               <w:noProof/>
-              <w:lang w:eastAsia="en-US"/>
             </w:rPr>
           </w:pPr>
-          <w:hyperlink w:anchor="_Toc94470903" w:history="1">
+          <w:hyperlink w:anchor="_Toc95025595" w:history="1">
             <w:r>
               <w:rPr>
                 <w:rStyle w:val="Hyperlink"/>
@@ -5733,7 +5651,7 @@
                 <w:noProof/>
                 <w:webHidden/>
               </w:rPr>
-              <w:instrText xml:space="preserve"> PAGEREF _Toc94470903 \h </w:instrText>
+              <w:instrText xml:space="preserve"> PAGEREF _Toc95025595 \h </w:instrText>
             </w:r>
             <w:r>
               <w:rPr>
@@ -5772,10 +5690,9 @@
             </w:tabs>
             <w:rPr>
               <w:noProof/>
-              <w:lang w:eastAsia="en-US"/>
             </w:rPr>
           </w:pPr>
-          <w:hyperlink w:anchor="_Toc94470904" w:history="1">
+          <w:hyperlink w:anchor="_Toc95025596" w:history="1">
             <w:r>
               <w:rPr>
                 <w:rStyle w:val="Hyperlink"/>
@@ -5802,7 +5719,7 @@
                 <w:noProof/>
                 <w:webHidden/>
               </w:rPr>
-              <w:instrText xml:space="preserve"> PAGEREF _Toc94470904 \h </w:instrText>
+              <w:instrText xml:space="preserve"> PAGEREF _Toc95025596 \h </w:instrText>
             </w:r>
             <w:r>
               <w:rPr>
@@ -5841,10 +5758,9 @@
             </w:tabs>
             <w:rPr>
               <w:noProof/>
-              <w:lang w:eastAsia="en-US"/>
             </w:rPr>
           </w:pPr>
-          <w:hyperlink w:anchor="_Toc94470905" w:history="1">
+          <w:hyperlink w:anchor="_Toc95025597" w:history="1">
             <w:r>
               <w:rPr>
                 <w:rStyle w:val="Hyperlink"/>
@@ -5871,7 +5787,7 @@
                 <w:noProof/>
                 <w:webHidden/>
               </w:rPr>
-              <w:instrText xml:space="preserve"> PAGEREF _Toc94470905 \h </w:instrText>
+              <w:instrText xml:space="preserve"> PAGEREF _Toc95025597 \h </w:instrText>
             </w:r>
             <w:r>
               <w:rPr>
@@ -5910,10 +5826,9 @@
             </w:tabs>
             <w:rPr>
               <w:noProof/>
-              <w:lang w:eastAsia="en-US"/>
             </w:rPr>
           </w:pPr>
-          <w:hyperlink w:anchor="_Toc94470906" w:history="1">
+          <w:hyperlink w:anchor="_Toc95025598" w:history="1">
             <w:r>
               <w:rPr>
                 <w:rStyle w:val="Hyperlink"/>
@@ -5940,7 +5855,7 @@
                 <w:noProof/>
                 <w:webHidden/>
               </w:rPr>
-              <w:instrText xml:space="preserve"> PAGEREF _Toc94470906 \h </w:instrText>
+              <w:instrText xml:space="preserve"> PAGEREF _Toc95025598 \h </w:instrText>
             </w:r>
             <w:r>
               <w:rPr>
@@ -5979,10 +5894,9 @@
             </w:tabs>
             <w:rPr>
               <w:noProof/>
-              <w:lang w:eastAsia="en-US"/>
             </w:rPr>
           </w:pPr>
-          <w:hyperlink w:anchor="_Toc94470907" w:history="1">
+          <w:hyperlink w:anchor="_Toc95025599" w:history="1">
             <w:r>
               <w:rPr>
                 <w:rStyle w:val="Hyperlink"/>
@@ -6009,7 +5923,7 @@
                 <w:noProof/>
                 <w:webHidden/>
               </w:rPr>
-              <w:instrText xml:space="preserve"> PAGEREF _Toc94470907 \h </w:instrText>
+              <w:instrText xml:space="preserve"> PAGEREF _Toc95025599 \h </w:instrText>
             </w:r>
             <w:r>
               <w:rPr>
@@ -6048,10 +5962,9 @@
             </w:tabs>
             <w:rPr>
               <w:noProof/>
-              <w:lang w:eastAsia="en-US"/>
             </w:rPr>
           </w:pPr>
-          <w:hyperlink w:anchor="_Toc94470908" w:history="1">
+          <w:hyperlink w:anchor="_Toc95025600" w:history="1">
             <w:r>
               <w:rPr>
                 <w:rStyle w:val="Hyperlink"/>
@@ -6078,7 +5991,7 @@
                 <w:noProof/>
                 <w:webHidden/>
               </w:rPr>
-              <w:instrText xml:space="preserve"> PAGEREF _Toc94470908 \h </w:instrText>
+              <w:instrText xml:space="preserve"> PAGEREF _Toc95025600 \h </w:instrText>
             </w:r>
             <w:r>
               <w:rPr>
@@ -6117,10 +6030,9 @@
             </w:tabs>
             <w:rPr>
               <w:noProof/>
-              <w:lang w:eastAsia="en-US"/>
             </w:rPr>
           </w:pPr>
-          <w:hyperlink w:anchor="_Toc94470909" w:history="1">
+          <w:hyperlink w:anchor="_Toc95025601" w:history="1">
             <w:r>
               <w:rPr>
                 <w:rStyle w:val="Hyperlink"/>
@@ -6147,7 +6059,7 @@
                 <w:noProof/>
                 <w:webHidden/>
               </w:rPr>
-              <w:instrText xml:space="preserve"> PAGEREF _Toc94470909 \h </w:instrText>
+              <w:instrText xml:space="preserve"> PAGEREF _Toc95025601 \h </w:instrText>
             </w:r>
             <w:r>
               <w:rPr>
@@ -6186,10 +6098,9 @@
             </w:tabs>
             <w:rPr>
               <w:noProof/>
-              <w:lang w:eastAsia="en-US"/>
             </w:rPr>
           </w:pPr>
-          <w:hyperlink w:anchor="_Toc94470910" w:history="1">
+          <w:hyperlink w:anchor="_Toc95025602" w:history="1">
             <w:r>
               <w:rPr>
                 <w:rStyle w:val="Hyperlink"/>
@@ -6216,7 +6127,7 @@
                 <w:noProof/>
                 <w:webHidden/>
               </w:rPr>
-              <w:instrText xml:space="preserve"> PAGEREF _Toc94470910 \h </w:instrText>
+              <w:instrText xml:space="preserve"> PAGEREF _Toc95025602 \h </w:instrText>
             </w:r>
             <w:r>
               <w:rPr>
@@ -6255,10 +6166,9 @@
             </w:tabs>
             <w:rPr>
               <w:noProof/>
-              <w:lang w:eastAsia="en-US"/>
             </w:rPr>
           </w:pPr>
-          <w:hyperlink w:anchor="_Toc94470911" w:history="1">
+          <w:hyperlink w:anchor="_Toc95025603" w:history="1">
             <w:r>
               <w:rPr>
                 <w:rStyle w:val="Hyperlink"/>
@@ -6285,7 +6195,7 @@
                 <w:noProof/>
                 <w:webHidden/>
               </w:rPr>
-              <w:instrText xml:space="preserve"> PAGEREF _Toc94470911 \h </w:instrText>
+              <w:instrText xml:space="preserve"> PAGEREF _Toc95025603 \h </w:instrText>
             </w:r>
             <w:r>
               <w:rPr>
@@ -6324,10 +6234,9 @@
             </w:tabs>
             <w:rPr>
               <w:noProof/>
-              <w:lang w:eastAsia="en-US"/>
             </w:rPr>
           </w:pPr>
-          <w:hyperlink w:anchor="_Toc94470912" w:history="1">
+          <w:hyperlink w:anchor="_Toc95025604" w:history="1">
             <w:r>
               <w:rPr>
                 <w:rStyle w:val="Hyperlink"/>
@@ -6370,7 +6279,7 @@
                 <w:noProof/>
                 <w:webHidden/>
               </w:rPr>
-              <w:instrText xml:space="preserve"> PAGEREF _Toc94470912 \h </w:instrText>
+              <w:instrText xml:space="preserve"> PAGEREF _Toc95025604 \h </w:instrText>
             </w:r>
             <w:r>
               <w:rPr>
@@ -6409,10 +6318,9 @@
             </w:tabs>
             <w:rPr>
               <w:noProof/>
-              <w:lang w:eastAsia="en-US"/>
             </w:rPr>
           </w:pPr>
-          <w:hyperlink w:anchor="_Toc94470913" w:history="1">
+          <w:hyperlink w:anchor="_Toc95025605" w:history="1">
             <w:r>
               <w:rPr>
                 <w:rStyle w:val="Hyperlink"/>
@@ -6439,7 +6347,7 @@
                 <w:noProof/>
                 <w:webHidden/>
               </w:rPr>
-              <w:instrText xml:space="preserve"> PAGEREF _Toc94470913 \h </w:instrText>
+              <w:instrText xml:space="preserve"> PAGEREF _Toc95025605 \h </w:instrText>
             </w:r>
             <w:r>
               <w:rPr>
@@ -6478,10 +6386,9 @@
             </w:tabs>
             <w:rPr>
               <w:noProof/>
-              <w:lang w:eastAsia="en-US"/>
             </w:rPr>
           </w:pPr>
-          <w:hyperlink w:anchor="_Toc94470914" w:history="1">
+          <w:hyperlink w:anchor="_Toc95025606" w:history="1">
             <w:r>
               <w:rPr>
                 <w:rStyle w:val="Hyperlink"/>
@@ -6508,7 +6415,7 @@
                 <w:noProof/>
                 <w:webHidden/>
               </w:rPr>
-              <w:instrText xml:space="preserve"> PAGEREF _Toc94470914 \h </w:instrText>
+              <w:instrText xml:space="preserve"> PAGEREF _Toc95025606 \h </w:instrText>
             </w:r>
             <w:r>
               <w:rPr>
@@ -6547,10 +6454,9 @@
             </w:tabs>
             <w:rPr>
               <w:noProof/>
-              <w:lang w:eastAsia="en-US"/>
             </w:rPr>
           </w:pPr>
-          <w:hyperlink w:anchor="_Toc94470915" w:history="1">
+          <w:hyperlink w:anchor="_Toc95025607" w:history="1">
             <w:r>
               <w:rPr>
                 <w:rStyle w:val="Hyperlink"/>
@@ -6577,7 +6483,7 @@
                 <w:noProof/>
                 <w:webHidden/>
               </w:rPr>
-              <w:instrText xml:space="preserve"> PAGEREF _Toc94470915 \h </w:instrText>
+              <w:instrText xml:space="preserve"> PAGEREF _Toc95025607 \h </w:instrText>
             </w:r>
             <w:r>
               <w:rPr>
@@ -6616,10 +6522,9 @@
             </w:tabs>
             <w:rPr>
               <w:noProof/>
-              <w:lang w:eastAsia="en-US"/>
             </w:rPr>
           </w:pPr>
-          <w:hyperlink w:anchor="_Toc94470916" w:history="1">
+          <w:hyperlink w:anchor="_Toc95025608" w:history="1">
             <w:r>
               <w:rPr>
                 <w:rStyle w:val="Hyperlink"/>
@@ -6646,7 +6551,7 @@
                 <w:noProof/>
                 <w:webHidden/>
               </w:rPr>
-              <w:instrText xml:space="preserve"> PAGEREF _Toc94470916 \h </w:instrText>
+              <w:instrText xml:space="preserve"> PAGEREF _Toc95025608 \h </w:instrText>
             </w:r>
             <w:r>
               <w:rPr>
@@ -6667,6 +6572,278 @@
                 <w:webHidden/>
               </w:rPr>
               <w:t>39</w:t>
+            </w:r>
+            <w:r>
+              <w:rPr>
+                <w:noProof/>
+                <w:webHidden/>
+              </w:rPr>
+              <w:fldChar w:fldCharType="end"/>
+            </w:r>
+          </w:hyperlink>
+        </w:p>
+        <w:p>
+          <w:pPr>
+            <w:pStyle w:val="TOC1"/>
+            <w:tabs>
+              <w:tab w:val="right" w:leader="dot" w:pos="10790"/>
+            </w:tabs>
+            <w:rPr>
+              <w:noProof/>
+            </w:rPr>
+          </w:pPr>
+          <w:hyperlink w:anchor="_Toc95025609" w:history="1">
+            <w:r>
+              <w:rPr>
+                <w:rStyle w:val="Hyperlink"/>
+                <w:noProof/>
+              </w:rPr>
+              <w:t>Panguine Game</w:t>
+            </w:r>
+            <w:r>
+              <w:rPr>
+                <w:noProof/>
+                <w:webHidden/>
+              </w:rPr>
+              <w:tab/>
+            </w:r>
+            <w:r>
+              <w:rPr>
+                <w:noProof/>
+                <w:webHidden/>
+              </w:rPr>
+              <w:fldChar w:fldCharType="begin"/>
+            </w:r>
+            <w:r>
+              <w:rPr>
+                <w:noProof/>
+                <w:webHidden/>
+              </w:rPr>
+              <w:instrText xml:space="preserve"> PAGEREF _Toc95025609 \h </w:instrText>
+            </w:r>
+            <w:r>
+              <w:rPr>
+                <w:noProof/>
+                <w:webHidden/>
+              </w:rPr>
+            </w:r>
+            <w:r>
+              <w:rPr>
+                <w:noProof/>
+                <w:webHidden/>
+              </w:rPr>
+              <w:fldChar w:fldCharType="separate"/>
+            </w:r>
+            <w:r>
+              <w:rPr>
+                <w:noProof/>
+                <w:webHidden/>
+              </w:rPr>
+              <w:t>40</w:t>
+            </w:r>
+            <w:r>
+              <w:rPr>
+                <w:noProof/>
+                <w:webHidden/>
+              </w:rPr>
+              <w:fldChar w:fldCharType="end"/>
+            </w:r>
+          </w:hyperlink>
+        </w:p>
+        <w:p>
+          <w:pPr>
+            <w:pStyle w:val="TOC2"/>
+            <w:tabs>
+              <w:tab w:val="right" w:leader="dot" w:pos="10790"/>
+            </w:tabs>
+            <w:rPr>
+              <w:noProof/>
+            </w:rPr>
+          </w:pPr>
+          <w:hyperlink w:anchor="_Toc95025610" w:history="1">
+            <w:r>
+              <w:rPr>
+                <w:rStyle w:val="Hyperlink"/>
+                <w:noProof/>
+              </w:rPr>
+              <w:t>Using a ScriptableObject to Preload Assets</w:t>
+            </w:r>
+            <w:r>
+              <w:rPr>
+                <w:noProof/>
+                <w:webHidden/>
+              </w:rPr>
+              <w:tab/>
+            </w:r>
+            <w:r>
+              <w:rPr>
+                <w:noProof/>
+                <w:webHidden/>
+              </w:rPr>
+              <w:fldChar w:fldCharType="begin"/>
+            </w:r>
+            <w:r>
+              <w:rPr>
+                <w:noProof/>
+                <w:webHidden/>
+              </w:rPr>
+              <w:instrText xml:space="preserve"> PAGEREF _Toc95025610 \h </w:instrText>
+            </w:r>
+            <w:r>
+              <w:rPr>
+                <w:noProof/>
+                <w:webHidden/>
+              </w:rPr>
+            </w:r>
+            <w:r>
+              <w:rPr>
+                <w:noProof/>
+                <w:webHidden/>
+              </w:rPr>
+              <w:fldChar w:fldCharType="separate"/>
+            </w:r>
+            <w:r>
+              <w:rPr>
+                <w:noProof/>
+                <w:webHidden/>
+              </w:rPr>
+              <w:t>40</w:t>
+            </w:r>
+            <w:r>
+              <w:rPr>
+                <w:noProof/>
+                <w:webHidden/>
+              </w:rPr>
+              <w:fldChar w:fldCharType="end"/>
+            </w:r>
+          </w:hyperlink>
+        </w:p>
+        <w:p>
+          <w:pPr>
+            <w:pStyle w:val="TOC2"/>
+            <w:tabs>
+              <w:tab w:val="right" w:leader="dot" w:pos="10790"/>
+            </w:tabs>
+            <w:rPr>
+              <w:noProof/>
+            </w:rPr>
+          </w:pPr>
+          <w:hyperlink w:anchor="_Toc95025611" w:history="1">
+            <w:r>
+              <w:rPr>
+                <w:rStyle w:val="Hyperlink"/>
+                <w:noProof/>
+              </w:rPr>
+              <w:t>How to Add a Menu Entry for Creating New Class Objects in the Unity Editor</w:t>
+            </w:r>
+            <w:r>
+              <w:rPr>
+                <w:noProof/>
+                <w:webHidden/>
+              </w:rPr>
+              <w:tab/>
+            </w:r>
+            <w:r>
+              <w:rPr>
+                <w:noProof/>
+                <w:webHidden/>
+              </w:rPr>
+              <w:fldChar w:fldCharType="begin"/>
+            </w:r>
+            <w:r>
+              <w:rPr>
+                <w:noProof/>
+                <w:webHidden/>
+              </w:rPr>
+              <w:instrText xml:space="preserve"> PAGEREF _Toc95025611 \h </w:instrText>
+            </w:r>
+            <w:r>
+              <w:rPr>
+                <w:noProof/>
+                <w:webHidden/>
+              </w:rPr>
+            </w:r>
+            <w:r>
+              <w:rPr>
+                <w:noProof/>
+                <w:webHidden/>
+              </w:rPr>
+              <w:fldChar w:fldCharType="separate"/>
+            </w:r>
+            <w:r>
+              <w:rPr>
+                <w:noProof/>
+                <w:webHidden/>
+              </w:rPr>
+              <w:t>40</w:t>
+            </w:r>
+            <w:r>
+              <w:rPr>
+                <w:noProof/>
+                <w:webHidden/>
+              </w:rPr>
+              <w:fldChar w:fldCharType="end"/>
+            </w:r>
+          </w:hyperlink>
+        </w:p>
+        <w:p>
+          <w:pPr>
+            <w:pStyle w:val="TOC2"/>
+            <w:tabs>
+              <w:tab w:val="right" w:leader="dot" w:pos="10790"/>
+            </w:tabs>
+            <w:rPr>
+              <w:noProof/>
+            </w:rPr>
+          </w:pPr>
+          <w:hyperlink w:anchor="_Toc95025612" w:history="1">
+            <w:r>
+              <w:rPr>
+                <w:rStyle w:val="Hyperlink"/>
+                <w:noProof/>
+              </w:rPr>
+              <w:t>How to Use the Prefab ScriptableObject with Preinitialized Fields</w:t>
+            </w:r>
+            <w:r>
+              <w:rPr>
+                <w:noProof/>
+                <w:webHidden/>
+              </w:rPr>
+              <w:tab/>
+            </w:r>
+            <w:r>
+              <w:rPr>
+                <w:noProof/>
+                <w:webHidden/>
+              </w:rPr>
+              <w:fldChar w:fldCharType="begin"/>
+            </w:r>
+            <w:r>
+              <w:rPr>
+                <w:noProof/>
+                <w:webHidden/>
+              </w:rPr>
+              <w:instrText xml:space="preserve"> PAGEREF _Toc95025612 \h </w:instrText>
+            </w:r>
+            <w:r>
+              <w:rPr>
+                <w:noProof/>
+                <w:webHidden/>
+              </w:rPr>
+            </w:r>
+            <w:r>
+              <w:rPr>
+                <w:noProof/>
+                <w:webHidden/>
+              </w:rPr>
+              <w:fldChar w:fldCharType="separate"/>
+            </w:r>
+            <w:r>
+              <w:rPr>
+                <w:noProof/>
+                <w:webHidden/>
+              </w:rPr>
+              <w:t>40</w:t>
             </w:r>
             <w:r>
               <w:rPr>
@@ -6693,7 +6870,7 @@
       <w:pPr>
         <w:pStyle w:val="Heading1"/>
       </w:pPr>
-      <w:bookmarkStart w:id="0" w:name="_Toc94470822"/>
+      <w:bookmarkStart w:id="0" w:name="_Toc95025514"/>
       <w:r>
         <w:lastRenderedPageBreak/>
         <w:t>Purpose of this Document</w:t>
@@ -6734,7 +6911,7 @@
       <w:pPr>
         <w:pStyle w:val="Heading1"/>
       </w:pPr>
-      <w:bookmarkStart w:id="1" w:name="_Toc94470823"/>
+      <w:bookmarkStart w:id="1" w:name="_Toc95025515"/>
       <w:r>
         <w:lastRenderedPageBreak/>
         <w:t>Unity Interface Tips</w:t>
@@ -6745,22 +6922,27 @@
       <w:pPr>
         <w:pStyle w:val="Heading2"/>
       </w:pPr>
-      <w:bookmarkStart w:id="2" w:name="_Toc94470824"/>
+      <w:bookmarkStart w:id="2" w:name="_Toc95025516"/>
       <w:r>
         <w:t>Setting Game Window to be Side-by-Side with Scene Window</w:t>
       </w:r>
       <w:bookmarkEnd w:id="2"/>
     </w:p>
     <w:p>
-      <w:r>
-        <w:t>Left-click on the Game tab and drag it to the right past the Scene window and drop it once it creates a separate Game Window.  You can then drag the middle bar to make it the size you want for both the Scene and Game windows.</w:t>
+      <w:proofErr w:type="gramStart"/>
+      <w:r>
+        <w:t>Left-click</w:t>
+      </w:r>
+      <w:proofErr w:type="gramEnd"/>
+      <w:r>
+        <w:t xml:space="preserve"> on the Game tab and drag it to the right past the Scene window and drop it once it creates a separate Game Window.  You can then drag the middle bar to make it the size you want for both the Scene and Game windows.</w:t>
       </w:r>
     </w:p>
     <w:p>
       <w:pPr>
         <w:pStyle w:val="Heading2"/>
       </w:pPr>
-      <w:bookmarkStart w:id="3" w:name="_Toc94470825"/>
+      <w:bookmarkStart w:id="3" w:name="_Toc95025517"/>
       <w:r>
         <w:t xml:space="preserve">Setting </w:t>
       </w:r>
@@ -6839,7 +7021,7 @@
       <w:pPr>
         <w:pStyle w:val="Heading3"/>
       </w:pPr>
-      <w:bookmarkStart w:id="4" w:name="_Toc94470826"/>
+      <w:bookmarkStart w:id="4" w:name="_Toc95025518"/>
       <w:r>
         <w:t>Extensions to use for Visual Studio Code</w:t>
       </w:r>
@@ -6936,7 +7118,7 @@
       <w:pPr>
         <w:pStyle w:val="Heading2"/>
       </w:pPr>
-      <w:bookmarkStart w:id="5" w:name="_Toc94470827"/>
+      <w:bookmarkStart w:id="5" w:name="_Toc95025519"/>
       <w:r>
         <w:t>Moving between 2D and 3D Project Views/Modes</w:t>
       </w:r>
@@ -7036,7 +7218,7 @@
       <w:pPr>
         <w:pStyle w:val="Heading2"/>
       </w:pPr>
-      <w:bookmarkStart w:id="6" w:name="_Toc94470828"/>
+      <w:bookmarkStart w:id="6" w:name="_Toc95025520"/>
       <w:r>
         <w:t>Adding Background Image to Fill Canvas</w:t>
       </w:r>
@@ -7177,7 +7359,7 @@
       <w:pPr>
         <w:pStyle w:val="Heading2"/>
       </w:pPr>
-      <w:bookmarkStart w:id="7" w:name="_Toc94470829"/>
+      <w:bookmarkStart w:id="7" w:name="_Toc95025521"/>
       <w:r>
         <w:t>Adding Scenes to the Project</w:t>
       </w:r>
@@ -7254,7 +7436,7 @@
         <w:pStyle w:val="Heading2"/>
       </w:pPr>
       <w:bookmarkStart w:id="8" w:name="_Ref76931006"/>
-      <w:bookmarkStart w:id="9" w:name="_Toc94470830"/>
+      <w:bookmarkStart w:id="9" w:name="_Toc95025522"/>
       <w:r>
         <w:t>Making Canvas Scale with the Screen Size</w:t>
       </w:r>
@@ -7484,7 +7666,7 @@
       <w:pPr>
         <w:pStyle w:val="Heading2"/>
       </w:pPr>
-      <w:bookmarkStart w:id="10" w:name="_Toc94470831"/>
+      <w:bookmarkStart w:id="10" w:name="_Toc95025523"/>
       <w:r>
         <w:lastRenderedPageBreak/>
         <w:t>Anchoring Screen Elements Relative to the Screen Size</w:t>
@@ -7687,7 +7869,15 @@
     </w:p>
     <w:p>
       <w:r>
-        <w:t>Once you have chosen anchors for the elements you wish to have them, test with the different aspect ratios and resolutions that are defined.  You can add your own to the list that Unity comes with, if you have specific ones you know you will need to support that do not fit the standard list.</w:t>
+        <w:t xml:space="preserve">Once you have chosen anchors for the elements you wish to have them, test with the different aspect ratios and resolutions that are defined.  You can add your own to the list that Unity comes with, if you have specific </w:t>
+      </w:r>
+      <w:proofErr w:type="gramStart"/>
+      <w:r>
+        <w:t>ones</w:t>
+      </w:r>
+      <w:proofErr w:type="gramEnd"/>
+      <w:r>
+        <w:t xml:space="preserve"> you know you will need to support that do not fit the standard list.</w:t>
       </w:r>
     </w:p>
     <w:p>
@@ -7702,7 +7892,7 @@
       <w:pPr>
         <w:pStyle w:val="Heading2"/>
       </w:pPr>
-      <w:bookmarkStart w:id="11" w:name="_Toc94470832"/>
+      <w:bookmarkStart w:id="11" w:name="_Toc95025524"/>
       <w:r>
         <w:lastRenderedPageBreak/>
         <w:t>Changing the Size of a Sprite Image Equally in all Dimensions by Clicking &amp; Dragging the Mouse</w:t>
@@ -7763,7 +7953,7 @@
       <w:pPr>
         <w:pStyle w:val="Heading2"/>
       </w:pPr>
-      <w:bookmarkStart w:id="12" w:name="_Toc94470833"/>
+      <w:bookmarkStart w:id="12" w:name="_Toc95025525"/>
       <w:r>
         <w:t>Aligning Sprite Images Easily</w:t>
       </w:r>
@@ -7992,7 +8182,7 @@
       <w:pPr>
         <w:pStyle w:val="Heading2"/>
       </w:pPr>
-      <w:bookmarkStart w:id="13" w:name="_Toc94470834"/>
+      <w:bookmarkStart w:id="13" w:name="_Toc95025526"/>
       <w:r>
         <w:t>Parent, Child &amp; Animation</w:t>
       </w:r>
@@ -8018,7 +8208,7 @@
       <w:pPr>
         <w:pStyle w:val="Heading1"/>
       </w:pPr>
-      <w:bookmarkStart w:id="14" w:name="_Toc94470835"/>
+      <w:bookmarkStart w:id="14" w:name="_Toc95025527"/>
       <w:r>
         <w:lastRenderedPageBreak/>
         <w:t xml:space="preserve">Useful Web Pages for Use </w:t>
@@ -8035,7 +8225,7 @@
       <w:pPr>
         <w:pStyle w:val="Heading2"/>
       </w:pPr>
-      <w:bookmarkStart w:id="15" w:name="_Toc94470836"/>
+      <w:bookmarkStart w:id="15" w:name="_Toc95025528"/>
       <w:r>
         <w:t>GitHub.COM</w:t>
       </w:r>
@@ -8079,7 +8269,7 @@
       <w:pPr>
         <w:pStyle w:val="Heading2"/>
       </w:pPr>
-      <w:bookmarkStart w:id="16" w:name="_Toc94470837"/>
+      <w:bookmarkStart w:id="16" w:name="_Toc95025529"/>
       <w:r>
         <w:t>DoFont.COM – Fonts for use with Your Projects</w:t>
       </w:r>
@@ -8153,7 +8343,7 @@
       <w:pPr>
         <w:pStyle w:val="Heading2"/>
       </w:pPr>
-      <w:bookmarkStart w:id="17" w:name="_Toc94470838"/>
+      <w:bookmarkStart w:id="17" w:name="_Toc95025530"/>
       <w:r>
         <w:t>OpenGameArt.ORG – Downloadable 2D</w:t>
       </w:r>
@@ -8217,7 +8407,7 @@
       <w:pPr>
         <w:pStyle w:val="Heading2"/>
       </w:pPr>
-      <w:bookmarkStart w:id="18" w:name="_Toc94470839"/>
+      <w:bookmarkStart w:id="18" w:name="_Toc95025531"/>
       <w:r>
         <w:t>Freesound.ORG</w:t>
       </w:r>
@@ -8238,7 +8428,7 @@
       <w:pPr>
         <w:pStyle w:val="Heading2"/>
       </w:pPr>
-      <w:bookmarkStart w:id="19" w:name="_Toc94470840"/>
+      <w:bookmarkStart w:id="19" w:name="_Toc95025532"/>
       <w:r>
         <w:t>App.Diagram.Net – Online Flowchart Drawing Program</w:t>
       </w:r>
@@ -8253,7 +8443,7 @@
       <w:pPr>
         <w:pStyle w:val="Heading2"/>
       </w:pPr>
-      <w:bookmarkStart w:id="20" w:name="_Toc94470841"/>
+      <w:bookmarkStart w:id="20" w:name="_Toc95025533"/>
       <w:r>
         <w:t>Adobe Color Wheel</w:t>
       </w:r>
@@ -8281,7 +8471,7 @@
       <w:pPr>
         <w:pStyle w:val="Heading2"/>
       </w:pPr>
-      <w:bookmarkStart w:id="21" w:name="_Toc94470842"/>
+      <w:bookmarkStart w:id="21" w:name="_Toc95025534"/>
       <w:r>
         <w:t>Share My Game</w:t>
       </w:r>
@@ -8309,7 +8499,7 @@
       <w:pPr>
         <w:pStyle w:val="Heading2"/>
       </w:pPr>
-      <w:bookmarkStart w:id="22" w:name="_Toc94470843"/>
+      <w:bookmarkStart w:id="22" w:name="_Toc95025535"/>
       <w:r>
         <w:lastRenderedPageBreak/>
         <w:t>RenderDoc – Graphics Debugger</w:t>
@@ -8325,7 +8515,7 @@
       <w:pPr>
         <w:pStyle w:val="Heading2"/>
       </w:pPr>
-      <w:bookmarkStart w:id="23" w:name="_Toc94470844"/>
+      <w:bookmarkStart w:id="23" w:name="_Toc95025536"/>
       <w:r>
         <w:t>Unity Answers Discussion Group</w:t>
       </w:r>
@@ -8358,7 +8548,7 @@
       <w:pPr>
         <w:pStyle w:val="Heading2"/>
       </w:pPr>
-      <w:bookmarkStart w:id="24" w:name="_Toc94470845"/>
+      <w:bookmarkStart w:id="24" w:name="_Toc95025537"/>
       <w:r>
         <w:t>Las Vegas Unity User Group</w:t>
       </w:r>
@@ -8407,7 +8597,7 @@
       <w:pPr>
         <w:pStyle w:val="Heading2"/>
       </w:pPr>
-      <w:bookmarkStart w:id="25" w:name="_Toc94470846"/>
+      <w:bookmarkStart w:id="25" w:name="_Toc95025538"/>
       <w:r>
         <w:t>Mirror Networking</w:t>
       </w:r>
@@ -8428,7 +8618,15 @@
     </w:p>
     <w:p>
       <w:r>
-        <w:t xml:space="preserve">They provide a high level networking API for Unity that provides several different types of </w:t>
+        <w:t xml:space="preserve">They provide a </w:t>
+      </w:r>
+      <w:proofErr w:type="gramStart"/>
+      <w:r>
+        <w:t>high level</w:t>
+      </w:r>
+      <w:proofErr w:type="gramEnd"/>
+      <w:r>
+        <w:t xml:space="preserve"> networking API for Unity that provides several different types of </w:t>
       </w:r>
       <w:r>
         <w:t xml:space="preserve">low level </w:t>
@@ -8444,7 +8642,7 @@
       <w:pPr>
         <w:pStyle w:val="Heading2"/>
       </w:pPr>
-      <w:bookmarkStart w:id="26" w:name="_Toc94470847"/>
+      <w:bookmarkStart w:id="26" w:name="_Toc95025539"/>
       <w:r>
         <w:t>Game Programming Patterns</w:t>
       </w:r>
@@ -8485,7 +8683,7 @@
       <w:pPr>
         <w:pStyle w:val="Heading2"/>
       </w:pPr>
-      <w:bookmarkStart w:id="27" w:name="_Toc94470848"/>
+      <w:bookmarkStart w:id="27" w:name="_Toc95025540"/>
       <w:r>
         <w:t>Krita – Free Paint Program</w:t>
       </w:r>
@@ -8508,7 +8706,7 @@
       <w:pPr>
         <w:pStyle w:val="Heading2"/>
       </w:pPr>
-      <w:bookmarkStart w:id="28" w:name="_Toc94470849"/>
+      <w:bookmarkStart w:id="28" w:name="_Toc95025541"/>
       <w:r>
         <w:t>2D Game Art Assets</w:t>
       </w:r>
@@ -8536,7 +8734,7 @@
       <w:pPr>
         <w:pStyle w:val="Heading1"/>
       </w:pPr>
-      <w:bookmarkStart w:id="29" w:name="_Toc94470850"/>
+      <w:bookmarkStart w:id="29" w:name="_Toc95025542"/>
       <w:r>
         <w:lastRenderedPageBreak/>
         <w:t>Webinars</w:t>
@@ -8550,7 +8748,7 @@
       <w:pPr>
         <w:pStyle w:val="Heading2"/>
       </w:pPr>
-      <w:bookmarkStart w:id="30" w:name="_Toc94470851"/>
+      <w:bookmarkStart w:id="30" w:name="_Toc95025543"/>
       <w:r>
         <w:t>Text Mesh Pro – Using Fallback Font Settings</w:t>
       </w:r>
@@ -8570,7 +8768,7 @@
       <w:pPr>
         <w:pStyle w:val="Heading1"/>
       </w:pPr>
-      <w:bookmarkStart w:id="31" w:name="_Toc94470852"/>
+      <w:bookmarkStart w:id="31" w:name="_Toc95025544"/>
       <w:r>
         <w:lastRenderedPageBreak/>
         <w:t>Useful Unity Manual Pages</w:t>
@@ -8581,7 +8779,7 @@
       <w:pPr>
         <w:pStyle w:val="Heading2"/>
       </w:pPr>
-      <w:bookmarkStart w:id="32" w:name="_Toc94470853"/>
+      <w:bookmarkStart w:id="32" w:name="_Toc95025545"/>
       <w:r>
         <w:t>Order of Execution for Event Functions</w:t>
       </w:r>
@@ -8613,7 +8811,7 @@
       <w:pPr>
         <w:pStyle w:val="Heading1"/>
       </w:pPr>
-      <w:bookmarkStart w:id="33" w:name="_Toc94470854"/>
+      <w:bookmarkStart w:id="33" w:name="_Toc95025546"/>
       <w:r>
         <w:lastRenderedPageBreak/>
         <w:t>Useful Packages from Unity</w:t>
@@ -8624,7 +8822,7 @@
       <w:pPr>
         <w:pStyle w:val="Heading2"/>
       </w:pPr>
-      <w:bookmarkStart w:id="34" w:name="_Toc94470855"/>
+      <w:bookmarkStart w:id="34" w:name="_Toc95025547"/>
       <w:r>
         <w:t>Device Simulator</w:t>
       </w:r>
@@ -8741,7 +8939,7 @@
       <w:pPr>
         <w:pStyle w:val="Heading1"/>
       </w:pPr>
-      <w:bookmarkStart w:id="35" w:name="_Toc94470856"/>
+      <w:bookmarkStart w:id="35" w:name="_Toc95025548"/>
       <w:r>
         <w:lastRenderedPageBreak/>
         <w:t>Useful Assets from the Unity Asset Store</w:t>
@@ -8752,7 +8950,7 @@
       <w:pPr>
         <w:pStyle w:val="Heading2"/>
       </w:pPr>
-      <w:bookmarkStart w:id="36" w:name="_Toc94470857"/>
+      <w:bookmarkStart w:id="36" w:name="_Toc95025549"/>
       <w:r>
         <w:t>Text Mesh Pro – Comes with Unity</w:t>
       </w:r>
@@ -8844,7 +9042,7 @@
       <w:pPr>
         <w:pStyle w:val="Heading2"/>
       </w:pPr>
-      <w:bookmarkStart w:id="37" w:name="_Toc94470858"/>
+      <w:bookmarkStart w:id="37" w:name="_Toc95025550"/>
       <w:r>
         <w:t>Agora Video SDK for Unity – Text &amp; Video Chat Plug-in</w:t>
       </w:r>
@@ -8890,7 +9088,7 @@
       <w:pPr>
         <w:pStyle w:val="Heading1"/>
       </w:pPr>
-      <w:bookmarkStart w:id="38" w:name="_Toc94470859"/>
+      <w:bookmarkStart w:id="38" w:name="_Toc95025551"/>
       <w:r>
         <w:lastRenderedPageBreak/>
         <w:t>Generally Useful Code</w:t>
@@ -8904,7 +9102,7 @@
       <w:pPr>
         <w:pStyle w:val="Heading2"/>
       </w:pPr>
-      <w:bookmarkStart w:id="39" w:name="_Toc94470860"/>
+      <w:bookmarkStart w:id="39" w:name="_Toc95025552"/>
       <w:r>
         <w:t>Exit Game in Unity Editor</w:t>
       </w:r>
@@ -9044,7 +9242,7 @@
       <w:pPr>
         <w:pStyle w:val="Heading1"/>
       </w:pPr>
-      <w:bookmarkStart w:id="40" w:name="_Toc94470861"/>
+      <w:bookmarkStart w:id="40" w:name="_Toc95025553"/>
       <w:r>
         <w:lastRenderedPageBreak/>
         <w:t>Laser Defender</w:t>
@@ -9068,7 +9266,7 @@
         <w:pStyle w:val="Heading2"/>
       </w:pPr>
       <w:bookmarkStart w:id="41" w:name="_Ref80994099"/>
-      <w:bookmarkStart w:id="42" w:name="_Toc94470862"/>
+      <w:bookmarkStart w:id="42" w:name="_Toc95025554"/>
       <w:r>
         <w:t xml:space="preserve">Trigger </w:t>
       </w:r>
@@ -9203,7 +9401,7 @@
         <w:pStyle w:val="Heading2"/>
       </w:pPr>
       <w:bookmarkStart w:id="43" w:name="_Ref78545662"/>
-      <w:bookmarkStart w:id="44" w:name="_Toc94470863"/>
+      <w:bookmarkStart w:id="44" w:name="_Toc95025555"/>
       <w:r>
         <w:t>Delay for Loading a Scene</w:t>
       </w:r>
@@ -9439,7 +9637,7 @@
       <w:pPr>
         <w:pStyle w:val="Heading2"/>
       </w:pPr>
-      <w:bookmarkStart w:id="45" w:name="_Toc94470864"/>
+      <w:bookmarkStart w:id="45" w:name="_Toc95025556"/>
       <w:r>
         <w:t>Music Player with Singleton (Lesson #114)</w:t>
       </w:r>
@@ -9677,7 +9875,7 @@
       <w:pPr>
         <w:pStyle w:val="Heading2"/>
       </w:pPr>
-      <w:bookmarkStart w:id="46" w:name="_Toc94470865"/>
+      <w:bookmarkStart w:id="46" w:name="_Toc95025557"/>
       <w:r>
         <w:lastRenderedPageBreak/>
         <w:t>Spinning Effect on a Sprite</w:t>
@@ -9731,7 +9929,7 @@
       <w:pPr>
         <w:pStyle w:val="Heading2"/>
       </w:pPr>
-      <w:bookmarkStart w:id="47" w:name="_Toc94470866"/>
+      <w:bookmarkStart w:id="47" w:name="_Toc95025558"/>
       <w:r>
         <w:t>Creating a Button Using Text</w:t>
       </w:r>
@@ -10093,24 +10291,100 @@
         <w:rPr>
           <w:color w:val="008000"/>
         </w:rPr>
-        <w:t>*</w:t>
+        <w:t>*       HandleButton will be called when the button on the scene is clicked.</w:t>
+      </w:r>
+    </w:p>
+    <w:p>
+      <w:pPr>
+        <w:pStyle w:val="Code"/>
+      </w:pPr>
+      <w:r>
+        <w:t xml:space="preserve">    </w:t>
       </w:r>
       <w:r>
         <w:rPr>
           <w:color w:val="008000"/>
         </w:rPr>
-        <w:t xml:space="preserve">       </w:t>
+        <w:t>***/</w:t>
+      </w:r>
+    </w:p>
+    <w:p>
+      <w:pPr>
+        <w:pStyle w:val="Code"/>
+      </w:pPr>
+      <w:r>
+        <w:t xml:space="preserve">    </w:t>
+      </w:r>
+      <w:r>
+        <w:rPr>
+          <w:color w:val="0000FF"/>
+        </w:rPr>
+        <w:t>public</w:t>
+      </w:r>
+      <w:r>
+        <w:t xml:space="preserve"> </w:t>
+      </w:r>
+      <w:r>
+        <w:rPr>
+          <w:color w:val="0000FF"/>
+        </w:rPr>
+        <w:t>void</w:t>
+      </w:r>
+      <w:r>
+        <w:t xml:space="preserve"> HandleButton()</w:t>
+      </w:r>
+    </w:p>
+    <w:p>
+      <w:pPr>
+        <w:pStyle w:val="Code"/>
+      </w:pPr>
+      <w:r>
+        <w:t xml:space="preserve">    {</w:t>
+      </w:r>
+    </w:p>
+    <w:p>
+      <w:pPr>
+        <w:pStyle w:val="Code"/>
+      </w:pPr>
+      <w:r>
+        <w:t xml:space="preserve">        </w:t>
+      </w:r>
+      <w:r>
+        <w:t>SceneManager.LoadScene(</w:t>
+      </w:r>
+      <w:r>
+        <w:rPr>
+          <w:color w:val="A31515"/>
+        </w:rPr>
+        <w:t>"Scene2"</w:t>
+      </w:r>
+      <w:r>
+        <w:t>);</w:t>
+      </w:r>
+    </w:p>
+    <w:p>
+      <w:pPr>
+        <w:pStyle w:val="Code"/>
+      </w:pPr>
+      <w:r>
+        <w:t xml:space="preserve">    </w:t>
+      </w:r>
+      <w:r>
+        <w:t xml:space="preserve">}   </w:t>
       </w:r>
       <w:r>
         <w:rPr>
           <w:color w:val="008000"/>
         </w:rPr>
-        <w:t>HandleButton will be called when the button on the scene is clicked.</w:t>
+        <w:t>// HandleButton()</w:t>
       </w:r>
     </w:p>
     <w:p>
       <w:pPr>
         <w:pStyle w:val="Code"/>
+        <w:rPr>
+          <w:color w:val="008000"/>
+        </w:rPr>
       </w:pPr>
       <w:r>
         <w:t xml:space="preserve">    </w:t>
@@ -10119,6 +10393,54 @@
         <w:rPr>
           <w:color w:val="008000"/>
         </w:rPr>
+        <w:t>/***</w:t>
+      </w:r>
+    </w:p>
+    <w:p>
+      <w:pPr>
+        <w:pStyle w:val="Code"/>
+        <w:rPr>
+          <w:color w:val="008000"/>
+        </w:rPr>
+      </w:pPr>
+      <w:r>
+        <w:t xml:space="preserve">    </w:t>
+      </w:r>
+      <w:r>
+        <w:rPr>
+          <w:color w:val="008000"/>
+        </w:rPr>
+        <w:t>*       ExitGame() is called to exit the game.  It handles the two cases of</w:t>
+      </w:r>
+    </w:p>
+    <w:p>
+      <w:pPr>
+        <w:pStyle w:val="Code"/>
+        <w:rPr>
+          <w:color w:val="008000"/>
+        </w:rPr>
+      </w:pPr>
+      <w:r>
+        <w:t xml:space="preserve">    </w:t>
+      </w:r>
+      <w:r>
+        <w:rPr>
+          <w:color w:val="008000"/>
+        </w:rPr>
+        <w:t>*   running in standalone mode or in the Unity Editor.</w:t>
+      </w:r>
+    </w:p>
+    <w:p>
+      <w:pPr>
+        <w:pStyle w:val="Code"/>
+      </w:pPr>
+      <w:r>
+        <w:t xml:space="preserve">    </w:t>
+      </w:r>
+      <w:r>
+        <w:rPr>
+          <w:color w:val="008000"/>
+        </w:rPr>
         <w:t>***/</w:t>
       </w:r>
     </w:p>
@@ -10145,7 +10467,7 @@
         <w:t>void</w:t>
       </w:r>
       <w:r>
-        <w:t xml:space="preserve"> HandleButton()</w:t>
+        <w:t xml:space="preserve"> ExitGame()</w:t>
       </w:r>
     </w:p>
     <w:p>
@@ -10153,7 +10475,10 @@
         <w:pStyle w:val="Code"/>
       </w:pPr>
       <w:r>
-        <w:t xml:space="preserve">    {</w:t>
+        <w:t xml:space="preserve">    </w:t>
+      </w:r>
+      <w:r>
+        <w:t>{</w:t>
       </w:r>
     </w:p>
     <w:p>
@@ -10164,16 +10489,13 @@
         <w:t xml:space="preserve">        </w:t>
       </w:r>
       <w:r>
-        <w:t>SceneManager.LoadScene(</w:t>
-      </w:r>
-      <w:r>
-        <w:rPr>
-          <w:color w:val="A31515"/>
-        </w:rPr>
-        <w:t>"Scene2"</w:t>
-      </w:r>
-      <w:r>
-        <w:t>);</w:t>
+        <w:rPr>
+          <w:color w:val="0000FF"/>
+        </w:rPr>
+        <w:t>if</w:t>
+      </w:r>
+      <w:r>
+        <w:t xml:space="preserve"> (Application.isPlaying &amp; !Application.isEditor)</w:t>
       </w:r>
     </w:p>
     <w:p>
@@ -10181,262 +10503,126 @@
         <w:pStyle w:val="Code"/>
       </w:pPr>
       <w:r>
+        <w:t xml:space="preserve">            </w:t>
+      </w:r>
+      <w:r>
+        <w:t xml:space="preserve">Application.Quit(); </w:t>
+      </w:r>
+      <w:r>
+        <w:rPr>
+          <w:color w:val="008000"/>
+        </w:rPr>
+        <w:t>// May return from this, but program terminates at end of the frame</w:t>
+      </w:r>
+    </w:p>
+    <w:p>
+      <w:pPr>
+        <w:pStyle w:val="Code"/>
+      </w:pPr>
+      <w:r>
+        <w:rPr>
+          <w:color w:val="808080"/>
+        </w:rPr>
+        <w:t>#if</w:t>
+      </w:r>
+      <w:r>
+        <w:t xml:space="preserve"> </w:t>
+      </w:r>
+      <w:r>
+        <w:rPr>
+          <w:color w:val="0000FF"/>
+        </w:rPr>
+        <w:t>true</w:t>
+      </w:r>
+      <w:r>
         <w:t xml:space="preserve">    </w:t>
       </w:r>
       <w:r>
+        <w:rPr>
+          <w:color w:val="008000"/>
+        </w:rPr>
+        <w:t>// Set to false if not being run in the Editor</w:t>
+      </w:r>
+    </w:p>
+    <w:p>
+      <w:pPr>
+        <w:pStyle w:val="Code"/>
+      </w:pPr>
+      <w:r>
+        <w:t xml:space="preserve">        </w:t>
+      </w:r>
+      <w:r>
+        <w:rPr>
+          <w:color w:val="0000FF"/>
+        </w:rPr>
+        <w:t>else</w:t>
+      </w:r>
+    </w:p>
+    <w:p>
+      <w:pPr>
+        <w:pStyle w:val="Code"/>
+      </w:pPr>
+      <w:r>
+        <w:t xml:space="preserve">            </w:t>
+      </w:r>
+      <w:r>
+        <w:t xml:space="preserve">UnityEditor.EditorApplication.isPlaying = </w:t>
+      </w:r>
+      <w:r>
+        <w:rPr>
+          <w:color w:val="0000FF"/>
+        </w:rPr>
+        <w:t>false</w:t>
+      </w:r>
+      <w:r>
+        <w:t xml:space="preserve">;    </w:t>
+      </w:r>
+      <w:r>
+        <w:rPr>
+          <w:color w:val="008000"/>
+        </w:rPr>
+        <w:t>// Handle being in the editor</w:t>
+      </w:r>
+    </w:p>
+    <w:p>
+      <w:pPr>
+        <w:pStyle w:val="Code"/>
+      </w:pPr>
+      <w:r>
+        <w:rPr>
+          <w:color w:val="808080"/>
+        </w:rPr>
+        <w:t>#endif</w:t>
+      </w:r>
+    </w:p>
+    <w:p>
+      <w:pPr>
+        <w:pStyle w:val="Code"/>
+      </w:pPr>
+      <w:r>
+        <w:t xml:space="preserve">    </w:t>
+      </w:r>
+      <w:r>
         <w:t xml:space="preserve">}   </w:t>
       </w:r>
       <w:r>
         <w:rPr>
           <w:color w:val="008000"/>
         </w:rPr>
-        <w:t>// HandleButton()</w:t>
+        <w:t>// ExitGame()</w:t>
       </w:r>
     </w:p>
     <w:p>
       <w:pPr>
         <w:pStyle w:val="Code"/>
+      </w:pPr>
+      <w:r>
+        <w:t xml:space="preserve">}   </w:t>
+      </w:r>
+      <w:r>
         <w:rPr>
           <w:color w:val="008000"/>
         </w:rPr>
-      </w:pPr>
-      <w:r>
-        <w:t xml:space="preserve">    </w:t>
-      </w:r>
-      <w:r>
-        <w:rPr>
-          <w:color w:val="008000"/>
-        </w:rPr>
-        <w:t>/***</w:t>
-      </w:r>
-    </w:p>
-    <w:p>
-      <w:pPr>
-        <w:pStyle w:val="Code"/>
-        <w:rPr>
-          <w:color w:val="008000"/>
-        </w:rPr>
-      </w:pPr>
-      <w:r>
-        <w:t xml:space="preserve">    </w:t>
-      </w:r>
-      <w:r>
-        <w:rPr>
-          <w:color w:val="008000"/>
-        </w:rPr>
-        <w:t>*       ExitGame() is called to exit the game.  It handles the two cases of</w:t>
-      </w:r>
-    </w:p>
-    <w:p>
-      <w:pPr>
-        <w:pStyle w:val="Code"/>
-        <w:rPr>
-          <w:color w:val="008000"/>
-        </w:rPr>
-      </w:pPr>
-      <w:r>
-        <w:t xml:space="preserve">    </w:t>
-      </w:r>
-      <w:r>
-        <w:rPr>
-          <w:color w:val="008000"/>
-        </w:rPr>
-        <w:t>*   running in standalone mode or in the Unity Editor.</w:t>
-      </w:r>
-    </w:p>
-    <w:p>
-      <w:pPr>
-        <w:pStyle w:val="Code"/>
-      </w:pPr>
-      <w:r>
-        <w:t xml:space="preserve">    </w:t>
-      </w:r>
-      <w:r>
-        <w:rPr>
-          <w:color w:val="008000"/>
-        </w:rPr>
-        <w:t>***/</w:t>
-      </w:r>
-    </w:p>
-    <w:p>
-      <w:pPr>
-        <w:pStyle w:val="Code"/>
-      </w:pPr>
-      <w:r>
-        <w:t xml:space="preserve">    </w:t>
-      </w:r>
-      <w:r>
-        <w:rPr>
-          <w:color w:val="0000FF"/>
-        </w:rPr>
-        <w:t>public</w:t>
-      </w:r>
-      <w:r>
-        <w:t xml:space="preserve"> </w:t>
-      </w:r>
-      <w:r>
-        <w:rPr>
-          <w:color w:val="0000FF"/>
-        </w:rPr>
-        <w:t>void</w:t>
-      </w:r>
-      <w:r>
-        <w:t xml:space="preserve"> ExitGame()</w:t>
-      </w:r>
-    </w:p>
-    <w:p>
-      <w:pPr>
-        <w:pStyle w:val="Code"/>
-      </w:pPr>
-      <w:r>
-        <w:t xml:space="preserve">    </w:t>
-      </w:r>
-      <w:r>
-        <w:t>{</w:t>
-      </w:r>
-    </w:p>
-    <w:p>
-      <w:pPr>
-        <w:pStyle w:val="Code"/>
-      </w:pPr>
-      <w:r>
-        <w:t xml:space="preserve">        </w:t>
-      </w:r>
-      <w:r>
-        <w:rPr>
-          <w:color w:val="0000FF"/>
-        </w:rPr>
-        <w:t>if</w:t>
-      </w:r>
-      <w:r>
-        <w:t xml:space="preserve"> (Application.isPlaying &amp; !Application.isEditor)</w:t>
-      </w:r>
-    </w:p>
-    <w:p>
-      <w:pPr>
-        <w:pStyle w:val="Code"/>
-      </w:pPr>
-      <w:r>
-        <w:t xml:space="preserve">            </w:t>
-      </w:r>
-      <w:r>
-        <w:t xml:space="preserve">Application.Quit(); </w:t>
-      </w:r>
-      <w:r>
-        <w:rPr>
-          <w:color w:val="008000"/>
-        </w:rPr>
-        <w:t>// May return from this, but program terminates at end of the frame</w:t>
-      </w:r>
-    </w:p>
-    <w:p>
-      <w:pPr>
-        <w:pStyle w:val="Code"/>
-      </w:pPr>
-      <w:r>
-        <w:rPr>
-          <w:color w:val="808080"/>
-        </w:rPr>
-        <w:t>#if</w:t>
-      </w:r>
-      <w:r>
-        <w:t xml:space="preserve"> </w:t>
-      </w:r>
-      <w:r>
-        <w:rPr>
-          <w:color w:val="0000FF"/>
-        </w:rPr>
-        <w:t>true</w:t>
-      </w:r>
-      <w:r>
-        <w:t xml:space="preserve">    </w:t>
-      </w:r>
-      <w:r>
-        <w:rPr>
-          <w:color w:val="008000"/>
-        </w:rPr>
-        <w:t>// Set to false if not being run in the Editor</w:t>
-      </w:r>
-    </w:p>
-    <w:p>
-      <w:pPr>
-        <w:pStyle w:val="Code"/>
-      </w:pPr>
-      <w:r>
-        <w:t xml:space="preserve">        </w:t>
-      </w:r>
-      <w:r>
-        <w:rPr>
-          <w:color w:val="0000FF"/>
-        </w:rPr>
-        <w:t>else</w:t>
-      </w:r>
-    </w:p>
-    <w:p>
-      <w:pPr>
-        <w:pStyle w:val="Code"/>
-      </w:pPr>
-      <w:r>
-        <w:t xml:space="preserve">            </w:t>
-      </w:r>
-      <w:r>
-        <w:t xml:space="preserve">UnityEditor.EditorApplication.isPlaying = </w:t>
-      </w:r>
-      <w:r>
-        <w:rPr>
-          <w:color w:val="0000FF"/>
-        </w:rPr>
-        <w:t>false</w:t>
-      </w:r>
-      <w:r>
-        <w:t xml:space="preserve">;    </w:t>
-      </w:r>
-      <w:r>
-        <w:rPr>
-          <w:color w:val="008000"/>
-        </w:rPr>
-        <w:t>// Handle being in the editor</w:t>
-      </w:r>
-    </w:p>
-    <w:p>
-      <w:pPr>
-        <w:pStyle w:val="Code"/>
-      </w:pPr>
-      <w:r>
-        <w:rPr>
-          <w:color w:val="808080"/>
-        </w:rPr>
-        <w:t>#endif</w:t>
-      </w:r>
-    </w:p>
-    <w:p>
-      <w:pPr>
-        <w:pStyle w:val="Code"/>
-      </w:pPr>
-      <w:r>
-        <w:t xml:space="preserve">    </w:t>
-      </w:r>
-      <w:r>
-        <w:t xml:space="preserve">}   </w:t>
-      </w:r>
-      <w:r>
-        <w:rPr>
-          <w:color w:val="008000"/>
-        </w:rPr>
-        <w:t>// ExitGame()</w:t>
-      </w:r>
-    </w:p>
-    <w:p>
-      <w:pPr>
-        <w:pStyle w:val="Code"/>
-      </w:pPr>
-      <w:r>
-        <w:t xml:space="preserve">}   </w:t>
-      </w:r>
-      <w:r>
-        <w:rPr>
-          <w:color w:val="008000"/>
-        </w:rPr>
         <w:t>// class ButtonUI</w:t>
       </w:r>
     </w:p>
@@ -10445,7 +10631,7 @@
       <w:pPr>
         <w:pStyle w:val="Heading1"/>
       </w:pPr>
-      <w:bookmarkStart w:id="48" w:name="_Toc94470867"/>
+      <w:bookmarkStart w:id="48" w:name="_Toc95025559"/>
       <w:r>
         <w:lastRenderedPageBreak/>
         <w:t>Glitch Garden from Udemy Complete Unity Game Developer 2D Course</w:t>
@@ -10456,7 +10642,7 @@
       <w:pPr>
         <w:pStyle w:val="Heading2"/>
       </w:pPr>
-      <w:bookmarkStart w:id="49" w:name="_Toc94470868"/>
+      <w:bookmarkStart w:id="49" w:name="_Toc95025560"/>
       <w:r>
         <w:t>Startup Audio for Loading Game</w:t>
       </w:r>
@@ -10497,7 +10683,7 @@
       <w:pPr>
         <w:pStyle w:val="Heading2"/>
       </w:pPr>
-      <w:bookmarkStart w:id="50" w:name="_Toc94470869"/>
+      <w:bookmarkStart w:id="50" w:name="_Toc95025561"/>
       <w:r>
         <w:t>Setting Canvas to Match World Units Scaling</w:t>
       </w:r>
@@ -10659,7 +10845,7 @@
       <w:pPr>
         <w:pStyle w:val="Heading2"/>
       </w:pPr>
-      <w:bookmarkStart w:id="51" w:name="_Toc94470870"/>
+      <w:bookmarkStart w:id="51" w:name="_Toc95025562"/>
       <w:r>
         <w:t>Placing</w:t>
       </w:r>
@@ -10844,7 +11030,7 @@
       <w:pPr>
         <w:pStyle w:val="Heading2"/>
       </w:pPr>
-      <w:bookmarkStart w:id="52" w:name="_Toc94470871"/>
+      <w:bookmarkStart w:id="52" w:name="_Toc95025563"/>
       <w:r>
         <w:lastRenderedPageBreak/>
         <w:t>Slicing a Sprite Sheet for Animation</w:t>
@@ -11316,7 +11502,7 @@
       <w:pPr>
         <w:pStyle w:val="Heading2"/>
       </w:pPr>
-      <w:bookmarkStart w:id="53" w:name="_Toc94470872"/>
+      <w:bookmarkStart w:id="53" w:name="_Toc95025564"/>
       <w:r>
         <w:lastRenderedPageBreak/>
         <w:t>Adding Animated Sprite to Game</w:t>
@@ -12016,7 +12202,7 @@
       <w:pPr>
         <w:pStyle w:val="Heading2"/>
       </w:pPr>
-      <w:bookmarkStart w:id="54" w:name="_Toc94470873"/>
+      <w:bookmarkStart w:id="54" w:name="_Toc95025565"/>
       <w:r>
         <w:t>Playing with Animation Playback</w:t>
       </w:r>
@@ -12093,7 +12279,7 @@
       <w:pPr>
         <w:pStyle w:val="Heading2"/>
       </w:pPr>
-      <w:bookmarkStart w:id="55" w:name="_Toc94470874"/>
+      <w:bookmarkStart w:id="55" w:name="_Toc95025566"/>
       <w:r>
         <w:lastRenderedPageBreak/>
         <w:t>Basic Animation Transition</w:t>
@@ -12282,7 +12468,7 @@
       <w:pPr>
         <w:pStyle w:val="Heading2"/>
       </w:pPr>
-      <w:bookmarkStart w:id="56" w:name="_Toc94470875"/>
+      <w:bookmarkStart w:id="56" w:name="_Toc95025567"/>
       <w:r>
         <w:t>Moving a Sprite Animation using Transforms</w:t>
       </w:r>
@@ -12445,7 +12631,7 @@
       <w:pPr>
         <w:pStyle w:val="Heading2"/>
       </w:pPr>
-      <w:bookmarkStart w:id="57" w:name="_Toc94470876"/>
+      <w:bookmarkStart w:id="57" w:name="_Toc95025568"/>
       <w:r>
         <w:t>Calling Code Functions using Animation Events</w:t>
       </w:r>
@@ -12624,7 +12810,7 @@
       <w:pPr>
         <w:pStyle w:val="Heading2"/>
       </w:pPr>
-      <w:bookmarkStart w:id="58" w:name="_Toc94470877"/>
+      <w:bookmarkStart w:id="58" w:name="_Toc95025569"/>
       <w:r>
         <w:lastRenderedPageBreak/>
         <w:t>Keyframe Animations</w:t>
@@ -13126,7 +13312,7 @@
       <w:pPr>
         <w:pStyle w:val="Heading2"/>
       </w:pPr>
-      <w:bookmarkStart w:id="59" w:name="_Toc94470878"/>
+      <w:bookmarkStart w:id="59" w:name="_Toc95025570"/>
       <w:r>
         <w:lastRenderedPageBreak/>
         <w:t>Performing an Animation using a Single Image</w:t>
@@ -13264,7 +13450,7 @@
       <w:pPr>
         <w:pStyle w:val="Heading2"/>
       </w:pPr>
-      <w:bookmarkStart w:id="60" w:name="_Toc94470879"/>
+      <w:bookmarkStart w:id="60" w:name="_Toc95025571"/>
       <w:r>
         <w:t>Spawning Animations at Random Intervals</w:t>
       </w:r>
@@ -13725,7 +13911,7 @@
       <w:pPr>
         <w:pStyle w:val="Heading2"/>
       </w:pPr>
-      <w:bookmarkStart w:id="61" w:name="_Toc94470880"/>
+      <w:bookmarkStart w:id="61" w:name="_Toc95025572"/>
       <w:r>
         <w:lastRenderedPageBreak/>
         <w:t>Parent &amp; Child Animation</w:t>
@@ -13825,7 +14011,7 @@
       <w:pPr>
         <w:pStyle w:val="Heading3"/>
       </w:pPr>
-      <w:bookmarkStart w:id="62" w:name="_Toc94470881"/>
+      <w:bookmarkStart w:id="62" w:name="_Toc95025573"/>
       <w:r>
         <w:t>Parent &amp; Child Sprites with Collider</w:t>
       </w:r>
@@ -13940,7 +14126,7 @@
       <w:pPr>
         <w:pStyle w:val="Heading2"/>
       </w:pPr>
-      <w:bookmarkStart w:id="63" w:name="_Toc94470882"/>
+      <w:bookmarkStart w:id="63" w:name="_Toc95025574"/>
       <w:r>
         <w:t>Collision Detection in 2D</w:t>
       </w:r>
@@ -14355,7 +14541,7 @@
       <w:pPr>
         <w:pStyle w:val="Heading3"/>
       </w:pPr>
-      <w:bookmarkStart w:id="64" w:name="_Toc94470883"/>
+      <w:bookmarkStart w:id="64" w:name="_Toc95025575"/>
       <w:r>
         <w:t xml:space="preserve">Combining a Rigid Body Component </w:t>
       </w:r>
@@ -14453,7 +14639,7 @@
       <w:pPr>
         <w:pStyle w:val="Heading2"/>
       </w:pPr>
-      <w:bookmarkStart w:id="65" w:name="_Toc94470884"/>
+      <w:bookmarkStart w:id="65" w:name="_Toc95025576"/>
       <w:r>
         <w:lastRenderedPageBreak/>
         <w:t>Triggered Particle Video Effects (VFX) for Explosions</w:t>
@@ -14747,7 +14933,7 @@
       <w:pPr>
         <w:pStyle w:val="Heading2"/>
       </w:pPr>
-      <w:bookmarkStart w:id="66" w:name="_Toc94470885"/>
+      <w:bookmarkStart w:id="66" w:name="_Toc95025577"/>
       <w:r>
         <w:lastRenderedPageBreak/>
         <w:t>Mouse Click</w:t>
@@ -14939,7 +15125,7 @@
       <w:pPr>
         <w:pStyle w:val="Heading2"/>
       </w:pPr>
-      <w:bookmarkStart w:id="67" w:name="_Toc94470886"/>
+      <w:bookmarkStart w:id="67" w:name="_Toc95025578"/>
       <w:r>
         <w:t>Determining Where a Mouse Click Happened using World Coordinates</w:t>
       </w:r>
@@ -15088,7 +15274,7 @@
         <w:pStyle w:val="Heading2"/>
       </w:pPr>
       <w:bookmarkStart w:id="68" w:name="_Ref85359003"/>
-      <w:bookmarkStart w:id="69" w:name="_Toc94470887"/>
+      <w:bookmarkStart w:id="69" w:name="_Toc95025579"/>
       <w:r>
         <w:t>Spawning a Defender via Instantiate and Storing the new Object</w:t>
       </w:r>
@@ -15288,7 +15474,7 @@
       </w:pPr>
       <w:bookmarkStart w:id="70" w:name="_Ref85358863"/>
       <w:bookmarkStart w:id="71" w:name="_Ref85359200"/>
-      <w:bookmarkStart w:id="72" w:name="_Toc94470888"/>
+      <w:bookmarkStart w:id="72" w:name="_Toc95025580"/>
       <w:r>
         <w:lastRenderedPageBreak/>
         <w:t>Creating a Row of Buttons to Select Defenders to Spawn</w:t>
@@ -16022,7 +16208,7 @@
       <w:pPr>
         <w:pStyle w:val="Heading2"/>
       </w:pPr>
-      <w:bookmarkStart w:id="73" w:name="_Toc94470889"/>
+      <w:bookmarkStart w:id="73" w:name="_Toc95025581"/>
       <w:r>
         <w:lastRenderedPageBreak/>
         <w:t>Set and Place Selected Defender</w:t>
@@ -16436,7 +16622,7 @@
       <w:pPr>
         <w:pStyle w:val="Heading1"/>
       </w:pPr>
-      <w:bookmarkStart w:id="74" w:name="_Toc94470890"/>
+      <w:bookmarkStart w:id="74" w:name="_Toc95025582"/>
       <w:r>
         <w:lastRenderedPageBreak/>
         <w:t>Complete C# Unity Game Developer 2D (2</w:t>
@@ -16473,7 +16659,7 @@
       <w:pPr>
         <w:pStyle w:val="Heading2"/>
       </w:pPr>
-      <w:bookmarkStart w:id="75" w:name="_Toc94470891"/>
+      <w:bookmarkStart w:id="75" w:name="_Toc95025583"/>
       <w:r>
         <w:t>New</w:t>
       </w:r>
@@ -16495,7 +16681,7 @@
       <w:pPr>
         <w:pStyle w:val="Heading3"/>
       </w:pPr>
-      <w:bookmarkStart w:id="76" w:name="_Toc94470892"/>
+      <w:bookmarkStart w:id="76" w:name="_Toc95025584"/>
       <w:r>
         <w:t>The Mouse &amp; QWERTY Control Keys for Objects</w:t>
       </w:r>
@@ -16992,7 +17178,7 @@
           <w:tab w:val="center" w:pos="5400"/>
         </w:tabs>
       </w:pPr>
-      <w:bookmarkStart w:id="77" w:name="_Toc94470893"/>
+      <w:bookmarkStart w:id="77" w:name="_Toc95025585"/>
       <w:r>
         <w:lastRenderedPageBreak/>
         <w:t>Additional Shortcut Keys for use on Objects</w:t>
@@ -17003,7 +17189,7 @@
       <w:pPr>
         <w:pStyle w:val="Heading2"/>
       </w:pPr>
-      <w:bookmarkStart w:id="78" w:name="_Toc94470894"/>
+      <w:bookmarkStart w:id="78" w:name="_Toc95025586"/>
       <w:r>
         <w:t>Duplicating an Object</w:t>
       </w:r>
@@ -17083,7 +17269,7 @@
       <w:pPr>
         <w:pStyle w:val="Heading2"/>
       </w:pPr>
-      <w:bookmarkStart w:id="79" w:name="_Toc94470895"/>
+      <w:bookmarkStart w:id="79" w:name="_Toc95025587"/>
       <w:r>
         <w:t>Adding, Disabling, or Removing a Component from Multiple Objects at Once</w:t>
       </w:r>
@@ -17098,7 +17284,7 @@
       <w:pPr>
         <w:pStyle w:val="Heading2"/>
       </w:pPr>
-      <w:bookmarkStart w:id="80" w:name="_Toc94470896"/>
+      <w:bookmarkStart w:id="80" w:name="_Toc95025588"/>
       <w:r>
         <w:t>Rotating an Object using Code in a Script</w:t>
       </w:r>
@@ -17109,7 +17295,7 @@
         <w:pStyle w:val="Heading3"/>
       </w:pPr>
       <w:bookmarkStart w:id="81" w:name="_Ref90819441"/>
-      <w:bookmarkStart w:id="82" w:name="_Toc94470897"/>
+      <w:bookmarkStart w:id="82" w:name="_Toc95025589"/>
       <w:r>
         <w:t>Simple Rotation</w:t>
       </w:r>
@@ -17160,7 +17346,7 @@
       <w:pPr>
         <w:pStyle w:val="Heading3"/>
       </w:pPr>
-      <w:bookmarkStart w:id="83" w:name="_Toc94470898"/>
+      <w:bookmarkStart w:id="83" w:name="_Toc95025590"/>
       <w:r>
         <w:t>Moving Rotation</w:t>
       </w:r>
@@ -17272,7 +17458,7 @@
       <w:pPr>
         <w:pStyle w:val="Heading2"/>
       </w:pPr>
-      <w:bookmarkStart w:id="84" w:name="_Toc94470899"/>
+      <w:bookmarkStart w:id="84" w:name="_Toc95025591"/>
       <w:r>
         <w:t>Camera Tricks</w:t>
       </w:r>
@@ -17282,7 +17468,7 @@
       <w:pPr>
         <w:pStyle w:val="Heading3"/>
       </w:pPr>
-      <w:bookmarkStart w:id="85" w:name="_Toc94470900"/>
+      <w:bookmarkStart w:id="85" w:name="_Toc95025592"/>
       <w:r>
         <w:t>Making a Camera Follow an Object using a Script</w:t>
       </w:r>
@@ -17493,7 +17679,7 @@
       <w:pPr>
         <w:pStyle w:val="Heading2"/>
       </w:pPr>
-      <w:bookmarkStart w:id="86" w:name="_Toc94470901"/>
+      <w:bookmarkStart w:id="86" w:name="_Toc95025593"/>
       <w:r>
         <w:lastRenderedPageBreak/>
         <w:t>Using Tags to Identify Objects</w:t>
@@ -17777,7 +17963,7 @@
       <w:pPr>
         <w:pStyle w:val="Heading2"/>
       </w:pPr>
-      <w:bookmarkStart w:id="87" w:name="_Toc94470902"/>
+      <w:bookmarkStart w:id="87" w:name="_Toc95025594"/>
       <w:r>
         <w:lastRenderedPageBreak/>
         <w:t>Using GetComponent() to Change Values on Components of a GameObject</w:t>
@@ -18121,7 +18307,7 @@
       <w:pPr>
         <w:pStyle w:val="Heading1"/>
       </w:pPr>
-      <w:bookmarkStart w:id="88" w:name="_Toc94470903"/>
+      <w:bookmarkStart w:id="88" w:name="_Toc95025595"/>
       <w:r>
         <w:lastRenderedPageBreak/>
         <w:t>Snow Boarder Game from Complete C# Unity Game Developer 2D</w:t>
@@ -18132,7 +18318,7 @@
       <w:pPr>
         <w:pStyle w:val="Heading2"/>
       </w:pPr>
-      <w:bookmarkStart w:id="89" w:name="_Toc94470904"/>
+      <w:bookmarkStart w:id="89" w:name="_Toc95025596"/>
       <w:r>
         <w:t>Creating a Sprite Shape for the Snow Surface</w:t>
       </w:r>
@@ -18192,7 +18378,7 @@
       <w:pPr>
         <w:pStyle w:val="Heading3"/>
       </w:pPr>
-      <w:bookmarkStart w:id="90" w:name="_Toc94470905"/>
+      <w:bookmarkStart w:id="90" w:name="_Toc95025597"/>
       <w:r>
         <w:t>Creating a Custom Sprite Shape Profile for a Sprite Shape</w:t>
       </w:r>
@@ -18340,7 +18526,7 @@
       <w:pPr>
         <w:pStyle w:val="Heading3"/>
       </w:pPr>
-      <w:bookmarkStart w:id="91" w:name="_Toc94470906"/>
+      <w:bookmarkStart w:id="91" w:name="_Toc95025598"/>
       <w:r>
         <w:t xml:space="preserve">Creating More </w:t>
       </w:r>
@@ -18361,7 +18547,7 @@
       <w:pPr>
         <w:pStyle w:val="Heading3"/>
       </w:pPr>
-      <w:bookmarkStart w:id="92" w:name="_Toc94470907"/>
+      <w:bookmarkStart w:id="92" w:name="_Toc95025599"/>
       <w:r>
         <w:t>Deleting Control Points for a Sprite Shape</w:t>
       </w:r>
@@ -18376,7 +18562,7 @@
       <w:pPr>
         <w:pStyle w:val="Heading3"/>
       </w:pPr>
-      <w:bookmarkStart w:id="93" w:name="_Toc94470908"/>
+      <w:bookmarkStart w:id="93" w:name="_Toc95025600"/>
       <w:r>
         <w:t>Changing the Spline Shape Around a Control Point for a Sprite Shape</w:t>
       </w:r>
@@ -18394,7 +18580,7 @@
       <w:pPr>
         <w:pStyle w:val="Heading3"/>
       </w:pPr>
-      <w:bookmarkStart w:id="94" w:name="_Toc94470909"/>
+      <w:bookmarkStart w:id="94" w:name="_Toc95025601"/>
       <w:r>
         <w:t>Adjusting the Collider Offset from the Sprite Shape</w:t>
       </w:r>
@@ -18428,7 +18614,7 @@
       <w:pPr>
         <w:pStyle w:val="Heading3"/>
       </w:pPr>
-      <w:bookmarkStart w:id="95" w:name="_Toc94470910"/>
+      <w:bookmarkStart w:id="95" w:name="_Toc95025602"/>
       <w:r>
         <w:t>Adding a Sprite Image as a Texture to a Sprite Shape</w:t>
       </w:r>
@@ -18493,7 +18679,7 @@
       <w:pPr>
         <w:pStyle w:val="Heading3"/>
       </w:pPr>
-      <w:bookmarkStart w:id="96" w:name="_Toc94470911"/>
+      <w:bookmarkStart w:id="96" w:name="_Toc95025603"/>
       <w:r>
         <w:t>Adjusting the Height of a Sprite Shape Texture Image</w:t>
       </w:r>
@@ -18635,7 +18821,7 @@
       <w:pPr>
         <w:pStyle w:val="Heading3"/>
       </w:pPr>
-      <w:bookmarkStart w:id="97" w:name="_Toc94470912"/>
+      <w:bookmarkStart w:id="97" w:name="_Toc95025604"/>
       <w:r>
         <w:t xml:space="preserve">Adding a </w:t>
       </w:r>
@@ -18738,7 +18924,7 @@
       <w:pPr>
         <w:pStyle w:val="Heading2"/>
       </w:pPr>
-      <w:bookmarkStart w:id="98" w:name="_Toc94470913"/>
+      <w:bookmarkStart w:id="98" w:name="_Toc95025605"/>
       <w:r>
         <w:t>Creating Sprites</w:t>
       </w:r>
@@ -18847,7 +19033,7 @@
       <w:pPr>
         <w:pStyle w:val="Heading2"/>
       </w:pPr>
-      <w:bookmarkStart w:id="99" w:name="_Toc94470914"/>
+      <w:bookmarkStart w:id="99" w:name="_Toc95025606"/>
       <w:r>
         <w:lastRenderedPageBreak/>
         <w:t>Adding Cinemachine to Your Project for Creating Virtual Cameras</w:t>
@@ -18948,7 +19134,7 @@
       <w:pPr>
         <w:pStyle w:val="Heading3"/>
       </w:pPr>
-      <w:bookmarkStart w:id="100" w:name="_Toc94470915"/>
+      <w:bookmarkStart w:id="100" w:name="_Toc95025607"/>
       <w:r>
         <w:t>Making a Virtual Camera</w:t>
       </w:r>
@@ -18984,7 +19170,7 @@
       <w:pPr>
         <w:pStyle w:val="Heading3"/>
       </w:pPr>
-      <w:bookmarkStart w:id="101" w:name="_Toc94470916"/>
+      <w:bookmarkStart w:id="101" w:name="_Toc95025608"/>
       <w:r>
         <w:t>Making a Virtual Camera Follow Something in the Scene</w:t>
       </w:r>
@@ -19085,6 +19271,268 @@
       </w:r>
       <w:r>
         <w:t xml:space="preserve"> on that axis.</w:t>
+      </w:r>
+    </w:p>
+    <w:p>
+      <w:pPr>
+        <w:pStyle w:val="Heading1"/>
+      </w:pPr>
+      <w:bookmarkStart w:id="102" w:name="_Toc95025609"/>
+      <w:r>
+        <w:lastRenderedPageBreak/>
+        <w:t>Panguine Game</w:t>
+      </w:r>
+      <w:bookmarkEnd w:id="102"/>
+    </w:p>
+    <w:p>
+      <w:r>
+        <w:t>This has notes for things I did in writing my card game, Panguine.</w:t>
+      </w:r>
+    </w:p>
+    <w:p>
+      <w:pPr>
+        <w:pStyle w:val="Heading2"/>
+      </w:pPr>
+      <w:bookmarkStart w:id="103" w:name="_Toc95025610"/>
+      <w:r>
+        <w:t>Using a ScriptableObject to Preload Assets</w:t>
+      </w:r>
+      <w:bookmarkEnd w:id="103"/>
+    </w:p>
+    <w:p>
+      <w:r>
+        <w:t xml:space="preserve">A </w:t>
+      </w:r>
+      <w:r>
+        <w:rPr>
+          <w:rStyle w:val="CodeChar"/>
+        </w:rPr>
+        <w:t>ScriptableObject</w:t>
+      </w:r>
+      <w:r>
+        <w:t xml:space="preserve"> is used like a database</w:t>
+      </w:r>
+      <w:r>
+        <w:t xml:space="preserve"> to preload assets for a game.  </w:t>
+      </w:r>
+      <w:r>
+        <w:t xml:space="preserve">By setting elements in the class that can be seen in the Unity Editor you can preset them there and when the class is instantiated for a Scene those assets get preloaded for you.  You can also add code in the </w:t>
+      </w:r>
+      <w:r>
+        <w:rPr>
+          <w:rStyle w:val="CodeChar"/>
+        </w:rPr>
+        <w:t>Awake()</w:t>
+      </w:r>
+      <w:r>
+        <w:t xml:space="preserve"> or </w:t>
+      </w:r>
+      <w:r>
+        <w:rPr>
+          <w:rStyle w:val="CodeChar"/>
+        </w:rPr>
+        <w:t>OnEnable()</w:t>
+      </w:r>
+      <w:r>
+        <w:t xml:space="preserve"> methods for anything that needs to be set up at runtime, as well as adding methods to get or set items in the class that you want to keep private.  This means you don’t need to add code to load assets, but can have the Unity runtime do it for you.</w:t>
+      </w:r>
+    </w:p>
+    <w:p>
+      <w:r>
+        <w:t>It is best to create the class object in your Prefabs directory and initialize any values in there.  If you need more than one type with different settings, you can name each appropriately</w:t>
+      </w:r>
+      <w:r>
+        <w:t xml:space="preserve"> have more versions of the same class</w:t>
+      </w:r>
+      <w:r>
+        <w:t>.</w:t>
+      </w:r>
+    </w:p>
+    <w:p>
+      <w:pPr>
+        <w:pStyle w:val="Heading2"/>
+      </w:pPr>
+      <w:bookmarkStart w:id="104" w:name="_Toc95025611"/>
+      <w:r>
+        <w:t>How to Add a Menu Entry for Creating New Class Objects in the Unity Editor</w:t>
+      </w:r>
+      <w:bookmarkEnd w:id="104"/>
+    </w:p>
+    <w:p>
+      <w:r>
+        <w:t>You can add a menu entry for any class by using a C# directive like this in front of the class declaration:</w:t>
+      </w:r>
+    </w:p>
+    <w:p>
+      <w:pPr>
+        <w:pStyle w:val="Code"/>
+        <w:rPr>
+          <w:color w:val="000000"/>
+        </w:rPr>
+      </w:pPr>
+      <w:r>
+        <w:rPr>
+          <w:color w:val="000000"/>
+        </w:rPr>
+        <w:t>[</w:t>
+      </w:r>
+      <w:r>
+        <w:rPr>
+          <w:color w:val="2E74B5" w:themeColor="accent5" w:themeShade="BF"/>
+        </w:rPr>
+        <w:t>CreateAssetMenu</w:t>
+      </w:r>
+      <w:r>
+        <w:rPr>
+          <w:color w:val="000000"/>
+        </w:rPr>
+        <w:t>(fileName =</w:t>
+      </w:r>
+      <w:r>
+        <w:t>"</w:t>
+      </w:r>
+      <w:r>
+        <w:rPr>
+          <w:color w:val="FF0000"/>
+        </w:rPr>
+        <w:t>CardImages</w:t>
+      </w:r>
+      <w:r>
+        <w:t>"</w:t>
+      </w:r>
+      <w:r>
+        <w:rPr>
+          <w:color w:val="000000"/>
+        </w:rPr>
+        <w:t xml:space="preserve">, menuName = </w:t>
+      </w:r>
+      <w:r>
+        <w:t>"</w:t>
+      </w:r>
+      <w:r>
+        <w:rPr>
+          <w:color w:val="FF0000"/>
+        </w:rPr>
+        <w:t>Scriptable Objects/Card Images</w:t>
+      </w:r>
+      <w:r>
+        <w:t>"</w:t>
+      </w:r>
+      <w:r>
+        <w:rPr>
+          <w:color w:val="000000"/>
+        </w:rPr>
+        <w:t>)]</w:t>
+      </w:r>
+    </w:p>
+    <w:p>
+      <w:pPr>
+        <w:pStyle w:val="Normal6"/>
+      </w:pPr>
+      <w:r>
+        <w:t xml:space="preserve">The </w:t>
+      </w:r>
+      <w:r>
+        <w:rPr>
+          <w:rStyle w:val="CodeChar"/>
+        </w:rPr>
+        <w:t>fileName</w:t>
+      </w:r>
+      <w:r>
+        <w:t xml:space="preserve"> string is the default name that will be used for the object that gets created.  If the name already exists it will be generated with a number after it.</w:t>
+      </w:r>
+    </w:p>
+    <w:p>
+      <w:r>
+        <w:t xml:space="preserve">The </w:t>
+      </w:r>
+      <w:r>
+        <w:rPr>
+          <w:rStyle w:val="CodeChar"/>
+        </w:rPr>
+        <w:t>menuName</w:t>
+      </w:r>
+      <w:r>
+        <w:t xml:space="preserve"> string is the menu item that will appear in the pop-up menu when you right-click either in the Project window or a folder window in the Unity Editor.  The ‘/’ character designates that what follows is a submenu item.  In this example you would have a menu called “Scriptable Objects” and it would have a sub-item called “Card Images”.  This is useful in case you have multiple Scriptable Objects of different types and want to group them under a single menu item.</w:t>
+      </w:r>
+    </w:p>
+    <w:p>
+      <w:pPr>
+        <w:pStyle w:val="Heading2"/>
+      </w:pPr>
+      <w:bookmarkStart w:id="105" w:name="_Toc95025612"/>
+      <w:r>
+        <w:t>How to</w:t>
+      </w:r>
+      <w:r>
+        <w:t xml:space="preserve"> Use the Prefab ScriptableObject with Preinitialized Fields</w:t>
+      </w:r>
+      <w:bookmarkEnd w:id="105"/>
+    </w:p>
+    <w:p>
+      <w:r>
+        <w:t xml:space="preserve">While there is a method called </w:t>
+      </w:r>
+      <w:r>
+        <w:rPr>
+          <w:rStyle w:val="CodeChar"/>
+        </w:rPr>
+        <w:t>CreateInstance()</w:t>
+      </w:r>
+      <w:r>
+        <w:t xml:space="preserve"> for this type of class, it will not create an instance that has the preloaded values you set in the Unity Editor.</w:t>
+      </w:r>
+    </w:p>
+    <w:p>
+      <w:r>
+        <w:t xml:space="preserve">The proper way to set a preinitialized ScriptableObject that can be accessed within a regular class is to declare an object of the class of ScriptableObject you wish to in a standard Unity class.  Set the object to be visible to the Unity Editor using: </w:t>
+      </w:r>
+      <w:r>
+        <w:rPr>
+          <w:rStyle w:val="CodeChar"/>
+        </w:rPr>
+        <w:t>SerializeField</w:t>
+      </w:r>
+      <w:r>
+        <w:t>.  You can then set it in the Unity Editor for that class, using the Prefab version of the class that you set up.</w:t>
+      </w:r>
+    </w:p>
+    <w:p>
+      <w:r>
+        <w:t xml:space="preserve">Since only Unity </w:t>
+      </w:r>
+      <w:r>
+        <w:rPr>
+          <w:rStyle w:val="CodeChar"/>
+        </w:rPr>
+        <w:t>MonoBehavio</w:t>
+      </w:r>
+      <w:r>
+        <w:rPr>
+          <w:rStyle w:val="CodeChar"/>
+        </w:rPr>
+        <w:t>u</w:t>
+      </w:r>
+      <w:r>
+        <w:rPr>
+          <w:rStyle w:val="CodeChar"/>
+        </w:rPr>
+        <w:t>r</w:t>
+      </w:r>
+      <w:r>
+        <w:t xml:space="preserve"> classes can have </w:t>
+      </w:r>
+      <w:r>
+        <w:t xml:space="preserve">values or classes set in the Unity Editor, you can’t do this with a regular C# class.  Instead, you can add a method to the </w:t>
+      </w:r>
+      <w:r>
+        <w:rPr>
+          <w:rStyle w:val="CodeChar"/>
+        </w:rPr>
+        <w:t>MonoBehaviour</w:t>
+      </w:r>
+      <w:r>
+        <w:t xml:space="preserve"> class that other C# classes can call to get access to any preset values, or have that class call a constructor of the regular C# class where you can pass any necessary initialized parameters or a reference to the instance of the class calling it so it can use Get methods to get them.</w:t>
       </w:r>
     </w:p>
     <w:p/>
@@ -20922,6 +21370,7 @@
   <w:style w:type="character" w:default="1" w:styleId="DefaultParagraphFont">
     <w:name w:val="Default Paragraph Font"/>
     <w:uiPriority w:val="1"/>
+    <w:semiHidden/>
     <w:unhideWhenUsed/>
   </w:style>
   <w:style w:type="table" w:default="1" w:styleId="TableNormal">

</xml_diff>

<commit_message>
Added text to show how to get Sprites on Panguine Canvas
James helped me figure this out.
</commit_message>
<xml_diff>
--- a/UnityTipsAndTricks.docx
+++ b/UnityTipsAndTricks.docx
@@ -6929,13 +6929,8 @@
       <w:bookmarkEnd w:id="2"/>
     </w:p>
     <w:p>
-      <w:proofErr w:type="gramStart"/>
-      <w:r>
-        <w:t>Left-click</w:t>
-      </w:r>
-      <w:proofErr w:type="gramEnd"/>
-      <w:r>
-        <w:t xml:space="preserve"> on the Game tab and drag it to the right past the Scene window and drop it once it creates a separate Game Window.  You can then drag the middle bar to make it the size you want for both the Scene and Game windows.</w:t>
+      <w:r>
+        <w:t>Left-click on the Game tab and drag it to the right past the Scene window and drop it once it creates a separate Game Window.  You can then drag the middle bar to make it the size you want for both the Scene and Game windows.</w:t>
       </w:r>
     </w:p>
     <w:p>
@@ -7869,15 +7864,7 @@
     </w:p>
     <w:p>
       <w:r>
-        <w:t xml:space="preserve">Once you have chosen anchors for the elements you wish to have them, test with the different aspect ratios and resolutions that are defined.  You can add your own to the list that Unity comes with, if you have specific </w:t>
-      </w:r>
-      <w:proofErr w:type="gramStart"/>
-      <w:r>
-        <w:t>ones</w:t>
-      </w:r>
-      <w:proofErr w:type="gramEnd"/>
-      <w:r>
-        <w:t xml:space="preserve"> you know you will need to support that do not fit the standard list.</w:t>
+        <w:t>Once you have chosen anchors for the elements you wish to have them, test with the different aspect ratios and resolutions that are defined.  You can add your own to the list that Unity comes with, if you have specific ones you know you will need to support that do not fit the standard list.</w:t>
       </w:r>
     </w:p>
     <w:p>
@@ -8618,15 +8605,7 @@
     </w:p>
     <w:p>
       <w:r>
-        <w:t xml:space="preserve">They provide a </w:t>
-      </w:r>
-      <w:proofErr w:type="gramStart"/>
-      <w:r>
-        <w:t>high level</w:t>
-      </w:r>
-      <w:proofErr w:type="gramEnd"/>
-      <w:r>
-        <w:t xml:space="preserve"> networking API for Unity that provides several different types of </w:t>
+        <w:t xml:space="preserve">They provide a high level networking API for Unity that provides several different types of </w:t>
       </w:r>
       <w:r>
         <w:t xml:space="preserve">low level </w:t>
@@ -19535,7 +19514,215 @@
         <w:t xml:space="preserve"> class that other C# classes can call to get access to any preset values, or have that class call a constructor of the regular C# class where you can pass any necessary initialized parameters or a reference to the instance of the class calling it so it can use Get methods to get them.</w:t>
       </w:r>
     </w:p>
-    <w:p/>
+    <w:p>
+      <w:pPr>
+        <w:spacing w:after="160" w:line="259" w:lineRule="auto"/>
+      </w:pPr>
+      <w:r>
+        <w:br w:type="page"/>
+      </w:r>
+    </w:p>
+    <w:p>
+      <w:pPr>
+        <w:pStyle w:val="Heading2"/>
+      </w:pPr>
+      <w:r>
+        <w:lastRenderedPageBreak/>
+        <w:t>Setting Canvas to Show Text Buttons and Sprite Images</w:t>
+      </w:r>
+    </w:p>
+    <w:p>
+      <w:r>
+        <w:t>I wanted to cover this, because it wasn’t obvious to me why the sprites would show up on the Scene View, but not the Game View.  I had tried two different ways to put them there.</w:t>
+      </w:r>
+    </w:p>
+    <w:p>
+      <w:r>
+        <w:t>One was to simply drag the Sprite image and drop it on the Canvas in the Hierarchy.  When I did that, it would show in the small camera view outline at the lower left of the Scene View and almost completely fill up the Game View area.</w:t>
+      </w:r>
+    </w:p>
+    <w:p>
+      <w:r>
+        <w:t xml:space="preserve">The second method I tried was to create a 2D </w:t>
+      </w:r>
+      <w:r>
+        <w:sym w:font="Wingdings" w:char="F0E0"/>
+      </w:r>
+      <w:r>
+        <w:t xml:space="preserve"> Sprite in the Canvas using the right-mouse menu.  I would then drag the Sprite image into the Sprite box and drop it there.  It would again show up on the Scene View, but not in the Game View, and with different scaling and in the middle of the Canvas area.</w:t>
+      </w:r>
+    </w:p>
+    <w:p>
+      <w:r>
+        <w:t>The solution was somewhat two-fold:</w:t>
+      </w:r>
+    </w:p>
+    <w:p>
+      <w:pPr>
+        <w:pStyle w:val="Bulleted"/>
+      </w:pPr>
+      <w:r>
+        <w:t>Canvas Settings</w:t>
+      </w:r>
+    </w:p>
+    <w:p>
+      <w:pPr>
+        <w:pStyle w:val="Bulleted"/>
+        <w:numPr>
+          <w:ilvl w:val="1"/>
+          <w:numId w:val="5"/>
+        </w:numPr>
+      </w:pPr>
+      <w:r>
+        <w:t>Layer: UI</w:t>
+      </w:r>
+    </w:p>
+    <w:p>
+      <w:pPr>
+        <w:pStyle w:val="Bulleted"/>
+        <w:numPr>
+          <w:ilvl w:val="1"/>
+          <w:numId w:val="5"/>
+        </w:numPr>
+      </w:pPr>
+      <w:r>
+        <w:t>Render Mode: Screen Space – Overlay</w:t>
+      </w:r>
+    </w:p>
+    <w:p>
+      <w:pPr>
+        <w:pStyle w:val="Bulleted"/>
+        <w:numPr>
+          <w:ilvl w:val="1"/>
+          <w:numId w:val="5"/>
+        </w:numPr>
+      </w:pPr>
+      <w:r>
+        <w:t xml:space="preserve">Pixel Perfect </w:t>
+      </w:r>
+      <w:r>
+        <w:rPr>
+          <w:rFonts w:cstheme="minorHAnsi"/>
+        </w:rPr>
+        <w:t>√</w:t>
+      </w:r>
+    </w:p>
+    <w:p>
+      <w:pPr>
+        <w:pStyle w:val="Bulleted"/>
+        <w:numPr>
+          <w:ilvl w:val="1"/>
+          <w:numId w:val="5"/>
+        </w:numPr>
+      </w:pPr>
+      <w:r>
+        <w:t>UI Scale Mode: Scale With Screen Size</w:t>
+      </w:r>
+    </w:p>
+    <w:p>
+      <w:pPr>
+        <w:pStyle w:val="Bulleted"/>
+        <w:numPr>
+          <w:ilvl w:val="1"/>
+          <w:numId w:val="5"/>
+        </w:numPr>
+      </w:pPr>
+      <w:r>
+        <w:t>Reference Resolution: X=1920 Y=1080</w:t>
+      </w:r>
+    </w:p>
+    <w:p>
+      <w:pPr>
+        <w:pStyle w:val="Bulleted"/>
+        <w:numPr>
+          <w:ilvl w:val="1"/>
+          <w:numId w:val="5"/>
+        </w:numPr>
+      </w:pPr>
+      <w:r>
+        <w:t>Screen Match Mode: Match Width or Height</w:t>
+      </w:r>
+    </w:p>
+    <w:p>
+      <w:pPr>
+        <w:pStyle w:val="Bulleted"/>
+      </w:pPr>
+      <w:r>
+        <w:t>Sprite Image Settings:</w:t>
+      </w:r>
+    </w:p>
+    <w:p>
+      <w:pPr>
+        <w:pStyle w:val="Bulleted"/>
+        <w:numPr>
+          <w:ilvl w:val="1"/>
+          <w:numId w:val="5"/>
+        </w:numPr>
+      </w:pPr>
+      <w:r>
+        <w:t xml:space="preserve">First, you need to create UI </w:t>
+      </w:r>
+      <w:r>
+        <w:sym w:font="Wingdings" w:char="F0E0"/>
+      </w:r>
+      <w:r>
+        <w:t xml:space="preserve"> Image, not 2D </w:t>
+      </w:r>
+      <w:r>
+        <w:sym w:font="Wingdings" w:char="F0E0"/>
+      </w:r>
+      <w:r>
+        <w:t xml:space="preserve"> Sprite</w:t>
+      </w:r>
+    </w:p>
+    <w:p>
+      <w:pPr>
+        <w:pStyle w:val="Bulleted"/>
+        <w:numPr>
+          <w:ilvl w:val="2"/>
+          <w:numId w:val="5"/>
+        </w:numPr>
+      </w:pPr>
+      <w:r>
+        <w:t>That was the first mistake</w:t>
+      </w:r>
+    </w:p>
+    <w:p>
+      <w:pPr>
+        <w:pStyle w:val="Bulleted"/>
+        <w:numPr>
+          <w:ilvl w:val="1"/>
+          <w:numId w:val="5"/>
+        </w:numPr>
+      </w:pPr>
+      <w:r>
+        <w:t>Source Image: Drag the Sprite image from the folder here or click on it and select from the list</w:t>
+      </w:r>
+    </w:p>
+    <w:p>
+      <w:pPr>
+        <w:pStyle w:val="Bulleted"/>
+        <w:numPr>
+          <w:ilvl w:val="1"/>
+          <w:numId w:val="5"/>
+        </w:numPr>
+      </w:pPr>
+      <w:r>
+        <w:t>Adjust Scale and Position values as needed</w:t>
+      </w:r>
+    </w:p>
+    <w:p>
+      <w:pPr>
+        <w:pStyle w:val="Bulleted"/>
+        <w:numPr>
+          <w:ilvl w:val="2"/>
+          <w:numId w:val="5"/>
+        </w:numPr>
+      </w:pPr>
+      <w:r>
+        <w:t>Note that in changing X &amp; Y to 2 the image would disappear while Z was 1, but reappears when Z is set to 2</w:t>
+      </w:r>
+    </w:p>
     <w:sectPr>
       <w:pgSz w:w="12240" w:h="15840"/>
       <w:pgMar w:top="720" w:right="720" w:bottom="720" w:left="720" w:header="720" w:footer="720" w:gutter="0"/>

</xml_diff>